<commit_message>
added abstract and intro of interim
</commit_message>
<xml_diff>
--- a/Docs/Interim_Report/1_Abstract_Introduction.docx
+++ b/Docs/Interim_Report/1_Abstract_Introduction.docx
@@ -35,145 +35,19 @@
         <w:rPr>
           <w:rFonts w:ascii="Times New Roman" w:hAnsi="Times New Roman" w:cs="Times New Roman"/>
         </w:rPr>
-        <w:t>One of the most influential virtual learning sources in the present world is YouTube</w:t>
-      </w:r>
-      <w:r>
-        <w:rPr>
-          <w:rFonts w:ascii="Times New Roman" w:hAnsi="Times New Roman" w:cs="Times New Roman"/>
-        </w:rPr>
-        <w:t xml:space="preserve"> which has been accessed by b</w:t>
-      </w:r>
-      <w:r>
-        <w:rPr>
-          <w:rFonts w:ascii="Times New Roman" w:hAnsi="Times New Roman" w:cs="Times New Roman"/>
-        </w:rPr>
-        <w:t>illions of Internet users.</w:t>
-      </w:r>
-      <w:r>
-        <w:rPr>
-          <w:rFonts w:ascii="Times New Roman" w:hAnsi="Times New Roman" w:cs="Times New Roman"/>
-        </w:rPr>
-        <w:t xml:space="preserve"> According to this scenario people who create YouTube videos popularly called YouTubers have increased. </w:t>
-      </w:r>
-      <w:r>
-        <w:rPr>
-          <w:rFonts w:ascii="Times New Roman" w:hAnsi="Times New Roman" w:cs="Times New Roman"/>
-        </w:rPr>
-        <w:t xml:space="preserve">This project will </w:t>
-      </w:r>
-      <w:r>
-        <w:rPr>
-          <w:rFonts w:ascii="Times New Roman" w:hAnsi="Times New Roman" w:cs="Times New Roman"/>
-        </w:rPr>
-        <w:t>be useful</w:t>
-      </w:r>
-      <w:r>
-        <w:rPr>
-          <w:rFonts w:ascii="Times New Roman" w:hAnsi="Times New Roman" w:cs="Times New Roman"/>
-        </w:rPr>
-        <w:t xml:space="preserve"> in analysing the YouTube comments given by users for the videos posted by YouTubers</w:t>
-      </w:r>
-      <w:r>
-        <w:rPr>
-          <w:rFonts w:ascii="Times New Roman" w:hAnsi="Times New Roman" w:cs="Times New Roman"/>
-        </w:rPr>
-        <w:t>. It helps in knowing the thoughts of users according to the video content and helps YouTubers to post videos with better quality and content.</w:t>
-      </w:r>
-      <w:r>
-        <w:rPr>
-          <w:rFonts w:ascii="Times New Roman" w:hAnsi="Times New Roman" w:cs="Times New Roman"/>
-        </w:rPr>
-        <w:t xml:space="preserve"> As India has millions of users, the comments of Indian YouTube cook</w:t>
-      </w:r>
-      <w:r>
-        <w:rPr>
-          <w:rFonts w:ascii="Times New Roman" w:hAnsi="Times New Roman" w:cs="Times New Roman"/>
-        </w:rPr>
-        <w:t xml:space="preserve">ery channels are taken for analysis. </w:t>
-      </w:r>
-      <w:r>
-        <w:rPr>
-          <w:rFonts w:ascii="Times New Roman" w:hAnsi="Times New Roman" w:cs="Times New Roman"/>
-        </w:rPr>
-        <w:t>Indians mostly use Mix-Code language in commenting i.e., Hinglish which is combination of Hindi and English languages.</w:t>
-      </w:r>
-      <w:r>
-        <w:rPr>
-          <w:rFonts w:ascii="Times New Roman" w:hAnsi="Times New Roman" w:cs="Times New Roman"/>
-        </w:rPr>
-        <w:t xml:space="preserve"> </w:t>
-      </w:r>
-      <w:r>
-        <w:rPr>
-          <w:rFonts w:ascii="Times New Roman" w:hAnsi="Times New Roman" w:cs="Times New Roman"/>
-        </w:rPr>
-        <w:t xml:space="preserve">Different Vectorization techniques </w:t>
-      </w:r>
-      <w:r>
-        <w:rPr>
-          <w:rFonts w:ascii="Times New Roman" w:hAnsi="Times New Roman" w:cs="Times New Roman"/>
-        </w:rPr>
-        <w:t>using</w:t>
-      </w:r>
-      <w:r>
-        <w:rPr>
-          <w:rFonts w:ascii="Times New Roman" w:hAnsi="Times New Roman" w:cs="Times New Roman"/>
-        </w:rPr>
-        <w:t xml:space="preserve"> TF-IDF, Term Frequency, Count Vectoriz</w:t>
-      </w:r>
-      <w:r>
-        <w:rPr>
-          <w:rFonts w:ascii="Times New Roman" w:hAnsi="Times New Roman" w:cs="Times New Roman"/>
-        </w:rPr>
-        <w:t>er</w:t>
-      </w:r>
-      <w:r>
-        <w:rPr>
-          <w:rFonts w:ascii="Times New Roman" w:hAnsi="Times New Roman" w:cs="Times New Roman"/>
-        </w:rPr>
-        <w:t>, Bert Transformers</w:t>
-      </w:r>
-      <w:r>
-        <w:rPr>
-          <w:rFonts w:ascii="Times New Roman" w:hAnsi="Times New Roman" w:cs="Times New Roman"/>
-        </w:rPr>
-        <w:t>,</w:t>
-      </w:r>
-      <w:r>
-        <w:rPr>
-          <w:rFonts w:ascii="Times New Roman" w:hAnsi="Times New Roman" w:cs="Times New Roman"/>
-        </w:rPr>
-        <w:t xml:space="preserve"> etc. are to be applied on the datasets to transfer comments to features. Supervised learning models</w:t>
-      </w:r>
-      <w:r>
-        <w:rPr>
-          <w:rFonts w:ascii="Times New Roman" w:hAnsi="Times New Roman" w:cs="Times New Roman"/>
-        </w:rPr>
-        <w:t xml:space="preserve"> both parametric and non-parametric models</w:t>
-      </w:r>
-      <w:r>
-        <w:rPr>
-          <w:rFonts w:ascii="Times New Roman" w:hAnsi="Times New Roman" w:cs="Times New Roman"/>
-        </w:rPr>
-        <w:t xml:space="preserve"> are planned to be trained using these vectorized datasets</w:t>
-      </w:r>
-      <w:r>
-        <w:rPr>
-          <w:rFonts w:ascii="Times New Roman" w:hAnsi="Times New Roman" w:cs="Times New Roman"/>
-        </w:rPr>
-        <w:t xml:space="preserve"> along with labels which include different classes like Questions, Suggestions, Gratitude, etc.</w:t>
-      </w:r>
-      <w:r>
-        <w:rPr>
-          <w:rFonts w:ascii="Times New Roman" w:hAnsi="Times New Roman" w:cs="Times New Roman"/>
-        </w:rPr>
-        <w:t xml:space="preserve"> </w:t>
-      </w:r>
-      <w:r>
-        <w:rPr>
-          <w:rFonts w:ascii="Times New Roman" w:hAnsi="Times New Roman" w:cs="Times New Roman"/>
-        </w:rPr>
-        <w:t>This conduction of different combinations is to check the best prediction model based on the different evaluation methods for the Hinglish Mix-code.</w:t>
+        <w:t xml:space="preserve">One of the most influential virtual learning sources in the present world is YouTube which has been accessed by billions of Internet users. According to this scenario, the number of people who create YouTube videos popularly called YouTubers has increased. This project will be useful in </w:t>
+      </w:r>
+      <w:r>
+        <w:rPr>
+          <w:rFonts w:ascii="Times New Roman" w:hAnsi="Times New Roman" w:cs="Times New Roman"/>
+        </w:rPr>
+        <w:t>analysing</w:t>
+      </w:r>
+      <w:r>
+        <w:rPr>
+          <w:rFonts w:ascii="Times New Roman" w:hAnsi="Times New Roman" w:cs="Times New Roman"/>
+        </w:rPr>
+        <w:t xml:space="preserve"> the YouTube comments given by users for the videos posted by YouTubers. It helps in knowing the thoughts of users according to the video content and helps YouTubers to post videos with better quality and content. As India has millions of users, the comments on Indian YouTube cookery channels are taken for analysis. Indians mostly use Mix-Code language in commenting i.e., Hinglish which is the combination of Hindi and English languages. Different Vectorization techniques using TF-IDF, Term Frequency, Count Vectorizer, Bert Transformers, etc. are to be applied to the datasets to transfer comments to features. Supervised learning models both parametric and non-parametric models are planned to be trained using these vectorized datasets along with labels which include different classes like Questions, Suggestions, Gratitude, etc. This conduction of different combinations is to check the best prediction model based on the different evaluation methods for the Hinglish Mix-code.</w:t>
       </w:r>
     </w:p>
     <w:p>
@@ -245,80 +119,861 @@
         <w:rPr>
           <w:rFonts w:ascii="Times New Roman" w:hAnsi="Times New Roman" w:cs="Times New Roman"/>
         </w:rPr>
-        <w:t>YouTube which is online video sharing social media platforms started from 14</w:t>
-      </w:r>
-      <w:r>
-        <w:rPr>
-          <w:rFonts w:ascii="Times New Roman" w:hAnsi="Times New Roman" w:cs="Times New Roman"/>
-          <w:vertAlign w:val="superscript"/>
-        </w:rPr>
-        <w:t>th</w:t>
-      </w:r>
-      <w:r>
-        <w:rPr>
-          <w:rFonts w:ascii="Times New Roman" w:hAnsi="Times New Roman" w:cs="Times New Roman"/>
-        </w:rPr>
-        <w:t xml:space="preserve"> </w:t>
-      </w:r>
-      <w:r>
-        <w:rPr>
-          <w:rFonts w:ascii="Times New Roman" w:hAnsi="Times New Roman" w:cs="Times New Roman"/>
-        </w:rPr>
-        <w:t>February</w:t>
-      </w:r>
-      <w:r>
-        <w:rPr>
-          <w:rFonts w:ascii="Times New Roman" w:hAnsi="Times New Roman" w:cs="Times New Roman"/>
-        </w:rPr>
-        <w:t xml:space="preserve"> 2005 which is owned by Google</w:t>
-      </w:r>
-      <w:r>
-        <w:rPr>
-          <w:rFonts w:ascii="Times New Roman" w:hAnsi="Times New Roman" w:cs="Times New Roman"/>
-        </w:rPr>
-        <w:t xml:space="preserve"> in October 2006</w:t>
-      </w:r>
-      <w:r>
-        <w:rPr>
-          <w:rFonts w:ascii="Times New Roman" w:hAnsi="Times New Roman" w:cs="Times New Roman"/>
+        <w:t>YouTube is an online video-sharing social media platform that started on 14th February 2005 and is owned by Google in October 2006. It has billions of monthly users who watch videos for billions of hours collectively for their requirements. As it is one of the best learning and research platforms, it has expanded into mobile platforms too (YouTube - Wikipedia n.d.). The Videos on YouTube include short films, movies, documentaries, cooking channels, educational and technological related, etc. As everyone is becoming independent in their food preferences for diet control, cookery channels are very much helpful for learning food preparation. Due to this reason, many YouTubers started doing videos based on cooking different cuisines which some channels are very popular for their unique content. To get knowledge about the viewers’ thoughts on the videos, they must manually read the comments and prepare for the next video. This will take a lot of time if comments are more than hundreds. This project can help in finding the nature of the comment user has given for the uploaded video instead of manual reading. This will be achieved by training the model with different types of comments with labels to understand the patterns and predict.</w:t>
+      </w:r>
+    </w:p>
+    <w:p>
+      <w:pPr>
+        <w:jc w:val="both"/>
+        <w:rPr>
+          <w:rFonts w:ascii="Times New Roman" w:hAnsi="Times New Roman" w:cs="Times New Roman"/>
+        </w:rPr>
+      </w:pPr>
+      <w:r>
+        <w:rPr>
+          <w:rFonts w:ascii="Times New Roman" w:hAnsi="Times New Roman" w:cs="Times New Roman"/>
+        </w:rPr>
+        <w:t>This Project comes under Sentimental Analysis using Natural Language Processing popularly known as NLP. NLP started in the 1950s and is supported by Alan Turing’s article titled “Computing Machinery and Intelligence” popularly known as “Turing Test” which automates the assumptions and generation of Natural Language (Natural language processing - Wikipedia n.d.). Sentimental Analysis is opinion and emotion Analysis by extracting them from different comments, reviews, paragraphs, etc. It is mainly applied to social media, surveys, customer services, etc. In NLP as the natural language is processed which is stored in the form of documents or tables, the main words are extracted and used for getting the theme of the text. These words are converted to vectorized forms using different vectorization methods and trained to Machine Learning (ML) model. Generally, Classification models are integrated into the NLP process. This is because different texts should be classified based on the vectors which indirectly are sentiments. As labels will be provided for training the model, Supervised learning will be applied in this project.</w:t>
+      </w:r>
+    </w:p>
+    <w:p>
+      <w:pPr>
+        <w:jc w:val="both"/>
+        <w:rPr>
+          <w:rFonts w:ascii="Times New Roman" w:hAnsi="Times New Roman" w:cs="Times New Roman"/>
+        </w:rPr>
+      </w:pPr>
+      <w:r>
+        <w:rPr>
+          <w:rFonts w:ascii="Times New Roman" w:hAnsi="Times New Roman" w:cs="Times New Roman"/>
+        </w:rPr>
+        <w:t xml:space="preserve">Machine Learning (ML) which is a term introduced by Arthur Samuel in 1959 (Timeline of machine learning - Wikipedia n.d.) involves mainly two types of learning namely Supervised and Unsupervised. In Supervised Learning, the ML models are trained on data called training data that consists of already </w:t>
+      </w:r>
+      <w:r>
+        <w:rPr>
+          <w:rFonts w:ascii="Times New Roman" w:hAnsi="Times New Roman" w:cs="Times New Roman"/>
+        </w:rPr>
+        <w:lastRenderedPageBreak/>
+        <w:t>assigned labels. Then the model is tested using test data to check the prediction capacity. The evaluation is conducted based on the actual test results and predicted results to check the accuracy of the models. In Unsupervised Learning, no labels will be provided, and the data will be clustered based on the patterns recognized in the model. In this project, the data has Mix-Code textual comments, and labels were assigned based on the type of comment, Supervised Learning models are trained with the vectorized Mix-Code text along with the labels.</w:t>
+      </w:r>
+    </w:p>
+    <w:p>
+      <w:pPr>
+        <w:jc w:val="both"/>
+        <w:rPr>
+          <w:rFonts w:ascii="Times New Roman" w:hAnsi="Times New Roman" w:cs="Times New Roman"/>
+        </w:rPr>
+      </w:pPr>
+      <w:r>
+        <w:rPr>
+          <w:rFonts w:ascii="Times New Roman" w:hAnsi="Times New Roman" w:cs="Times New Roman"/>
+        </w:rPr>
+        <w:t>Mix-Code languages consist of two or more language varieties while using. This type of language can be usually observed in general conversation, the local language, comments, reviews, etc. Hinglish is one of its types and it is a mix of Hindi and English Languages as shown in Figure 1. In Figure 1, red colo</w:t>
+      </w:r>
+      <w:r>
+        <w:rPr>
+          <w:rFonts w:ascii="Times New Roman" w:hAnsi="Times New Roman" w:cs="Times New Roman"/>
+        </w:rPr>
+        <w:t>u</w:t>
+      </w:r>
+      <w:r>
+        <w:rPr>
+          <w:rFonts w:ascii="Times New Roman" w:hAnsi="Times New Roman" w:cs="Times New Roman"/>
+        </w:rPr>
+        <w:t>r font words belong to Hindi language vocabulary and blue colo</w:t>
+      </w:r>
+      <w:r>
+        <w:rPr>
+          <w:rFonts w:ascii="Times New Roman" w:hAnsi="Times New Roman" w:cs="Times New Roman"/>
+        </w:rPr>
+        <w:t>u</w:t>
+      </w:r>
+      <w:r>
+        <w:rPr>
+          <w:rFonts w:ascii="Times New Roman" w:hAnsi="Times New Roman" w:cs="Times New Roman"/>
+        </w:rPr>
+        <w:t>r font words belong to English vocabulary. They are both used to form a meaningful sentence whose meaning can be seen in the same Figure. The data consists of most of these types of comments. There are some challenges in analy</w:t>
+      </w:r>
+      <w:r>
+        <w:rPr>
+          <w:rFonts w:ascii="Times New Roman" w:hAnsi="Times New Roman" w:cs="Times New Roman"/>
+        </w:rPr>
+        <w:t>s</w:t>
+      </w:r>
+      <w:r>
+        <w:rPr>
+          <w:rFonts w:ascii="Times New Roman" w:hAnsi="Times New Roman" w:cs="Times New Roman"/>
+        </w:rPr>
+        <w:t>ing the Mix-Code languages as stop words in NLP should be given manually depending on our requirements. Some of the other Mix-Code languages (Code-mixing - Wikipedia n.d.) can be noted in Table 1.</w:t>
+      </w:r>
+    </w:p>
+    <w:p>
+      <w:pPr>
+        <w:jc w:val="center"/>
+        <w:rPr>
+          <w:rFonts w:ascii="Times New Roman" w:hAnsi="Times New Roman" w:cs="Times New Roman"/>
+        </w:rPr>
+      </w:pPr>
+      <w:r>
+        <w:rPr>
+          <w:noProof/>
+        </w:rPr>
+        <w:drawing>
+          <wp:inline distT="0" distB="0" distL="0" distR="0" wp14:anchorId="61F0094B" wp14:editId="4D913E33">
+            <wp:extent cx="2943860" cy="1627831"/>
+            <wp:effectExtent l="0" t="0" r="8890" b="0"/>
+            <wp:docPr id="1" name="Picture 1" descr="Example parallel Hinglish and English sentences. The code-mixed Hinglish sentences contain words from Hindi and English languages."/>
+            <wp:cNvGraphicFramePr>
+              <a:graphicFrameLocks xmlns:a="http://schemas.openxmlformats.org/drawingml/2006/main" noChangeAspect="1"/>
+            </wp:cNvGraphicFramePr>
+            <a:graphic xmlns:a="http://schemas.openxmlformats.org/drawingml/2006/main">
+              <a:graphicData uri="http://schemas.openxmlformats.org/drawingml/2006/picture">
+                <pic:pic xmlns:pic="http://schemas.openxmlformats.org/drawingml/2006/picture">
+                  <pic:nvPicPr>
+                    <pic:cNvPr id="0" name="Picture 1" descr="Example parallel Hinglish and English sentences. The code-mixed Hinglish sentences contain words from Hindi and English languages."/>
+                    <pic:cNvPicPr>
+                      <a:picLocks noChangeAspect="1" noChangeArrowheads="1"/>
+                    </pic:cNvPicPr>
+                  </pic:nvPicPr>
+                  <pic:blipFill>
+                    <a:blip r:embed="rId6">
+                      <a:extLst>
+                        <a:ext uri="{28A0092B-C50C-407E-A947-70E740481C1C}">
+                          <a14:useLocalDpi xmlns:a14="http://schemas.microsoft.com/office/drawing/2010/main" val="0"/>
+                        </a:ext>
+                      </a:extLst>
+                    </a:blip>
+                    <a:srcRect/>
+                    <a:stretch>
+                      <a:fillRect/>
+                    </a:stretch>
+                  </pic:blipFill>
+                  <pic:spPr bwMode="auto">
+                    <a:xfrm>
+                      <a:off x="0" y="0"/>
+                      <a:ext cx="2961069" cy="1637347"/>
+                    </a:xfrm>
+                    <a:prstGeom prst="rect">
+                      <a:avLst/>
+                    </a:prstGeom>
+                    <a:noFill/>
+                    <a:ln>
+                      <a:noFill/>
+                    </a:ln>
+                  </pic:spPr>
+                </pic:pic>
+              </a:graphicData>
+            </a:graphic>
+          </wp:inline>
+        </w:drawing>
+      </w:r>
+    </w:p>
+    <w:p>
+      <w:pPr>
+        <w:jc w:val="center"/>
+        <w:rPr>
+          <w:rFonts w:ascii="Times New Roman" w:hAnsi="Times New Roman" w:cs="Times New Roman"/>
+        </w:rPr>
+      </w:pPr>
+      <w:r>
+        <w:rPr>
+          <w:rFonts w:ascii="Times New Roman" w:hAnsi="Times New Roman" w:cs="Times New Roman"/>
+        </w:rPr>
+        <w:t>Figure. 1. Hinglish Mix-Code Language</w:t>
+      </w:r>
+    </w:p>
+    <w:tbl>
+      <w:tblPr>
+        <w:tblStyle w:val="TableGrid"/>
+        <w:tblW w:w="0" w:type="auto"/>
+        <w:tblLook w:val="04A0" w:firstRow="1" w:lastRow="0" w:firstColumn="1" w:lastColumn="0" w:noHBand="0" w:noVBand="1"/>
+      </w:tblPr>
+      <w:tblGrid>
+        <w:gridCol w:w="4508"/>
+        <w:gridCol w:w="4508"/>
+      </w:tblGrid>
+      <w:tr>
+        <w:tc>
+          <w:tcPr>
+            <w:tcW w:w="4508" w:type="dxa"/>
+          </w:tcPr>
+          <w:p>
+            <w:pPr>
+              <w:jc w:val="center"/>
+              <w:rPr>
+                <w:rFonts w:ascii="Times New Roman" w:hAnsi="Times New Roman" w:cs="Times New Roman"/>
+                <w:b/>
+                <w:bCs/>
+              </w:rPr>
+            </w:pPr>
+            <w:r>
+              <w:rPr>
+                <w:rFonts w:ascii="Times New Roman" w:hAnsi="Times New Roman" w:cs="Times New Roman"/>
+                <w:b/>
+                <w:bCs/>
+              </w:rPr>
+              <w:t>Mix-Code</w:t>
+            </w:r>
+          </w:p>
+        </w:tc>
+        <w:tc>
+          <w:tcPr>
+            <w:tcW w:w="4508" w:type="dxa"/>
+          </w:tcPr>
+          <w:p>
+            <w:pPr>
+              <w:jc w:val="center"/>
+              <w:rPr>
+                <w:rFonts w:ascii="Times New Roman" w:hAnsi="Times New Roman" w:cs="Times New Roman"/>
+                <w:b/>
+                <w:bCs/>
+              </w:rPr>
+            </w:pPr>
+            <w:r>
+              <w:rPr>
+                <w:rFonts w:ascii="Times New Roman" w:hAnsi="Times New Roman" w:cs="Times New Roman"/>
+                <w:b/>
+                <w:bCs/>
+              </w:rPr>
+              <w:t>Languages</w:t>
+            </w:r>
+          </w:p>
+        </w:tc>
+      </w:tr>
+      <w:tr>
+        <w:tc>
+          <w:tcPr>
+            <w:tcW w:w="4508" w:type="dxa"/>
+          </w:tcPr>
+          <w:p>
+            <w:pPr>
+              <w:jc w:val="center"/>
+              <w:rPr>
+                <w:rFonts w:ascii="Times New Roman" w:hAnsi="Times New Roman" w:cs="Times New Roman"/>
+              </w:rPr>
+            </w:pPr>
+            <w:r>
+              <w:rPr>
+                <w:rFonts w:ascii="Times New Roman" w:hAnsi="Times New Roman" w:cs="Times New Roman"/>
+              </w:rPr>
+              <w:t>Benglish</w:t>
+            </w:r>
+          </w:p>
+        </w:tc>
+        <w:tc>
+          <w:tcPr>
+            <w:tcW w:w="4508" w:type="dxa"/>
+          </w:tcPr>
+          <w:p>
+            <w:pPr>
+              <w:jc w:val="center"/>
+              <w:rPr>
+                <w:rFonts w:ascii="Times New Roman" w:hAnsi="Times New Roman" w:cs="Times New Roman"/>
+              </w:rPr>
+            </w:pPr>
+            <w:r>
+              <w:rPr>
+                <w:rFonts w:ascii="Times New Roman" w:hAnsi="Times New Roman" w:cs="Times New Roman"/>
+              </w:rPr>
+              <w:t>Bengali and English</w:t>
+            </w:r>
+          </w:p>
+        </w:tc>
+      </w:tr>
+      <w:tr>
+        <w:tc>
+          <w:tcPr>
+            <w:tcW w:w="4508" w:type="dxa"/>
+          </w:tcPr>
+          <w:p>
+            <w:pPr>
+              <w:jc w:val="center"/>
+              <w:rPr>
+                <w:rFonts w:ascii="Times New Roman" w:hAnsi="Times New Roman" w:cs="Times New Roman"/>
+              </w:rPr>
+            </w:pPr>
+            <w:r>
+              <w:rPr>
+                <w:rFonts w:ascii="Times New Roman" w:hAnsi="Times New Roman" w:cs="Times New Roman"/>
+              </w:rPr>
+              <w:t>Chinglish</w:t>
+            </w:r>
+          </w:p>
+        </w:tc>
+        <w:tc>
+          <w:tcPr>
+            <w:tcW w:w="4508" w:type="dxa"/>
+          </w:tcPr>
+          <w:p>
+            <w:pPr>
+              <w:jc w:val="center"/>
+              <w:rPr>
+                <w:rFonts w:ascii="Times New Roman" w:hAnsi="Times New Roman" w:cs="Times New Roman"/>
+              </w:rPr>
+            </w:pPr>
+            <w:r>
+              <w:rPr>
+                <w:rFonts w:ascii="Times New Roman" w:hAnsi="Times New Roman" w:cs="Times New Roman"/>
+              </w:rPr>
+              <w:t>Chinese and English</w:t>
+            </w:r>
+          </w:p>
+        </w:tc>
+      </w:tr>
+      <w:tr>
+        <w:tc>
+          <w:tcPr>
+            <w:tcW w:w="4508" w:type="dxa"/>
+          </w:tcPr>
+          <w:p>
+            <w:pPr>
+              <w:jc w:val="center"/>
+              <w:rPr>
+                <w:rFonts w:ascii="Times New Roman" w:hAnsi="Times New Roman" w:cs="Times New Roman"/>
+              </w:rPr>
+            </w:pPr>
+            <w:r>
+              <w:rPr>
+                <w:rFonts w:ascii="Times New Roman" w:hAnsi="Times New Roman" w:cs="Times New Roman"/>
+              </w:rPr>
+              <w:t>Denglisch</w:t>
+            </w:r>
+          </w:p>
+        </w:tc>
+        <w:tc>
+          <w:tcPr>
+            <w:tcW w:w="4508" w:type="dxa"/>
+          </w:tcPr>
+          <w:p>
+            <w:pPr>
+              <w:jc w:val="center"/>
+              <w:rPr>
+                <w:rFonts w:ascii="Times New Roman" w:hAnsi="Times New Roman" w:cs="Times New Roman"/>
+              </w:rPr>
+            </w:pPr>
+            <w:r>
+              <w:rPr>
+                <w:rFonts w:ascii="Times New Roman" w:hAnsi="Times New Roman" w:cs="Times New Roman"/>
+              </w:rPr>
+              <w:t>Deutsch (German) and English</w:t>
+            </w:r>
+          </w:p>
+        </w:tc>
+      </w:tr>
+      <w:tr>
+        <w:tc>
+          <w:tcPr>
+            <w:tcW w:w="4508" w:type="dxa"/>
+          </w:tcPr>
+          <w:p>
+            <w:pPr>
+              <w:jc w:val="center"/>
+              <w:rPr>
+                <w:rFonts w:ascii="Times New Roman" w:hAnsi="Times New Roman" w:cs="Times New Roman"/>
+              </w:rPr>
+            </w:pPr>
+            <w:r>
+              <w:rPr>
+                <w:rFonts w:ascii="Times New Roman" w:hAnsi="Times New Roman" w:cs="Times New Roman"/>
+              </w:rPr>
+              <w:t>Dunglish</w:t>
+            </w:r>
+          </w:p>
+        </w:tc>
+        <w:tc>
+          <w:tcPr>
+            <w:tcW w:w="4508" w:type="dxa"/>
+          </w:tcPr>
+          <w:p>
+            <w:pPr>
+              <w:jc w:val="center"/>
+              <w:rPr>
+                <w:rFonts w:ascii="Times New Roman" w:hAnsi="Times New Roman" w:cs="Times New Roman"/>
+              </w:rPr>
+            </w:pPr>
+            <w:r>
+              <w:rPr>
+                <w:rFonts w:ascii="Times New Roman" w:hAnsi="Times New Roman" w:cs="Times New Roman"/>
+              </w:rPr>
+              <w:t>Dutch and English</w:t>
+            </w:r>
+          </w:p>
+        </w:tc>
+      </w:tr>
+      <w:tr>
+        <w:tc>
+          <w:tcPr>
+            <w:tcW w:w="4508" w:type="dxa"/>
+          </w:tcPr>
+          <w:p>
+            <w:pPr>
+              <w:jc w:val="center"/>
+              <w:rPr>
+                <w:rFonts w:ascii="Times New Roman" w:hAnsi="Times New Roman" w:cs="Times New Roman"/>
+              </w:rPr>
+            </w:pPr>
+            <w:r>
+              <w:rPr>
+                <w:rFonts w:ascii="Times New Roman" w:hAnsi="Times New Roman" w:cs="Times New Roman"/>
+              </w:rPr>
+              <w:t>Greeklish</w:t>
+            </w:r>
+          </w:p>
+        </w:tc>
+        <w:tc>
+          <w:tcPr>
+            <w:tcW w:w="4508" w:type="dxa"/>
+          </w:tcPr>
+          <w:p>
+            <w:pPr>
+              <w:jc w:val="center"/>
+              <w:rPr>
+                <w:rFonts w:ascii="Times New Roman" w:hAnsi="Times New Roman" w:cs="Times New Roman"/>
+              </w:rPr>
+            </w:pPr>
+            <w:r>
+              <w:rPr>
+                <w:rFonts w:ascii="Times New Roman" w:hAnsi="Times New Roman" w:cs="Times New Roman"/>
+              </w:rPr>
+              <w:t>Greek and English</w:t>
+            </w:r>
+          </w:p>
+        </w:tc>
+      </w:tr>
+      <w:tr>
+        <w:tc>
+          <w:tcPr>
+            <w:tcW w:w="4508" w:type="dxa"/>
+          </w:tcPr>
+          <w:p>
+            <w:pPr>
+              <w:jc w:val="center"/>
+              <w:rPr>
+                <w:rFonts w:ascii="Times New Roman" w:hAnsi="Times New Roman" w:cs="Times New Roman"/>
+              </w:rPr>
+            </w:pPr>
+            <w:r>
+              <w:rPr>
+                <w:rFonts w:ascii="Times New Roman" w:hAnsi="Times New Roman" w:cs="Times New Roman"/>
+              </w:rPr>
+              <w:t>Poglish</w:t>
+            </w:r>
+          </w:p>
+        </w:tc>
+        <w:tc>
+          <w:tcPr>
+            <w:tcW w:w="4508" w:type="dxa"/>
+          </w:tcPr>
+          <w:p>
+            <w:pPr>
+              <w:jc w:val="center"/>
+              <w:rPr>
+                <w:rFonts w:ascii="Times New Roman" w:hAnsi="Times New Roman" w:cs="Times New Roman"/>
+              </w:rPr>
+            </w:pPr>
+            <w:r>
+              <w:rPr>
+                <w:rFonts w:ascii="Times New Roman" w:hAnsi="Times New Roman" w:cs="Times New Roman"/>
+              </w:rPr>
+              <w:t>Polish and English</w:t>
+            </w:r>
+          </w:p>
+        </w:tc>
+      </w:tr>
+      <w:tr>
+        <w:tc>
+          <w:tcPr>
+            <w:tcW w:w="4508" w:type="dxa"/>
+          </w:tcPr>
+          <w:p>
+            <w:pPr>
+              <w:jc w:val="center"/>
+              <w:rPr>
+                <w:rFonts w:ascii="Times New Roman" w:hAnsi="Times New Roman" w:cs="Times New Roman"/>
+              </w:rPr>
+            </w:pPr>
+            <w:r>
+              <w:rPr>
+                <w:rFonts w:ascii="Times New Roman" w:hAnsi="Times New Roman" w:cs="Times New Roman"/>
+              </w:rPr>
+              <w:t>Porglish</w:t>
+            </w:r>
+          </w:p>
+        </w:tc>
+        <w:tc>
+          <w:tcPr>
+            <w:tcW w:w="4508" w:type="dxa"/>
+          </w:tcPr>
+          <w:p>
+            <w:pPr>
+              <w:jc w:val="center"/>
+              <w:rPr>
+                <w:rFonts w:ascii="Times New Roman" w:hAnsi="Times New Roman" w:cs="Times New Roman"/>
+              </w:rPr>
+            </w:pPr>
+            <w:r>
+              <w:rPr>
+                <w:rFonts w:ascii="Times New Roman" w:hAnsi="Times New Roman" w:cs="Times New Roman"/>
+              </w:rPr>
+              <w:t>Portuguese and English</w:t>
+            </w:r>
+          </w:p>
+        </w:tc>
+      </w:tr>
+      <w:tr>
+        <w:tc>
+          <w:tcPr>
+            <w:tcW w:w="4508" w:type="dxa"/>
+          </w:tcPr>
+          <w:p>
+            <w:pPr>
+              <w:jc w:val="center"/>
+              <w:rPr>
+                <w:rFonts w:ascii="Times New Roman" w:hAnsi="Times New Roman" w:cs="Times New Roman"/>
+              </w:rPr>
+            </w:pPr>
+            <w:r>
+              <w:rPr>
+                <w:rFonts w:ascii="Times New Roman" w:hAnsi="Times New Roman" w:cs="Times New Roman"/>
+              </w:rPr>
+              <w:t>Spanglish</w:t>
+            </w:r>
+          </w:p>
+        </w:tc>
+        <w:tc>
+          <w:tcPr>
+            <w:tcW w:w="4508" w:type="dxa"/>
+          </w:tcPr>
+          <w:p>
+            <w:pPr>
+              <w:jc w:val="center"/>
+              <w:rPr>
+                <w:rFonts w:ascii="Times New Roman" w:hAnsi="Times New Roman" w:cs="Times New Roman"/>
+              </w:rPr>
+            </w:pPr>
+            <w:r>
+              <w:rPr>
+                <w:rFonts w:ascii="Times New Roman" w:hAnsi="Times New Roman" w:cs="Times New Roman"/>
+              </w:rPr>
+              <w:t>Spanish and English</w:t>
+            </w:r>
+          </w:p>
+        </w:tc>
+      </w:tr>
+      <w:tr>
+        <w:tc>
+          <w:tcPr>
+            <w:tcW w:w="4508" w:type="dxa"/>
+          </w:tcPr>
+          <w:p>
+            <w:pPr>
+              <w:jc w:val="center"/>
+              <w:rPr>
+                <w:rFonts w:ascii="Times New Roman" w:hAnsi="Times New Roman" w:cs="Times New Roman"/>
+              </w:rPr>
+            </w:pPr>
+            <w:r>
+              <w:rPr>
+                <w:rFonts w:ascii="Times New Roman" w:hAnsi="Times New Roman" w:cs="Times New Roman"/>
+              </w:rPr>
+              <w:t>Svorsk</w:t>
+            </w:r>
+          </w:p>
+        </w:tc>
+        <w:tc>
+          <w:tcPr>
+            <w:tcW w:w="4508" w:type="dxa"/>
+          </w:tcPr>
+          <w:p>
+            <w:pPr>
+              <w:jc w:val="center"/>
+              <w:rPr>
+                <w:rFonts w:ascii="Times New Roman" w:hAnsi="Times New Roman" w:cs="Times New Roman"/>
+              </w:rPr>
+            </w:pPr>
+            <w:r>
+              <w:rPr>
+                <w:rFonts w:ascii="Times New Roman" w:hAnsi="Times New Roman" w:cs="Times New Roman"/>
+              </w:rPr>
+              <w:t>Swedish and Norwegian</w:t>
+            </w:r>
+          </w:p>
+        </w:tc>
+      </w:tr>
+      <w:tr>
+        <w:tc>
+          <w:tcPr>
+            <w:tcW w:w="4508" w:type="dxa"/>
+          </w:tcPr>
+          <w:p>
+            <w:pPr>
+              <w:jc w:val="center"/>
+              <w:rPr>
+                <w:rFonts w:ascii="Times New Roman" w:hAnsi="Times New Roman" w:cs="Times New Roman"/>
+              </w:rPr>
+            </w:pPr>
+            <w:r>
+              <w:rPr>
+                <w:rFonts w:ascii="Times New Roman" w:hAnsi="Times New Roman" w:cs="Times New Roman"/>
+              </w:rPr>
+              <w:t>Tanglish</w:t>
+            </w:r>
+          </w:p>
+        </w:tc>
+        <w:tc>
+          <w:tcPr>
+            <w:tcW w:w="4508" w:type="dxa"/>
+          </w:tcPr>
+          <w:p>
+            <w:pPr>
+              <w:jc w:val="center"/>
+              <w:rPr>
+                <w:rFonts w:ascii="Times New Roman" w:hAnsi="Times New Roman" w:cs="Times New Roman"/>
+              </w:rPr>
+            </w:pPr>
+            <w:r>
+              <w:rPr>
+                <w:rFonts w:ascii="Times New Roman" w:hAnsi="Times New Roman" w:cs="Times New Roman"/>
+              </w:rPr>
+              <w:t>Tamil and English</w:t>
+            </w:r>
+          </w:p>
+        </w:tc>
+      </w:tr>
+    </w:tbl>
+    <w:p>
+      <w:pPr>
+        <w:jc w:val="center"/>
+        <w:rPr>
+          <w:rFonts w:ascii="Times New Roman" w:hAnsi="Times New Roman" w:cs="Times New Roman"/>
+        </w:rPr>
+      </w:pPr>
+      <w:r>
+        <w:rPr>
+          <w:rFonts w:ascii="Times New Roman" w:hAnsi="Times New Roman" w:cs="Times New Roman"/>
+        </w:rPr>
+        <w:t>Table. 1. Mix-Code Language Types</w:t>
+      </w:r>
+    </w:p>
+    <w:p>
+      <w:pPr>
+        <w:jc w:val="both"/>
+        <w:rPr>
+          <w:rFonts w:ascii="Times New Roman" w:hAnsi="Times New Roman" w:cs="Times New Roman"/>
+        </w:rPr>
+      </w:pPr>
+      <w:r>
+        <w:rPr>
+          <w:rFonts w:ascii="Times New Roman" w:hAnsi="Times New Roman" w:cs="Times New Roman"/>
+        </w:rPr>
+        <w:t xml:space="preserve">The flow of this project includes cleaning data like removing special characters, smiley symbols, etc. Different types of vectorizations are planned on the data namely TF-IDF, Term Frequency (TF), Count Vectorizer, Bert transformers, etc. Supervised learning is to be applied to all the transformed data vector forms with different classification models like Logistic Regression, K-Nearest Neighbors, Naïve Bayes, Decision Trees, Random Forests, Support Vector Machine, etc. This Report is divided into 7 sections namely Introduction, Literature Review, Methodology, Data Exploration and Pre-Processing, Ethical Considerations, Future plan, and References. The problem statement, the structure of the report, research questions, and research motivation is discussed in the Introduction. The research for the hurdles faced, suggested methods and influenced works are mentioned in the Literature review. The methodology of how the project has been planned and detailed steps of implementation are discussed in the Methodology section. The description of data and pre-processing steps are mentioned in Data </w:t>
+      </w:r>
+      <w:r>
+        <w:rPr>
+          <w:rFonts w:ascii="Times New Roman" w:hAnsi="Times New Roman" w:cs="Times New Roman"/>
+        </w:rPr>
+        <w:lastRenderedPageBreak/>
+        <w:t>Exploration and Pre-Processing. The Ethical methods regarding the project and data are discussed in Ethical Considerations. The progress of the project and hypothesis explanation are discussed in the Future plan section. The work references are added in the References section.</w:t>
+      </w:r>
+    </w:p>
+    <w:p>
+      <w:pPr>
+        <w:jc w:val="both"/>
+        <w:rPr>
+          <w:rFonts w:ascii="Times New Roman" w:hAnsi="Times New Roman" w:cs="Times New Roman"/>
+          <w:b/>
+          <w:bCs/>
+        </w:rPr>
+      </w:pPr>
+      <w:r>
+        <w:rPr>
+          <w:rFonts w:ascii="Times New Roman" w:hAnsi="Times New Roman" w:cs="Times New Roman"/>
+          <w:b/>
+          <w:bCs/>
+        </w:rPr>
+        <w:t>Research Questions:</w:t>
+      </w:r>
+    </w:p>
+    <w:p>
+      <w:pPr>
+        <w:spacing w:after="0" w:line="240" w:lineRule="auto"/>
+        <w:rPr>
+          <w:rFonts w:ascii="Times New Roman" w:eastAsia="Times New Roman" w:hAnsi="Times New Roman" w:cs="Times New Roman"/>
+          <w:color w:val="0E101A"/>
+          <w:lang w:eastAsia="en-IN"/>
+        </w:rPr>
+      </w:pPr>
+      <w:r>
+        <w:rPr>
+          <w:rFonts w:ascii="Times New Roman" w:eastAsia="Times New Roman" w:hAnsi="Times New Roman" w:cs="Times New Roman"/>
+          <w:color w:val="0E101A"/>
+          <w:lang w:eastAsia="en-IN"/>
+        </w:rPr>
+        <w:t>The Research question according to the classification of Hinglish comments using NLP and ML are mentioned below</w:t>
+      </w:r>
+    </w:p>
+    <w:p>
+      <w:pPr>
+        <w:numPr>
+          <w:ilvl w:val="0"/>
+          <w:numId w:val="2"/>
+        </w:numPr>
+        <w:spacing w:after="0" w:line="240" w:lineRule="auto"/>
+        <w:rPr>
+          <w:rFonts w:ascii="Times New Roman" w:eastAsia="Times New Roman" w:hAnsi="Times New Roman" w:cs="Times New Roman"/>
+          <w:color w:val="0E101A"/>
+          <w:lang w:eastAsia="en-IN"/>
+        </w:rPr>
+      </w:pPr>
+      <w:r>
+        <w:rPr>
+          <w:rFonts w:ascii="Times New Roman" w:eastAsia="Times New Roman" w:hAnsi="Times New Roman" w:cs="Times New Roman"/>
+          <w:color w:val="0E101A"/>
+          <w:lang w:eastAsia="en-IN"/>
+        </w:rPr>
+        <w:t>Which Vectorizer is doing best during multiple vectorization techniques on Hinglish Mix-Code before Modelling?</w:t>
+      </w:r>
+    </w:p>
+    <w:p>
+      <w:pPr>
+        <w:numPr>
+          <w:ilvl w:val="0"/>
+          <w:numId w:val="2"/>
+        </w:numPr>
+        <w:spacing w:after="0" w:line="240" w:lineRule="auto"/>
+        <w:rPr>
+          <w:rFonts w:ascii="Times New Roman" w:eastAsia="Times New Roman" w:hAnsi="Times New Roman" w:cs="Times New Roman"/>
+          <w:color w:val="0E101A"/>
+          <w:lang w:eastAsia="en-IN"/>
+        </w:rPr>
+      </w:pPr>
+      <w:r>
+        <w:rPr>
+          <w:rFonts w:ascii="Times New Roman" w:eastAsia="Times New Roman" w:hAnsi="Times New Roman" w:cs="Times New Roman"/>
+          <w:color w:val="0E101A"/>
+          <w:lang w:eastAsia="en-IN"/>
+        </w:rPr>
+        <w:t>To understand Feature Engineering methods of NLP.</w:t>
+      </w:r>
+    </w:p>
+    <w:p>
+      <w:pPr>
+        <w:numPr>
+          <w:ilvl w:val="0"/>
+          <w:numId w:val="2"/>
+        </w:numPr>
+        <w:spacing w:after="0" w:line="240" w:lineRule="auto"/>
+        <w:rPr>
+          <w:rFonts w:ascii="Times New Roman" w:eastAsia="Times New Roman" w:hAnsi="Times New Roman" w:cs="Times New Roman"/>
+          <w:color w:val="0E101A"/>
+          <w:lang w:eastAsia="en-IN"/>
+        </w:rPr>
+      </w:pPr>
+      <w:r>
+        <w:rPr>
+          <w:rFonts w:ascii="Times New Roman" w:eastAsia="Times New Roman" w:hAnsi="Times New Roman" w:cs="Times New Roman"/>
+          <w:color w:val="0E101A"/>
+          <w:lang w:eastAsia="en-IN"/>
+        </w:rPr>
+        <w:t>To observe the performance of models through best evaluation results like Accuracy, Precision, recall, Confusion matrices, and Classification Report for this Hinglish classification?</w:t>
+      </w:r>
+    </w:p>
+    <w:p>
+      <w:pPr>
+        <w:numPr>
+          <w:ilvl w:val="0"/>
+          <w:numId w:val="2"/>
+        </w:numPr>
+        <w:spacing w:after="0" w:line="240" w:lineRule="auto"/>
+        <w:rPr>
+          <w:rFonts w:ascii="Times New Roman" w:eastAsia="Times New Roman" w:hAnsi="Times New Roman" w:cs="Times New Roman"/>
+          <w:color w:val="0E101A"/>
+          <w:lang w:eastAsia="en-IN"/>
+        </w:rPr>
+      </w:pPr>
+      <w:r>
+        <w:rPr>
+          <w:rFonts w:ascii="Times New Roman" w:eastAsia="Times New Roman" w:hAnsi="Times New Roman" w:cs="Times New Roman"/>
+          <w:color w:val="0E101A"/>
+          <w:lang w:eastAsia="en-IN"/>
+        </w:rPr>
+        <w:t xml:space="preserve">To study different Cross-validation methods and Scaling </w:t>
+      </w:r>
+      <w:r>
+        <w:rPr>
+          <w:rFonts w:ascii="Times New Roman" w:eastAsia="Times New Roman" w:hAnsi="Times New Roman" w:cs="Times New Roman"/>
+          <w:color w:val="0E101A"/>
+          <w:lang w:eastAsia="en-IN"/>
+        </w:rPr>
+        <w:t>techniques and</w:t>
+      </w:r>
+      <w:r>
+        <w:rPr>
+          <w:rFonts w:ascii="Times New Roman" w:eastAsia="Times New Roman" w:hAnsi="Times New Roman" w:cs="Times New Roman"/>
+          <w:color w:val="0E101A"/>
+          <w:lang w:eastAsia="en-IN"/>
+        </w:rPr>
+        <w:t xml:space="preserve"> examine their effect on the evaluation results of models.</w:t>
+      </w:r>
+    </w:p>
+    <w:p>
+      <w:pPr>
+        <w:numPr>
+          <w:ilvl w:val="0"/>
+          <w:numId w:val="2"/>
+        </w:numPr>
+        <w:spacing w:after="0" w:line="240" w:lineRule="auto"/>
+        <w:rPr>
+          <w:rFonts w:ascii="Times New Roman" w:eastAsia="Times New Roman" w:hAnsi="Times New Roman" w:cs="Times New Roman"/>
+          <w:color w:val="0E101A"/>
+          <w:lang w:eastAsia="en-IN"/>
+        </w:rPr>
+      </w:pPr>
+      <w:r>
+        <w:rPr>
+          <w:rFonts w:ascii="Times New Roman" w:eastAsia="Times New Roman" w:hAnsi="Times New Roman" w:cs="Times New Roman"/>
+          <w:color w:val="0E101A"/>
+          <w:lang w:eastAsia="en-IN"/>
+        </w:rPr>
+        <w:t xml:space="preserve">Effect of Principal Component Analysis and Independent Component Analysis on the </w:t>
+      </w:r>
+      <w:r>
+        <w:rPr>
+          <w:rFonts w:ascii="Times New Roman" w:eastAsia="Times New Roman" w:hAnsi="Times New Roman" w:cs="Times New Roman"/>
+          <w:color w:val="0E101A"/>
+          <w:lang w:eastAsia="en-IN"/>
+        </w:rPr>
+        <w:t>ML models</w:t>
+      </w:r>
+      <w:r>
+        <w:rPr>
+          <w:rFonts w:ascii="Times New Roman" w:eastAsia="Times New Roman" w:hAnsi="Times New Roman" w:cs="Times New Roman"/>
+          <w:color w:val="0E101A"/>
+          <w:lang w:eastAsia="en-IN"/>
         </w:rPr>
         <w:t>.</w:t>
       </w:r>
-      <w:r>
-        <w:rPr>
-          <w:rFonts w:ascii="Times New Roman" w:hAnsi="Times New Roman" w:cs="Times New Roman"/>
-        </w:rPr>
-        <w:t xml:space="preserve"> It has billions of monthly users</w:t>
-      </w:r>
-      <w:r>
-        <w:rPr>
-          <w:rFonts w:ascii="Times New Roman" w:hAnsi="Times New Roman" w:cs="Times New Roman"/>
-        </w:rPr>
-        <w:t xml:space="preserve"> who watch videos billions of hours collectively for their requirements. </w:t>
-      </w:r>
-      <w:r>
-        <w:rPr>
-          <w:rFonts w:ascii="Times New Roman" w:hAnsi="Times New Roman" w:cs="Times New Roman"/>
-        </w:rPr>
-        <w:t>As it is one of the best</w:t>
-      </w:r>
-      <w:r>
-        <w:rPr>
-          <w:rFonts w:ascii="Times New Roman" w:hAnsi="Times New Roman" w:cs="Times New Roman"/>
-        </w:rPr>
-        <w:t xml:space="preserve"> learning and research platforms, it has expanded into mobile platforms too.</w:t>
-      </w:r>
-      <w:r>
-        <w:rPr>
-          <w:rFonts w:ascii="Times New Roman" w:hAnsi="Times New Roman" w:cs="Times New Roman"/>
-        </w:rPr>
-        <w:t xml:space="preserve"> The Videos on YouTube includes short films, movies, documentaries, cooking channels, educational and technological related, etc. As everyone is becoming independent in their food preferences for diet control, cookery channels are very much helpful for learning the food preparation. </w:t>
-      </w:r>
-      <w:r>
-        <w:rPr>
-          <w:rFonts w:ascii="Times New Roman" w:hAnsi="Times New Roman" w:cs="Times New Roman"/>
-        </w:rPr>
-        <w:t>Due to this reason, many YouTubers started doing videos based on cooking different cuisines in which some channels are very popular for their unique content.</w:t>
+    </w:p>
+    <w:p>
+      <w:pPr>
+        <w:numPr>
+          <w:ilvl w:val="0"/>
+          <w:numId w:val="2"/>
+        </w:numPr>
+        <w:spacing w:after="0" w:line="240" w:lineRule="auto"/>
+        <w:rPr>
+          <w:rFonts w:ascii="Times New Roman" w:eastAsia="Times New Roman" w:hAnsi="Times New Roman" w:cs="Times New Roman"/>
+          <w:color w:val="0E101A"/>
+          <w:lang w:eastAsia="en-IN"/>
+        </w:rPr>
+      </w:pPr>
+      <w:r>
+        <w:rPr>
+          <w:rFonts w:ascii="Times New Roman" w:eastAsia="Times New Roman" w:hAnsi="Times New Roman" w:cs="Times New Roman"/>
+          <w:color w:val="0E101A"/>
+          <w:lang w:eastAsia="en-IN"/>
+        </w:rPr>
+        <w:t>To observe the potential of different algorithms through both parametric and non-parametric models and to investigate the prospective of transfer learning in mix-code.</w:t>
       </w:r>
     </w:p>
     <w:sectPr>
@@ -329,6 +984,327 @@
     </w:sectPr>
   </w:body>
 </w:document>
+</file>
+
+<file path=word/numbering.xml><?xml version="1.0" encoding="utf-8"?>
+<w:numbering xmlns:wpc="http://schemas.microsoft.com/office/word/2010/wordprocessingCanvas" xmlns:cx="http://schemas.microsoft.com/office/drawing/2014/chartex" xmlns:cx1="http://schemas.microsoft.com/office/drawing/2015/9/8/chartex" xmlns:cx2="http://schemas.microsoft.com/office/drawing/2015/10/21/chartex" xmlns:cx3="http://schemas.microsoft.com/office/drawing/2016/5/9/chartex" xmlns:cx4="http://schemas.microsoft.com/office/drawing/2016/5/10/chartex" xmlns:cx5="http://schemas.microsoft.com/office/drawing/2016/5/11/chartex" xmlns:cx6="http://schemas.microsoft.com/office/drawing/2016/5/12/chartex" xmlns:cx7="http://schemas.microsoft.com/office/drawing/2016/5/13/chartex" xmlns:cx8="http://schemas.microsoft.com/office/drawing/2016/5/14/chartex" xmlns:mc="http://schemas.openxmlformats.org/markup-compatibility/2006" xmlns:aink="http://schemas.microsoft.com/office/drawing/2016/ink" xmlns:am3d="http://schemas.microsoft.com/office/drawing/2017/model3d" xmlns:o="urn:schemas-microsoft-com:office:office" xmlns:oel="http://schemas.microsoft.com/office/2019/extlst" xmlns:r="http://schemas.openxmlformats.org/officeDocument/2006/relationships" xmlns:m="http://schemas.openxmlformats.org/officeDocument/2006/math" xmlns:v="urn:schemas-microsoft-com:vml" xmlns:wp14="http://schemas.microsoft.com/office/word/2010/wordprocessingDrawing" xmlns:wp="http://schemas.openxmlformats.org/drawingml/2006/wordprocessingDrawing" xmlns:w10="urn:schemas-microsoft-com:office:word" xmlns:w="http://schemas.openxmlformats.org/wordprocessingml/2006/main" xmlns:w14="http://schemas.microsoft.com/office/word/2010/wordml" xmlns:w15="http://schemas.microsoft.com/office/word/2012/wordml" xmlns:w16cex="http://schemas.microsoft.com/office/word/2018/wordml/cex" xmlns:w16cid="http://schemas.microsoft.com/office/word/2016/wordml/cid" xmlns:w16="http://schemas.microsoft.com/office/word/2018/wordml" xmlns:w16sdtdh="http://schemas.microsoft.com/office/word/2020/wordml/sdtdatahash" xmlns:w16se="http://schemas.microsoft.com/office/word/2015/wordml/symex" xmlns:wpg="http://schemas.microsoft.com/office/word/2010/wordprocessingGroup" xmlns:wpi="http://schemas.microsoft.com/office/word/2010/wordprocessingInk" xmlns:wne="http://schemas.microsoft.com/office/word/2006/wordml" xmlns:wps="http://schemas.microsoft.com/office/word/2010/wordprocessingShape" mc:Ignorable="w14 w15 w16se w16cid w16 w16cex w16sdtdh wp14">
+  <w:abstractNum w:abstractNumId="0" w15:restartNumberingAfterBreak="0">
+    <w:nsid w:val="109B3E59"/>
+    <w:multiLevelType w:val="multilevel"/>
+    <w:tmpl w:val="4D4E42B6"/>
+    <w:lvl w:ilvl="0">
+      <w:start w:val="1"/>
+      <w:numFmt w:val="decimal"/>
+      <w:lvlText w:val="%1."/>
+      <w:lvlJc w:val="left"/>
+      <w:pPr>
+        <w:tabs>
+          <w:tab w:val="num" w:pos="720"/>
+        </w:tabs>
+        <w:ind w:left="720" w:hanging="360"/>
+      </w:pPr>
+    </w:lvl>
+    <w:lvl w:ilvl="1" w:tentative="1">
+      <w:numFmt w:val="decimal"/>
+      <w:lvlText w:val="%2."/>
+      <w:lvlJc w:val="left"/>
+      <w:pPr>
+        <w:tabs>
+          <w:tab w:val="num" w:pos="1440"/>
+        </w:tabs>
+        <w:ind w:left="1440" w:hanging="360"/>
+      </w:pPr>
+    </w:lvl>
+    <w:lvl w:ilvl="2" w:tentative="1">
+      <w:numFmt w:val="decimal"/>
+      <w:lvlText w:val="%3."/>
+      <w:lvlJc w:val="left"/>
+      <w:pPr>
+        <w:tabs>
+          <w:tab w:val="num" w:pos="2160"/>
+        </w:tabs>
+        <w:ind w:left="2160" w:hanging="360"/>
+      </w:pPr>
+    </w:lvl>
+    <w:lvl w:ilvl="3" w:tentative="1">
+      <w:numFmt w:val="decimal"/>
+      <w:lvlText w:val="%4."/>
+      <w:lvlJc w:val="left"/>
+      <w:pPr>
+        <w:tabs>
+          <w:tab w:val="num" w:pos="2880"/>
+        </w:tabs>
+        <w:ind w:left="2880" w:hanging="360"/>
+      </w:pPr>
+    </w:lvl>
+    <w:lvl w:ilvl="4" w:tentative="1">
+      <w:numFmt w:val="decimal"/>
+      <w:lvlText w:val="%5."/>
+      <w:lvlJc w:val="left"/>
+      <w:pPr>
+        <w:tabs>
+          <w:tab w:val="num" w:pos="3600"/>
+        </w:tabs>
+        <w:ind w:left="3600" w:hanging="360"/>
+      </w:pPr>
+    </w:lvl>
+    <w:lvl w:ilvl="5" w:tentative="1">
+      <w:numFmt w:val="decimal"/>
+      <w:lvlText w:val="%6."/>
+      <w:lvlJc w:val="left"/>
+      <w:pPr>
+        <w:tabs>
+          <w:tab w:val="num" w:pos="4320"/>
+        </w:tabs>
+        <w:ind w:left="4320" w:hanging="360"/>
+      </w:pPr>
+    </w:lvl>
+    <w:lvl w:ilvl="6" w:tentative="1">
+      <w:numFmt w:val="decimal"/>
+      <w:lvlText w:val="%7."/>
+      <w:lvlJc w:val="left"/>
+      <w:pPr>
+        <w:tabs>
+          <w:tab w:val="num" w:pos="5040"/>
+        </w:tabs>
+        <w:ind w:left="5040" w:hanging="360"/>
+      </w:pPr>
+    </w:lvl>
+    <w:lvl w:ilvl="7" w:tentative="1">
+      <w:numFmt w:val="decimal"/>
+      <w:lvlText w:val="%8."/>
+      <w:lvlJc w:val="left"/>
+      <w:pPr>
+        <w:tabs>
+          <w:tab w:val="num" w:pos="5760"/>
+        </w:tabs>
+        <w:ind w:left="5760" w:hanging="360"/>
+      </w:pPr>
+    </w:lvl>
+    <w:lvl w:ilvl="8" w:tentative="1">
+      <w:numFmt w:val="decimal"/>
+      <w:lvlText w:val="%9."/>
+      <w:lvlJc w:val="left"/>
+      <w:pPr>
+        <w:tabs>
+          <w:tab w:val="num" w:pos="6480"/>
+        </w:tabs>
+        <w:ind w:left="6480" w:hanging="360"/>
+      </w:pPr>
+    </w:lvl>
+  </w:abstractNum>
+  <w:abstractNum w:abstractNumId="1" w15:restartNumberingAfterBreak="0">
+    <w:nsid w:val="77070CB2"/>
+    <w:multiLevelType w:val="hybridMultilevel"/>
+    <w:tmpl w:val="FEEEA680"/>
+    <w:lvl w:ilvl="0" w:tplc="71BEE7F4">
+      <w:start w:val="1"/>
+      <w:numFmt w:val="decimal"/>
+      <w:lvlText w:val="%1."/>
+      <w:lvlJc w:val="left"/>
+      <w:pPr>
+        <w:ind w:left="720" w:hanging="360"/>
+      </w:pPr>
+      <w:rPr>
+        <w:rFonts w:hint="default"/>
+      </w:rPr>
+    </w:lvl>
+    <w:lvl w:ilvl="1" w:tplc="40090019" w:tentative="1">
+      <w:start w:val="1"/>
+      <w:numFmt w:val="lowerLetter"/>
+      <w:lvlText w:val="%2."/>
+      <w:lvlJc w:val="left"/>
+      <w:pPr>
+        <w:ind w:left="1440" w:hanging="360"/>
+      </w:pPr>
+    </w:lvl>
+    <w:lvl w:ilvl="2" w:tplc="4009001B" w:tentative="1">
+      <w:start w:val="1"/>
+      <w:numFmt w:val="lowerRoman"/>
+      <w:lvlText w:val="%3."/>
+      <w:lvlJc w:val="right"/>
+      <w:pPr>
+        <w:ind w:left="2160" w:hanging="180"/>
+      </w:pPr>
+    </w:lvl>
+    <w:lvl w:ilvl="3" w:tplc="4009000F" w:tentative="1">
+      <w:start w:val="1"/>
+      <w:numFmt w:val="decimal"/>
+      <w:lvlText w:val="%4."/>
+      <w:lvlJc w:val="left"/>
+      <w:pPr>
+        <w:ind w:left="2880" w:hanging="360"/>
+      </w:pPr>
+    </w:lvl>
+    <w:lvl w:ilvl="4" w:tplc="40090019" w:tentative="1">
+      <w:start w:val="1"/>
+      <w:numFmt w:val="lowerLetter"/>
+      <w:lvlText w:val="%5."/>
+      <w:lvlJc w:val="left"/>
+      <w:pPr>
+        <w:ind w:left="3600" w:hanging="360"/>
+      </w:pPr>
+    </w:lvl>
+    <w:lvl w:ilvl="5" w:tplc="4009001B" w:tentative="1">
+      <w:start w:val="1"/>
+      <w:numFmt w:val="lowerRoman"/>
+      <w:lvlText w:val="%6."/>
+      <w:lvlJc w:val="right"/>
+      <w:pPr>
+        <w:ind w:left="4320" w:hanging="180"/>
+      </w:pPr>
+    </w:lvl>
+    <w:lvl w:ilvl="6" w:tplc="4009000F" w:tentative="1">
+      <w:start w:val="1"/>
+      <w:numFmt w:val="decimal"/>
+      <w:lvlText w:val="%7."/>
+      <w:lvlJc w:val="left"/>
+      <w:pPr>
+        <w:ind w:left="5040" w:hanging="360"/>
+      </w:pPr>
+    </w:lvl>
+    <w:lvl w:ilvl="7" w:tplc="40090019" w:tentative="1">
+      <w:start w:val="1"/>
+      <w:numFmt w:val="lowerLetter"/>
+      <w:lvlText w:val="%8."/>
+      <w:lvlJc w:val="left"/>
+      <w:pPr>
+        <w:ind w:left="5760" w:hanging="360"/>
+      </w:pPr>
+    </w:lvl>
+    <w:lvl w:ilvl="8" w:tplc="4009001B" w:tentative="1">
+      <w:start w:val="1"/>
+      <w:numFmt w:val="lowerRoman"/>
+      <w:lvlText w:val="%9."/>
+      <w:lvlJc w:val="right"/>
+      <w:pPr>
+        <w:ind w:left="6480" w:hanging="180"/>
+      </w:pPr>
+    </w:lvl>
+  </w:abstractNum>
+  <w:abstractNum w:abstractNumId="2" w15:restartNumberingAfterBreak="0">
+    <w:nsid w:val="77F30234"/>
+    <w:multiLevelType w:val="hybridMultilevel"/>
+    <w:tmpl w:val="86389C82"/>
+    <w:lvl w:ilvl="0" w:tplc="40090001">
+      <w:start w:val="1"/>
+      <w:numFmt w:val="bullet"/>
+      <w:lvlText w:val=""/>
+      <w:lvlJc w:val="left"/>
+      <w:pPr>
+        <w:ind w:left="720" w:hanging="360"/>
+      </w:pPr>
+      <w:rPr>
+        <w:rFonts w:ascii="Symbol" w:hAnsi="Symbol" w:hint="default"/>
+      </w:rPr>
+    </w:lvl>
+    <w:lvl w:ilvl="1" w:tplc="40090003" w:tentative="1">
+      <w:start w:val="1"/>
+      <w:numFmt w:val="bullet"/>
+      <w:lvlText w:val="o"/>
+      <w:lvlJc w:val="left"/>
+      <w:pPr>
+        <w:ind w:left="1440" w:hanging="360"/>
+      </w:pPr>
+      <w:rPr>
+        <w:rFonts w:ascii="Courier New" w:hAnsi="Courier New" w:cs="Courier New" w:hint="default"/>
+      </w:rPr>
+    </w:lvl>
+    <w:lvl w:ilvl="2" w:tplc="40090005" w:tentative="1">
+      <w:start w:val="1"/>
+      <w:numFmt w:val="bullet"/>
+      <w:lvlText w:val=""/>
+      <w:lvlJc w:val="left"/>
+      <w:pPr>
+        <w:ind w:left="2160" w:hanging="360"/>
+      </w:pPr>
+      <w:rPr>
+        <w:rFonts w:ascii="Wingdings" w:hAnsi="Wingdings" w:hint="default"/>
+      </w:rPr>
+    </w:lvl>
+    <w:lvl w:ilvl="3" w:tplc="40090001" w:tentative="1">
+      <w:start w:val="1"/>
+      <w:numFmt w:val="bullet"/>
+      <w:lvlText w:val=""/>
+      <w:lvlJc w:val="left"/>
+      <w:pPr>
+        <w:ind w:left="2880" w:hanging="360"/>
+      </w:pPr>
+      <w:rPr>
+        <w:rFonts w:ascii="Symbol" w:hAnsi="Symbol" w:hint="default"/>
+      </w:rPr>
+    </w:lvl>
+    <w:lvl w:ilvl="4" w:tplc="40090003" w:tentative="1">
+      <w:start w:val="1"/>
+      <w:numFmt w:val="bullet"/>
+      <w:lvlText w:val="o"/>
+      <w:lvlJc w:val="left"/>
+      <w:pPr>
+        <w:ind w:left="3600" w:hanging="360"/>
+      </w:pPr>
+      <w:rPr>
+        <w:rFonts w:ascii="Courier New" w:hAnsi="Courier New" w:cs="Courier New" w:hint="default"/>
+      </w:rPr>
+    </w:lvl>
+    <w:lvl w:ilvl="5" w:tplc="40090005" w:tentative="1">
+      <w:start w:val="1"/>
+      <w:numFmt w:val="bullet"/>
+      <w:lvlText w:val=""/>
+      <w:lvlJc w:val="left"/>
+      <w:pPr>
+        <w:ind w:left="4320" w:hanging="360"/>
+      </w:pPr>
+      <w:rPr>
+        <w:rFonts w:ascii="Wingdings" w:hAnsi="Wingdings" w:hint="default"/>
+      </w:rPr>
+    </w:lvl>
+    <w:lvl w:ilvl="6" w:tplc="40090001" w:tentative="1">
+      <w:start w:val="1"/>
+      <w:numFmt w:val="bullet"/>
+      <w:lvlText w:val=""/>
+      <w:lvlJc w:val="left"/>
+      <w:pPr>
+        <w:ind w:left="5040" w:hanging="360"/>
+      </w:pPr>
+      <w:rPr>
+        <w:rFonts w:ascii="Symbol" w:hAnsi="Symbol" w:hint="default"/>
+      </w:rPr>
+    </w:lvl>
+    <w:lvl w:ilvl="7" w:tplc="40090003" w:tentative="1">
+      <w:start w:val="1"/>
+      <w:numFmt w:val="bullet"/>
+      <w:lvlText w:val="o"/>
+      <w:lvlJc w:val="left"/>
+      <w:pPr>
+        <w:ind w:left="5760" w:hanging="360"/>
+      </w:pPr>
+      <w:rPr>
+        <w:rFonts w:ascii="Courier New" w:hAnsi="Courier New" w:cs="Courier New" w:hint="default"/>
+      </w:rPr>
+    </w:lvl>
+    <w:lvl w:ilvl="8" w:tplc="40090005" w:tentative="1">
+      <w:start w:val="1"/>
+      <w:numFmt w:val="bullet"/>
+      <w:lvlText w:val=""/>
+      <w:lvlJc w:val="left"/>
+      <w:pPr>
+        <w:ind w:left="6480" w:hanging="360"/>
+      </w:pPr>
+      <w:rPr>
+        <w:rFonts w:ascii="Wingdings" w:hAnsi="Wingdings" w:hint="default"/>
+      </w:rPr>
+    </w:lvl>
+  </w:abstractNum>
+  <w:num w:numId="1" w16cid:durableId="1798839061">
+    <w:abstractNumId w:val="1"/>
+  </w:num>
+  <w:num w:numId="2" w16cid:durableId="1554005720">
+    <w:abstractNumId w:val="0"/>
+  </w:num>
+  <w:num w:numId="3" w16cid:durableId="739400876">
+    <w:abstractNumId w:val="2"/>
+  </w:num>
+</w:numbering>
 </file>
 
 <file path=word/styles.xml><?xml version="1.0" encoding="utf-8"?>
@@ -757,6 +1733,63 @@
     <w:semiHidden/>
     <w:unhideWhenUsed/>
   </w:style>
+  <w:style w:type="character" w:styleId="PlaceholderText">
+    <w:name w:val="Placeholder Text"/>
+    <w:basedOn w:val="DefaultParagraphFont"/>
+    <w:uiPriority w:val="99"/>
+    <w:semiHidden/>
+    <w:rsid w:val="00E20150"/>
+    <w:rPr>
+      <w:color w:val="808080"/>
+    </w:rPr>
+  </w:style>
+  <w:style w:type="table" w:styleId="TableGrid">
+    <w:name w:val="Table Grid"/>
+    <w:basedOn w:val="TableNormal"/>
+    <w:uiPriority w:val="39"/>
+    <w:rsid w:val="00D9536D"/>
+    <w:pPr>
+      <w:spacing w:after="0" w:line="240" w:lineRule="auto"/>
+    </w:pPr>
+    <w:tblPr>
+      <w:tblBorders>
+        <w:top w:val="single" w:sz="4" w:space="0" w:color="auto"/>
+        <w:left w:val="single" w:sz="4" w:space="0" w:color="auto"/>
+        <w:bottom w:val="single" w:sz="4" w:space="0" w:color="auto"/>
+        <w:right w:val="single" w:sz="4" w:space="0" w:color="auto"/>
+        <w:insideH w:val="single" w:sz="4" w:space="0" w:color="auto"/>
+        <w:insideV w:val="single" w:sz="4" w:space="0" w:color="auto"/>
+      </w:tblBorders>
+    </w:tblPr>
+  </w:style>
+  <w:style w:type="paragraph" w:styleId="ListParagraph">
+    <w:name w:val="List Paragraph"/>
+    <w:basedOn w:val="Normal"/>
+    <w:uiPriority w:val="34"/>
+    <w:qFormat/>
+    <w:rsid w:val="00A45082"/>
+    <w:pPr>
+      <w:ind w:left="720"/>
+      <w:contextualSpacing/>
+    </w:pPr>
+  </w:style>
+  <w:style w:type="paragraph" w:styleId="NormalWeb">
+    <w:name w:val="Normal (Web)"/>
+    <w:basedOn w:val="Normal"/>
+    <w:uiPriority w:val="99"/>
+    <w:semiHidden/>
+    <w:unhideWhenUsed/>
+    <w:rsid w:val="00B611A2"/>
+    <w:pPr>
+      <w:spacing w:before="100" w:beforeAutospacing="1" w:after="100" w:afterAutospacing="1" w:line="240" w:lineRule="auto"/>
+    </w:pPr>
+    <w:rPr>
+      <w:rFonts w:ascii="Times New Roman" w:eastAsia="Times New Roman" w:hAnsi="Times New Roman" w:cs="Times New Roman"/>
+      <w:sz w:val="24"/>
+      <w:szCs w:val="24"/>
+      <w:lang w:eastAsia="en-IN"/>
+    </w:rPr>
+  </w:style>
 </w:styles>
 </file>
 
@@ -1019,4 +2052,39 @@
     </a:ext>
   </a:extLst>
 </a:theme>
+</file>
+
+<file path=word/webextensions/taskpanes.xml><?xml version="1.0" encoding="utf-8"?>
+<wetp:taskpanes xmlns:wetp="http://schemas.microsoft.com/office/webextensions/taskpanes/2010/11">
+  <wetp:taskpane dockstate="right" visibility="0" width="525" row="2">
+    <wetp:webextensionref xmlns:r="http://schemas.openxmlformats.org/officeDocument/2006/relationships" r:id="rId1"/>
+  </wetp:taskpane>
+</wetp:taskpanes>
+</file>
+
+<file path=word/webextensions/webextension1.xml><?xml version="1.0" encoding="utf-8"?>
+<we:webextension xmlns:we="http://schemas.microsoft.com/office/webextensions/webextension/2010/11" id="{6004A850-10E3-4E63-9C95-080F3D68A47B}">
+  <we:reference id="wa104382081" version="1.46.0.0" store="en-US" storeType="OMEX"/>
+  <we:alternateReferences>
+    <we:reference id="WA104382081" version="1.46.0.0" store="" storeType="OMEX"/>
+  </we:alternateReferences>
+  <we:properties>
+    <we:property name="MENDELEY_CITATIONS" value="[]"/>
+    <we:property name="MENDELEY_CITATIONS_STYLE" value="{&quot;id&quot;:&quot;https://www.zotero.org/styles/harvard-dundalk-institute-of-technology&quot;,&quot;title&quot;:&quot;Dundalk Institute of Technology - Harvard&quot;,&quot;format&quot;:&quot;author-date&quot;}"/>
+  </we:properties>
+  <we:bindings/>
+  <we:snapshot xmlns:r="http://schemas.openxmlformats.org/officeDocument/2006/relationships"/>
+</we:webextension>
+</file>
+
+<file path=customXml/item1.xml><?xml version="1.0" encoding="utf-8"?>
+<b:Sources xmlns:b="http://schemas.openxmlformats.org/officeDocument/2006/bibliography" xmlns="http://schemas.openxmlformats.org/officeDocument/2006/bibliography" SelectedStyle="\APASixthEditionOfficeOnline.xsl" StyleName="APA" Version="6"/>
+</file>
+
+<file path=customXml/itemProps1.xml><?xml version="1.0" encoding="utf-8"?>
+<ds:datastoreItem xmlns:ds="http://schemas.openxmlformats.org/officeDocument/2006/customXml" ds:itemID="{0B8D1FEF-800C-46AA-893D-CE147050DDA0}">
+  <ds:schemaRefs>
+    <ds:schemaRef ds:uri="http://schemas.openxmlformats.org/officeDocument/2006/bibliography"/>
+  </ds:schemaRefs>
+</ds:datastoreItem>
 </file>
</xml_diff>

<commit_message>
added preprocessing, visualization in Interim report methodology
</commit_message>
<xml_diff>
--- a/Docs/Interim_Report/1_Abstract_Introduction.docx
+++ b/Docs/Interim_Report/1_Abstract_Introduction.docx
@@ -144,6 +144,7 @@
             <w:docPart w:val="DefaultPlaceholder_-1854013440"/>
           </w:placeholder>
         </w:sdtPr>
+        <w:sdtEndPr/>
         <w:sdtContent>
           <w:r>
             <w:rPr>
@@ -191,6 +192,7 @@
             <w:docPart w:val="DefaultPlaceholder_-1854013440"/>
           </w:placeholder>
         </w:sdtPr>
+        <w:sdtEndPr/>
         <w:sdtContent>
           <w:r>
             <w:rPr>
@@ -305,6 +307,7 @@
             <w:docPart w:val="DefaultPlaceholder_-1854013440"/>
           </w:placeholder>
         </w:sdtPr>
+        <w:sdtEndPr/>
         <w:sdtContent>
           <w:r>
             <w:rPr>
@@ -1422,6 +1425,7 @@
             <w:docPart w:val="DefaultPlaceholder_-1854013440"/>
           </w:placeholder>
         </w:sdtPr>
+        <w:sdtEndPr/>
         <w:sdtContent>
           <w:r>
             <w:rPr>
@@ -1485,7 +1489,7 @@
           <w:rFonts w:ascii="Times New Roman" w:hAnsi="Times New Roman" w:cs="Times New Roman"/>
           <w:color w:val="000000"/>
         </w:rPr>
-        <w:t xml:space="preserve"> Kitchen. The data already consists of labels</w:t>
+        <w:t xml:space="preserve"> Kitchen. The data consists of labels</w:t>
       </w:r>
       <w:r>
         <w:rPr>
@@ -1512,7 +1516,7 @@
           <w:rFonts w:ascii="Times New Roman" w:hAnsi="Times New Roman" w:cs="Times New Roman"/>
           <w:color w:val="000000"/>
         </w:rPr>
-        <w:t>Data Pre-processing: The raw data consists of many line breaks and smiley symbols. They will be removed in the pre-processing stage.</w:t>
+        <w:t>Data Preprocessing: The raw data consists of many line breaks and smiley symbols. They will be removed in the preprocessing stage.</w:t>
       </w:r>
     </w:p>
     <w:p>
@@ -1873,6 +1877,7 @@
       <w:r>
         <w:rPr>
           <w:rFonts w:ascii="Times New Roman" w:hAnsi="Times New Roman" w:cs="Times New Roman"/>
+          <w:noProof/>
         </w:rPr>
         <w:lastRenderedPageBreak/>
         <w:drawing>
@@ -2042,6 +2047,7 @@
             <w:docPart w:val="DefaultPlaceholder_-1854013440"/>
           </w:placeholder>
         </w:sdtPr>
+        <w:sdtEndPr/>
         <w:sdtContent>
           <w:r>
             <w:rPr>
@@ -2283,13 +2289,7 @@
               <w:rPr>
                 <w:rFonts w:ascii="Times New Roman" w:hAnsi="Times New Roman" w:cs="Times New Roman"/>
               </w:rPr>
-              <w:t xml:space="preserve"> </w:t>
-            </w:r>
-            <w:r>
-              <w:rPr>
-                <w:rFonts w:ascii="Times New Roman" w:hAnsi="Times New Roman" w:cs="Times New Roman"/>
-              </w:rPr>
-              <w:t>thank u mam</w:t>
+              <w:t xml:space="preserve"> thank u mam</w:t>
             </w:r>
           </w:p>
           <w:p>
@@ -2534,43 +2534,7 @@
               <w:rPr>
                 <w:rFonts w:ascii="Times New Roman" w:hAnsi="Times New Roman" w:cs="Times New Roman"/>
               </w:rPr>
-              <w:t xml:space="preserve">This Label indicates that the comment is the review given by the viewer about the </w:t>
-            </w:r>
-            <w:r>
-              <w:rPr>
-                <w:rFonts w:ascii="Times New Roman" w:hAnsi="Times New Roman" w:cs="Times New Roman"/>
-              </w:rPr>
-              <w:t>video</w:t>
-            </w:r>
-            <w:r>
-              <w:rPr>
-                <w:rFonts w:ascii="Times New Roman" w:hAnsi="Times New Roman" w:cs="Times New Roman"/>
-              </w:rPr>
-              <w:t xml:space="preserve"> how good it is and </w:t>
-            </w:r>
-            <w:r>
-              <w:rPr>
-                <w:rFonts w:ascii="Times New Roman" w:hAnsi="Times New Roman" w:cs="Times New Roman"/>
-              </w:rPr>
-              <w:t>play</w:t>
-            </w:r>
-            <w:r>
-              <w:rPr>
-                <w:rFonts w:ascii="Times New Roman" w:hAnsi="Times New Roman" w:cs="Times New Roman"/>
-              </w:rPr>
-              <w:t>t</w:t>
-            </w:r>
-            <w:r>
-              <w:rPr>
-                <w:rFonts w:ascii="Times New Roman" w:hAnsi="Times New Roman" w:cs="Times New Roman"/>
-              </w:rPr>
-              <w:t>ime</w:t>
-            </w:r>
-            <w:r>
-              <w:rPr>
-                <w:rFonts w:ascii="Times New Roman" w:hAnsi="Times New Roman" w:cs="Times New Roman"/>
-              </w:rPr>
-              <w:t>.</w:t>
+              <w:t>This Label indicates that the comment is the review given by the viewer about the video how good it is and playtime.</w:t>
             </w:r>
           </w:p>
           <w:p>
@@ -2680,19 +2644,7 @@
               <w:rPr>
                 <w:rFonts w:ascii="Times New Roman" w:hAnsi="Times New Roman" w:cs="Times New Roman"/>
               </w:rPr>
-              <w:t>very nice video mam</w:t>
-            </w:r>
-            <w:r>
-              <w:rPr>
-                <w:rFonts w:ascii="Times New Roman" w:hAnsi="Times New Roman" w:cs="Times New Roman"/>
-              </w:rPr>
-              <w:t xml:space="preserve">, </w:t>
-            </w:r>
-            <w:r>
-              <w:rPr>
-                <w:rFonts w:ascii="Times New Roman" w:hAnsi="Times New Roman" w:cs="Times New Roman"/>
-              </w:rPr>
-              <w:t>Great video!</w:t>
+              <w:t>very nice video mam, Great video!</w:t>
             </w:r>
           </w:p>
           <w:p>
@@ -2774,13 +2726,7 @@
               <w:rPr>
                 <w:rFonts w:ascii="Times New Roman" w:hAnsi="Times New Roman" w:cs="Times New Roman"/>
               </w:rPr>
-              <w:t>This Label indicates that the comment is the review given by the viewer</w:t>
-            </w:r>
-            <w:r>
-              <w:rPr>
-                <w:rFonts w:ascii="Times New Roman" w:hAnsi="Times New Roman" w:cs="Times New Roman"/>
-              </w:rPr>
-              <w:t xml:space="preserve"> praising the chef and admiring him.</w:t>
+              <w:t>This Label indicates that the comment is the review given by the viewer praising the chef and admiring him.</w:t>
             </w:r>
           </w:p>
           <w:p>
@@ -3721,13 +3667,7 @@
               <w:rPr>
                 <w:rFonts w:ascii="Times New Roman" w:hAnsi="Times New Roman" w:cs="Times New Roman"/>
               </w:rPr>
-              <w:t>Label-</w:t>
-            </w:r>
-            <w:r>
-              <w:rPr>
-                <w:rFonts w:ascii="Times New Roman" w:hAnsi="Times New Roman" w:cs="Times New Roman"/>
-              </w:rPr>
-              <w:t>2</w:t>
+              <w:t>Label-2</w:t>
             </w:r>
           </w:p>
         </w:tc>
@@ -3786,13 +3726,7 @@
               <w:rPr>
                 <w:rFonts w:ascii="Times New Roman" w:hAnsi="Times New Roman" w:cs="Times New Roman"/>
               </w:rPr>
-              <w:t>Label-</w:t>
-            </w:r>
-            <w:r>
-              <w:rPr>
-                <w:rFonts w:ascii="Times New Roman" w:hAnsi="Times New Roman" w:cs="Times New Roman"/>
-              </w:rPr>
-              <w:t>3</w:t>
+              <w:t>Label-3</w:t>
             </w:r>
           </w:p>
         </w:tc>
@@ -3851,13 +3785,7 @@
               <w:rPr>
                 <w:rFonts w:ascii="Times New Roman" w:hAnsi="Times New Roman" w:cs="Times New Roman"/>
               </w:rPr>
-              <w:t>Label-</w:t>
-            </w:r>
-            <w:r>
-              <w:rPr>
-                <w:rFonts w:ascii="Times New Roman" w:hAnsi="Times New Roman" w:cs="Times New Roman"/>
-              </w:rPr>
-              <w:t>4</w:t>
+              <w:t>Label-4</w:t>
             </w:r>
           </w:p>
         </w:tc>
@@ -3916,13 +3844,7 @@
               <w:rPr>
                 <w:rFonts w:ascii="Times New Roman" w:hAnsi="Times New Roman" w:cs="Times New Roman"/>
               </w:rPr>
-              <w:t>Label-</w:t>
-            </w:r>
-            <w:r>
-              <w:rPr>
-                <w:rFonts w:ascii="Times New Roman" w:hAnsi="Times New Roman" w:cs="Times New Roman"/>
-              </w:rPr>
-              <w:t>5</w:t>
+              <w:t>Label-5</w:t>
             </w:r>
           </w:p>
         </w:tc>
@@ -3981,13 +3903,7 @@
               <w:rPr>
                 <w:rFonts w:ascii="Times New Roman" w:hAnsi="Times New Roman" w:cs="Times New Roman"/>
               </w:rPr>
-              <w:t>Label-</w:t>
-            </w:r>
-            <w:r>
-              <w:rPr>
-                <w:rFonts w:ascii="Times New Roman" w:hAnsi="Times New Roman" w:cs="Times New Roman"/>
-              </w:rPr>
-              <w:t>6</w:t>
+              <w:t>Label-6</w:t>
             </w:r>
           </w:p>
         </w:tc>
@@ -4046,13 +3962,7 @@
               <w:rPr>
                 <w:rFonts w:ascii="Times New Roman" w:hAnsi="Times New Roman" w:cs="Times New Roman"/>
               </w:rPr>
-              <w:t>Label-</w:t>
-            </w:r>
-            <w:r>
-              <w:rPr>
-                <w:rFonts w:ascii="Times New Roman" w:hAnsi="Times New Roman" w:cs="Times New Roman"/>
-              </w:rPr>
-              <w:t>7</w:t>
+              <w:t>Label-7</w:t>
             </w:r>
           </w:p>
         </w:tc>
@@ -4174,8 +4084,162 @@
         <w:jc w:val="both"/>
         <w:rPr>
           <w:rFonts w:ascii="Times New Roman" w:hAnsi="Times New Roman" w:cs="Times New Roman"/>
-        </w:rPr>
-      </w:pPr>
+          <w:i/>
+          <w:iCs/>
+        </w:rPr>
+      </w:pPr>
+      <w:r>
+        <w:rPr>
+          <w:rFonts w:ascii="Times New Roman" w:hAnsi="Times New Roman" w:cs="Times New Roman"/>
+          <w:i/>
+          <w:iCs/>
+        </w:rPr>
+        <w:t xml:space="preserve">Data Preprocessing – </w:t>
+      </w:r>
+    </w:p>
+    <w:p>
+      <w:pPr>
+        <w:jc w:val="both"/>
+        <w:rPr>
+          <w:rFonts w:ascii="Times New Roman" w:hAnsi="Times New Roman" w:cs="Times New Roman"/>
+        </w:rPr>
+      </w:pPr>
+      <w:r>
+        <w:rPr>
+          <w:rFonts w:ascii="Times New Roman" w:hAnsi="Times New Roman" w:cs="Times New Roman"/>
+        </w:rPr>
+        <w:t xml:space="preserve">YouTube comments given by users consist of many spelling mistakes and special characters. This is because the comments resemble the common conversation type language. To make the data efficient for </w:t>
+      </w:r>
+      <w:proofErr w:type="spellStart"/>
+      <w:r>
+        <w:rPr>
+          <w:rFonts w:ascii="Times New Roman" w:hAnsi="Times New Roman" w:cs="Times New Roman"/>
+        </w:rPr>
+        <w:t>modeling</w:t>
+      </w:r>
+      <w:proofErr w:type="spellEnd"/>
+      <w:r>
+        <w:rPr>
+          <w:rFonts w:ascii="Times New Roman" w:hAnsi="Times New Roman" w:cs="Times New Roman"/>
+        </w:rPr>
+        <w:t>, preprocessing will be done on both datasets. Pre-processing includes the removal of special characters, smiley symbols, numbers, line breaks, converting text to lowercase, stop words, etc. Tokenization will be done before vectorization.</w:t>
+      </w:r>
+    </w:p>
+    <w:p>
+      <w:pPr>
+        <w:jc w:val="both"/>
+        <w:rPr>
+          <w:rFonts w:ascii="Times New Roman" w:hAnsi="Times New Roman" w:cs="Times New Roman"/>
+        </w:rPr>
+      </w:pPr>
+      <w:r>
+        <w:rPr>
+          <w:rFonts w:ascii="Times New Roman" w:hAnsi="Times New Roman" w:cs="Times New Roman"/>
+        </w:rPr>
+        <w:t>Special characters include punctuation marks. Smiley symbols are generally used on social media to replicate the expressions. So, they will be removed. Line breaks occur if the user tries to write 2 different reviews in the same comment. All the text will be converted to lowercase to attain equality in the strings while performing the vectorization.  Stop words are the most used words in sentences. For example, stop words are like ‘at’, ‘is’, ‘was’, ‘if’, etc. But these stop words should be configured according to the use case. As the comments used for analysis are of Hinglish mix-code language, we should manually add stop words according to our requirements. Tokenization means the splitting of sentences into keywords, phrases, etc called Tokens by removing spaces, punctuations, etc.</w:t>
+      </w:r>
+    </w:p>
+    <w:p>
+      <w:pPr>
+        <w:jc w:val="both"/>
+        <w:rPr>
+          <w:rFonts w:ascii="Times New Roman" w:hAnsi="Times New Roman" w:cs="Times New Roman"/>
+          <w:i/>
+          <w:iCs/>
+        </w:rPr>
+      </w:pPr>
+      <w:r>
+        <w:rPr>
+          <w:rFonts w:ascii="Times New Roman" w:hAnsi="Times New Roman" w:cs="Times New Roman"/>
+          <w:i/>
+          <w:iCs/>
+        </w:rPr>
+        <w:t xml:space="preserve">Data Visualization – </w:t>
+      </w:r>
+    </w:p>
+    <w:p>
+      <w:pPr>
+        <w:jc w:val="both"/>
+        <w:rPr>
+          <w:rFonts w:ascii="Times New Roman" w:hAnsi="Times New Roman" w:cs="Times New Roman"/>
+          <w:color w:val="000000"/>
+        </w:rPr>
+      </w:pPr>
+      <w:r>
+        <w:rPr>
+          <w:rFonts w:ascii="Times New Roman" w:hAnsi="Times New Roman" w:cs="Times New Roman"/>
+        </w:rPr>
+        <w:t>The main purpose of this data visualization is to analyse the data visually.</w:t>
+      </w:r>
+      <w:r>
+        <w:rPr>
+          <w:rFonts w:ascii="Times New Roman" w:hAnsi="Times New Roman" w:cs="Times New Roman"/>
+        </w:rPr>
+        <w:t xml:space="preserve"> </w:t>
+      </w:r>
+      <w:r>
+        <w:rPr>
+          <w:rFonts w:ascii="Times New Roman" w:hAnsi="Times New Roman" w:cs="Times New Roman"/>
+        </w:rPr>
+        <w:t xml:space="preserve">It provides the well </w:t>
+      </w:r>
+      <w:r>
+        <w:rPr>
+          <w:rFonts w:ascii="Times New Roman" w:hAnsi="Times New Roman" w:cs="Times New Roman"/>
+        </w:rPr>
+        <w:t>organised visual</w:t>
+      </w:r>
+      <w:r>
+        <w:rPr>
+          <w:rFonts w:ascii="Times New Roman" w:hAnsi="Times New Roman" w:cs="Times New Roman"/>
+        </w:rPr>
+        <w:t xml:space="preserve"> representation of data to easily analyse and </w:t>
+      </w:r>
+      <w:r>
+        <w:rPr>
+          <w:rFonts w:ascii="Times New Roman" w:hAnsi="Times New Roman" w:cs="Times New Roman"/>
+        </w:rPr>
+        <w:t>interpret the understandings</w:t>
+      </w:r>
+      <w:r>
+        <w:rPr>
+          <w:rFonts w:ascii="Times New Roman" w:hAnsi="Times New Roman" w:cs="Times New Roman"/>
+        </w:rPr>
+        <w:t xml:space="preserve">. </w:t>
+      </w:r>
+      <w:r>
+        <w:rPr>
+          <w:rFonts w:ascii="Times New Roman" w:hAnsi="Times New Roman" w:cs="Times New Roman"/>
+        </w:rPr>
+        <w:t>The distribution of</w:t>
+      </w:r>
+      <w:r>
+        <w:rPr>
+          <w:rFonts w:ascii="Times New Roman" w:hAnsi="Times New Roman" w:cs="Times New Roman"/>
+        </w:rPr>
+        <w:t xml:space="preserve"> </w:t>
+      </w:r>
+      <w:r>
+        <w:rPr>
+          <w:rFonts w:ascii="Times New Roman" w:hAnsi="Times New Roman" w:cs="Times New Roman"/>
+          <w:color w:val="000000"/>
+        </w:rPr>
+        <w:t>l</w:t>
+      </w:r>
+      <w:r>
+        <w:rPr>
+          <w:rFonts w:ascii="Times New Roman" w:hAnsi="Times New Roman" w:cs="Times New Roman"/>
+          <w:color w:val="000000"/>
+        </w:rPr>
+        <w:t>abels, stop words, hashtags, word counts, character counts, numerical values present, etc</w:t>
+      </w:r>
+      <w:r>
+        <w:rPr>
+          <w:rFonts w:ascii="Times New Roman" w:hAnsi="Times New Roman" w:cs="Times New Roman"/>
+          <w:color w:val="000000"/>
+        </w:rPr>
+        <w:t xml:space="preserve"> in the data will be analysed using visualizations. This will be achieved by plotting the graphs in count plots using matplotlib or seaborn libraries.</w:t>
+      </w:r>
     </w:p>
     <w:sectPr>
       <w:pgSz w:w="11906" w:h="16838"/>
@@ -5918,7 +5982,9 @@
   </w:compat>
   <w:rsids>
     <w:rsidRoot w:val="00C04114"/>
+    <w:rsid w:val="00363FE6"/>
     <w:rsid w:val="00C04114"/>
+    <w:rsid w:val="00D71E98"/>
     <w:rsid w:val="00E9574F"/>
   </w:rsids>
   <m:mathPr>

</xml_diff>

<commit_message>
methodology and ethics to interim report, coded transformers embeddings
</commit_message>
<xml_diff>
--- a/Docs/Interim_Report/1_Abstract_Introduction.docx
+++ b/Docs/Interim_Report/1_Abstract_Introduction.docx
@@ -4640,6 +4640,7 @@
     </w:p>
     <w:p>
       <w:pPr>
+        <w:ind w:left="426"/>
         <w:jc w:val="both"/>
         <w:rPr>
           <w:rFonts w:ascii="Times New Roman" w:hAnsi="Times New Roman" w:cs="Times New Roman"/>
@@ -4981,6 +4982,7 @@
     </w:p>
     <w:p>
       <w:pPr>
+        <w:ind w:left="426"/>
         <w:jc w:val="both"/>
         <w:rPr>
           <w:rFonts w:ascii="Times New Roman" w:hAnsi="Times New Roman" w:cs="Times New Roman"/>
@@ -6042,6 +6044,400 @@
           <w:color w:val="000000"/>
         </w:rPr>
       </w:pPr>
+      <w:r>
+        <w:rPr>
+          <w:rFonts w:ascii="Times New Roman" w:hAnsi="Times New Roman" w:cs="Times New Roman"/>
+          <w:color w:val="000000"/>
+        </w:rPr>
+        <w:t>Along with the vectorizers, word embeddings of transformers like BERT</w:t>
+      </w:r>
+      <w:r>
+        <w:rPr>
+          <w:rFonts w:ascii="Times New Roman" w:hAnsi="Times New Roman" w:cs="Times New Roman"/>
+          <w:color w:val="000000"/>
+        </w:rPr>
+        <w:t>, GPT, and XLM are used to convert the comments to vector formats. Word embeddings mean converting words to vectors in lower-dimensional space.</w:t>
+      </w:r>
+      <w:r>
+        <w:rPr>
+          <w:rFonts w:ascii="Times New Roman" w:hAnsi="Times New Roman" w:cs="Times New Roman"/>
+          <w:color w:val="000000"/>
+        </w:rPr>
+        <w:t xml:space="preserve"> By this, we can use mathematical operations on the numerical form of words in </w:t>
+      </w:r>
+      <w:r>
+        <w:rPr>
+          <w:rFonts w:ascii="Times New Roman" w:hAnsi="Times New Roman" w:cs="Times New Roman"/>
+          <w:color w:val="000000"/>
+        </w:rPr>
+        <w:lastRenderedPageBreak/>
+        <w:t>Machine Learning.</w:t>
+      </w:r>
+      <w:r>
+        <w:rPr>
+          <w:rFonts w:ascii="Times New Roman" w:hAnsi="Times New Roman" w:cs="Times New Roman"/>
+          <w:color w:val="000000"/>
+        </w:rPr>
+        <w:t xml:space="preserve"> Transformers are the deep learning encoder-decoder model which uses the self-attention mechanism weighting the parts of input data. They are increasing their choice for Natural Language Processing replacing other deep learning models like Recurrent Neural </w:t>
+      </w:r>
+      <w:r>
+        <w:rPr>
+          <w:rFonts w:ascii="Times New Roman" w:hAnsi="Times New Roman" w:cs="Times New Roman"/>
+          <w:color w:val="000000"/>
+        </w:rPr>
+        <w:t>networks (RNN)</w:t>
+      </w:r>
+      <w:r>
+        <w:rPr>
+          <w:rFonts w:ascii="Times New Roman" w:hAnsi="Times New Roman" w:cs="Times New Roman"/>
+          <w:color w:val="000000"/>
+        </w:rPr>
+        <w:t xml:space="preserve">, Long </w:t>
+      </w:r>
+      <w:r>
+        <w:rPr>
+          <w:rFonts w:ascii="Times New Roman" w:hAnsi="Times New Roman" w:cs="Times New Roman"/>
+          <w:color w:val="000000"/>
+        </w:rPr>
+        <w:t>Short-Term</w:t>
+      </w:r>
+      <w:r>
+        <w:rPr>
+          <w:rFonts w:ascii="Times New Roman" w:hAnsi="Times New Roman" w:cs="Times New Roman"/>
+          <w:color w:val="000000"/>
+        </w:rPr>
+        <w:t xml:space="preserve"> </w:t>
+      </w:r>
+      <w:r>
+        <w:rPr>
+          <w:rFonts w:ascii="Times New Roman" w:hAnsi="Times New Roman" w:cs="Times New Roman"/>
+          <w:color w:val="000000"/>
+        </w:rPr>
+        <w:t>M</w:t>
+      </w:r>
+      <w:r>
+        <w:rPr>
+          <w:rFonts w:ascii="Times New Roman" w:hAnsi="Times New Roman" w:cs="Times New Roman"/>
+          <w:color w:val="000000"/>
+        </w:rPr>
+        <w:t>emory</w:t>
+      </w:r>
+      <w:r>
+        <w:rPr>
+          <w:rFonts w:ascii="Times New Roman" w:hAnsi="Times New Roman" w:cs="Times New Roman"/>
+          <w:color w:val="000000"/>
+        </w:rPr>
+        <w:t xml:space="preserve"> (LSTM)</w:t>
+      </w:r>
+      <w:r>
+        <w:rPr>
+          <w:rFonts w:ascii="Times New Roman" w:hAnsi="Times New Roman" w:cs="Times New Roman"/>
+          <w:color w:val="000000"/>
+        </w:rPr>
+        <w:t>, etc.</w:t>
+      </w:r>
+    </w:p>
+    <w:p>
+      <w:pPr>
+        <w:pStyle w:val="ListParagraph"/>
+        <w:numPr>
+          <w:ilvl w:val="3"/>
+          <w:numId w:val="2"/>
+        </w:numPr>
+        <w:ind w:left="709"/>
+        <w:jc w:val="both"/>
+        <w:rPr>
+          <w:rFonts w:ascii="Times New Roman" w:hAnsi="Times New Roman" w:cs="Times New Roman"/>
+          <w:color w:val="000000"/>
+        </w:rPr>
+      </w:pPr>
+      <w:r>
+        <w:rPr>
+          <w:rFonts w:ascii="Times New Roman" w:hAnsi="Times New Roman" w:cs="Times New Roman"/>
+          <w:color w:val="000000"/>
+        </w:rPr>
+        <w:t>BERT Model:</w:t>
+      </w:r>
+      <w:r>
+        <w:rPr>
+          <w:rFonts w:ascii="Times New Roman" w:hAnsi="Times New Roman" w:cs="Times New Roman"/>
+          <w:color w:val="000000"/>
+        </w:rPr>
+        <w:t xml:space="preserve"> It</w:t>
+      </w:r>
+      <w:r>
+        <w:rPr>
+          <w:rFonts w:ascii="Times New Roman" w:hAnsi="Times New Roman" w:cs="Times New Roman"/>
+          <w:color w:val="000000"/>
+        </w:rPr>
+        <w:t xml:space="preserve"> is a Bidirectional Encoder Representation from Transformers. It is a pretrained transformer model well-suitable for Natural Language Processing.</w:t>
+      </w:r>
+      <w:r>
+        <w:rPr>
+          <w:rFonts w:ascii="Times New Roman" w:hAnsi="Times New Roman" w:cs="Times New Roman"/>
+          <w:color w:val="000000"/>
+        </w:rPr>
+        <w:t xml:space="preserve"> Here it is used to extract high-quality features from text data and use them for classification analysis.</w:t>
+      </w:r>
+      <w:r>
+        <w:rPr>
+          <w:rFonts w:ascii="Times New Roman" w:hAnsi="Times New Roman" w:cs="Times New Roman"/>
+          <w:color w:val="000000"/>
+        </w:rPr>
+        <w:t xml:space="preserve"> It has an advantage over the Word2Vec models because it captures the differences like polysemy and context. For example, the word “bank” in “robbing the bank” </w:t>
+      </w:r>
+      <w:r>
+        <w:rPr>
+          <w:rFonts w:ascii="Times New Roman" w:hAnsi="Times New Roman" w:cs="Times New Roman"/>
+          <w:color w:val="000000"/>
+        </w:rPr>
+        <w:t xml:space="preserve">and </w:t>
+      </w:r>
+      <w:r>
+        <w:rPr>
+          <w:rFonts w:ascii="Times New Roman" w:hAnsi="Times New Roman" w:cs="Times New Roman"/>
+          <w:color w:val="000000"/>
+        </w:rPr>
+        <w:t>“fishing by the bank” has two different word embeddings in the BERT model when compared to Word2Vec models.</w:t>
+      </w:r>
+    </w:p>
+    <w:p>
+      <w:pPr>
+        <w:pStyle w:val="ListParagraph"/>
+        <w:numPr>
+          <w:ilvl w:val="3"/>
+          <w:numId w:val="2"/>
+        </w:numPr>
+        <w:ind w:left="709"/>
+        <w:jc w:val="both"/>
+        <w:rPr>
+          <w:rFonts w:ascii="Times New Roman" w:hAnsi="Times New Roman" w:cs="Times New Roman"/>
+          <w:color w:val="000000"/>
+        </w:rPr>
+      </w:pPr>
+      <w:r>
+        <w:rPr>
+          <w:rFonts w:ascii="Times New Roman" w:hAnsi="Times New Roman" w:cs="Times New Roman"/>
+          <w:color w:val="000000"/>
+        </w:rPr>
+        <w:t>GPT Model:</w:t>
+      </w:r>
+      <w:r>
+        <w:rPr>
+          <w:rFonts w:ascii="Times New Roman" w:hAnsi="Times New Roman" w:cs="Times New Roman"/>
+          <w:color w:val="000000"/>
+        </w:rPr>
+        <w:t xml:space="preserve"> It is a Generative Pre-trained Transformer model by </w:t>
+      </w:r>
+      <w:proofErr w:type="spellStart"/>
+      <w:r>
+        <w:rPr>
+          <w:rFonts w:ascii="Times New Roman" w:hAnsi="Times New Roman" w:cs="Times New Roman"/>
+          <w:color w:val="000000"/>
+        </w:rPr>
+        <w:t>OpenAI</w:t>
+      </w:r>
+      <w:proofErr w:type="spellEnd"/>
+      <w:r>
+        <w:rPr>
+          <w:rFonts w:ascii="Times New Roman" w:hAnsi="Times New Roman" w:cs="Times New Roman"/>
+          <w:color w:val="000000"/>
+        </w:rPr>
+        <w:t>. It performs Natural Language Processing tasks like answering questions,</w:t>
+      </w:r>
+      <w:r>
+        <w:rPr>
+          <w:rFonts w:ascii="Times New Roman" w:hAnsi="Times New Roman" w:cs="Times New Roman"/>
+          <w:color w:val="000000"/>
+        </w:rPr>
+        <w:t xml:space="preserve"> and</w:t>
+      </w:r>
+      <w:r>
+        <w:rPr>
+          <w:rFonts w:ascii="Times New Roman" w:hAnsi="Times New Roman" w:cs="Times New Roman"/>
+          <w:color w:val="000000"/>
+        </w:rPr>
+        <w:t xml:space="preserve"> the relation between text fragments, etc. Using generative pre-training</w:t>
+      </w:r>
+      <w:r>
+        <w:rPr>
+          <w:rFonts w:ascii="Times New Roman" w:hAnsi="Times New Roman" w:cs="Times New Roman"/>
+          <w:color w:val="000000"/>
+        </w:rPr>
+        <w:t xml:space="preserve">, </w:t>
+      </w:r>
+      <w:r>
+        <w:rPr>
+          <w:rFonts w:ascii="Times New Roman" w:hAnsi="Times New Roman" w:cs="Times New Roman"/>
+          <w:color w:val="000000"/>
+        </w:rPr>
+        <w:t>the model</w:t>
+      </w:r>
+      <w:r>
+        <w:rPr>
+          <w:rFonts w:ascii="Times New Roman" w:hAnsi="Times New Roman" w:cs="Times New Roman"/>
+          <w:color w:val="000000"/>
+        </w:rPr>
+        <w:t xml:space="preserve"> improves the understanding of language.</w:t>
+      </w:r>
+      <w:r>
+        <w:rPr>
+          <w:rFonts w:ascii="Times New Roman" w:hAnsi="Times New Roman" w:cs="Times New Roman"/>
+          <w:color w:val="000000"/>
+        </w:rPr>
+        <w:t xml:space="preserve"> GPT used in this project is used for word embedding</w:t>
+      </w:r>
+      <w:r>
+        <w:rPr>
+          <w:rFonts w:ascii="Times New Roman" w:hAnsi="Times New Roman" w:cs="Times New Roman"/>
+          <w:color w:val="000000"/>
+        </w:rPr>
+        <w:t xml:space="preserve"> in </w:t>
+      </w:r>
+      <w:r>
+        <w:rPr>
+          <w:rFonts w:ascii="Times New Roman" w:hAnsi="Times New Roman" w:cs="Times New Roman"/>
+          <w:color w:val="000000"/>
+        </w:rPr>
+        <w:t>a 768-dimensional</w:t>
+      </w:r>
+      <w:r>
+        <w:rPr>
+          <w:rFonts w:ascii="Times New Roman" w:hAnsi="Times New Roman" w:cs="Times New Roman"/>
+          <w:color w:val="000000"/>
+        </w:rPr>
+        <w:t xml:space="preserve"> state.</w:t>
+      </w:r>
+    </w:p>
+    <w:p>
+      <w:pPr>
+        <w:pStyle w:val="ListParagraph"/>
+        <w:numPr>
+          <w:ilvl w:val="3"/>
+          <w:numId w:val="2"/>
+        </w:numPr>
+        <w:ind w:left="709"/>
+        <w:jc w:val="both"/>
+        <w:rPr>
+          <w:rFonts w:ascii="Times New Roman" w:hAnsi="Times New Roman" w:cs="Times New Roman"/>
+          <w:color w:val="000000"/>
+        </w:rPr>
+      </w:pPr>
+      <w:r>
+        <w:rPr>
+          <w:rFonts w:ascii="Times New Roman" w:hAnsi="Times New Roman" w:cs="Times New Roman"/>
+          <w:color w:val="000000"/>
+        </w:rPr>
+        <w:t xml:space="preserve"> </w:t>
+      </w:r>
+      <w:r>
+        <w:rPr>
+          <w:rFonts w:ascii="Times New Roman" w:hAnsi="Times New Roman" w:cs="Times New Roman"/>
+          <w:color w:val="000000"/>
+        </w:rPr>
+        <w:t>XLM Model:</w:t>
+      </w:r>
+      <w:r>
+        <w:rPr>
+          <w:rFonts w:ascii="Times New Roman" w:hAnsi="Times New Roman" w:cs="Times New Roman"/>
+          <w:color w:val="000000"/>
+        </w:rPr>
+        <w:t xml:space="preserve"> It is Cross-Lingual Language Model.</w:t>
+      </w:r>
+      <w:r>
+        <w:rPr>
+          <w:rFonts w:ascii="Times New Roman" w:hAnsi="Times New Roman" w:cs="Times New Roman"/>
+          <w:color w:val="000000"/>
+        </w:rPr>
+        <w:t xml:space="preserve"> It is a pre-trained transformer for the objectives like casual language </w:t>
+      </w:r>
+      <w:proofErr w:type="spellStart"/>
+      <w:r>
+        <w:rPr>
+          <w:rFonts w:ascii="Times New Roman" w:hAnsi="Times New Roman" w:cs="Times New Roman"/>
+          <w:color w:val="000000"/>
+        </w:rPr>
+        <w:t>modeling</w:t>
+      </w:r>
+      <w:proofErr w:type="spellEnd"/>
+      <w:r>
+        <w:rPr>
+          <w:rFonts w:ascii="Times New Roman" w:hAnsi="Times New Roman" w:cs="Times New Roman"/>
+          <w:color w:val="000000"/>
+        </w:rPr>
+        <w:t xml:space="preserve">, masked language </w:t>
+      </w:r>
+      <w:proofErr w:type="spellStart"/>
+      <w:r>
+        <w:rPr>
+          <w:rFonts w:ascii="Times New Roman" w:hAnsi="Times New Roman" w:cs="Times New Roman"/>
+          <w:color w:val="000000"/>
+        </w:rPr>
+        <w:t>modeling</w:t>
+      </w:r>
+      <w:proofErr w:type="spellEnd"/>
+      <w:r>
+        <w:rPr>
+          <w:rFonts w:ascii="Times New Roman" w:hAnsi="Times New Roman" w:cs="Times New Roman"/>
+          <w:color w:val="000000"/>
+        </w:rPr>
+        <w:t xml:space="preserve">, </w:t>
+      </w:r>
+      <w:r>
+        <w:rPr>
+          <w:rFonts w:ascii="Times New Roman" w:hAnsi="Times New Roman" w:cs="Times New Roman"/>
+          <w:color w:val="000000"/>
+        </w:rPr>
+        <w:t xml:space="preserve">and </w:t>
+      </w:r>
+      <w:r>
+        <w:rPr>
+          <w:rFonts w:ascii="Times New Roman" w:hAnsi="Times New Roman" w:cs="Times New Roman"/>
+          <w:color w:val="000000"/>
+        </w:rPr>
+        <w:t xml:space="preserve">translation language </w:t>
+      </w:r>
+      <w:proofErr w:type="spellStart"/>
+      <w:r>
+        <w:rPr>
+          <w:rFonts w:ascii="Times New Roman" w:hAnsi="Times New Roman" w:cs="Times New Roman"/>
+          <w:color w:val="000000"/>
+        </w:rPr>
+        <w:t>modeling</w:t>
+      </w:r>
+      <w:proofErr w:type="spellEnd"/>
+      <w:r>
+        <w:rPr>
+          <w:rFonts w:ascii="Times New Roman" w:hAnsi="Times New Roman" w:cs="Times New Roman"/>
+          <w:color w:val="000000"/>
+        </w:rPr>
+        <w:t>.</w:t>
+      </w:r>
+      <w:r>
+        <w:rPr>
+          <w:rFonts w:ascii="Times New Roman" w:hAnsi="Times New Roman" w:cs="Times New Roman"/>
+          <w:color w:val="000000"/>
+        </w:rPr>
+        <w:t xml:space="preserve"> </w:t>
+      </w:r>
+      <w:r>
+        <w:rPr>
+          <w:rFonts w:ascii="Times New Roman" w:hAnsi="Times New Roman" w:cs="Times New Roman"/>
+          <w:color w:val="000000"/>
+        </w:rPr>
+        <w:t>XLM is used for word embedding for this project.</w:t>
+      </w:r>
+    </w:p>
+    <w:p>
+      <w:pPr>
+        <w:pStyle w:val="ListParagraph"/>
+        <w:ind w:left="709"/>
+        <w:jc w:val="both"/>
+        <w:rPr>
+          <w:rFonts w:ascii="Times New Roman" w:hAnsi="Times New Roman" w:cs="Times New Roman"/>
+          <w:color w:val="000000"/>
+        </w:rPr>
+      </w:pPr>
     </w:p>
     <w:p>
       <w:pPr>
@@ -6050,7 +6446,7 @@
           <w:ilvl w:val="1"/>
           <w:numId w:val="12"/>
         </w:numPr>
-        <w:ind w:left="426" w:hanging="426"/>
+        <w:ind w:left="0" w:hanging="426"/>
         <w:jc w:val="both"/>
         <w:rPr>
           <w:rFonts w:ascii="Times New Roman" w:hAnsi="Times New Roman" w:cs="Times New Roman"/>
@@ -6064,7 +6460,7 @@
           <w:iCs/>
           <w:color w:val="000000"/>
         </w:rPr>
-        <w:t xml:space="preserve">Feature Scaling – </w:t>
+        <w:t>Feature Scaling –</w:t>
       </w:r>
     </w:p>
     <w:p>
@@ -6074,15 +6470,27 @@
         <w:jc w:val="both"/>
         <w:rPr>
           <w:rFonts w:ascii="Times New Roman" w:hAnsi="Times New Roman" w:cs="Times New Roman"/>
-          <w:color w:val="000000"/>
-        </w:rPr>
-      </w:pPr>
-      <w:r>
-        <w:rPr>
-          <w:rFonts w:ascii="Times New Roman" w:hAnsi="Times New Roman" w:cs="Times New Roman"/>
-          <w:color w:val="000000"/>
-        </w:rPr>
-        <w:lastRenderedPageBreak/>
+          <w:i/>
+          <w:iCs/>
+          <w:color w:val="000000"/>
+        </w:rPr>
+      </w:pPr>
+    </w:p>
+    <w:p>
+      <w:pPr>
+        <w:pStyle w:val="ListParagraph"/>
+        <w:ind w:left="0"/>
+        <w:jc w:val="both"/>
+        <w:rPr>
+          <w:rFonts w:ascii="Times New Roman" w:hAnsi="Times New Roman" w:cs="Times New Roman"/>
+          <w:color w:val="000000"/>
+        </w:rPr>
+      </w:pPr>
+      <w:r>
+        <w:rPr>
+          <w:rFonts w:ascii="Times New Roman" w:hAnsi="Times New Roman" w:cs="Times New Roman"/>
+          <w:color w:val="000000"/>
+        </w:rPr>
         <w:t>In raw data, the values will range widely which will make machine learning algorithms work abnormally. So, scaling of data is needed to normalize the features of the data. Scaling of the data should be normally done in pre-processing steps</w:t>
       </w:r>
       <w:r>
@@ -7059,6 +7467,7 @@
           <w:rFonts w:ascii="Times New Roman" w:hAnsi="Times New Roman" w:cs="Times New Roman"/>
           <w:color w:val="000000"/>
         </w:rPr>
+        <w:lastRenderedPageBreak/>
         <w:t>Machine Le</w:t>
       </w:r>
       <w:r>
@@ -7381,7 +7790,6 @@
           <w:rFonts w:ascii="Times New Roman" w:hAnsi="Times New Roman" w:cs="Times New Roman"/>
           <w:color w:val="000000"/>
         </w:rPr>
-        <w:lastRenderedPageBreak/>
         <w:t xml:space="preserve">Reinforcement Learning: </w:t>
       </w:r>
       <w:r>
@@ -7625,15 +8033,13 @@
                 <w:color w:val="000000"/>
               </w:rPr>
             </w:pPr>
-            <w:proofErr w:type="spellStart"/>
             <w:r>
               <w:rPr>
                 <w:rFonts w:ascii="Times New Roman" w:hAnsi="Times New Roman" w:cs="Times New Roman"/>
                 <w:color w:val="000000"/>
               </w:rPr>
-              <w:t>Benoulli</w:t>
-            </w:r>
-            <w:proofErr w:type="spellEnd"/>
+              <w:t>Bernoulli</w:t>
+            </w:r>
             <w:r>
               <w:rPr>
                 <w:rFonts w:ascii="Times New Roman" w:hAnsi="Times New Roman" w:cs="Times New Roman"/>
@@ -7761,7 +8167,14 @@
                 <w:rFonts w:ascii="Times New Roman" w:hAnsi="Times New Roman" w:cs="Times New Roman"/>
                 <w:color w:val="000000"/>
               </w:rPr>
-              <w:t>neighbors</w:t>
+              <w:t>N</w:t>
+            </w:r>
+            <w:r>
+              <w:rPr>
+                <w:rFonts w:ascii="Times New Roman" w:hAnsi="Times New Roman" w:cs="Times New Roman"/>
+                <w:color w:val="000000"/>
+              </w:rPr>
+              <w:t>eighbors</w:t>
             </w:r>
             <w:proofErr w:type="spellEnd"/>
           </w:p>
@@ -7778,7 +8191,21 @@
                 <w:rFonts w:ascii="Times New Roman" w:hAnsi="Times New Roman" w:cs="Times New Roman"/>
                 <w:color w:val="000000"/>
               </w:rPr>
-              <w:t>Support Vector machines</w:t>
+              <w:t xml:space="preserve">Support Vector </w:t>
+            </w:r>
+            <w:r>
+              <w:rPr>
+                <w:rFonts w:ascii="Times New Roman" w:hAnsi="Times New Roman" w:cs="Times New Roman"/>
+                <w:color w:val="000000"/>
+              </w:rPr>
+              <w:t>M</w:t>
+            </w:r>
+            <w:r>
+              <w:rPr>
+                <w:rFonts w:ascii="Times New Roman" w:hAnsi="Times New Roman" w:cs="Times New Roman"/>
+                <w:color w:val="000000"/>
+              </w:rPr>
+              <w:t>achines</w:t>
             </w:r>
           </w:p>
         </w:tc>
@@ -7936,7 +8363,15 @@
           <w:rFonts w:ascii="Times New Roman" w:hAnsi="Times New Roman" w:cs="Times New Roman"/>
           <w:color w:val="000000"/>
         </w:rPr>
-        <w:t xml:space="preserve"> effect </w:t>
+        <w:t xml:space="preserve"> </w:t>
+      </w:r>
+      <w:r>
+        <w:rPr>
+          <w:rFonts w:ascii="Times New Roman" w:hAnsi="Times New Roman" w:cs="Times New Roman"/>
+          <w:color w:val="000000"/>
+        </w:rPr>
+        <w:lastRenderedPageBreak/>
+        <w:t xml:space="preserve">effect </w:t>
       </w:r>
       <w:r>
         <w:rPr>
@@ -8065,148 +8500,2600 @@
     </w:p>
     <w:p>
       <w:pPr>
+        <w:ind w:left="426"/>
+        <w:jc w:val="both"/>
+        <w:rPr>
+          <w:rFonts w:ascii="Times New Roman" w:hAnsi="Times New Roman" w:cs="Times New Roman"/>
+          <w:color w:val="000000"/>
+        </w:rPr>
+      </w:pPr>
+      <w:r>
+        <w:rPr>
+          <w:rFonts w:ascii="Times New Roman" w:hAnsi="Times New Roman" w:cs="Times New Roman"/>
+          <w:color w:val="000000"/>
+        </w:rPr>
+        <w:t xml:space="preserve">The results obtained after </w:t>
+      </w:r>
+      <w:proofErr w:type="spellStart"/>
+      <w:r>
+        <w:rPr>
+          <w:rFonts w:ascii="Times New Roman" w:hAnsi="Times New Roman" w:cs="Times New Roman"/>
+          <w:color w:val="000000"/>
+        </w:rPr>
+        <w:t>modeling</w:t>
+      </w:r>
+      <w:proofErr w:type="spellEnd"/>
+      <w:r>
+        <w:rPr>
+          <w:rFonts w:ascii="Times New Roman" w:hAnsi="Times New Roman" w:cs="Times New Roman"/>
+          <w:color w:val="000000"/>
+        </w:rPr>
+        <w:t xml:space="preserve"> and testing </w:t>
+      </w:r>
+      <w:r>
+        <w:rPr>
+          <w:rFonts w:ascii="Times New Roman" w:hAnsi="Times New Roman" w:cs="Times New Roman"/>
+          <w:color w:val="000000"/>
+        </w:rPr>
+        <w:t>will be</w:t>
+      </w:r>
+      <w:r>
+        <w:rPr>
+          <w:rFonts w:ascii="Times New Roman" w:hAnsi="Times New Roman" w:cs="Times New Roman"/>
+          <w:color w:val="000000"/>
+        </w:rPr>
+        <w:t xml:space="preserve"> compared between different parametric, </w:t>
+      </w:r>
+      <w:r>
+        <w:rPr>
+          <w:rFonts w:ascii="Times New Roman" w:hAnsi="Times New Roman" w:cs="Times New Roman"/>
+          <w:color w:val="000000"/>
+        </w:rPr>
+        <w:t xml:space="preserve">and </w:t>
+      </w:r>
+      <w:r>
+        <w:rPr>
+          <w:rFonts w:ascii="Times New Roman" w:hAnsi="Times New Roman" w:cs="Times New Roman"/>
+          <w:color w:val="000000"/>
+        </w:rPr>
+        <w:t xml:space="preserve">non-parametric models based on cross-validations, scaling techniques, dimensional </w:t>
+      </w:r>
+      <w:r>
+        <w:rPr>
+          <w:rFonts w:ascii="Times New Roman" w:hAnsi="Times New Roman" w:cs="Times New Roman"/>
+          <w:color w:val="000000"/>
+        </w:rPr>
+        <w:t>reduction,</w:t>
+      </w:r>
+      <w:r>
+        <w:rPr>
+          <w:rFonts w:ascii="Times New Roman" w:hAnsi="Times New Roman" w:cs="Times New Roman"/>
+          <w:color w:val="000000"/>
+        </w:rPr>
+        <w:t xml:space="preserve"> and Information separation techniques. The results are justified based on different evaluation methods </w:t>
+      </w:r>
+      <w:r>
+        <w:rPr>
+          <w:rFonts w:ascii="Times New Roman" w:hAnsi="Times New Roman" w:cs="Times New Roman"/>
+          <w:color w:val="000000"/>
+        </w:rPr>
+        <w:t xml:space="preserve">for all the </w:t>
+      </w:r>
+      <w:r>
+        <w:rPr>
+          <w:rFonts w:ascii="Times New Roman" w:hAnsi="Times New Roman" w:cs="Times New Roman"/>
+          <w:color w:val="000000"/>
+        </w:rPr>
+        <w:t>combinations</w:t>
+      </w:r>
+      <w:r>
+        <w:rPr>
+          <w:rFonts w:ascii="Times New Roman" w:hAnsi="Times New Roman" w:cs="Times New Roman"/>
+          <w:color w:val="000000"/>
+        </w:rPr>
+        <w:t xml:space="preserve"> of techniques and models of supervised learning</w:t>
+      </w:r>
+      <w:r>
+        <w:rPr>
+          <w:rFonts w:ascii="Times New Roman" w:hAnsi="Times New Roman" w:cs="Times New Roman"/>
+          <w:color w:val="000000"/>
+        </w:rPr>
+        <w:t xml:space="preserve"> classification</w:t>
+      </w:r>
+      <w:r>
+        <w:rPr>
+          <w:rFonts w:ascii="Times New Roman" w:hAnsi="Times New Roman" w:cs="Times New Roman"/>
+          <w:color w:val="000000"/>
+        </w:rPr>
+        <w:t>.</w:t>
+      </w:r>
+      <w:r>
+        <w:rPr>
+          <w:rFonts w:ascii="Times New Roman" w:hAnsi="Times New Roman" w:cs="Times New Roman"/>
+          <w:color w:val="000000"/>
+        </w:rPr>
+        <w:t xml:space="preserve"> The Evaluation methods and </w:t>
+      </w:r>
+      <w:r>
+        <w:rPr>
+          <w:rFonts w:ascii="Times New Roman" w:hAnsi="Times New Roman" w:cs="Times New Roman"/>
+          <w:color w:val="000000"/>
+        </w:rPr>
+        <w:t xml:space="preserve">output </w:t>
+      </w:r>
+      <w:r>
+        <w:rPr>
+          <w:rFonts w:ascii="Times New Roman" w:hAnsi="Times New Roman" w:cs="Times New Roman"/>
+          <w:color w:val="000000"/>
+        </w:rPr>
+        <w:t xml:space="preserve">results </w:t>
+      </w:r>
+      <w:r>
+        <w:rPr>
+          <w:rFonts w:ascii="Times New Roman" w:hAnsi="Times New Roman" w:cs="Times New Roman"/>
+          <w:color w:val="000000"/>
+        </w:rPr>
+        <w:t>will be</w:t>
+      </w:r>
+      <w:r>
+        <w:rPr>
+          <w:rFonts w:ascii="Times New Roman" w:hAnsi="Times New Roman" w:cs="Times New Roman"/>
+          <w:color w:val="000000"/>
+        </w:rPr>
+        <w:t xml:space="preserve"> discussed in Section-4.</w:t>
+      </w:r>
+    </w:p>
+    <w:p>
+      <w:pPr>
         <w:pStyle w:val="ListParagraph"/>
-        <w:ind w:left="0"/>
+        <w:numPr>
+          <w:ilvl w:val="0"/>
+          <w:numId w:val="14"/>
+        </w:numPr>
+        <w:ind w:left="284" w:hanging="294"/>
         <w:jc w:val="both"/>
         <w:rPr>
           <w:rFonts w:ascii="Times New Roman" w:hAnsi="Times New Roman" w:cs="Times New Roman"/>
-          <w:color w:val="000000"/>
-        </w:rPr>
-      </w:pPr>
-      <w:r>
-        <w:rPr>
-          <w:rFonts w:ascii="Times New Roman" w:hAnsi="Times New Roman" w:cs="Times New Roman"/>
-          <w:color w:val="000000"/>
-        </w:rPr>
-        <w:t xml:space="preserve">The results obtained after </w:t>
+          <w:b/>
+          <w:bCs/>
+          <w:sz w:val="24"/>
+          <w:szCs w:val="24"/>
+        </w:rPr>
+      </w:pPr>
+      <w:r>
+        <w:rPr>
+          <w:rFonts w:ascii="Times New Roman" w:hAnsi="Times New Roman" w:cs="Times New Roman"/>
+          <w:b/>
+          <w:bCs/>
+          <w:sz w:val="24"/>
+          <w:szCs w:val="24"/>
+        </w:rPr>
+        <w:t>Evaluation</w:t>
+      </w:r>
+      <w:r>
+        <w:rPr>
+          <w:rFonts w:ascii="Times New Roman" w:hAnsi="Times New Roman" w:cs="Times New Roman"/>
+          <w:b/>
+          <w:bCs/>
+          <w:sz w:val="24"/>
+          <w:szCs w:val="24"/>
+        </w:rPr>
+        <w:t>:</w:t>
+      </w:r>
+    </w:p>
+    <w:p>
+      <w:pPr>
+        <w:ind w:left="-10"/>
+        <w:jc w:val="both"/>
+        <w:rPr>
+          <w:rFonts w:ascii="Times New Roman" w:hAnsi="Times New Roman" w:cs="Times New Roman"/>
+          <w:b/>
+          <w:bCs/>
+          <w:sz w:val="24"/>
+          <w:szCs w:val="24"/>
+        </w:rPr>
+      </w:pPr>
+    </w:p>
+    <w:p>
+      <w:pPr>
+        <w:pStyle w:val="ListParagraph"/>
+        <w:numPr>
+          <w:ilvl w:val="0"/>
+          <w:numId w:val="14"/>
+        </w:numPr>
+        <w:ind w:left="284" w:hanging="294"/>
+        <w:jc w:val="both"/>
+        <w:rPr>
+          <w:rFonts w:ascii="Times New Roman" w:hAnsi="Times New Roman" w:cs="Times New Roman"/>
+          <w:b/>
+          <w:bCs/>
+          <w:sz w:val="24"/>
+          <w:szCs w:val="24"/>
+        </w:rPr>
+      </w:pPr>
+      <w:r>
+        <w:rPr>
+          <w:rFonts w:ascii="Times New Roman" w:hAnsi="Times New Roman" w:cs="Times New Roman"/>
+          <w:b/>
+          <w:bCs/>
+          <w:sz w:val="24"/>
+          <w:szCs w:val="24"/>
+        </w:rPr>
+        <w:t>Ethical Considerations:</w:t>
+      </w:r>
+    </w:p>
+    <w:p>
+      <w:pPr>
+        <w:pStyle w:val="ListParagraph"/>
+        <w:numPr>
+          <w:ilvl w:val="1"/>
+          <w:numId w:val="14"/>
+        </w:numPr>
+        <w:rPr>
+          <w:rFonts w:ascii="Times New Roman" w:hAnsi="Times New Roman" w:cs="Times New Roman"/>
+          <w:b/>
+          <w:bCs/>
+          <w:i/>
+          <w:iCs/>
+        </w:rPr>
+      </w:pPr>
+      <w:r>
+        <w:rPr>
+          <w:rFonts w:ascii="Times New Roman" w:hAnsi="Times New Roman" w:cs="Times New Roman"/>
+          <w:b/>
+          <w:bCs/>
+          <w:i/>
+          <w:iCs/>
+        </w:rPr>
+        <w:t xml:space="preserve">Harms and Benefits of the </w:t>
+      </w:r>
+      <w:r>
+        <w:rPr>
+          <w:rFonts w:ascii="Times New Roman" w:hAnsi="Times New Roman" w:cs="Times New Roman"/>
+          <w:b/>
+          <w:bCs/>
+          <w:i/>
+          <w:iCs/>
+        </w:rPr>
+        <w:t xml:space="preserve">project – </w:t>
+      </w:r>
+    </w:p>
+    <w:p>
+      <w:pPr>
+        <w:pStyle w:val="ListParagraph"/>
+        <w:jc w:val="both"/>
+        <w:rPr>
+          <w:rFonts w:ascii="Times New Roman" w:hAnsi="Times New Roman" w:cs="Times New Roman"/>
+        </w:rPr>
+      </w:pPr>
+      <w:r>
+        <w:rPr>
+          <w:rFonts w:ascii="Times New Roman" w:hAnsi="Times New Roman" w:cs="Times New Roman"/>
+        </w:rPr>
+        <w:t xml:space="preserve">Like any other Technology and invention, Natural Language processing also has benefits and harms based on the projects it is being implemented on. </w:t>
+      </w:r>
+      <w:r>
+        <w:rPr>
+          <w:rFonts w:ascii="Times New Roman" w:hAnsi="Times New Roman" w:cs="Times New Roman"/>
+        </w:rPr>
+        <w:t>As per the Confusion matrix of ethics, this research is ethically implemented through good methods yielding good results</w:t>
+      </w:r>
+      <w:r>
+        <w:rPr>
+          <w:rFonts w:ascii="Times New Roman" w:hAnsi="Times New Roman" w:cs="Times New Roman"/>
+        </w:rPr>
+        <w:t xml:space="preserve">. </w:t>
+      </w:r>
+      <w:r>
+        <w:rPr>
+          <w:rFonts w:ascii="Times New Roman" w:hAnsi="Times New Roman" w:cs="Times New Roman"/>
+        </w:rPr>
+        <w:t xml:space="preserve">The Project which is implemented by the Analysing sentiments on </w:t>
+      </w:r>
+      <w:r>
+        <w:rPr>
+          <w:rFonts w:ascii="Times New Roman" w:hAnsi="Times New Roman" w:cs="Times New Roman"/>
+        </w:rPr>
+        <w:t>YouTube</w:t>
+      </w:r>
+      <w:r>
+        <w:rPr>
+          <w:rFonts w:ascii="Times New Roman" w:hAnsi="Times New Roman" w:cs="Times New Roman"/>
+        </w:rPr>
+        <w:t xml:space="preserve"> comments has more benefits when compared to the disadvantages as it saves a lot of time and manual tasks. Previously and in some present channels, the comments on </w:t>
+      </w:r>
+      <w:r>
+        <w:rPr>
+          <w:rFonts w:ascii="Times New Roman" w:hAnsi="Times New Roman" w:cs="Times New Roman"/>
+        </w:rPr>
+        <w:t>YouTube</w:t>
+      </w:r>
+      <w:r>
+        <w:rPr>
+          <w:rFonts w:ascii="Times New Roman" w:hAnsi="Times New Roman" w:cs="Times New Roman"/>
+        </w:rPr>
+        <w:t xml:space="preserve"> are being examined for knowing the review emotion given by subscribers or viewers through manual reading and commenting. But Natural Language Processing helps in predicting the type of comment that the viewer has given, and the advanced model helps in giving a reply to the comment based on the emotion.</w:t>
+      </w:r>
+    </w:p>
+    <w:p>
+      <w:pPr>
+        <w:pStyle w:val="ListParagraph"/>
+        <w:jc w:val="center"/>
+        <w:rPr>
+          <w:rFonts w:ascii="Times New Roman" w:hAnsi="Times New Roman" w:cs="Times New Roman"/>
+        </w:rPr>
+      </w:pPr>
+      <w:r>
+        <w:rPr>
+          <w:noProof/>
+        </w:rPr>
+        <w:drawing>
+          <wp:inline distT="0" distB="0" distL="0" distR="0" wp14:anchorId="4DAC57FC" wp14:editId="67B83F0D">
+            <wp:extent cx="2259471" cy="1327150"/>
+            <wp:effectExtent l="0" t="0" r="7620" b="6350"/>
+            <wp:docPr id="2" name="Picture 2" descr="Sentiment Analysis of YouTube Comments title banner"/>
+            <wp:cNvGraphicFramePr>
+              <a:graphicFrameLocks xmlns:a="http://schemas.openxmlformats.org/drawingml/2006/main" noChangeAspect="1"/>
+            </wp:cNvGraphicFramePr>
+            <a:graphic xmlns:a="http://schemas.openxmlformats.org/drawingml/2006/main">
+              <a:graphicData uri="http://schemas.openxmlformats.org/drawingml/2006/picture">
+                <pic:pic xmlns:pic="http://schemas.openxmlformats.org/drawingml/2006/picture">
+                  <pic:nvPicPr>
+                    <pic:cNvPr id="0" name="Picture 1" descr="Sentiment Analysis of YouTube Comments title banner"/>
+                    <pic:cNvPicPr>
+                      <a:picLocks noChangeAspect="1" noChangeArrowheads="1"/>
+                    </pic:cNvPicPr>
+                  </pic:nvPicPr>
+                  <pic:blipFill>
+                    <a:blip r:embed="rId8" cstate="print">
+                      <a:extLst>
+                        <a:ext uri="{28A0092B-C50C-407E-A947-70E740481C1C}">
+                          <a14:useLocalDpi xmlns:a14="http://schemas.microsoft.com/office/drawing/2010/main" val="0"/>
+                        </a:ext>
+                      </a:extLst>
+                    </a:blip>
+                    <a:srcRect/>
+                    <a:stretch>
+                      <a:fillRect/>
+                    </a:stretch>
+                  </pic:blipFill>
+                  <pic:spPr bwMode="auto">
+                    <a:xfrm>
+                      <a:off x="0" y="0"/>
+                      <a:ext cx="2310741" cy="1357265"/>
+                    </a:xfrm>
+                    <a:prstGeom prst="rect">
+                      <a:avLst/>
+                    </a:prstGeom>
+                    <a:noFill/>
+                    <a:ln>
+                      <a:noFill/>
+                    </a:ln>
+                  </pic:spPr>
+                </pic:pic>
+              </a:graphicData>
+            </a:graphic>
+          </wp:inline>
+        </w:drawing>
+      </w:r>
+    </w:p>
+    <w:p>
+      <w:pPr>
+        <w:pStyle w:val="ListParagraph"/>
+        <w:jc w:val="center"/>
+        <w:rPr>
+          <w:rFonts w:ascii="Times New Roman" w:hAnsi="Times New Roman" w:cs="Times New Roman"/>
+        </w:rPr>
+      </w:pPr>
+      <w:r>
+        <w:rPr>
+          <w:rFonts w:ascii="Times New Roman" w:hAnsi="Times New Roman" w:cs="Times New Roman"/>
+        </w:rPr>
+        <w:t>Figure. 3. Sentimental Analysis of YouTube comments</w:t>
+      </w:r>
+    </w:p>
+    <w:p>
+      <w:pPr>
+        <w:pStyle w:val="ListParagraph"/>
+        <w:jc w:val="both"/>
+        <w:rPr>
+          <w:rFonts w:ascii="Times New Roman" w:hAnsi="Times New Roman" w:cs="Times New Roman"/>
+        </w:rPr>
+      </w:pPr>
+      <w:r>
+        <w:rPr>
+          <w:rFonts w:ascii="Times New Roman" w:hAnsi="Times New Roman" w:cs="Times New Roman"/>
+        </w:rPr>
+        <w:t xml:space="preserve">The Ethical challenges of this project include the applications that can use the implemented models on data which is either for the good or bad purpose of </w:t>
+      </w:r>
+      <w:r>
+        <w:rPr>
+          <w:rFonts w:ascii="Times New Roman" w:hAnsi="Times New Roman" w:cs="Times New Roman"/>
+        </w:rPr>
+        <w:t>sentiment</w:t>
+      </w:r>
+      <w:r>
+        <w:rPr>
+          <w:rFonts w:ascii="Times New Roman" w:hAnsi="Times New Roman" w:cs="Times New Roman"/>
+        </w:rPr>
+        <w:t xml:space="preserve"> mining. The manual comment reviewers of social media channels or streamers will have their roles at risk as this model can replace their positions as it will predict the comment emotion in less time instead, they can upgrade themselves by developing advanced techniques for this model.</w:t>
+      </w:r>
+    </w:p>
+    <w:p>
+      <w:pPr>
+        <w:pStyle w:val="ListParagraph"/>
+        <w:jc w:val="both"/>
+        <w:rPr>
+          <w:rFonts w:ascii="Times New Roman" w:hAnsi="Times New Roman" w:cs="Times New Roman"/>
+        </w:rPr>
+      </w:pPr>
+    </w:p>
+    <w:p>
+      <w:pPr>
+        <w:pStyle w:val="ListParagraph"/>
+        <w:numPr>
+          <w:ilvl w:val="1"/>
+          <w:numId w:val="14"/>
+        </w:numPr>
+        <w:rPr>
+          <w:rFonts w:ascii="Times New Roman" w:hAnsi="Times New Roman" w:cs="Times New Roman"/>
+          <w:b/>
+          <w:bCs/>
+          <w:i/>
+          <w:iCs/>
+        </w:rPr>
+      </w:pPr>
+      <w:r>
+        <w:rPr>
+          <w:rFonts w:ascii="Times New Roman" w:hAnsi="Times New Roman" w:cs="Times New Roman"/>
+          <w:b/>
+          <w:bCs/>
+          <w:i/>
+          <w:iCs/>
+        </w:rPr>
+        <w:t>Harms and Benefits linked to the data</w:t>
+      </w:r>
+      <w:r>
+        <w:rPr>
+          <w:rFonts w:ascii="Times New Roman" w:hAnsi="Times New Roman" w:cs="Times New Roman"/>
+          <w:b/>
+          <w:bCs/>
+          <w:i/>
+          <w:iCs/>
+        </w:rPr>
+        <w:t xml:space="preserve"> – </w:t>
+      </w:r>
+    </w:p>
+    <w:p>
+      <w:pPr>
+        <w:pStyle w:val="ListParagraph"/>
+        <w:numPr>
+          <w:ilvl w:val="2"/>
+          <w:numId w:val="14"/>
+        </w:numPr>
+        <w:ind w:hanging="371"/>
+        <w:rPr>
+          <w:rFonts w:ascii="Times New Roman" w:hAnsi="Times New Roman" w:cs="Times New Roman"/>
+          <w:b/>
+          <w:bCs/>
+          <w:i/>
+          <w:iCs/>
+        </w:rPr>
+      </w:pPr>
+      <w:r>
+        <w:rPr>
+          <w:rFonts w:ascii="Times New Roman" w:hAnsi="Times New Roman" w:cs="Times New Roman"/>
+          <w:b/>
+          <w:bCs/>
+          <w:i/>
+          <w:iCs/>
+        </w:rPr>
+        <w:t xml:space="preserve">Benefits </w:t>
+      </w:r>
+      <w:r>
+        <w:rPr>
+          <w:rFonts w:ascii="Times New Roman" w:hAnsi="Times New Roman" w:cs="Times New Roman"/>
+          <w:b/>
+          <w:bCs/>
+          <w:i/>
+          <w:iCs/>
+        </w:rPr>
+        <w:t>–</w:t>
+      </w:r>
+    </w:p>
+    <w:p>
+      <w:pPr>
+        <w:pStyle w:val="ListParagraph"/>
+        <w:ind w:left="1418"/>
+        <w:jc w:val="both"/>
+        <w:rPr>
+          <w:rFonts w:ascii="Times New Roman" w:hAnsi="Times New Roman" w:cs="Times New Roman"/>
+        </w:rPr>
+      </w:pPr>
+      <w:r>
+        <w:rPr>
+          <w:rFonts w:ascii="Times New Roman" w:hAnsi="Times New Roman" w:cs="Times New Roman"/>
+        </w:rPr>
+        <w:t xml:space="preserve">Helps in understanding the different vectorization techniques which remove the meaning of the words for analysis by the model </w:t>
+      </w:r>
+      <w:r>
+        <w:rPr>
+          <w:rFonts w:ascii="Times New Roman" w:hAnsi="Times New Roman" w:cs="Times New Roman"/>
+        </w:rPr>
+        <w:t xml:space="preserve">and </w:t>
+      </w:r>
+      <w:r>
+        <w:rPr>
+          <w:rFonts w:ascii="Times New Roman" w:hAnsi="Times New Roman" w:cs="Times New Roman"/>
+        </w:rPr>
+        <w:t xml:space="preserve">instead, convert strings to numerical forms to make the model understand the patterns in data. Making an understanding of different models and the evaluation results on the data taken helps in preferring models when more data is added for training instead of starting from the initial stage. Analyzation on mix codes like Hinglish (Hindi + English), </w:t>
       </w:r>
       <w:proofErr w:type="spellStart"/>
       <w:r>
         <w:rPr>
           <w:rFonts w:ascii="Times New Roman" w:hAnsi="Times New Roman" w:cs="Times New Roman"/>
-          <w:color w:val="000000"/>
-        </w:rPr>
-        <w:t>modeling</w:t>
+        </w:rPr>
+        <w:t>Marglish</w:t>
       </w:r>
       <w:proofErr w:type="spellEnd"/>
       <w:r>
         <w:rPr>
           <w:rFonts w:ascii="Times New Roman" w:hAnsi="Times New Roman" w:cs="Times New Roman"/>
-          <w:color w:val="000000"/>
-        </w:rPr>
-        <w:t xml:space="preserve"> and testing </w:t>
-      </w:r>
-      <w:r>
-        <w:rPr>
-          <w:rFonts w:ascii="Times New Roman" w:hAnsi="Times New Roman" w:cs="Times New Roman"/>
-          <w:color w:val="000000"/>
-        </w:rPr>
-        <w:t>will be</w:t>
-      </w:r>
-      <w:r>
-        <w:rPr>
-          <w:rFonts w:ascii="Times New Roman" w:hAnsi="Times New Roman" w:cs="Times New Roman"/>
-          <w:color w:val="000000"/>
-        </w:rPr>
-        <w:t xml:space="preserve"> compared between different parametric, </w:t>
-      </w:r>
-      <w:r>
-        <w:rPr>
-          <w:rFonts w:ascii="Times New Roman" w:hAnsi="Times New Roman" w:cs="Times New Roman"/>
-          <w:color w:val="000000"/>
-        </w:rPr>
-        <w:t xml:space="preserve">and </w:t>
-      </w:r>
-      <w:r>
-        <w:rPr>
-          <w:rFonts w:ascii="Times New Roman" w:hAnsi="Times New Roman" w:cs="Times New Roman"/>
-          <w:color w:val="000000"/>
-        </w:rPr>
-        <w:t xml:space="preserve">non-parametric models based on cross-validations, scaling techniques, dimensional </w:t>
-      </w:r>
-      <w:r>
-        <w:rPr>
-          <w:rFonts w:ascii="Times New Roman" w:hAnsi="Times New Roman" w:cs="Times New Roman"/>
-          <w:color w:val="000000"/>
-        </w:rPr>
-        <w:t>reduction,</w:t>
-      </w:r>
-      <w:r>
-        <w:rPr>
-          <w:rFonts w:ascii="Times New Roman" w:hAnsi="Times New Roman" w:cs="Times New Roman"/>
-          <w:color w:val="000000"/>
-        </w:rPr>
-        <w:t xml:space="preserve"> and Information separation techniques. The results are justified based on different evaluation methods </w:t>
-      </w:r>
-      <w:r>
-        <w:rPr>
-          <w:rFonts w:ascii="Times New Roman" w:hAnsi="Times New Roman" w:cs="Times New Roman"/>
-          <w:color w:val="000000"/>
-        </w:rPr>
-        <w:t xml:space="preserve">for all the </w:t>
-      </w:r>
-      <w:r>
-        <w:rPr>
-          <w:rFonts w:ascii="Times New Roman" w:hAnsi="Times New Roman" w:cs="Times New Roman"/>
-          <w:color w:val="000000"/>
-        </w:rPr>
-        <w:t>combinations</w:t>
-      </w:r>
-      <w:r>
-        <w:rPr>
-          <w:rFonts w:ascii="Times New Roman" w:hAnsi="Times New Roman" w:cs="Times New Roman"/>
-          <w:color w:val="000000"/>
-        </w:rPr>
-        <w:t xml:space="preserve"> of techniques and models of supervised learning</w:t>
-      </w:r>
-      <w:r>
-        <w:rPr>
-          <w:rFonts w:ascii="Times New Roman" w:hAnsi="Times New Roman" w:cs="Times New Roman"/>
-          <w:color w:val="000000"/>
-        </w:rPr>
-        <w:t xml:space="preserve"> classification</w:t>
-      </w:r>
-      <w:r>
-        <w:rPr>
-          <w:rFonts w:ascii="Times New Roman" w:hAnsi="Times New Roman" w:cs="Times New Roman"/>
-          <w:color w:val="000000"/>
+        </w:rPr>
+        <w:t xml:space="preserve"> </w:t>
+      </w:r>
+      <w:r>
+        <w:rPr>
+          <w:rFonts w:ascii="Times New Roman" w:hAnsi="Times New Roman" w:cs="Times New Roman"/>
+        </w:rPr>
+        <w:lastRenderedPageBreak/>
+        <w:t xml:space="preserve">(Marathi + English), </w:t>
+      </w:r>
+      <w:proofErr w:type="spellStart"/>
+      <w:r>
+        <w:rPr>
+          <w:rFonts w:ascii="Times New Roman" w:hAnsi="Times New Roman" w:cs="Times New Roman"/>
+        </w:rPr>
+        <w:t>Tenglish</w:t>
+      </w:r>
+      <w:proofErr w:type="spellEnd"/>
+      <w:r>
+        <w:rPr>
+          <w:rFonts w:ascii="Times New Roman" w:hAnsi="Times New Roman" w:cs="Times New Roman"/>
+        </w:rPr>
+        <w:t xml:space="preserve"> (Telugu + English), etc. which are realistic in conversations, speech recognition systems, etc. by using this type of Natural Language processing model.</w:t>
+      </w:r>
+    </w:p>
+    <w:p>
+      <w:pPr>
+        <w:pStyle w:val="ListParagraph"/>
+        <w:ind w:left="1418"/>
+        <w:jc w:val="center"/>
+        <w:rPr>
+          <w:rFonts w:ascii="Times New Roman" w:hAnsi="Times New Roman" w:cs="Times New Roman"/>
+        </w:rPr>
+      </w:pPr>
+      <w:r>
+        <w:rPr>
+          <w:rFonts w:ascii="Times New Roman" w:hAnsi="Times New Roman" w:cs="Times New Roman"/>
+          <w:noProof/>
+        </w:rPr>
+        <w:drawing>
+          <wp:inline distT="0" distB="0" distL="0" distR="0" wp14:anchorId="2537E2DF" wp14:editId="6C073ABC">
+            <wp:extent cx="4814241" cy="501650"/>
+            <wp:effectExtent l="57150" t="19050" r="81915" b="127000"/>
+            <wp:docPr id="4" name="Picture 4"/>
+            <wp:cNvGraphicFramePr>
+              <a:graphicFrameLocks xmlns:a="http://schemas.openxmlformats.org/drawingml/2006/main" noChangeAspect="1"/>
+            </wp:cNvGraphicFramePr>
+            <a:graphic xmlns:a="http://schemas.openxmlformats.org/drawingml/2006/main">
+              <a:graphicData uri="http://schemas.openxmlformats.org/drawingml/2006/picture">
+                <pic:pic xmlns:pic="http://schemas.openxmlformats.org/drawingml/2006/picture">
+                  <pic:nvPicPr>
+                    <pic:cNvPr id="1" name=""/>
+                    <pic:cNvPicPr/>
+                  </pic:nvPicPr>
+                  <pic:blipFill>
+                    <a:blip r:embed="rId9"/>
+                    <a:stretch>
+                      <a:fillRect/>
+                    </a:stretch>
+                  </pic:blipFill>
+                  <pic:spPr>
+                    <a:xfrm>
+                      <a:off x="0" y="0"/>
+                      <a:ext cx="4869522" cy="507410"/>
+                    </a:xfrm>
+                    <a:prstGeom prst="rect">
+                      <a:avLst/>
+                    </a:prstGeom>
+                    <a:noFill/>
+                    <a:ln>
+                      <a:solidFill>
+                        <a:schemeClr val="tx1"/>
+                      </a:solidFill>
+                    </a:ln>
+                    <a:effectLst>
+                      <a:outerShdw blurRad="50800" dist="50800" dir="4800000" algn="ctr" rotWithShape="0">
+                        <a:schemeClr val="bg1"/>
+                      </a:outerShdw>
+                    </a:effectLst>
+                  </pic:spPr>
+                </pic:pic>
+              </a:graphicData>
+            </a:graphic>
+          </wp:inline>
+        </w:drawing>
+      </w:r>
+    </w:p>
+    <w:p>
+      <w:pPr>
+        <w:pStyle w:val="ListParagraph"/>
+        <w:ind w:left="1418"/>
+        <w:jc w:val="center"/>
+        <w:rPr>
+          <w:rFonts w:ascii="Times New Roman" w:hAnsi="Times New Roman" w:cs="Times New Roman"/>
+        </w:rPr>
+      </w:pPr>
+      <w:r>
+        <w:rPr>
+          <w:rFonts w:ascii="Times New Roman" w:hAnsi="Times New Roman" w:cs="Times New Roman"/>
+        </w:rPr>
+        <w:t xml:space="preserve">Figure. 4. </w:t>
+      </w:r>
+      <w:r>
+        <w:rPr>
+          <w:rFonts w:ascii="Times New Roman" w:hAnsi="Times New Roman" w:cs="Times New Roman"/>
+        </w:rPr>
+        <w:t>Hinglish Text</w:t>
+      </w:r>
+    </w:p>
+    <w:p>
+      <w:pPr>
+        <w:pStyle w:val="ListParagraph"/>
+        <w:numPr>
+          <w:ilvl w:val="2"/>
+          <w:numId w:val="14"/>
+        </w:numPr>
+        <w:ind w:hanging="371"/>
+        <w:rPr>
+          <w:rFonts w:ascii="Times New Roman" w:hAnsi="Times New Roman" w:cs="Times New Roman"/>
+          <w:b/>
+          <w:bCs/>
+          <w:i/>
+          <w:iCs/>
+        </w:rPr>
+      </w:pPr>
+      <w:r>
+        <w:rPr>
+          <w:rFonts w:ascii="Times New Roman" w:hAnsi="Times New Roman" w:cs="Times New Roman"/>
+          <w:b/>
+          <w:bCs/>
+          <w:i/>
+          <w:iCs/>
+        </w:rPr>
+        <w:t xml:space="preserve">Harms </w:t>
+      </w:r>
+      <w:r>
+        <w:rPr>
+          <w:rFonts w:ascii="Times New Roman" w:hAnsi="Times New Roman" w:cs="Times New Roman"/>
+          <w:b/>
+          <w:bCs/>
+          <w:i/>
+          <w:iCs/>
+        </w:rPr>
+        <w:t>-</w:t>
+      </w:r>
+      <w:r>
+        <w:rPr>
+          <w:rFonts w:ascii="Times New Roman" w:hAnsi="Times New Roman" w:cs="Times New Roman"/>
+          <w:b/>
+          <w:bCs/>
+          <w:i/>
+          <w:iCs/>
+        </w:rPr>
+        <w:t xml:space="preserve"> </w:t>
+      </w:r>
+    </w:p>
+    <w:p>
+      <w:pPr>
+        <w:pStyle w:val="ListParagraph"/>
+        <w:ind w:left="1418"/>
+        <w:jc w:val="both"/>
+        <w:rPr>
+          <w:rFonts w:ascii="Times New Roman" w:hAnsi="Times New Roman" w:cs="Times New Roman"/>
+        </w:rPr>
+      </w:pPr>
+      <w:r>
+        <w:rPr>
+          <w:rFonts w:ascii="Times New Roman" w:hAnsi="Times New Roman" w:cs="Times New Roman"/>
+        </w:rPr>
+        <w:t>Har</w:t>
+      </w:r>
+      <w:r>
+        <w:rPr>
+          <w:rFonts w:ascii="Times New Roman" w:hAnsi="Times New Roman" w:cs="Times New Roman"/>
+        </w:rPr>
+        <w:t xml:space="preserve">ms </w:t>
+      </w:r>
+      <w:r>
+        <w:rPr>
+          <w:rFonts w:ascii="Times New Roman" w:hAnsi="Times New Roman" w:cs="Times New Roman"/>
+        </w:rPr>
+        <w:t>include</w:t>
+      </w:r>
+      <w:r>
+        <w:rPr>
+          <w:rFonts w:ascii="Times New Roman" w:hAnsi="Times New Roman" w:cs="Times New Roman"/>
+        </w:rPr>
+        <w:t xml:space="preserve"> the risk of not utilizing the data with consistency. The present data is transparent and consistent as the type of comments </w:t>
+      </w:r>
+      <w:r>
+        <w:rPr>
+          <w:rFonts w:ascii="Times New Roman" w:hAnsi="Times New Roman" w:cs="Times New Roman"/>
+        </w:rPr>
+        <w:t>concerning</w:t>
+      </w:r>
+      <w:r>
+        <w:rPr>
+          <w:rFonts w:ascii="Times New Roman" w:hAnsi="Times New Roman" w:cs="Times New Roman"/>
+        </w:rPr>
+        <w:t xml:space="preserve"> emotions </w:t>
+      </w:r>
+      <w:r>
+        <w:rPr>
+          <w:rFonts w:ascii="Times New Roman" w:hAnsi="Times New Roman" w:cs="Times New Roman"/>
+        </w:rPr>
+        <w:t>is</w:t>
+      </w:r>
+      <w:r>
+        <w:rPr>
+          <w:rFonts w:ascii="Times New Roman" w:hAnsi="Times New Roman" w:cs="Times New Roman"/>
+        </w:rPr>
+        <w:t xml:space="preserve"> equal in number. It also includes the reusability of data in </w:t>
+      </w:r>
+      <w:r>
+        <w:rPr>
+          <w:rFonts w:ascii="Times New Roman" w:hAnsi="Times New Roman" w:cs="Times New Roman"/>
+        </w:rPr>
+        <w:t xml:space="preserve">the </w:t>
+      </w:r>
+      <w:r>
+        <w:rPr>
+          <w:rFonts w:ascii="Times New Roman" w:hAnsi="Times New Roman" w:cs="Times New Roman"/>
+        </w:rPr>
+        <w:t xml:space="preserve">future as data used once can’t be used again for training the model. There will be no concern regarding privacy for input data as the data is </w:t>
+      </w:r>
+      <w:r>
+        <w:rPr>
+          <w:rFonts w:ascii="Times New Roman" w:hAnsi="Times New Roman" w:cs="Times New Roman"/>
+        </w:rPr>
+        <w:t>open-source</w:t>
+      </w:r>
+      <w:r>
+        <w:rPr>
+          <w:rFonts w:ascii="Times New Roman" w:hAnsi="Times New Roman" w:cs="Times New Roman"/>
+        </w:rPr>
+        <w:t xml:space="preserve"> and security policies are strictly followed while storing the data that </w:t>
+      </w:r>
+      <w:r>
+        <w:rPr>
+          <w:rFonts w:ascii="Times New Roman" w:hAnsi="Times New Roman" w:cs="Times New Roman"/>
+        </w:rPr>
+        <w:t>including</w:t>
+      </w:r>
+      <w:r>
+        <w:rPr>
+          <w:rFonts w:ascii="Times New Roman" w:hAnsi="Times New Roman" w:cs="Times New Roman"/>
+        </w:rPr>
+        <w:t xml:space="preserve"> models, code snippets, procedures, etc.</w:t>
+      </w:r>
+    </w:p>
+    <w:p>
+      <w:pPr>
+        <w:pStyle w:val="ListParagraph"/>
+        <w:numPr>
+          <w:ilvl w:val="1"/>
+          <w:numId w:val="14"/>
+        </w:numPr>
+        <w:rPr>
+          <w:rFonts w:ascii="Times New Roman" w:hAnsi="Times New Roman" w:cs="Times New Roman"/>
+          <w:b/>
+          <w:bCs/>
+          <w:i/>
+          <w:iCs/>
+        </w:rPr>
+      </w:pPr>
+      <w:r>
+        <w:rPr>
+          <w:rFonts w:ascii="Times New Roman" w:hAnsi="Times New Roman" w:cs="Times New Roman"/>
+          <w:b/>
+          <w:bCs/>
+          <w:i/>
+          <w:iCs/>
+        </w:rPr>
+        <w:t>Ethical Challenges with Dissertation</w:t>
+      </w:r>
+      <w:r>
+        <w:rPr>
+          <w:rFonts w:ascii="Times New Roman" w:hAnsi="Times New Roman" w:cs="Times New Roman"/>
+          <w:b/>
+          <w:bCs/>
+          <w:i/>
+          <w:iCs/>
+        </w:rPr>
+        <w:t xml:space="preserve"> – </w:t>
+      </w:r>
+    </w:p>
+    <w:p>
+      <w:pPr>
+        <w:pStyle w:val="ListParagraph"/>
+        <w:numPr>
+          <w:ilvl w:val="2"/>
+          <w:numId w:val="14"/>
+        </w:numPr>
+        <w:ind w:hanging="371"/>
+        <w:rPr>
+          <w:rFonts w:ascii="Times New Roman" w:hAnsi="Times New Roman" w:cs="Times New Roman"/>
+          <w:b/>
+          <w:bCs/>
+          <w:i/>
+          <w:iCs/>
+        </w:rPr>
+      </w:pPr>
+      <w:r>
+        <w:rPr>
+          <w:rFonts w:ascii="Times New Roman" w:hAnsi="Times New Roman" w:cs="Times New Roman"/>
+          <w:b/>
+          <w:bCs/>
+          <w:i/>
+          <w:iCs/>
+        </w:rPr>
+        <w:t>Collection of Data and</w:t>
+      </w:r>
+      <w:r>
+        <w:rPr>
+          <w:rFonts w:ascii="Times New Roman" w:hAnsi="Times New Roman" w:cs="Times New Roman"/>
+          <w:b/>
+          <w:bCs/>
+          <w:i/>
+          <w:iCs/>
+        </w:rPr>
+        <w:t xml:space="preserve"> </w:t>
+      </w:r>
+      <w:r>
+        <w:rPr>
+          <w:rFonts w:ascii="Times New Roman" w:hAnsi="Times New Roman" w:cs="Times New Roman"/>
+          <w:b/>
+          <w:bCs/>
+          <w:i/>
+          <w:iCs/>
+        </w:rPr>
+        <w:t>Usage –</w:t>
+      </w:r>
+    </w:p>
+    <w:p>
+      <w:pPr>
+        <w:pStyle w:val="ListParagraph"/>
+        <w:ind w:left="1418"/>
+        <w:jc w:val="both"/>
+        <w:rPr>
+          <w:rFonts w:ascii="Times New Roman" w:hAnsi="Times New Roman" w:cs="Times New Roman"/>
+          <w:i/>
+          <w:iCs/>
+        </w:rPr>
+      </w:pPr>
+      <w:r>
+        <w:rPr>
+          <w:rFonts w:ascii="Times New Roman" w:hAnsi="Times New Roman" w:cs="Times New Roman"/>
+        </w:rPr>
+        <w:t>Data is collected from UCI Machine Learning Repository</w:t>
+      </w:r>
+      <w:r>
+        <w:rPr>
+          <w:rFonts w:ascii="Times New Roman" w:hAnsi="Times New Roman" w:cs="Times New Roman"/>
         </w:rPr>
         <w:t>.</w:t>
       </w:r>
       <w:r>
         <w:rPr>
           <w:rFonts w:ascii="Times New Roman" w:hAnsi="Times New Roman" w:cs="Times New Roman"/>
-          <w:color w:val="000000"/>
-        </w:rPr>
-        <w:t xml:space="preserve"> The Evaluation methods and </w:t>
-      </w:r>
-      <w:r>
-        <w:rPr>
-          <w:rFonts w:ascii="Times New Roman" w:hAnsi="Times New Roman" w:cs="Times New Roman"/>
-          <w:color w:val="000000"/>
-        </w:rPr>
-        <w:t xml:space="preserve">output </w:t>
-      </w:r>
-      <w:r>
-        <w:rPr>
-          <w:rFonts w:ascii="Times New Roman" w:hAnsi="Times New Roman" w:cs="Times New Roman"/>
-          <w:color w:val="000000"/>
-        </w:rPr>
-        <w:t xml:space="preserve">results </w:t>
-      </w:r>
-      <w:r>
-        <w:rPr>
-          <w:rFonts w:ascii="Times New Roman" w:hAnsi="Times New Roman" w:cs="Times New Roman"/>
-          <w:color w:val="000000"/>
-        </w:rPr>
-        <w:t>will be</w:t>
-      </w:r>
-      <w:r>
-        <w:rPr>
-          <w:rFonts w:ascii="Times New Roman" w:hAnsi="Times New Roman" w:cs="Times New Roman"/>
-          <w:color w:val="000000"/>
-        </w:rPr>
-        <w:t xml:space="preserve"> discussed in Section-4.</w:t>
+        </w:rPr>
+        <w:t xml:space="preserve"> </w:t>
+      </w:r>
+      <w:r>
+        <w:rPr>
+          <w:rFonts w:ascii="Times New Roman" w:hAnsi="Times New Roman" w:cs="Times New Roman"/>
+        </w:rPr>
+        <w:t xml:space="preserve">Permission was taken from the Author of the data and is cited in the references as working on the same. Data is collected from Hinglish comments on two famous </w:t>
+      </w:r>
+      <w:r>
+        <w:rPr>
+          <w:rFonts w:ascii="Times New Roman" w:hAnsi="Times New Roman" w:cs="Times New Roman"/>
+        </w:rPr>
+        <w:t>YouTube</w:t>
+      </w:r>
+      <w:r>
+        <w:rPr>
+          <w:rFonts w:ascii="Times New Roman" w:hAnsi="Times New Roman" w:cs="Times New Roman"/>
+        </w:rPr>
+        <w:t xml:space="preserve"> channels of Nisha </w:t>
+      </w:r>
+      <w:proofErr w:type="spellStart"/>
+      <w:r>
+        <w:rPr>
+          <w:rFonts w:ascii="Times New Roman" w:hAnsi="Times New Roman" w:cs="Times New Roman"/>
+        </w:rPr>
+        <w:t>Madhulika</w:t>
+      </w:r>
+      <w:proofErr w:type="spellEnd"/>
+      <w:r>
+        <w:rPr>
+          <w:rFonts w:ascii="Times New Roman" w:hAnsi="Times New Roman" w:cs="Times New Roman"/>
+        </w:rPr>
+        <w:t xml:space="preserve"> and </w:t>
+      </w:r>
+      <w:proofErr w:type="spellStart"/>
+      <w:r>
+        <w:rPr>
+          <w:rFonts w:ascii="Times New Roman" w:hAnsi="Times New Roman" w:cs="Times New Roman"/>
+        </w:rPr>
+        <w:t>Kabita</w:t>
+      </w:r>
+      <w:proofErr w:type="spellEnd"/>
+      <w:r>
+        <w:rPr>
+          <w:rFonts w:ascii="Times New Roman" w:hAnsi="Times New Roman" w:cs="Times New Roman"/>
+        </w:rPr>
+        <w:t xml:space="preserve">. Data used for the Natural Language Processing project consists of Questions, </w:t>
+      </w:r>
+      <w:r>
+        <w:rPr>
+          <w:rFonts w:ascii="Times New Roman" w:hAnsi="Times New Roman" w:cs="Times New Roman"/>
+        </w:rPr>
+        <w:t>Praise</w:t>
+      </w:r>
+      <w:r>
+        <w:rPr>
+          <w:rFonts w:ascii="Times New Roman" w:hAnsi="Times New Roman" w:cs="Times New Roman"/>
+        </w:rPr>
+        <w:t xml:space="preserve">, Suggestions, Gratitude, About the Recipes, and Videos. It doesn’t include any human personal information but only the comments of the people for the work mentioned on </w:t>
+      </w:r>
+      <w:r>
+        <w:rPr>
+          <w:rFonts w:ascii="Times New Roman" w:hAnsi="Times New Roman" w:cs="Times New Roman"/>
+        </w:rPr>
+        <w:t>You</w:t>
+      </w:r>
+      <w:r>
+        <w:rPr>
+          <w:rFonts w:ascii="Times New Roman" w:hAnsi="Times New Roman" w:cs="Times New Roman"/>
+        </w:rPr>
+        <w:t>T</w:t>
+      </w:r>
+      <w:r>
+        <w:rPr>
+          <w:rFonts w:ascii="Times New Roman" w:hAnsi="Times New Roman" w:cs="Times New Roman"/>
+        </w:rPr>
+        <w:t>ube’s</w:t>
+      </w:r>
+      <w:r>
+        <w:rPr>
+          <w:rFonts w:ascii="Times New Roman" w:hAnsi="Times New Roman" w:cs="Times New Roman"/>
+        </w:rPr>
+        <w:t xml:space="preserve"> channels. Data is not shared or sold to any third parties nor republished as it is only for study and research purposes. As the data is open source, no consent forms or privacy policies are attached to it. In case of any further research continued with the data produced by our models, they should cite this paper in their research work. The terms of our data policy will be clear and understandable indirect way, and they will be mentioned along with the report instead of clicking-through or buttons response. We can’t make any changes to the data on the open-source, and we have the chance to modify it according to our use case.</w:t>
+      </w:r>
+    </w:p>
+    <w:p>
+      <w:pPr>
+        <w:pStyle w:val="ListParagraph"/>
+        <w:numPr>
+          <w:ilvl w:val="2"/>
+          <w:numId w:val="14"/>
+        </w:numPr>
+        <w:ind w:hanging="371"/>
+        <w:rPr>
+          <w:rFonts w:ascii="Times New Roman" w:hAnsi="Times New Roman" w:cs="Times New Roman"/>
+          <w:b/>
+          <w:bCs/>
+          <w:i/>
+          <w:iCs/>
+        </w:rPr>
+      </w:pPr>
+      <w:r>
+        <w:rPr>
+          <w:rFonts w:ascii="Times New Roman" w:hAnsi="Times New Roman" w:cs="Times New Roman"/>
+          <w:b/>
+          <w:bCs/>
+          <w:i/>
+          <w:iCs/>
+        </w:rPr>
+        <w:t>Data Storage, Security</w:t>
+      </w:r>
+      <w:r>
+        <w:rPr>
+          <w:rFonts w:ascii="Times New Roman" w:hAnsi="Times New Roman" w:cs="Times New Roman"/>
+          <w:b/>
+          <w:bCs/>
+          <w:i/>
+          <w:iCs/>
+        </w:rPr>
+        <w:t>,</w:t>
+      </w:r>
+      <w:r>
+        <w:rPr>
+          <w:rFonts w:ascii="Times New Roman" w:hAnsi="Times New Roman" w:cs="Times New Roman"/>
+          <w:b/>
+          <w:bCs/>
+          <w:i/>
+          <w:iCs/>
+        </w:rPr>
+        <w:t xml:space="preserve"> and Stewardship – </w:t>
+      </w:r>
+    </w:p>
+    <w:p>
+      <w:pPr>
+        <w:pStyle w:val="ListParagraph"/>
+        <w:ind w:left="1418"/>
+        <w:jc w:val="both"/>
+        <w:rPr>
+          <w:rFonts w:ascii="Times New Roman" w:hAnsi="Times New Roman" w:cs="Times New Roman"/>
+          <w:i/>
+          <w:iCs/>
+        </w:rPr>
+      </w:pPr>
+      <w:r>
+        <w:rPr>
+          <w:rFonts w:ascii="Times New Roman" w:hAnsi="Times New Roman" w:cs="Times New Roman"/>
+        </w:rPr>
+        <w:t xml:space="preserve">Data is stored in such a way that its copy is available along with the if it got missed from a system. The method of remote storage will be mentioned in the report. Version control is applied to the data of research to track the changes and to revert if necessary. On systems, data is protected with a password locker. The further plan is to implement data anonymization and make the data encrypted so that even if a data breach happens, data can be read. There is no risk in data storage for a long period as our case study doesn’t include any personal information. The data is thoroughly examined and updated according to the requirement of the models in the research. Permissions for data including modifications, deletions, etc. are not given to any other people as the project is </w:t>
+      </w:r>
+      <w:proofErr w:type="gramStart"/>
+      <w:r>
+        <w:rPr>
+          <w:rFonts w:ascii="Times New Roman" w:hAnsi="Times New Roman" w:cs="Times New Roman"/>
+        </w:rPr>
+        <w:t>single-handled</w:t>
+      </w:r>
+      <w:proofErr w:type="gramEnd"/>
+      <w:r>
+        <w:rPr>
+          <w:rFonts w:ascii="Times New Roman" w:hAnsi="Times New Roman" w:cs="Times New Roman"/>
+        </w:rPr>
+        <w:t>.</w:t>
+      </w:r>
+    </w:p>
+    <w:p>
+      <w:pPr>
+        <w:pStyle w:val="ListParagraph"/>
+        <w:numPr>
+          <w:ilvl w:val="2"/>
+          <w:numId w:val="14"/>
+        </w:numPr>
+        <w:ind w:hanging="371"/>
+        <w:rPr>
+          <w:rFonts w:ascii="Times New Roman" w:hAnsi="Times New Roman" w:cs="Times New Roman"/>
+          <w:b/>
+          <w:bCs/>
+          <w:i/>
+          <w:iCs/>
+        </w:rPr>
+      </w:pPr>
+      <w:r>
+        <w:rPr>
+          <w:rFonts w:ascii="Times New Roman" w:hAnsi="Times New Roman" w:cs="Times New Roman"/>
+          <w:b/>
+          <w:bCs/>
+          <w:i/>
+          <w:iCs/>
+        </w:rPr>
+        <w:t xml:space="preserve">Data Hygiene and Relevance – </w:t>
+      </w:r>
+    </w:p>
+    <w:p>
+      <w:pPr>
+        <w:pStyle w:val="ListParagraph"/>
+        <w:ind w:left="1418"/>
+        <w:jc w:val="both"/>
+        <w:rPr>
+          <w:rFonts w:ascii="Times New Roman" w:hAnsi="Times New Roman" w:cs="Times New Roman"/>
+          <w:i/>
+          <w:iCs/>
+        </w:rPr>
+      </w:pPr>
+      <w:r>
+        <w:rPr>
+          <w:rFonts w:ascii="Times New Roman" w:hAnsi="Times New Roman" w:cs="Times New Roman"/>
+        </w:rPr>
+        <w:t xml:space="preserve">The data collected is semi-structured and consists of sentences to </w:t>
+      </w:r>
+      <w:proofErr w:type="spellStart"/>
+      <w:r>
+        <w:rPr>
+          <w:rFonts w:ascii="Times New Roman" w:hAnsi="Times New Roman" w:cs="Times New Roman"/>
+        </w:rPr>
+        <w:t>analyze</w:t>
+      </w:r>
+      <w:proofErr w:type="spellEnd"/>
+      <w:r>
+        <w:rPr>
+          <w:rFonts w:ascii="Times New Roman" w:hAnsi="Times New Roman" w:cs="Times New Roman"/>
+        </w:rPr>
+        <w:t xml:space="preserve"> the type of comment. The datasets include two files of two </w:t>
+      </w:r>
+      <w:r>
+        <w:rPr>
+          <w:rFonts w:ascii="Times New Roman" w:hAnsi="Times New Roman" w:cs="Times New Roman"/>
+        </w:rPr>
+        <w:t>YouTube</w:t>
+      </w:r>
+      <w:r>
+        <w:rPr>
+          <w:rFonts w:ascii="Times New Roman" w:hAnsi="Times New Roman" w:cs="Times New Roman"/>
+        </w:rPr>
+        <w:t xml:space="preserve"> </w:t>
+      </w:r>
+      <w:r>
+        <w:rPr>
+          <w:rFonts w:ascii="Times New Roman" w:hAnsi="Times New Roman" w:cs="Times New Roman"/>
+        </w:rPr>
+        <w:t>channel</w:t>
+      </w:r>
+      <w:r>
+        <w:rPr>
+          <w:rFonts w:ascii="Times New Roman" w:hAnsi="Times New Roman" w:cs="Times New Roman"/>
+        </w:rPr>
+        <w:t xml:space="preserve"> comments of 4900 rows each. They have undergone different vectorization techniques after data wrangling. Different data is extracted from it like Hashtags, Numbers, Average words in the sentence, etc. to </w:t>
+      </w:r>
+      <w:proofErr w:type="spellStart"/>
+      <w:r>
+        <w:rPr>
+          <w:rFonts w:ascii="Times New Roman" w:hAnsi="Times New Roman" w:cs="Times New Roman"/>
+        </w:rPr>
+        <w:t>analyze</w:t>
+      </w:r>
+      <w:proofErr w:type="spellEnd"/>
+      <w:r>
+        <w:rPr>
+          <w:rFonts w:ascii="Times New Roman" w:hAnsi="Times New Roman" w:cs="Times New Roman"/>
+        </w:rPr>
+        <w:t xml:space="preserve"> the data using some visualizations. The sentences are converted to word vectors which will be Numerical data and Models are built on those vectorized data for predictions. Models include Parametric and Non-parametric Algorithms and Cross-validation is applied to the data for all Algorithms to check the </w:t>
+      </w:r>
+      <w:r>
+        <w:rPr>
+          <w:rFonts w:ascii="Times New Roman" w:hAnsi="Times New Roman" w:cs="Times New Roman"/>
+        </w:rPr>
+        <w:lastRenderedPageBreak/>
+        <w:t>correct accuracy and finalize the model for prediction. Data of models and evaluation results don’t contain any sensitive information like passwords, Access codes, etc. When coming to data integrity, it will be consistent in all systems irrespective of the platform. The bias of data concerning gender or race won’t be applicable here as it includes the type of comments, but no independent variable includes the nominal data. The labels of the response variable are 7 unique types and equally distributed with 700 rows each for each dataset. There will be no expiry for data in the Natural Language Processing as the synonyms of sentences don’t change over time and more data can be added in the future to increase the training of the model.</w:t>
+      </w:r>
+    </w:p>
+    <w:p>
+      <w:pPr>
+        <w:pStyle w:val="ListParagraph"/>
+        <w:numPr>
+          <w:ilvl w:val="2"/>
+          <w:numId w:val="14"/>
+        </w:numPr>
+        <w:ind w:hanging="371"/>
+        <w:rPr>
+          <w:rFonts w:ascii="Times New Roman" w:hAnsi="Times New Roman" w:cs="Times New Roman"/>
+          <w:b/>
+          <w:bCs/>
+          <w:i/>
+          <w:iCs/>
+        </w:rPr>
+      </w:pPr>
+      <w:r>
+        <w:rPr>
+          <w:rFonts w:ascii="Times New Roman" w:hAnsi="Times New Roman" w:cs="Times New Roman"/>
+          <w:b/>
+          <w:bCs/>
+          <w:i/>
+          <w:iCs/>
+        </w:rPr>
+        <w:t xml:space="preserve">Identifying and Addressing Harmful Bias – </w:t>
+      </w:r>
+    </w:p>
+    <w:p>
+      <w:pPr>
+        <w:pStyle w:val="ListParagraph"/>
+        <w:ind w:left="1418"/>
+        <w:jc w:val="both"/>
+        <w:rPr>
+          <w:rFonts w:ascii="Times New Roman" w:hAnsi="Times New Roman" w:cs="Times New Roman"/>
+          <w:i/>
+          <w:iCs/>
+        </w:rPr>
+      </w:pPr>
+      <w:r>
+        <w:rPr>
+          <w:rFonts w:ascii="Times New Roman" w:hAnsi="Times New Roman" w:cs="Times New Roman"/>
+        </w:rPr>
+        <w:t xml:space="preserve">As all labels are considered and distributed equally in the response variable, there will be no bias in the models reducing underfitting increases the prediction </w:t>
+      </w:r>
+      <w:r>
+        <w:rPr>
+          <w:rFonts w:ascii="Times New Roman" w:hAnsi="Times New Roman" w:cs="Times New Roman"/>
+        </w:rPr>
+        <w:t xml:space="preserve">level </w:t>
+      </w:r>
+      <w:r>
+        <w:rPr>
+          <w:rFonts w:ascii="Times New Roman" w:hAnsi="Times New Roman" w:cs="Times New Roman"/>
+        </w:rPr>
+        <w:t>of unknown data.</w:t>
+      </w:r>
+      <w:r>
+        <w:rPr>
+          <w:rFonts w:ascii="Times New Roman" w:hAnsi="Times New Roman" w:cs="Times New Roman"/>
+        </w:rPr>
+        <w:t xml:space="preserve"> The non-bias nature </w:t>
+      </w:r>
+      <w:r>
+        <w:rPr>
+          <w:rFonts w:ascii="Times New Roman" w:hAnsi="Times New Roman" w:cs="Times New Roman"/>
+        </w:rPr>
+        <w:t>of</w:t>
+      </w:r>
+      <w:r>
+        <w:rPr>
+          <w:rFonts w:ascii="Times New Roman" w:hAnsi="Times New Roman" w:cs="Times New Roman"/>
+        </w:rPr>
+        <w:t xml:space="preserve"> the datasets resembles consisting of 4900 rows each containing 7 types of 700 labels equally distributed.</w:t>
+      </w:r>
+    </w:p>
+    <w:p>
+      <w:pPr>
+        <w:pStyle w:val="ListParagraph"/>
+        <w:numPr>
+          <w:ilvl w:val="2"/>
+          <w:numId w:val="14"/>
+        </w:numPr>
+        <w:ind w:hanging="371"/>
+        <w:rPr>
+          <w:rFonts w:ascii="Times New Roman" w:hAnsi="Times New Roman" w:cs="Times New Roman"/>
+          <w:b/>
+          <w:bCs/>
+          <w:i/>
+          <w:iCs/>
+        </w:rPr>
+      </w:pPr>
+      <w:r>
+        <w:rPr>
+          <w:rFonts w:ascii="Times New Roman" w:hAnsi="Times New Roman" w:cs="Times New Roman"/>
+          <w:b/>
+          <w:bCs/>
+          <w:i/>
+          <w:iCs/>
+        </w:rPr>
+        <w:t>Validation and Testing of Data Models –</w:t>
+      </w:r>
+    </w:p>
+    <w:p>
+      <w:pPr>
+        <w:pStyle w:val="ListParagraph"/>
+        <w:ind w:left="1418"/>
+        <w:jc w:val="both"/>
+        <w:rPr>
+          <w:rFonts w:ascii="Times New Roman" w:hAnsi="Times New Roman" w:cs="Times New Roman"/>
+          <w:i/>
+          <w:iCs/>
+        </w:rPr>
+      </w:pPr>
+      <w:r>
+        <w:rPr>
+          <w:rFonts w:ascii="Times New Roman" w:hAnsi="Times New Roman" w:cs="Times New Roman"/>
+        </w:rPr>
+        <w:t xml:space="preserve">The challenges facing this include the finding of vectorization methods for mixed codes as </w:t>
+      </w:r>
+      <w:r>
+        <w:rPr>
+          <w:rFonts w:ascii="Times New Roman" w:hAnsi="Times New Roman" w:cs="Times New Roman"/>
+        </w:rPr>
+        <w:t>mixed</w:t>
+      </w:r>
+      <w:r>
+        <w:rPr>
+          <w:rFonts w:ascii="Times New Roman" w:hAnsi="Times New Roman" w:cs="Times New Roman"/>
+        </w:rPr>
+        <w:t xml:space="preserve"> codes can be noticed</w:t>
+      </w:r>
+      <w:r>
+        <w:rPr>
+          <w:rFonts w:ascii="Times New Roman" w:hAnsi="Times New Roman" w:cs="Times New Roman"/>
+        </w:rPr>
+        <w:t xml:space="preserve"> only during n</w:t>
+      </w:r>
+      <w:r>
+        <w:rPr>
+          <w:rFonts w:ascii="Times New Roman" w:hAnsi="Times New Roman" w:cs="Times New Roman"/>
+        </w:rPr>
+        <w:t>ormal conversation</w:t>
+      </w:r>
+      <w:r>
+        <w:rPr>
+          <w:rFonts w:ascii="Times New Roman" w:hAnsi="Times New Roman" w:cs="Times New Roman"/>
+        </w:rPr>
+        <w:t xml:space="preserve"> or giving comments in the native language. The stop words set for Hindi and English can’t be found according to our use case so created stop words data manually based on labels taken in the target variable. To make the model more perfect in Natural language processing, the model should be continuously trained with more data for increasing accuracy in predictions.</w:t>
+      </w:r>
+      <w:r>
+        <w:rPr>
+          <w:rFonts w:ascii="Times New Roman" w:hAnsi="Times New Roman" w:cs="Times New Roman"/>
+        </w:rPr>
+        <w:t xml:space="preserve"> Different Algorithms are to be used for different vectorization techniques to finalize the Algorithm used for final training using cross-validation techniques.</w:t>
+      </w:r>
+    </w:p>
+    <w:p>
+      <w:pPr>
+        <w:pStyle w:val="ListParagraph"/>
+        <w:numPr>
+          <w:ilvl w:val="1"/>
+          <w:numId w:val="14"/>
+        </w:numPr>
+        <w:rPr>
+          <w:rFonts w:ascii="Times New Roman" w:hAnsi="Times New Roman" w:cs="Times New Roman"/>
+          <w:i/>
+          <w:iCs/>
+        </w:rPr>
+      </w:pPr>
+      <w:r>
+        <w:rPr>
+          <w:rFonts w:ascii="Times New Roman" w:hAnsi="Times New Roman" w:cs="Times New Roman"/>
+          <w:i/>
+          <w:iCs/>
+        </w:rPr>
+        <w:t>SWOT Analysi</w:t>
+      </w:r>
+      <w:r>
+        <w:rPr>
+          <w:rFonts w:ascii="Times New Roman" w:hAnsi="Times New Roman" w:cs="Times New Roman"/>
+          <w:i/>
+          <w:iCs/>
+        </w:rPr>
+        <w:t xml:space="preserve">s – </w:t>
+      </w:r>
+    </w:p>
+    <w:p>
+      <w:pPr>
+        <w:pStyle w:val="ListParagraph"/>
+        <w:jc w:val="both"/>
+        <w:rPr>
+          <w:rFonts w:ascii="Times New Roman" w:hAnsi="Times New Roman" w:cs="Times New Roman"/>
+        </w:rPr>
+      </w:pPr>
+      <w:r>
+        <w:rPr>
+          <w:rFonts w:ascii="Times New Roman" w:hAnsi="Times New Roman" w:cs="Times New Roman"/>
+        </w:rPr>
+        <w:t xml:space="preserve">SWOT analysis is used to get aware of the factors while making decisions and strategies implemented </w:t>
+      </w:r>
+      <w:sdt>
+        <w:sdtPr>
+          <w:rPr>
+            <w:rFonts w:ascii="Times New Roman" w:hAnsi="Times New Roman" w:cs="Times New Roman"/>
+            <w:color w:val="000000"/>
+          </w:rPr>
+          <w:tag w:val="MENDELEY_CITATION_v3_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"/>
+          <w:id w:val="1292625728"/>
+          <w:placeholder>
+            <w:docPart w:val="37835CD247764821B0D36960DB55B23B"/>
+          </w:placeholder>
+        </w:sdtPr>
+        <w:sdtContent>
+          <w:r>
+            <w:rPr>
+              <w:rFonts w:ascii="Times New Roman" w:hAnsi="Times New Roman" w:cs="Times New Roman"/>
+              <w:color w:val="000000"/>
+            </w:rPr>
+            <w:t>(What Is a SWOT Analysis? Definition and Examples - TechTarget n.d.)</w:t>
+          </w:r>
+        </w:sdtContent>
+      </w:sdt>
+      <w:r>
+        <w:rPr>
+          <w:rFonts w:ascii="Times New Roman" w:hAnsi="Times New Roman" w:cs="Times New Roman"/>
+        </w:rPr>
+        <w:t xml:space="preserve">, it is applied </w:t>
+      </w:r>
+      <w:r>
+        <w:rPr>
+          <w:rFonts w:ascii="Times New Roman" w:hAnsi="Times New Roman" w:cs="Times New Roman"/>
+        </w:rPr>
+        <w:t>to</w:t>
+      </w:r>
+      <w:r>
+        <w:rPr>
+          <w:rFonts w:ascii="Times New Roman" w:hAnsi="Times New Roman" w:cs="Times New Roman"/>
+        </w:rPr>
+        <w:t xml:space="preserve"> this research model for </w:t>
+      </w:r>
+      <w:proofErr w:type="spellStart"/>
+      <w:r>
+        <w:rPr>
+          <w:rFonts w:ascii="Times New Roman" w:hAnsi="Times New Roman" w:cs="Times New Roman"/>
+        </w:rPr>
+        <w:t>analyzing</w:t>
+      </w:r>
+      <w:proofErr w:type="spellEnd"/>
+      <w:r>
+        <w:rPr>
+          <w:rFonts w:ascii="Times New Roman" w:hAnsi="Times New Roman" w:cs="Times New Roman"/>
+        </w:rPr>
+        <w:t xml:space="preserve"> its Strengths, Weaknesses, Opportunities</w:t>
+      </w:r>
+      <w:r>
+        <w:rPr>
+          <w:rFonts w:ascii="Times New Roman" w:hAnsi="Times New Roman" w:cs="Times New Roman"/>
+        </w:rPr>
+        <w:t>,</w:t>
+      </w:r>
+      <w:r>
+        <w:rPr>
+          <w:rFonts w:ascii="Times New Roman" w:hAnsi="Times New Roman" w:cs="Times New Roman"/>
+        </w:rPr>
+        <w:t xml:space="preserve"> and Threats. The SWOT points according to the thesis are mentioned below.</w:t>
+      </w:r>
+    </w:p>
+    <w:tbl>
+      <w:tblPr>
+        <w:tblStyle w:val="TableGrid"/>
+        <w:tblW w:w="0" w:type="auto"/>
+        <w:tblInd w:w="720" w:type="dxa"/>
+        <w:tblLook w:val="04A0" w:firstRow="1" w:lastRow="0" w:firstColumn="1" w:lastColumn="0" w:noHBand="0" w:noVBand="1"/>
+      </w:tblPr>
+      <w:tblGrid>
+        <w:gridCol w:w="1035"/>
+        <w:gridCol w:w="3627"/>
+        <w:gridCol w:w="3634"/>
+      </w:tblGrid>
+      <w:tr>
+        <w:tc>
+          <w:tcPr>
+            <w:tcW w:w="1035" w:type="dxa"/>
+          </w:tcPr>
+          <w:p>
+            <w:pPr>
+              <w:pStyle w:val="ListParagraph"/>
+              <w:ind w:left="0"/>
+              <w:jc w:val="both"/>
+              <w:rPr>
+                <w:rFonts w:ascii="Times New Roman" w:hAnsi="Times New Roman" w:cs="Times New Roman"/>
+              </w:rPr>
+            </w:pPr>
+          </w:p>
+        </w:tc>
+        <w:tc>
+          <w:tcPr>
+            <w:tcW w:w="3627" w:type="dxa"/>
+          </w:tcPr>
+          <w:p>
+            <w:pPr>
+              <w:pStyle w:val="ListParagraph"/>
+              <w:ind w:left="0"/>
+              <w:jc w:val="center"/>
+              <w:rPr>
+                <w:rFonts w:ascii="Times New Roman" w:hAnsi="Times New Roman" w:cs="Times New Roman"/>
+              </w:rPr>
+            </w:pPr>
+            <w:r>
+              <w:rPr>
+                <w:rFonts w:ascii="Times New Roman" w:hAnsi="Times New Roman" w:cs="Times New Roman"/>
+                <w:b/>
+                <w:bCs/>
+              </w:rPr>
+              <w:t>Positive</w:t>
+            </w:r>
+          </w:p>
+        </w:tc>
+        <w:tc>
+          <w:tcPr>
+            <w:tcW w:w="3634" w:type="dxa"/>
+          </w:tcPr>
+          <w:p>
+            <w:pPr>
+              <w:pStyle w:val="ListParagraph"/>
+              <w:ind w:left="0"/>
+              <w:jc w:val="center"/>
+              <w:rPr>
+                <w:rFonts w:ascii="Times New Roman" w:hAnsi="Times New Roman" w:cs="Times New Roman"/>
+              </w:rPr>
+            </w:pPr>
+            <w:r>
+              <w:rPr>
+                <w:rFonts w:ascii="Times New Roman" w:hAnsi="Times New Roman" w:cs="Times New Roman"/>
+                <w:b/>
+                <w:bCs/>
+              </w:rPr>
+              <w:t>Negative</w:t>
+            </w:r>
+          </w:p>
+        </w:tc>
+      </w:tr>
+      <w:tr>
+        <w:tc>
+          <w:tcPr>
+            <w:tcW w:w="1035" w:type="dxa"/>
+            <w:vMerge w:val="restart"/>
+            <w:textDirection w:val="btLr"/>
+          </w:tcPr>
+          <w:p>
+            <w:pPr>
+              <w:pStyle w:val="ListParagraph"/>
+              <w:ind w:left="113" w:right="113"/>
+              <w:jc w:val="center"/>
+              <w:rPr>
+                <w:rFonts w:ascii="Times New Roman" w:hAnsi="Times New Roman" w:cs="Times New Roman"/>
+              </w:rPr>
+            </w:pPr>
+            <w:r>
+              <w:rPr>
+                <w:rFonts w:ascii="Times New Roman" w:hAnsi="Times New Roman" w:cs="Times New Roman"/>
+                <w:b/>
+                <w:bCs/>
+              </w:rPr>
+              <w:t>Internal</w:t>
+            </w:r>
+          </w:p>
+        </w:tc>
+        <w:tc>
+          <w:tcPr>
+            <w:tcW w:w="3627" w:type="dxa"/>
+          </w:tcPr>
+          <w:p>
+            <w:pPr>
+              <w:pStyle w:val="ListParagraph"/>
+              <w:ind w:left="0"/>
+              <w:jc w:val="center"/>
+              <w:rPr>
+                <w:rFonts w:ascii="Times New Roman" w:hAnsi="Times New Roman" w:cs="Times New Roman"/>
+              </w:rPr>
+            </w:pPr>
+            <w:r>
+              <w:rPr>
+                <w:rFonts w:ascii="Times New Roman" w:hAnsi="Times New Roman" w:cs="Times New Roman"/>
+                <w:b/>
+                <w:bCs/>
+              </w:rPr>
+              <w:t>Strengths</w:t>
+            </w:r>
+          </w:p>
+        </w:tc>
+        <w:tc>
+          <w:tcPr>
+            <w:tcW w:w="3634" w:type="dxa"/>
+          </w:tcPr>
+          <w:p>
+            <w:pPr>
+              <w:pStyle w:val="ListParagraph"/>
+              <w:ind w:left="0"/>
+              <w:jc w:val="center"/>
+              <w:rPr>
+                <w:rFonts w:ascii="Times New Roman" w:hAnsi="Times New Roman" w:cs="Times New Roman"/>
+              </w:rPr>
+            </w:pPr>
+            <w:r>
+              <w:rPr>
+                <w:rFonts w:ascii="Times New Roman" w:hAnsi="Times New Roman" w:cs="Times New Roman"/>
+                <w:b/>
+                <w:bCs/>
+              </w:rPr>
+              <w:t>Weaknesses</w:t>
+            </w:r>
+          </w:p>
+        </w:tc>
+      </w:tr>
+      <w:tr>
+        <w:tc>
+          <w:tcPr>
+            <w:tcW w:w="1035" w:type="dxa"/>
+            <w:vMerge/>
+          </w:tcPr>
+          <w:p>
+            <w:pPr>
+              <w:pStyle w:val="ListParagraph"/>
+              <w:ind w:left="0"/>
+              <w:jc w:val="both"/>
+              <w:rPr>
+                <w:rFonts w:ascii="Times New Roman" w:hAnsi="Times New Roman" w:cs="Times New Roman"/>
+              </w:rPr>
+            </w:pPr>
+          </w:p>
+        </w:tc>
+        <w:tc>
+          <w:tcPr>
+            <w:tcW w:w="3627" w:type="dxa"/>
+          </w:tcPr>
+          <w:p>
+            <w:pPr>
+              <w:pStyle w:val="ListParagraph"/>
+              <w:numPr>
+                <w:ilvl w:val="0"/>
+                <w:numId w:val="18"/>
+              </w:numPr>
+              <w:spacing w:line="256" w:lineRule="auto"/>
+              <w:jc w:val="both"/>
+              <w:rPr>
+                <w:rFonts w:ascii="Times New Roman" w:hAnsi="Times New Roman" w:cs="Times New Roman"/>
+              </w:rPr>
+            </w:pPr>
+            <w:r>
+              <w:rPr>
+                <w:rFonts w:ascii="Times New Roman" w:hAnsi="Times New Roman" w:cs="Times New Roman"/>
+              </w:rPr>
+              <w:t xml:space="preserve">Unstructured text data can be vectorized and </w:t>
+            </w:r>
+            <w:proofErr w:type="spellStart"/>
+            <w:r>
+              <w:rPr>
+                <w:rFonts w:ascii="Times New Roman" w:hAnsi="Times New Roman" w:cs="Times New Roman"/>
+              </w:rPr>
+              <w:t>analyzed</w:t>
+            </w:r>
+            <w:proofErr w:type="spellEnd"/>
+            <w:r>
+              <w:rPr>
+                <w:rFonts w:ascii="Times New Roman" w:hAnsi="Times New Roman" w:cs="Times New Roman"/>
+              </w:rPr>
+              <w:t xml:space="preserve"> </w:t>
+            </w:r>
+            <w:sdt>
+              <w:sdtPr>
+                <w:rPr>
+                  <w:rFonts w:ascii="Times New Roman" w:hAnsi="Times New Roman" w:cs="Times New Roman"/>
+                  <w:color w:val="000000"/>
+                </w:rPr>
+                <w:tag w:val="MENDELEY_CITATION_v3_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"/>
+                <w:id w:val="-693996992"/>
+                <w:placeholder>
+                  <w:docPart w:val="AAEAD9DEA205485787B79D7755BFB011"/>
+                </w:placeholder>
+              </w:sdtPr>
+              <w:sdtContent>
+                <w:r>
+                  <w:rPr>
+                    <w:rFonts w:ascii="Times New Roman" w:hAnsi="Times New Roman" w:cs="Times New Roman"/>
+                    <w:color w:val="000000"/>
+                  </w:rPr>
+                  <w:t>(What are the advantages of Natural Language Processing in AI? - Capacity n.d.)</w:t>
+                </w:r>
+              </w:sdtContent>
+            </w:sdt>
+            <w:r>
+              <w:rPr>
+                <w:rFonts w:ascii="Times New Roman" w:hAnsi="Times New Roman" w:cs="Times New Roman"/>
+              </w:rPr>
+              <w:t>.</w:t>
+            </w:r>
+          </w:p>
+          <w:p>
+            <w:pPr>
+              <w:pStyle w:val="ListParagraph"/>
+              <w:numPr>
+                <w:ilvl w:val="0"/>
+                <w:numId w:val="18"/>
+              </w:numPr>
+              <w:spacing w:line="256" w:lineRule="auto"/>
+              <w:jc w:val="both"/>
+              <w:rPr>
+                <w:rFonts w:ascii="Times New Roman" w:hAnsi="Times New Roman" w:cs="Times New Roman"/>
+              </w:rPr>
+            </w:pPr>
+            <w:r>
+              <w:rPr>
+                <w:rFonts w:ascii="Times New Roman" w:hAnsi="Times New Roman" w:cs="Times New Roman"/>
+              </w:rPr>
+              <w:t>Accurate than human analysis.</w:t>
+            </w:r>
+          </w:p>
+          <w:p>
+            <w:pPr>
+              <w:pStyle w:val="ListParagraph"/>
+              <w:numPr>
+                <w:ilvl w:val="0"/>
+                <w:numId w:val="18"/>
+              </w:numPr>
+              <w:spacing w:line="256" w:lineRule="auto"/>
+              <w:jc w:val="both"/>
+              <w:rPr>
+                <w:rFonts w:ascii="Times New Roman" w:hAnsi="Times New Roman" w:cs="Times New Roman"/>
+              </w:rPr>
+            </w:pPr>
+            <w:r>
+              <w:rPr>
+                <w:rFonts w:ascii="Times New Roman" w:hAnsi="Times New Roman" w:cs="Times New Roman"/>
+              </w:rPr>
+              <w:t xml:space="preserve">Better understanding of market and customer satisfaction </w:t>
+            </w:r>
+            <w:sdt>
+              <w:sdtPr>
+                <w:rPr>
+                  <w:rFonts w:ascii="Times New Roman" w:hAnsi="Times New Roman" w:cs="Times New Roman"/>
+                  <w:color w:val="000000"/>
+                </w:rPr>
+                <w:tag w:val="MENDELEY_CITATION_v3_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"/>
+                <w:id w:val="37716232"/>
+                <w:placeholder>
+                  <w:docPart w:val="AAEAD9DEA205485787B79D7755BFB011"/>
+                </w:placeholder>
+              </w:sdtPr>
+              <w:sdtContent>
+                <w:r>
+                  <w:rPr>
+                    <w:rFonts w:ascii="Times New Roman" w:hAnsi="Times New Roman" w:cs="Times New Roman"/>
+                    <w:color w:val="000000"/>
+                  </w:rPr>
+                  <w:t>(7 Benefits of Natural Language Processing (NLP) n.d.)</w:t>
+                </w:r>
+              </w:sdtContent>
+            </w:sdt>
+            <w:r>
+              <w:rPr>
+                <w:rFonts w:ascii="Times New Roman" w:hAnsi="Times New Roman" w:cs="Times New Roman"/>
+              </w:rPr>
+              <w:t>.</w:t>
+            </w:r>
+          </w:p>
+          <w:p>
+            <w:pPr>
+              <w:pStyle w:val="ListParagraph"/>
+              <w:numPr>
+                <w:ilvl w:val="0"/>
+                <w:numId w:val="18"/>
+              </w:numPr>
+              <w:spacing w:line="256" w:lineRule="auto"/>
+              <w:jc w:val="both"/>
+              <w:rPr>
+                <w:rFonts w:ascii="Times New Roman" w:hAnsi="Times New Roman" w:cs="Times New Roman"/>
+              </w:rPr>
+            </w:pPr>
+            <w:r>
+              <w:rPr>
+                <w:rFonts w:ascii="Times New Roman" w:hAnsi="Times New Roman" w:cs="Times New Roman"/>
+              </w:rPr>
+              <w:t xml:space="preserve">Saves money and time </w:t>
+            </w:r>
+            <w:sdt>
+              <w:sdtPr>
+                <w:rPr>
+                  <w:rFonts w:ascii="Times New Roman" w:hAnsi="Times New Roman" w:cs="Times New Roman"/>
+                  <w:color w:val="000000"/>
+                </w:rPr>
+                <w:tag w:val="MENDELEY_CITATION_v3_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"/>
+                <w:id w:val="522990048"/>
+                <w:placeholder>
+                  <w:docPart w:val="AAEAD9DEA205485787B79D7755BFB011"/>
+                </w:placeholder>
+              </w:sdtPr>
+              <w:sdtContent>
+                <w:r>
+                  <w:rPr>
+                    <w:rFonts w:ascii="Times New Roman" w:hAnsi="Times New Roman" w:cs="Times New Roman"/>
+                    <w:color w:val="000000"/>
+                  </w:rPr>
+                  <w:t xml:space="preserve">(7 Key Benefits </w:t>
+                </w:r>
+                <w:proofErr w:type="gramStart"/>
+                <w:r>
+                  <w:rPr>
+                    <w:rFonts w:ascii="Times New Roman" w:hAnsi="Times New Roman" w:cs="Times New Roman"/>
+                    <w:color w:val="000000"/>
+                  </w:rPr>
+                  <w:t>Of</w:t>
+                </w:r>
+                <w:proofErr w:type="gramEnd"/>
+                <w:r>
+                  <w:rPr>
+                    <w:rFonts w:ascii="Times New Roman" w:hAnsi="Times New Roman" w:cs="Times New Roman"/>
+                    <w:color w:val="000000"/>
+                  </w:rPr>
+                  <w:t xml:space="preserve"> Using Natural Language Processing In Business n.d.)</w:t>
+                </w:r>
+              </w:sdtContent>
+            </w:sdt>
+            <w:r>
+              <w:rPr>
+                <w:rFonts w:ascii="Times New Roman" w:hAnsi="Times New Roman" w:cs="Times New Roman"/>
+              </w:rPr>
+              <w:t>.</w:t>
+            </w:r>
+          </w:p>
+        </w:tc>
+        <w:tc>
+          <w:tcPr>
+            <w:tcW w:w="3634" w:type="dxa"/>
+          </w:tcPr>
+          <w:p>
+            <w:pPr>
+              <w:pStyle w:val="ListParagraph"/>
+              <w:numPr>
+                <w:ilvl w:val="0"/>
+                <w:numId w:val="18"/>
+              </w:numPr>
+              <w:spacing w:line="256" w:lineRule="auto"/>
+              <w:jc w:val="both"/>
+              <w:rPr>
+                <w:rFonts w:ascii="Times New Roman" w:hAnsi="Times New Roman" w:cs="Times New Roman"/>
+              </w:rPr>
+            </w:pPr>
+            <w:r>
+              <w:rPr>
+                <w:rFonts w:ascii="Times New Roman" w:hAnsi="Times New Roman" w:cs="Times New Roman"/>
+              </w:rPr>
+              <w:t xml:space="preserve">Training takes </w:t>
+            </w:r>
+            <w:r>
+              <w:rPr>
+                <w:rFonts w:ascii="Times New Roman" w:hAnsi="Times New Roman" w:cs="Times New Roman"/>
+              </w:rPr>
+              <w:t xml:space="preserve">a </w:t>
+            </w:r>
+            <w:r>
+              <w:rPr>
+                <w:rFonts w:ascii="Times New Roman" w:hAnsi="Times New Roman" w:cs="Times New Roman"/>
+              </w:rPr>
+              <w:t>lot of time.</w:t>
+            </w:r>
+          </w:p>
+          <w:p>
+            <w:pPr>
+              <w:pStyle w:val="ListParagraph"/>
+              <w:numPr>
+                <w:ilvl w:val="0"/>
+                <w:numId w:val="18"/>
+              </w:numPr>
+              <w:spacing w:line="256" w:lineRule="auto"/>
+              <w:jc w:val="both"/>
+              <w:rPr>
+                <w:rFonts w:ascii="Times New Roman" w:hAnsi="Times New Roman" w:cs="Times New Roman"/>
+              </w:rPr>
+            </w:pPr>
+            <w:r>
+              <w:rPr>
+                <w:rFonts w:ascii="Times New Roman" w:hAnsi="Times New Roman" w:cs="Times New Roman"/>
+              </w:rPr>
+              <w:t xml:space="preserve">Difficult to get 100% accuracy </w:t>
+            </w:r>
+            <w:sdt>
+              <w:sdtPr>
+                <w:rPr>
+                  <w:rFonts w:ascii="Times New Roman" w:hAnsi="Times New Roman" w:cs="Times New Roman"/>
+                  <w:color w:val="000000"/>
+                </w:rPr>
+                <w:tag w:val="MENDELEY_CITATION_v3_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"/>
+                <w:id w:val="193431069"/>
+                <w:placeholder>
+                  <w:docPart w:val="75697AC4013541089AB007B9E5BE3C20"/>
+                </w:placeholder>
+              </w:sdtPr>
+              <w:sdtContent>
+                <w:r>
+                  <w:rPr>
+                    <w:rFonts w:ascii="Times New Roman" w:hAnsi="Times New Roman" w:cs="Times New Roman"/>
+                    <w:color w:val="000000"/>
+                  </w:rPr>
+                  <w:t>(Natural Language Processing with Machine Learning n.d.)</w:t>
+                </w:r>
+              </w:sdtContent>
+            </w:sdt>
+            <w:r>
+              <w:rPr>
+                <w:rFonts w:ascii="Times New Roman" w:hAnsi="Times New Roman" w:cs="Times New Roman"/>
+              </w:rPr>
+              <w:t>.</w:t>
+            </w:r>
+          </w:p>
+          <w:p>
+            <w:pPr>
+              <w:pStyle w:val="ListParagraph"/>
+              <w:numPr>
+                <w:ilvl w:val="0"/>
+                <w:numId w:val="18"/>
+              </w:numPr>
+              <w:spacing w:line="256" w:lineRule="auto"/>
+              <w:jc w:val="both"/>
+              <w:rPr>
+                <w:rFonts w:ascii="Times New Roman" w:hAnsi="Times New Roman" w:cs="Times New Roman"/>
+              </w:rPr>
+            </w:pPr>
+            <w:r>
+              <w:rPr>
+                <w:rFonts w:ascii="Times New Roman" w:hAnsi="Times New Roman" w:cs="Times New Roman"/>
+              </w:rPr>
+              <w:t xml:space="preserve">Ambiguity in phrases, Words with different </w:t>
+            </w:r>
+            <w:r>
+              <w:rPr>
+                <w:rFonts w:ascii="Times New Roman" w:hAnsi="Times New Roman" w:cs="Times New Roman"/>
+              </w:rPr>
+              <w:t>contexts</w:t>
+            </w:r>
+            <w:r>
+              <w:rPr>
+                <w:rFonts w:ascii="Times New Roman" w:hAnsi="Times New Roman" w:cs="Times New Roman"/>
+              </w:rPr>
+              <w:t xml:space="preserve"> have different </w:t>
+            </w:r>
+            <w:r>
+              <w:rPr>
+                <w:rFonts w:ascii="Times New Roman" w:hAnsi="Times New Roman" w:cs="Times New Roman"/>
+              </w:rPr>
+              <w:t>meanings</w:t>
+            </w:r>
+            <w:r>
+              <w:rPr>
+                <w:rFonts w:ascii="Times New Roman" w:hAnsi="Times New Roman" w:cs="Times New Roman"/>
+              </w:rPr>
+              <w:t>.</w:t>
+            </w:r>
+          </w:p>
+          <w:p>
+            <w:pPr>
+              <w:pStyle w:val="ListParagraph"/>
+              <w:numPr>
+                <w:ilvl w:val="0"/>
+                <w:numId w:val="18"/>
+              </w:numPr>
+              <w:spacing w:line="256" w:lineRule="auto"/>
+              <w:jc w:val="both"/>
+              <w:rPr>
+                <w:rFonts w:ascii="Times New Roman" w:hAnsi="Times New Roman" w:cs="Times New Roman"/>
+              </w:rPr>
+            </w:pPr>
+            <w:r>
+              <w:rPr>
+                <w:rFonts w:ascii="Times New Roman" w:hAnsi="Times New Roman" w:cs="Times New Roman"/>
+              </w:rPr>
+              <w:t xml:space="preserve">Low resource languages and </w:t>
+            </w:r>
+            <w:r>
+              <w:rPr>
+                <w:rFonts w:ascii="Times New Roman" w:hAnsi="Times New Roman" w:cs="Times New Roman"/>
+              </w:rPr>
+              <w:t>mixed</w:t>
+            </w:r>
+            <w:r>
+              <w:rPr>
+                <w:rFonts w:ascii="Times New Roman" w:hAnsi="Times New Roman" w:cs="Times New Roman"/>
+              </w:rPr>
+              <w:t xml:space="preserve"> codes stop words </w:t>
+            </w:r>
+            <w:r>
+              <w:rPr>
+                <w:rFonts w:ascii="Times New Roman" w:hAnsi="Times New Roman" w:cs="Times New Roman"/>
+              </w:rPr>
+              <w:t>need</w:t>
+            </w:r>
+            <w:r>
+              <w:rPr>
+                <w:rFonts w:ascii="Times New Roman" w:hAnsi="Times New Roman" w:cs="Times New Roman"/>
+              </w:rPr>
+              <w:t xml:space="preserve"> to be introduced manually </w:t>
+            </w:r>
+            <w:sdt>
+              <w:sdtPr>
+                <w:rPr>
+                  <w:rFonts w:ascii="Times New Roman" w:hAnsi="Times New Roman" w:cs="Times New Roman"/>
+                  <w:color w:val="000000"/>
+                </w:rPr>
+                <w:tag w:val="MENDELEY_CITATION_v3_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"/>
+                <w:id w:val="2109001779"/>
+                <w:placeholder>
+                  <w:docPart w:val="75697AC4013541089AB007B9E5BE3C20"/>
+                </w:placeholder>
+              </w:sdtPr>
+              <w:sdtContent>
+                <w:r>
+                  <w:rPr>
+                    <w:rFonts w:ascii="Times New Roman" w:hAnsi="Times New Roman" w:cs="Times New Roman"/>
+                    <w:color w:val="000000"/>
+                  </w:rPr>
+                  <w:t>(Major Challenges of Natural Language Processing (NLP) n.d.)</w:t>
+                </w:r>
+              </w:sdtContent>
+            </w:sdt>
+          </w:p>
+        </w:tc>
+      </w:tr>
+      <w:tr>
+        <w:tc>
+          <w:tcPr>
+            <w:tcW w:w="1035" w:type="dxa"/>
+            <w:vMerge w:val="restart"/>
+            <w:textDirection w:val="btLr"/>
+          </w:tcPr>
+          <w:p>
+            <w:pPr>
+              <w:pStyle w:val="ListParagraph"/>
+              <w:ind w:left="113" w:right="113"/>
+              <w:jc w:val="center"/>
+              <w:rPr>
+                <w:rFonts w:ascii="Times New Roman" w:hAnsi="Times New Roman" w:cs="Times New Roman"/>
+              </w:rPr>
+            </w:pPr>
+            <w:r>
+              <w:rPr>
+                <w:rFonts w:ascii="Times New Roman" w:hAnsi="Times New Roman" w:cs="Times New Roman"/>
+                <w:b/>
+                <w:bCs/>
+              </w:rPr>
+              <w:t>External</w:t>
+            </w:r>
+          </w:p>
+        </w:tc>
+        <w:tc>
+          <w:tcPr>
+            <w:tcW w:w="3627" w:type="dxa"/>
+          </w:tcPr>
+          <w:p>
+            <w:pPr>
+              <w:pStyle w:val="ListParagraph"/>
+              <w:ind w:left="0"/>
+              <w:jc w:val="center"/>
+              <w:rPr>
+                <w:rFonts w:ascii="Times New Roman" w:hAnsi="Times New Roman" w:cs="Times New Roman"/>
+              </w:rPr>
+            </w:pPr>
+            <w:r>
+              <w:rPr>
+                <w:rFonts w:ascii="Times New Roman" w:hAnsi="Times New Roman" w:cs="Times New Roman"/>
+                <w:b/>
+                <w:bCs/>
+              </w:rPr>
+              <w:t>Opportunities</w:t>
+            </w:r>
+          </w:p>
+        </w:tc>
+        <w:tc>
+          <w:tcPr>
+            <w:tcW w:w="3634" w:type="dxa"/>
+          </w:tcPr>
+          <w:p>
+            <w:pPr>
+              <w:pStyle w:val="ListParagraph"/>
+              <w:ind w:left="0"/>
+              <w:jc w:val="center"/>
+              <w:rPr>
+                <w:rFonts w:ascii="Times New Roman" w:hAnsi="Times New Roman" w:cs="Times New Roman"/>
+              </w:rPr>
+            </w:pPr>
+            <w:r>
+              <w:rPr>
+                <w:rFonts w:ascii="Times New Roman" w:hAnsi="Times New Roman" w:cs="Times New Roman"/>
+                <w:b/>
+                <w:bCs/>
+              </w:rPr>
+              <w:t>Threats</w:t>
+            </w:r>
+          </w:p>
+        </w:tc>
+      </w:tr>
+      <w:tr>
+        <w:tc>
+          <w:tcPr>
+            <w:tcW w:w="1035" w:type="dxa"/>
+            <w:vMerge/>
+          </w:tcPr>
+          <w:p>
+            <w:pPr>
+              <w:pStyle w:val="ListParagraph"/>
+              <w:ind w:left="0"/>
+              <w:jc w:val="both"/>
+              <w:rPr>
+                <w:rFonts w:ascii="Times New Roman" w:hAnsi="Times New Roman" w:cs="Times New Roman"/>
+              </w:rPr>
+            </w:pPr>
+          </w:p>
+        </w:tc>
+        <w:tc>
+          <w:tcPr>
+            <w:tcW w:w="3627" w:type="dxa"/>
+          </w:tcPr>
+          <w:p>
+            <w:pPr>
+              <w:pStyle w:val="ListParagraph"/>
+              <w:numPr>
+                <w:ilvl w:val="0"/>
+                <w:numId w:val="19"/>
+              </w:numPr>
+              <w:spacing w:line="256" w:lineRule="auto"/>
+              <w:jc w:val="both"/>
+              <w:rPr>
+                <w:rFonts w:ascii="Times New Roman" w:hAnsi="Times New Roman" w:cs="Times New Roman"/>
+              </w:rPr>
+            </w:pPr>
+            <w:r>
+              <w:rPr>
+                <w:rFonts w:ascii="Times New Roman" w:hAnsi="Times New Roman" w:cs="Times New Roman"/>
+              </w:rPr>
+              <w:t xml:space="preserve">Application of NLP in Education </w:t>
+            </w:r>
+            <w:sdt>
+              <w:sdtPr>
+                <w:rPr>
+                  <w:rFonts w:ascii="Times New Roman" w:hAnsi="Times New Roman" w:cs="Times New Roman"/>
+                  <w:color w:val="000000"/>
+                </w:rPr>
+                <w:tag w:val="MENDELEY_CITATION_v3_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"/>
+                <w:id w:val="-490029611"/>
+                <w:placeholder>
+                  <w:docPart w:val="9AB4799CEFA54CC3B860CB129721E79E"/>
+                </w:placeholder>
+              </w:sdtPr>
+              <w:sdtContent>
+                <w:r>
+                  <w:rPr>
+                    <w:rFonts w:ascii="Times New Roman" w:hAnsi="Times New Roman" w:cs="Times New Roman"/>
+                    <w:color w:val="000000"/>
+                  </w:rPr>
+                  <w:t>(Burstein 2009)</w:t>
+                </w:r>
+              </w:sdtContent>
+            </w:sdt>
+            <w:r>
+              <w:rPr>
+                <w:rFonts w:ascii="Times New Roman" w:hAnsi="Times New Roman" w:cs="Times New Roman"/>
+              </w:rPr>
+              <w:t>.</w:t>
+            </w:r>
+          </w:p>
+          <w:p>
+            <w:pPr>
+              <w:pStyle w:val="ListParagraph"/>
+              <w:numPr>
+                <w:ilvl w:val="0"/>
+                <w:numId w:val="19"/>
+              </w:numPr>
+              <w:spacing w:line="256" w:lineRule="auto"/>
+              <w:jc w:val="both"/>
+              <w:rPr>
+                <w:rFonts w:ascii="Times New Roman" w:hAnsi="Times New Roman" w:cs="Times New Roman"/>
+              </w:rPr>
+            </w:pPr>
+            <w:r>
+              <w:rPr>
+                <w:rFonts w:ascii="Times New Roman" w:hAnsi="Times New Roman" w:cs="Times New Roman"/>
+              </w:rPr>
+              <w:t xml:space="preserve">Predictive texts, Search results, Email filters, etc. </w:t>
+            </w:r>
+            <w:sdt>
+              <w:sdtPr>
+                <w:rPr>
+                  <w:rFonts w:ascii="Times New Roman" w:hAnsi="Times New Roman" w:cs="Times New Roman"/>
+                  <w:color w:val="000000"/>
+                </w:rPr>
+                <w:tag w:val="MENDELEY_CITATION_v3_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"/>
+                <w:id w:val="-1957631837"/>
+                <w:placeholder>
+                  <w:docPart w:val="9AB4799CEFA54CC3B860CB129721E79E"/>
+                </w:placeholder>
+              </w:sdtPr>
+              <w:sdtContent>
+                <w:r>
+                  <w:rPr>
+                    <w:rFonts w:ascii="Times New Roman" w:hAnsi="Times New Roman" w:cs="Times New Roman"/>
+                    <w:color w:val="000000"/>
+                  </w:rPr>
+                  <w:t xml:space="preserve">(Natural Language Processing </w:t>
+                </w:r>
+                <w:r>
+                  <w:rPr>
+                    <w:rFonts w:ascii="Times New Roman" w:hAnsi="Times New Roman" w:cs="Times New Roman"/>
+                    <w:color w:val="000000"/>
+                  </w:rPr>
+                  <w:lastRenderedPageBreak/>
+                  <w:t>(NLP) Examples | Tableau n.d.)</w:t>
+                </w:r>
+              </w:sdtContent>
+            </w:sdt>
+          </w:p>
+          <w:p>
+            <w:pPr>
+              <w:pStyle w:val="ListParagraph"/>
+              <w:numPr>
+                <w:ilvl w:val="0"/>
+                <w:numId w:val="19"/>
+              </w:numPr>
+              <w:spacing w:line="256" w:lineRule="auto"/>
+              <w:jc w:val="both"/>
+              <w:rPr>
+                <w:rFonts w:ascii="Times New Roman" w:hAnsi="Times New Roman" w:cs="Times New Roman"/>
+              </w:rPr>
+            </w:pPr>
+            <w:r>
+              <w:rPr>
+                <w:rFonts w:ascii="Times New Roman" w:hAnsi="Times New Roman" w:cs="Times New Roman"/>
+              </w:rPr>
+              <w:t xml:space="preserve">Comments Analysis, Social Media monitoring, </w:t>
+            </w:r>
+            <w:r>
+              <w:rPr>
+                <w:rFonts w:ascii="Times New Roman" w:hAnsi="Times New Roman" w:cs="Times New Roman"/>
+              </w:rPr>
+              <w:t>Recruitment</w:t>
+            </w:r>
+            <w:r>
+              <w:rPr>
+                <w:rFonts w:ascii="Times New Roman" w:hAnsi="Times New Roman" w:cs="Times New Roman"/>
+              </w:rPr>
+              <w:t xml:space="preserve">, etc. </w:t>
+            </w:r>
+            <w:sdt>
+              <w:sdtPr>
+                <w:rPr>
+                  <w:rFonts w:ascii="Times New Roman" w:hAnsi="Times New Roman" w:cs="Times New Roman"/>
+                  <w:color w:val="000000"/>
+                </w:rPr>
+                <w:tag w:val="MENDELEY_CITATION_v3_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"/>
+                <w:id w:val="560758120"/>
+                <w:placeholder>
+                  <w:docPart w:val="9AB4799CEFA54CC3B860CB129721E79E"/>
+                </w:placeholder>
+              </w:sdtPr>
+              <w:sdtContent>
+                <w:r>
+                  <w:rPr>
+                    <w:rFonts w:ascii="Times New Roman" w:hAnsi="Times New Roman" w:cs="Times New Roman"/>
+                    <w:color w:val="000000"/>
+                  </w:rPr>
+                  <w:t xml:space="preserve">(Applications </w:t>
+                </w:r>
+                <w:proofErr w:type="gramStart"/>
+                <w:r>
+                  <w:rPr>
+                    <w:rFonts w:ascii="Times New Roman" w:hAnsi="Times New Roman" w:cs="Times New Roman"/>
+                    <w:color w:val="000000"/>
+                  </w:rPr>
+                  <w:t>Of</w:t>
+                </w:r>
+                <w:proofErr w:type="gramEnd"/>
+                <w:r>
+                  <w:rPr>
+                    <w:rFonts w:ascii="Times New Roman" w:hAnsi="Times New Roman" w:cs="Times New Roman"/>
+                    <w:color w:val="000000"/>
+                  </w:rPr>
+                  <w:t xml:space="preserve"> Natural Language Processing (NLP) n.d.)</w:t>
+                </w:r>
+              </w:sdtContent>
+            </w:sdt>
+          </w:p>
+          <w:p>
+            <w:pPr>
+              <w:pStyle w:val="ListParagraph"/>
+              <w:numPr>
+                <w:ilvl w:val="0"/>
+                <w:numId w:val="19"/>
+              </w:numPr>
+              <w:spacing w:line="256" w:lineRule="auto"/>
+              <w:jc w:val="both"/>
+              <w:rPr>
+                <w:rFonts w:ascii="Times New Roman" w:hAnsi="Times New Roman" w:cs="Times New Roman"/>
+              </w:rPr>
+            </w:pPr>
+            <w:r>
+              <w:rPr>
+                <w:rFonts w:ascii="Times New Roman" w:hAnsi="Times New Roman" w:cs="Times New Roman"/>
+                <w:color w:val="000000"/>
+              </w:rPr>
+              <w:t xml:space="preserve">Intelligence gathering on financial stocks and marketing research, Report </w:t>
+            </w:r>
+            <w:r>
+              <w:rPr>
+                <w:rFonts w:ascii="Times New Roman" w:hAnsi="Times New Roman" w:cs="Times New Roman"/>
+                <w:color w:val="000000"/>
+              </w:rPr>
+              <w:t>Auto-generation</w:t>
+            </w:r>
+            <w:r>
+              <w:rPr>
+                <w:rFonts w:ascii="Times New Roman" w:hAnsi="Times New Roman" w:cs="Times New Roman"/>
+                <w:color w:val="000000"/>
+              </w:rPr>
+              <w:t xml:space="preserve"> </w:t>
+            </w:r>
+            <w:sdt>
+              <w:sdtPr>
+                <w:rPr>
+                  <w:rFonts w:ascii="Times New Roman" w:hAnsi="Times New Roman" w:cs="Times New Roman"/>
+                  <w:color w:val="000000"/>
+                </w:rPr>
+                <w:tag w:val="MENDELEY_CITATION_v3_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"/>
+                <w:id w:val="771757838"/>
+                <w:placeholder>
+                  <w:docPart w:val="9AB4799CEFA54CC3B860CB129721E79E"/>
+                </w:placeholder>
+              </w:sdtPr>
+              <w:sdtContent>
+                <w:r>
+                  <w:rPr>
+                    <w:rFonts w:ascii="Times New Roman" w:hAnsi="Times New Roman" w:cs="Times New Roman"/>
+                    <w:color w:val="000000"/>
+                  </w:rPr>
+                  <w:t xml:space="preserve">(Natural Language Processing (NLP) Use Cases in Business - </w:t>
+                </w:r>
+                <w:proofErr w:type="spellStart"/>
+                <w:r>
+                  <w:rPr>
+                    <w:rFonts w:ascii="Times New Roman" w:hAnsi="Times New Roman" w:cs="Times New Roman"/>
+                    <w:color w:val="000000"/>
+                  </w:rPr>
+                  <w:t>MobiDev</w:t>
+                </w:r>
+                <w:proofErr w:type="spellEnd"/>
+                <w:r>
+                  <w:rPr>
+                    <w:rFonts w:ascii="Times New Roman" w:hAnsi="Times New Roman" w:cs="Times New Roman"/>
+                    <w:color w:val="000000"/>
+                  </w:rPr>
+                  <w:t xml:space="preserve"> n.d.)</w:t>
+                </w:r>
+              </w:sdtContent>
+            </w:sdt>
+            <w:r>
+              <w:rPr>
+                <w:rFonts w:ascii="Times New Roman" w:hAnsi="Times New Roman" w:cs="Times New Roman"/>
+                <w:color w:val="000000"/>
+              </w:rPr>
+              <w:t>.</w:t>
+            </w:r>
+          </w:p>
+        </w:tc>
+        <w:tc>
+          <w:tcPr>
+            <w:tcW w:w="3634" w:type="dxa"/>
+          </w:tcPr>
+          <w:p>
+            <w:pPr>
+              <w:pStyle w:val="ListParagraph"/>
+              <w:numPr>
+                <w:ilvl w:val="0"/>
+                <w:numId w:val="19"/>
+              </w:numPr>
+              <w:spacing w:line="256" w:lineRule="auto"/>
+              <w:jc w:val="both"/>
+              <w:rPr>
+                <w:rFonts w:ascii="Times New Roman" w:hAnsi="Times New Roman" w:cs="Times New Roman"/>
+              </w:rPr>
+            </w:pPr>
+            <w:r>
+              <w:rPr>
+                <w:rFonts w:ascii="Times New Roman" w:hAnsi="Times New Roman" w:cs="Times New Roman"/>
+              </w:rPr>
+              <w:lastRenderedPageBreak/>
+              <w:t xml:space="preserve">Ambiguous and vague models as they can’t </w:t>
+            </w:r>
+            <w:r>
+              <w:rPr>
+                <w:rFonts w:ascii="Times New Roman" w:hAnsi="Times New Roman" w:cs="Times New Roman"/>
+              </w:rPr>
+              <w:t>recognize</w:t>
+            </w:r>
+            <w:r>
+              <w:rPr>
+                <w:rFonts w:ascii="Times New Roman" w:hAnsi="Times New Roman" w:cs="Times New Roman"/>
+              </w:rPr>
+              <w:t xml:space="preserve"> the meaning and </w:t>
+            </w:r>
+            <w:r>
+              <w:rPr>
+                <w:rFonts w:ascii="Times New Roman" w:hAnsi="Times New Roman" w:cs="Times New Roman"/>
+              </w:rPr>
+              <w:t xml:space="preserve">are </w:t>
+            </w:r>
+            <w:r>
+              <w:rPr>
+                <w:rFonts w:ascii="Times New Roman" w:hAnsi="Times New Roman" w:cs="Times New Roman"/>
+              </w:rPr>
+              <w:t xml:space="preserve">unclear </w:t>
+            </w:r>
+            <w:sdt>
+              <w:sdtPr>
+                <w:rPr>
+                  <w:rFonts w:ascii="Times New Roman" w:hAnsi="Times New Roman" w:cs="Times New Roman"/>
+                  <w:color w:val="000000"/>
+                </w:rPr>
+                <w:tag w:val="MENDELEY_CITATION_v3_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"/>
+                <w:id w:val="1584720904"/>
+                <w:placeholder>
+                  <w:docPart w:val="E7B71BBA519C47E6A156E5210051B535"/>
+                </w:placeholder>
+              </w:sdtPr>
+              <w:sdtContent>
+                <w:r>
+                  <w:rPr>
+                    <w:rFonts w:ascii="Times New Roman" w:hAnsi="Times New Roman" w:cs="Times New Roman"/>
+                    <w:color w:val="000000"/>
+                  </w:rPr>
+                  <w:t xml:space="preserve">(Expressing an algorithm | AP </w:t>
+                </w:r>
+                <w:r>
+                  <w:rPr>
+                    <w:rFonts w:ascii="Times New Roman" w:hAnsi="Times New Roman" w:cs="Times New Roman"/>
+                    <w:color w:val="000000"/>
+                  </w:rPr>
+                  <w:lastRenderedPageBreak/>
+                  <w:t>CSP (article) | Khan Academy n.d.)</w:t>
+                </w:r>
+              </w:sdtContent>
+            </w:sdt>
+            <w:r>
+              <w:rPr>
+                <w:rFonts w:ascii="Times New Roman" w:hAnsi="Times New Roman" w:cs="Times New Roman"/>
+              </w:rPr>
+              <w:t>.</w:t>
+            </w:r>
+          </w:p>
+          <w:p>
+            <w:pPr>
+              <w:pStyle w:val="ListParagraph"/>
+              <w:numPr>
+                <w:ilvl w:val="0"/>
+                <w:numId w:val="19"/>
+              </w:numPr>
+              <w:spacing w:line="256" w:lineRule="auto"/>
+              <w:jc w:val="both"/>
+              <w:rPr>
+                <w:rFonts w:ascii="Times New Roman" w:hAnsi="Times New Roman" w:cs="Times New Roman"/>
+              </w:rPr>
+            </w:pPr>
+            <w:r>
+              <w:rPr>
+                <w:rFonts w:ascii="Times New Roman" w:hAnsi="Times New Roman" w:cs="Times New Roman"/>
+              </w:rPr>
+              <w:t xml:space="preserve">Biasness of Human speech is getting stored </w:t>
+            </w:r>
+            <w:r>
+              <w:rPr>
+                <w:rFonts w:ascii="Times New Roman" w:hAnsi="Times New Roman" w:cs="Times New Roman"/>
+              </w:rPr>
+              <w:t>in</w:t>
+            </w:r>
+            <w:r>
+              <w:rPr>
+                <w:rFonts w:ascii="Times New Roman" w:hAnsi="Times New Roman" w:cs="Times New Roman"/>
+              </w:rPr>
+              <w:t xml:space="preserve"> the machines where they show </w:t>
+            </w:r>
+            <w:r>
+              <w:rPr>
+                <w:rFonts w:ascii="Times New Roman" w:hAnsi="Times New Roman" w:cs="Times New Roman"/>
+              </w:rPr>
+              <w:t xml:space="preserve">the </w:t>
+            </w:r>
+            <w:r>
+              <w:rPr>
+                <w:rFonts w:ascii="Times New Roman" w:hAnsi="Times New Roman" w:cs="Times New Roman"/>
+              </w:rPr>
+              <w:t>same nature.</w:t>
+            </w:r>
+          </w:p>
+          <w:p>
+            <w:pPr>
+              <w:pStyle w:val="ListParagraph"/>
+              <w:numPr>
+                <w:ilvl w:val="0"/>
+                <w:numId w:val="19"/>
+              </w:numPr>
+              <w:spacing w:line="256" w:lineRule="auto"/>
+              <w:jc w:val="both"/>
+              <w:rPr>
+                <w:rFonts w:ascii="Times New Roman" w:hAnsi="Times New Roman" w:cs="Times New Roman"/>
+              </w:rPr>
+            </w:pPr>
+            <w:r>
+              <w:rPr>
+                <w:rFonts w:ascii="Times New Roman" w:hAnsi="Times New Roman" w:cs="Times New Roman"/>
+              </w:rPr>
+              <w:t>Loss of manual task jobs due to automated NLP applications.</w:t>
+            </w:r>
+          </w:p>
+        </w:tc>
+      </w:tr>
+    </w:tbl>
+    <w:p>
+      <w:pPr>
+        <w:pStyle w:val="ListParagraph"/>
+        <w:jc w:val="center"/>
+        <w:rPr>
+          <w:rFonts w:ascii="Times New Roman" w:hAnsi="Times New Roman" w:cs="Times New Roman"/>
+        </w:rPr>
+      </w:pPr>
+      <w:r>
+        <w:rPr>
+          <w:rFonts w:ascii="Times New Roman" w:hAnsi="Times New Roman" w:cs="Times New Roman"/>
+        </w:rPr>
+        <w:lastRenderedPageBreak/>
+        <w:t>Table. 7. SWOT Analysis on Natural Language Processing in Sentimental Analysis</w:t>
+      </w:r>
+    </w:p>
+    <w:p>
+      <w:pPr>
+        <w:pStyle w:val="ListParagraph"/>
+        <w:rPr>
+          <w:rFonts w:ascii="Times New Roman" w:hAnsi="Times New Roman" w:cs="Times New Roman"/>
+          <w:i/>
+          <w:iCs/>
+        </w:rPr>
+      </w:pPr>
+    </w:p>
+    <w:p>
+      <w:pPr>
+        <w:pStyle w:val="ListParagraph"/>
+        <w:numPr>
+          <w:ilvl w:val="0"/>
+          <w:numId w:val="14"/>
+        </w:numPr>
+        <w:ind w:left="284" w:hanging="294"/>
+        <w:jc w:val="both"/>
+        <w:rPr>
+          <w:rFonts w:ascii="Times New Roman" w:hAnsi="Times New Roman" w:cs="Times New Roman"/>
+          <w:b/>
+          <w:bCs/>
+          <w:sz w:val="24"/>
+          <w:szCs w:val="24"/>
+        </w:rPr>
+      </w:pPr>
+      <w:proofErr w:type="gramStart"/>
+      <w:r>
+        <w:rPr>
+          <w:rFonts w:ascii="Times New Roman" w:hAnsi="Times New Roman" w:cs="Times New Roman"/>
+          <w:b/>
+          <w:bCs/>
+          <w:sz w:val="24"/>
+          <w:szCs w:val="24"/>
+        </w:rPr>
+        <w:t>Future Plan</w:t>
+      </w:r>
+      <w:proofErr w:type="gramEnd"/>
+      <w:r>
+        <w:rPr>
+          <w:rFonts w:ascii="Times New Roman" w:hAnsi="Times New Roman" w:cs="Times New Roman"/>
+          <w:b/>
+          <w:bCs/>
+          <w:sz w:val="24"/>
+          <w:szCs w:val="24"/>
+        </w:rPr>
+        <w:t>:</w:t>
+      </w:r>
+    </w:p>
+    <w:p>
+      <w:pPr>
+        <w:ind w:left="-10"/>
+        <w:jc w:val="both"/>
+        <w:rPr>
+          <w:rFonts w:ascii="Times New Roman" w:hAnsi="Times New Roman" w:cs="Times New Roman"/>
+          <w:b/>
+          <w:bCs/>
+          <w:sz w:val="24"/>
+          <w:szCs w:val="24"/>
+        </w:rPr>
+      </w:pPr>
+    </w:p>
+    <w:p>
+      <w:pPr>
+        <w:pStyle w:val="ListParagraph"/>
+        <w:numPr>
+          <w:ilvl w:val="0"/>
+          <w:numId w:val="14"/>
+        </w:numPr>
+        <w:ind w:left="284" w:hanging="294"/>
+        <w:jc w:val="both"/>
+        <w:rPr>
+          <w:rFonts w:ascii="Times New Roman" w:hAnsi="Times New Roman" w:cs="Times New Roman"/>
+          <w:b/>
+          <w:bCs/>
+          <w:sz w:val="24"/>
+          <w:szCs w:val="24"/>
+        </w:rPr>
+      </w:pPr>
+      <w:r>
+        <w:rPr>
+          <w:rFonts w:ascii="Times New Roman" w:hAnsi="Times New Roman" w:cs="Times New Roman"/>
+          <w:b/>
+          <w:bCs/>
+          <w:sz w:val="24"/>
+          <w:szCs w:val="24"/>
+        </w:rPr>
+        <w:t>References:</w:t>
       </w:r>
     </w:p>
     <w:sectPr>
@@ -8402,7 +11289,7 @@
   <w:abstractNum w:abstractNumId="2" w15:restartNumberingAfterBreak="0">
     <w:nsid w:val="109B3E59"/>
     <w:multiLevelType w:val="multilevel"/>
-    <w:tmpl w:val="274E4508"/>
+    <w:tmpl w:val="3A6CACFA"/>
     <w:lvl w:ilvl="0">
       <w:start w:val="1"/>
       <w:numFmt w:val="decimal"/>
@@ -8427,27 +11314,29 @@
         <w:rFonts w:hint="default"/>
       </w:rPr>
     </w:lvl>
-    <w:lvl w:ilvl="2" w:tentative="1">
-      <w:numFmt w:val="decimal"/>
+    <w:lvl w:ilvl="2">
+      <w:start w:val="1"/>
+      <w:numFmt w:val="upperLetter"/>
       <w:lvlText w:val="%3."/>
       <w:lvlJc w:val="left"/>
       <w:pPr>
-        <w:tabs>
-          <w:tab w:val="num" w:pos="2160"/>
-        </w:tabs>
         <w:ind w:left="2160" w:hanging="360"/>
       </w:pPr>
-    </w:lvl>
-    <w:lvl w:ilvl="3" w:tentative="1">
-      <w:numFmt w:val="decimal"/>
+      <w:rPr>
+        <w:rFonts w:hint="default"/>
+      </w:rPr>
+    </w:lvl>
+    <w:lvl w:ilvl="3">
+      <w:start w:val="1"/>
+      <w:numFmt w:val="lowerLetter"/>
       <w:lvlText w:val="%4."/>
       <w:lvlJc w:val="left"/>
       <w:pPr>
-        <w:tabs>
-          <w:tab w:val="num" w:pos="2880"/>
-        </w:tabs>
         <w:ind w:left="2880" w:hanging="360"/>
       </w:pPr>
+      <w:rPr>
+        <w:rFonts w:hint="default"/>
+      </w:rPr>
     </w:lvl>
     <w:lvl w:ilvl="4" w:tentative="1">
       <w:numFmt w:val="decimal"/>
@@ -9274,6 +12163,119 @@
     </w:lvl>
   </w:abstractNum>
   <w:abstractNum w:abstractNumId="11" w15:restartNumberingAfterBreak="0">
+    <w:nsid w:val="59C77997"/>
+    <w:multiLevelType w:val="hybridMultilevel"/>
+    <w:tmpl w:val="F000B0C2"/>
+    <w:lvl w:ilvl="0" w:tplc="40090001">
+      <w:start w:val="1"/>
+      <w:numFmt w:val="bullet"/>
+      <w:lvlText w:val=""/>
+      <w:lvlJc w:val="left"/>
+      <w:pPr>
+        <w:ind w:left="720" w:hanging="360"/>
+      </w:pPr>
+      <w:rPr>
+        <w:rFonts w:ascii="Symbol" w:hAnsi="Symbol" w:hint="default"/>
+      </w:rPr>
+    </w:lvl>
+    <w:lvl w:ilvl="1" w:tplc="40090003" w:tentative="1">
+      <w:start w:val="1"/>
+      <w:numFmt w:val="bullet"/>
+      <w:lvlText w:val="o"/>
+      <w:lvlJc w:val="left"/>
+      <w:pPr>
+        <w:ind w:left="1440" w:hanging="360"/>
+      </w:pPr>
+      <w:rPr>
+        <w:rFonts w:ascii="Courier New" w:hAnsi="Courier New" w:cs="Courier New" w:hint="default"/>
+      </w:rPr>
+    </w:lvl>
+    <w:lvl w:ilvl="2" w:tplc="40090005" w:tentative="1">
+      <w:start w:val="1"/>
+      <w:numFmt w:val="bullet"/>
+      <w:lvlText w:val=""/>
+      <w:lvlJc w:val="left"/>
+      <w:pPr>
+        <w:ind w:left="2160" w:hanging="360"/>
+      </w:pPr>
+      <w:rPr>
+        <w:rFonts w:ascii="Wingdings" w:hAnsi="Wingdings" w:hint="default"/>
+      </w:rPr>
+    </w:lvl>
+    <w:lvl w:ilvl="3" w:tplc="40090001" w:tentative="1">
+      <w:start w:val="1"/>
+      <w:numFmt w:val="bullet"/>
+      <w:lvlText w:val=""/>
+      <w:lvlJc w:val="left"/>
+      <w:pPr>
+        <w:ind w:left="2880" w:hanging="360"/>
+      </w:pPr>
+      <w:rPr>
+        <w:rFonts w:ascii="Symbol" w:hAnsi="Symbol" w:hint="default"/>
+      </w:rPr>
+    </w:lvl>
+    <w:lvl w:ilvl="4" w:tplc="40090003" w:tentative="1">
+      <w:start w:val="1"/>
+      <w:numFmt w:val="bullet"/>
+      <w:lvlText w:val="o"/>
+      <w:lvlJc w:val="left"/>
+      <w:pPr>
+        <w:ind w:left="3600" w:hanging="360"/>
+      </w:pPr>
+      <w:rPr>
+        <w:rFonts w:ascii="Courier New" w:hAnsi="Courier New" w:cs="Courier New" w:hint="default"/>
+      </w:rPr>
+    </w:lvl>
+    <w:lvl w:ilvl="5" w:tplc="40090005" w:tentative="1">
+      <w:start w:val="1"/>
+      <w:numFmt w:val="bullet"/>
+      <w:lvlText w:val=""/>
+      <w:lvlJc w:val="left"/>
+      <w:pPr>
+        <w:ind w:left="4320" w:hanging="360"/>
+      </w:pPr>
+      <w:rPr>
+        <w:rFonts w:ascii="Wingdings" w:hAnsi="Wingdings" w:hint="default"/>
+      </w:rPr>
+    </w:lvl>
+    <w:lvl w:ilvl="6" w:tplc="40090001" w:tentative="1">
+      <w:start w:val="1"/>
+      <w:numFmt w:val="bullet"/>
+      <w:lvlText w:val=""/>
+      <w:lvlJc w:val="left"/>
+      <w:pPr>
+        <w:ind w:left="5040" w:hanging="360"/>
+      </w:pPr>
+      <w:rPr>
+        <w:rFonts w:ascii="Symbol" w:hAnsi="Symbol" w:hint="default"/>
+      </w:rPr>
+    </w:lvl>
+    <w:lvl w:ilvl="7" w:tplc="40090003" w:tentative="1">
+      <w:start w:val="1"/>
+      <w:numFmt w:val="bullet"/>
+      <w:lvlText w:val="o"/>
+      <w:lvlJc w:val="left"/>
+      <w:pPr>
+        <w:ind w:left="5760" w:hanging="360"/>
+      </w:pPr>
+      <w:rPr>
+        <w:rFonts w:ascii="Courier New" w:hAnsi="Courier New" w:cs="Courier New" w:hint="default"/>
+      </w:rPr>
+    </w:lvl>
+    <w:lvl w:ilvl="8" w:tplc="40090005" w:tentative="1">
+      <w:start w:val="1"/>
+      <w:numFmt w:val="bullet"/>
+      <w:lvlText w:val=""/>
+      <w:lvlJc w:val="left"/>
+      <w:pPr>
+        <w:ind w:left="6480" w:hanging="360"/>
+      </w:pPr>
+      <w:rPr>
+        <w:rFonts w:ascii="Wingdings" w:hAnsi="Wingdings" w:hint="default"/>
+      </w:rPr>
+    </w:lvl>
+  </w:abstractNum>
+  <w:abstractNum w:abstractNumId="12" w15:restartNumberingAfterBreak="0">
     <w:nsid w:val="67950EEB"/>
     <w:multiLevelType w:val="multilevel"/>
     <w:tmpl w:val="7FB4C326"/>
@@ -9396,7 +12398,7 @@
       </w:rPr>
     </w:lvl>
   </w:abstractNum>
-  <w:abstractNum w:abstractNumId="12" w15:restartNumberingAfterBreak="0">
+  <w:abstractNum w:abstractNumId="13" w15:restartNumberingAfterBreak="0">
     <w:nsid w:val="6F171BA8"/>
     <w:multiLevelType w:val="hybridMultilevel"/>
     <w:tmpl w:val="B84CA9B0"/>
@@ -9485,7 +12487,120 @@
       </w:pPr>
     </w:lvl>
   </w:abstractNum>
-  <w:abstractNum w:abstractNumId="13" w15:restartNumberingAfterBreak="0">
+  <w:abstractNum w:abstractNumId="14" w15:restartNumberingAfterBreak="0">
+    <w:nsid w:val="6F4F6CA1"/>
+    <w:multiLevelType w:val="hybridMultilevel"/>
+    <w:tmpl w:val="CB7615C6"/>
+    <w:lvl w:ilvl="0" w:tplc="40090001">
+      <w:start w:val="1"/>
+      <w:numFmt w:val="bullet"/>
+      <w:lvlText w:val=""/>
+      <w:lvlJc w:val="left"/>
+      <w:pPr>
+        <w:ind w:left="720" w:hanging="360"/>
+      </w:pPr>
+      <w:rPr>
+        <w:rFonts w:ascii="Symbol" w:hAnsi="Symbol" w:hint="default"/>
+      </w:rPr>
+    </w:lvl>
+    <w:lvl w:ilvl="1" w:tplc="40090003" w:tentative="1">
+      <w:start w:val="1"/>
+      <w:numFmt w:val="bullet"/>
+      <w:lvlText w:val="o"/>
+      <w:lvlJc w:val="left"/>
+      <w:pPr>
+        <w:ind w:left="1440" w:hanging="360"/>
+      </w:pPr>
+      <w:rPr>
+        <w:rFonts w:ascii="Courier New" w:hAnsi="Courier New" w:cs="Courier New" w:hint="default"/>
+      </w:rPr>
+    </w:lvl>
+    <w:lvl w:ilvl="2" w:tplc="40090005" w:tentative="1">
+      <w:start w:val="1"/>
+      <w:numFmt w:val="bullet"/>
+      <w:lvlText w:val=""/>
+      <w:lvlJc w:val="left"/>
+      <w:pPr>
+        <w:ind w:left="2160" w:hanging="360"/>
+      </w:pPr>
+      <w:rPr>
+        <w:rFonts w:ascii="Wingdings" w:hAnsi="Wingdings" w:hint="default"/>
+      </w:rPr>
+    </w:lvl>
+    <w:lvl w:ilvl="3" w:tplc="40090001" w:tentative="1">
+      <w:start w:val="1"/>
+      <w:numFmt w:val="bullet"/>
+      <w:lvlText w:val=""/>
+      <w:lvlJc w:val="left"/>
+      <w:pPr>
+        <w:ind w:left="2880" w:hanging="360"/>
+      </w:pPr>
+      <w:rPr>
+        <w:rFonts w:ascii="Symbol" w:hAnsi="Symbol" w:hint="default"/>
+      </w:rPr>
+    </w:lvl>
+    <w:lvl w:ilvl="4" w:tplc="40090003" w:tentative="1">
+      <w:start w:val="1"/>
+      <w:numFmt w:val="bullet"/>
+      <w:lvlText w:val="o"/>
+      <w:lvlJc w:val="left"/>
+      <w:pPr>
+        <w:ind w:left="3600" w:hanging="360"/>
+      </w:pPr>
+      <w:rPr>
+        <w:rFonts w:ascii="Courier New" w:hAnsi="Courier New" w:cs="Courier New" w:hint="default"/>
+      </w:rPr>
+    </w:lvl>
+    <w:lvl w:ilvl="5" w:tplc="40090005" w:tentative="1">
+      <w:start w:val="1"/>
+      <w:numFmt w:val="bullet"/>
+      <w:lvlText w:val=""/>
+      <w:lvlJc w:val="left"/>
+      <w:pPr>
+        <w:ind w:left="4320" w:hanging="360"/>
+      </w:pPr>
+      <w:rPr>
+        <w:rFonts w:ascii="Wingdings" w:hAnsi="Wingdings" w:hint="default"/>
+      </w:rPr>
+    </w:lvl>
+    <w:lvl w:ilvl="6" w:tplc="40090001" w:tentative="1">
+      <w:start w:val="1"/>
+      <w:numFmt w:val="bullet"/>
+      <w:lvlText w:val=""/>
+      <w:lvlJc w:val="left"/>
+      <w:pPr>
+        <w:ind w:left="5040" w:hanging="360"/>
+      </w:pPr>
+      <w:rPr>
+        <w:rFonts w:ascii="Symbol" w:hAnsi="Symbol" w:hint="default"/>
+      </w:rPr>
+    </w:lvl>
+    <w:lvl w:ilvl="7" w:tplc="40090003" w:tentative="1">
+      <w:start w:val="1"/>
+      <w:numFmt w:val="bullet"/>
+      <w:lvlText w:val="o"/>
+      <w:lvlJc w:val="left"/>
+      <w:pPr>
+        <w:ind w:left="5760" w:hanging="360"/>
+      </w:pPr>
+      <w:rPr>
+        <w:rFonts w:ascii="Courier New" w:hAnsi="Courier New" w:cs="Courier New" w:hint="default"/>
+      </w:rPr>
+    </w:lvl>
+    <w:lvl w:ilvl="8" w:tplc="40090005" w:tentative="1">
+      <w:start w:val="1"/>
+      <w:numFmt w:val="bullet"/>
+      <w:lvlText w:val=""/>
+      <w:lvlJc w:val="left"/>
+      <w:pPr>
+        <w:ind w:left="6480" w:hanging="360"/>
+      </w:pPr>
+      <w:rPr>
+        <w:rFonts w:ascii="Wingdings" w:hAnsi="Wingdings" w:hint="default"/>
+      </w:rPr>
+    </w:lvl>
+  </w:abstractNum>
+  <w:abstractNum w:abstractNumId="15" w15:restartNumberingAfterBreak="0">
     <w:nsid w:val="76403614"/>
     <w:multiLevelType w:val="hybridMultilevel"/>
     <w:tmpl w:val="FF921AE2"/>
@@ -9574,7 +12689,7 @@
       </w:pPr>
     </w:lvl>
   </w:abstractNum>
-  <w:abstractNum w:abstractNumId="14" w15:restartNumberingAfterBreak="0">
+  <w:abstractNum w:abstractNumId="16" w15:restartNumberingAfterBreak="0">
     <w:nsid w:val="77070CB2"/>
     <w:multiLevelType w:val="hybridMultilevel"/>
     <w:tmpl w:val="FEEEA680"/>
@@ -9663,7 +12778,7 @@
       </w:pPr>
     </w:lvl>
   </w:abstractNum>
-  <w:abstractNum w:abstractNumId="15" w15:restartNumberingAfterBreak="0">
+  <w:abstractNum w:abstractNumId="17" w15:restartNumberingAfterBreak="0">
     <w:nsid w:val="77F30234"/>
     <w:multiLevelType w:val="hybridMultilevel"/>
     <w:tmpl w:val="86389C82"/>
@@ -9776,7 +12891,7 @@
       </w:rPr>
     </w:lvl>
   </w:abstractNum>
-  <w:abstractNum w:abstractNumId="16" w15:restartNumberingAfterBreak="0">
+  <w:abstractNum w:abstractNumId="18" w15:restartNumberingAfterBreak="0">
     <w:nsid w:val="7D782C15"/>
     <w:multiLevelType w:val="hybridMultilevel"/>
     <w:tmpl w:val="9F4829DA"/>
@@ -9890,13 +13005,13 @@
     </w:lvl>
   </w:abstractNum>
   <w:num w:numId="1" w16cid:durableId="1798839061">
-    <w:abstractNumId w:val="14"/>
+    <w:abstractNumId w:val="16"/>
   </w:num>
   <w:num w:numId="2" w16cid:durableId="1554005720">
     <w:abstractNumId w:val="2"/>
   </w:num>
   <w:num w:numId="3" w16cid:durableId="739400876">
-    <w:abstractNumId w:val="15"/>
+    <w:abstractNumId w:val="17"/>
   </w:num>
   <w:num w:numId="4" w16cid:durableId="1122770981">
     <w:abstractNumId w:val="6"/>
@@ -9908,7 +13023,7 @@
     <w:abstractNumId w:val="3"/>
   </w:num>
   <w:num w:numId="7" w16cid:durableId="1481538774">
-    <w:abstractNumId w:val="12"/>
+    <w:abstractNumId w:val="13"/>
   </w:num>
   <w:num w:numId="8" w16cid:durableId="846362044">
     <w:abstractNumId w:val="5"/>
@@ -9920,10 +13035,10 @@
     <w:abstractNumId w:val="1"/>
   </w:num>
   <w:num w:numId="11" w16cid:durableId="1414745716">
-    <w:abstractNumId w:val="13"/>
+    <w:abstractNumId w:val="15"/>
   </w:num>
   <w:num w:numId="12" w16cid:durableId="1537697769">
-    <w:abstractNumId w:val="11"/>
+    <w:abstractNumId w:val="12"/>
   </w:num>
   <w:num w:numId="13" w16cid:durableId="849375079">
     <w:abstractNumId w:val="9"/>
@@ -9935,10 +13050,16 @@
     <w:abstractNumId w:val="7"/>
   </w:num>
   <w:num w:numId="16" w16cid:durableId="1111432343">
-    <w:abstractNumId w:val="16"/>
+    <w:abstractNumId w:val="18"/>
   </w:num>
   <w:num w:numId="17" w16cid:durableId="1104497982">
     <w:abstractNumId w:val="0"/>
+  </w:num>
+  <w:num w:numId="18" w16cid:durableId="1929579559">
+    <w:abstractNumId w:val="14"/>
+  </w:num>
+  <w:num w:numId="19" w16cid:durableId="1308048864">
+    <w:abstractNumId w:val="11"/>
   </w:num>
 </w:numbering>
 </file>
@@ -9992,7 +13113,7 @@
     <w:lsdException w:name="Normal Indent" w:semiHidden="1" w:unhideWhenUsed="1"/>
     <w:lsdException w:name="footnote text" w:semiHidden="1" w:unhideWhenUsed="1"/>
     <w:lsdException w:name="annotation text" w:semiHidden="1" w:unhideWhenUsed="1"/>
-    <w:lsdException w:name="header" w:semiHidden="1" w:unhideWhenUsed="1"/>
+    <w:lsdException w:name="header" w:semiHidden="1" w:uiPriority="0" w:unhideWhenUsed="1"/>
     <w:lsdException w:name="footer" w:semiHidden="1" w:unhideWhenUsed="1"/>
     <w:lsdException w:name="index heading" w:semiHidden="1" w:unhideWhenUsed="1"/>
     <w:lsdException w:name="caption" w:semiHidden="1" w:uiPriority="35" w:unhideWhenUsed="1" w:qFormat="1"/>
@@ -10426,6 +13547,38 @@
       <w:lang w:eastAsia="en-IN"/>
     </w:rPr>
   </w:style>
+  <w:style w:type="paragraph" w:styleId="Header">
+    <w:name w:val="header"/>
+    <w:basedOn w:val="Normal"/>
+    <w:link w:val="HeaderChar"/>
+    <w:unhideWhenUsed/>
+    <w:rsid w:val="00B70B16"/>
+    <w:pPr>
+      <w:tabs>
+        <w:tab w:val="center" w:pos="4153"/>
+        <w:tab w:val="right" w:pos="8306"/>
+      </w:tabs>
+      <w:spacing w:after="0" w:line="240" w:lineRule="auto"/>
+    </w:pPr>
+    <w:rPr>
+      <w:rFonts w:ascii="Times New Roman" w:eastAsia="Times New Roman" w:hAnsi="Times New Roman" w:cs="Times New Roman"/>
+      <w:sz w:val="24"/>
+      <w:szCs w:val="24"/>
+      <w:lang w:val="en-AU" w:eastAsia="en-AU"/>
+    </w:rPr>
+  </w:style>
+  <w:style w:type="character" w:customStyle="1" w:styleId="HeaderChar">
+    <w:name w:val="Header Char"/>
+    <w:basedOn w:val="DefaultParagraphFont"/>
+    <w:link w:val="Header"/>
+    <w:rsid w:val="00B70B16"/>
+    <w:rPr>
+      <w:rFonts w:ascii="Times New Roman" w:eastAsia="Times New Roman" w:hAnsi="Times New Roman" w:cs="Times New Roman"/>
+      <w:sz w:val="24"/>
+      <w:szCs w:val="24"/>
+      <w:lang w:val="en-AU" w:eastAsia="en-AU"/>
+    </w:rPr>
+  </w:style>
 </w:styles>
 </file>
 
@@ -10449,6 +13602,151 @@
       </w:docPartPr>
       <w:docPartBody>
         <w:p>
+          <w:r>
+            <w:rPr>
+              <w:rStyle w:val="PlaceholderText"/>
+            </w:rPr>
+            <w:t>Click or tap here to enter text.</w:t>
+          </w:r>
+        </w:p>
+      </w:docPartBody>
+    </w:docPart>
+    <w:docPart>
+      <w:docPartPr>
+        <w:name w:val="37835CD247764821B0D36960DB55B23B"/>
+        <w:category>
+          <w:name w:val="General"/>
+          <w:gallery w:val="placeholder"/>
+        </w:category>
+        <w:types>
+          <w:type w:val="bbPlcHdr"/>
+        </w:types>
+        <w:behaviors>
+          <w:behavior w:val="content"/>
+        </w:behaviors>
+        <w:guid w:val="{0FC9DD65-BF75-43DF-ABD9-DC499F05208E}"/>
+      </w:docPartPr>
+      <w:docPartBody>
+        <w:p>
+          <w:pPr>
+            <w:pStyle w:val="37835CD247764821B0D36960DB55B23B"/>
+          </w:pPr>
+          <w:r>
+            <w:rPr>
+              <w:rStyle w:val="PlaceholderText"/>
+            </w:rPr>
+            <w:t>Click or tap here to enter text.</w:t>
+          </w:r>
+        </w:p>
+      </w:docPartBody>
+    </w:docPart>
+    <w:docPart>
+      <w:docPartPr>
+        <w:name w:val="AAEAD9DEA205485787B79D7755BFB011"/>
+        <w:category>
+          <w:name w:val="General"/>
+          <w:gallery w:val="placeholder"/>
+        </w:category>
+        <w:types>
+          <w:type w:val="bbPlcHdr"/>
+        </w:types>
+        <w:behaviors>
+          <w:behavior w:val="content"/>
+        </w:behaviors>
+        <w:guid w:val="{2B484F1D-0934-4303-9510-F22D7D42188E}"/>
+      </w:docPartPr>
+      <w:docPartBody>
+        <w:p>
+          <w:pPr>
+            <w:pStyle w:val="AAEAD9DEA205485787B79D7755BFB011"/>
+          </w:pPr>
+          <w:r>
+            <w:rPr>
+              <w:rStyle w:val="PlaceholderText"/>
+            </w:rPr>
+            <w:t>Click or tap here to enter text.</w:t>
+          </w:r>
+        </w:p>
+      </w:docPartBody>
+    </w:docPart>
+    <w:docPart>
+      <w:docPartPr>
+        <w:name w:val="75697AC4013541089AB007B9E5BE3C20"/>
+        <w:category>
+          <w:name w:val="General"/>
+          <w:gallery w:val="placeholder"/>
+        </w:category>
+        <w:types>
+          <w:type w:val="bbPlcHdr"/>
+        </w:types>
+        <w:behaviors>
+          <w:behavior w:val="content"/>
+        </w:behaviors>
+        <w:guid w:val="{B5182E19-3D38-46CC-ABD9-B1CB0F7C2F4B}"/>
+      </w:docPartPr>
+      <w:docPartBody>
+        <w:p>
+          <w:pPr>
+            <w:pStyle w:val="75697AC4013541089AB007B9E5BE3C20"/>
+          </w:pPr>
+          <w:r>
+            <w:rPr>
+              <w:rStyle w:val="PlaceholderText"/>
+            </w:rPr>
+            <w:t>Click or tap here to enter text.</w:t>
+          </w:r>
+        </w:p>
+      </w:docPartBody>
+    </w:docPart>
+    <w:docPart>
+      <w:docPartPr>
+        <w:name w:val="9AB4799CEFA54CC3B860CB129721E79E"/>
+        <w:category>
+          <w:name w:val="General"/>
+          <w:gallery w:val="placeholder"/>
+        </w:category>
+        <w:types>
+          <w:type w:val="bbPlcHdr"/>
+        </w:types>
+        <w:behaviors>
+          <w:behavior w:val="content"/>
+        </w:behaviors>
+        <w:guid w:val="{CD6C8621-E3D8-4059-8960-822D11180123}"/>
+      </w:docPartPr>
+      <w:docPartBody>
+        <w:p>
+          <w:pPr>
+            <w:pStyle w:val="9AB4799CEFA54CC3B860CB129721E79E"/>
+          </w:pPr>
+          <w:r>
+            <w:rPr>
+              <w:rStyle w:val="PlaceholderText"/>
+            </w:rPr>
+            <w:t>Click or tap here to enter text.</w:t>
+          </w:r>
+        </w:p>
+      </w:docPartBody>
+    </w:docPart>
+    <w:docPart>
+      <w:docPartPr>
+        <w:name w:val="E7B71BBA519C47E6A156E5210051B535"/>
+        <w:category>
+          <w:name w:val="General"/>
+          <w:gallery w:val="placeholder"/>
+        </w:category>
+        <w:types>
+          <w:type w:val="bbPlcHdr"/>
+        </w:types>
+        <w:behaviors>
+          <w:behavior w:val="content"/>
+        </w:behaviors>
+        <w:guid w:val="{069925F3-2030-4819-A7F4-B1ECFB936351}"/>
+      </w:docPartPr>
+      <w:docPartBody>
+        <w:p>
+          <w:pPr>
+            <w:pStyle w:val="E7B71BBA519C47E6A156E5210051B535"/>
+          </w:pPr>
           <w:r>
             <w:rPr>
               <w:rStyle w:val="PlaceholderText"/>
@@ -10533,6 +13831,7 @@
   <w:rsids>
     <w:rsidRoot w:val="00C04114"/>
     <w:rsid w:val="0004534D"/>
+    <w:rsid w:val="00295DEC"/>
     <w:rsid w:val="00363FE6"/>
     <w:rsid w:val="00420EAD"/>
     <w:rsid w:val="0048360D"/>
@@ -10540,6 +13839,7 @@
     <w:rsid w:val="00C04114"/>
     <w:rsid w:val="00D250C5"/>
     <w:rsid w:val="00D71E98"/>
+    <w:rsid w:val="00DE6B95"/>
     <w:rsid w:val="00E9574F"/>
   </w:rsids>
   <m:mathPr>
@@ -10994,10 +14294,42 @@
     <w:basedOn w:val="DefaultParagraphFont"/>
     <w:uiPriority w:val="99"/>
     <w:semiHidden/>
-    <w:rsid w:val="006E091F"/>
+    <w:rsid w:val="00DE6B95"/>
     <w:rPr>
       <w:color w:val="808080"/>
     </w:rPr>
+  </w:style>
+  <w:style w:type="paragraph" w:customStyle="1" w:styleId="9D154E60CA944A01A6116BA038CFB0AF">
+    <w:name w:val="9D154E60CA944A01A6116BA038CFB0AF"/>
+    <w:rsid w:val="00DE6B95"/>
+  </w:style>
+  <w:style w:type="paragraph" w:customStyle="1" w:styleId="37835CD247764821B0D36960DB55B23B">
+    <w:name w:val="37835CD247764821B0D36960DB55B23B"/>
+    <w:rsid w:val="00DE6B95"/>
+  </w:style>
+  <w:style w:type="paragraph" w:customStyle="1" w:styleId="B95317B5895F4C90B8F75B772DBB47E7">
+    <w:name w:val="B95317B5895F4C90B8F75B772DBB47E7"/>
+    <w:rsid w:val="00DE6B95"/>
+  </w:style>
+  <w:style w:type="paragraph" w:customStyle="1" w:styleId="3194706072E8440193292B58F0591D4C">
+    <w:name w:val="3194706072E8440193292B58F0591D4C"/>
+    <w:rsid w:val="00DE6B95"/>
+  </w:style>
+  <w:style w:type="paragraph" w:customStyle="1" w:styleId="AAEAD9DEA205485787B79D7755BFB011">
+    <w:name w:val="AAEAD9DEA205485787B79D7755BFB011"/>
+    <w:rsid w:val="00DE6B95"/>
+  </w:style>
+  <w:style w:type="paragraph" w:customStyle="1" w:styleId="75697AC4013541089AB007B9E5BE3C20">
+    <w:name w:val="75697AC4013541089AB007B9E5BE3C20"/>
+    <w:rsid w:val="00DE6B95"/>
+  </w:style>
+  <w:style w:type="paragraph" w:customStyle="1" w:styleId="9AB4799CEFA54CC3B860CB129721E79E">
+    <w:name w:val="9AB4799CEFA54CC3B860CB129721E79E"/>
+    <w:rsid w:val="00DE6B95"/>
+  </w:style>
+  <w:style w:type="paragraph" w:customStyle="1" w:styleId="E7B71BBA519C47E6A156E5210051B535">
+    <w:name w:val="E7B71BBA519C47E6A156E5210051B535"/>
+    <w:rsid w:val="00DE6B95"/>
   </w:style>
 </w:styles>
 </file>

</xml_diff>

<commit_message>
added future work and conclusions in interim report, modeled for Transformers vectorized datasets
</commit_message>
<xml_diff>
--- a/Docs/Interim_Report/1_Abstract_Introduction.docx
+++ b/Docs/Interim_Report/1_Abstract_Introduction.docx
@@ -37,14 +37,12 @@
         </w:rPr>
         <w:t xml:space="preserve">One of the most influential virtual learning sources in the present world is YouTube which has been accessed by billions of Internet users. According to this scenario, the number of people who create YouTube videos popularly called YouTubers has increased. This project will be useful in </w:t>
       </w:r>
-      <w:proofErr w:type="spellStart"/>
       <w:r>
         <w:rPr>
           <w:rFonts w:ascii="Times New Roman" w:hAnsi="Times New Roman" w:cs="Times New Roman"/>
         </w:rPr>
         <w:t>analyzing</w:t>
       </w:r>
-      <w:proofErr w:type="spellEnd"/>
       <w:r>
         <w:rPr>
           <w:rFonts w:ascii="Times New Roman" w:hAnsi="Times New Roman" w:cs="Times New Roman"/>
@@ -419,14 +417,12 @@
         </w:rPr>
         <w:t xml:space="preserve">r font words belong to English vocabulary. They are both used to form a meaningful sentence whose meaning can be seen in the same Figure. The data consists of most of these types of comments. There are some challenges in </w:t>
       </w:r>
-      <w:proofErr w:type="spellStart"/>
       <w:r>
         <w:rPr>
           <w:rFonts w:ascii="Times New Roman" w:hAnsi="Times New Roman" w:cs="Times New Roman"/>
         </w:rPr>
         <w:t>analyzing</w:t>
       </w:r>
-      <w:proofErr w:type="spellEnd"/>
       <w:r>
         <w:rPr>
           <w:rFonts w:ascii="Times New Roman" w:hAnsi="Times New Roman" w:cs="Times New Roman"/>
@@ -615,14 +611,12 @@
                 <w:rFonts w:ascii="Times New Roman" w:hAnsi="Times New Roman" w:cs="Times New Roman"/>
               </w:rPr>
             </w:pPr>
-            <w:proofErr w:type="spellStart"/>
             <w:r>
               <w:rPr>
                 <w:rFonts w:ascii="Times New Roman" w:hAnsi="Times New Roman" w:cs="Times New Roman"/>
               </w:rPr>
               <w:t>Benglish</w:t>
             </w:r>
-            <w:proofErr w:type="spellEnd"/>
           </w:p>
         </w:tc>
         <w:tc>
@@ -697,14 +691,12 @@
                 <w:rFonts w:ascii="Times New Roman" w:hAnsi="Times New Roman" w:cs="Times New Roman"/>
               </w:rPr>
             </w:pPr>
-            <w:proofErr w:type="spellStart"/>
             <w:r>
               <w:rPr>
                 <w:rFonts w:ascii="Times New Roman" w:hAnsi="Times New Roman" w:cs="Times New Roman"/>
               </w:rPr>
               <w:t>Denglisch</w:t>
             </w:r>
-            <w:proofErr w:type="spellEnd"/>
           </w:p>
         </w:tc>
         <w:tc>
@@ -739,14 +731,12 @@
                 <w:rFonts w:ascii="Times New Roman" w:hAnsi="Times New Roman" w:cs="Times New Roman"/>
               </w:rPr>
             </w:pPr>
-            <w:proofErr w:type="spellStart"/>
             <w:r>
               <w:rPr>
                 <w:rFonts w:ascii="Times New Roman" w:hAnsi="Times New Roman" w:cs="Times New Roman"/>
               </w:rPr>
               <w:t>Dunglish</w:t>
             </w:r>
-            <w:proofErr w:type="spellEnd"/>
           </w:p>
         </w:tc>
         <w:tc>
@@ -781,14 +771,12 @@
                 <w:rFonts w:ascii="Times New Roman" w:hAnsi="Times New Roman" w:cs="Times New Roman"/>
               </w:rPr>
             </w:pPr>
-            <w:proofErr w:type="spellStart"/>
             <w:r>
               <w:rPr>
                 <w:rFonts w:ascii="Times New Roman" w:hAnsi="Times New Roman" w:cs="Times New Roman"/>
               </w:rPr>
               <w:t>Greeklish</w:t>
             </w:r>
-            <w:proofErr w:type="spellEnd"/>
           </w:p>
         </w:tc>
         <w:tc>
@@ -823,14 +811,12 @@
                 <w:rFonts w:ascii="Times New Roman" w:hAnsi="Times New Roman" w:cs="Times New Roman"/>
               </w:rPr>
             </w:pPr>
-            <w:proofErr w:type="spellStart"/>
             <w:r>
               <w:rPr>
                 <w:rFonts w:ascii="Times New Roman" w:hAnsi="Times New Roman" w:cs="Times New Roman"/>
               </w:rPr>
               <w:t>Poglish</w:t>
             </w:r>
-            <w:proofErr w:type="spellEnd"/>
           </w:p>
         </w:tc>
         <w:tc>
@@ -865,14 +851,12 @@
                 <w:rFonts w:ascii="Times New Roman" w:hAnsi="Times New Roman" w:cs="Times New Roman"/>
               </w:rPr>
             </w:pPr>
-            <w:proofErr w:type="spellStart"/>
             <w:r>
               <w:rPr>
                 <w:rFonts w:ascii="Times New Roman" w:hAnsi="Times New Roman" w:cs="Times New Roman"/>
               </w:rPr>
               <w:t>Porglish</w:t>
             </w:r>
-            <w:proofErr w:type="spellEnd"/>
           </w:p>
         </w:tc>
         <w:tc>
@@ -947,14 +931,12 @@
                 <w:rFonts w:ascii="Times New Roman" w:hAnsi="Times New Roman" w:cs="Times New Roman"/>
               </w:rPr>
             </w:pPr>
-            <w:proofErr w:type="spellStart"/>
             <w:r>
               <w:rPr>
                 <w:rFonts w:ascii="Times New Roman" w:hAnsi="Times New Roman" w:cs="Times New Roman"/>
               </w:rPr>
               <w:t>Svorsk</w:t>
             </w:r>
-            <w:proofErr w:type="spellEnd"/>
           </w:p>
         </w:tc>
         <w:tc>
@@ -989,14 +971,12 @@
                 <w:rFonts w:ascii="Times New Roman" w:hAnsi="Times New Roman" w:cs="Times New Roman"/>
               </w:rPr>
             </w:pPr>
-            <w:proofErr w:type="spellStart"/>
             <w:r>
               <w:rPr>
                 <w:rFonts w:ascii="Times New Roman" w:hAnsi="Times New Roman" w:cs="Times New Roman"/>
               </w:rPr>
               <w:t>Tanglish</w:t>
             </w:r>
-            <w:proofErr w:type="spellEnd"/>
           </w:p>
         </w:tc>
         <w:tc>
@@ -1045,21 +1025,7 @@
         <w:rPr>
           <w:rFonts w:ascii="Times New Roman" w:hAnsi="Times New Roman" w:cs="Times New Roman"/>
         </w:rPr>
-        <w:t xml:space="preserve">The flow of this project includes cleaning data like removing special characters, smiley symbols, etc. Different types of vectorizations are planned on the data namely TF-IDF, Term Frequency (TF), Count Vectorizer, Bert transformers, etc. Supervised learning is to be applied to all the transformed data vector forms with different classification models like Logistic Regression, K-Nearest </w:t>
-      </w:r>
-      <w:proofErr w:type="spellStart"/>
-      <w:r>
-        <w:rPr>
-          <w:rFonts w:ascii="Times New Roman" w:hAnsi="Times New Roman" w:cs="Times New Roman"/>
-        </w:rPr>
-        <w:t>Neighbors</w:t>
-      </w:r>
-      <w:proofErr w:type="spellEnd"/>
-      <w:r>
-        <w:rPr>
-          <w:rFonts w:ascii="Times New Roman" w:hAnsi="Times New Roman" w:cs="Times New Roman"/>
-        </w:rPr>
-        <w:t xml:space="preserve">, Naïve Bayes, Decision Trees, Random Forests, Support Vector Machine, etc. This Report is divided into 7 sections namely Introduction, Literature Review, Methodology, </w:t>
+        <w:t xml:space="preserve">The flow of this project includes cleaning data like removing special characters, smiley symbols, etc. Different types of vectorizations are planned on the data namely TF-IDF, Term Frequency (TF), Count Vectorizer, Bert transformers, etc. Supervised learning is to be applied to all the transformed data vector forms with different classification models like Logistic Regression, K-Nearest Neighbors, Naïve Bayes, Decision Trees, Random Forests, Support Vector Machine, etc. This Report is divided into 7 sections namely Introduction, Literature Review, Methodology, </w:t>
       </w:r>
       <w:r>
         <w:rPr>
@@ -1073,40 +1039,72 @@
         </w:rPr>
         <w:t xml:space="preserve">, Ethical Considerations, </w:t>
       </w:r>
-      <w:proofErr w:type="gramStart"/>
-      <w:r>
-        <w:rPr>
-          <w:rFonts w:ascii="Times New Roman" w:hAnsi="Times New Roman" w:cs="Times New Roman"/>
-        </w:rPr>
-        <w:t>Future plan</w:t>
-      </w:r>
-      <w:proofErr w:type="gramEnd"/>
+      <w:r>
+        <w:rPr>
+          <w:rFonts w:ascii="Times New Roman" w:hAnsi="Times New Roman" w:cs="Times New Roman"/>
+        </w:rPr>
+        <w:t xml:space="preserve">Conclusion and </w:t>
+      </w:r>
+      <w:r>
+        <w:rPr>
+          <w:rFonts w:ascii="Times New Roman" w:hAnsi="Times New Roman" w:cs="Times New Roman"/>
+        </w:rPr>
+        <w:t xml:space="preserve">Future </w:t>
+      </w:r>
+      <w:r>
+        <w:rPr>
+          <w:rFonts w:ascii="Times New Roman" w:hAnsi="Times New Roman" w:cs="Times New Roman"/>
+        </w:rPr>
+        <w:t>Work</w:t>
+      </w:r>
       <w:r>
         <w:rPr>
           <w:rFonts w:ascii="Times New Roman" w:hAnsi="Times New Roman" w:cs="Times New Roman"/>
         </w:rPr>
         <w:t xml:space="preserve">, and References. The problem statement, the structure of the report, research questions, and research motivation is discussed in the Introduction. The research for the hurdles faced, suggested </w:t>
       </w:r>
-      <w:proofErr w:type="gramStart"/>
       <w:r>
         <w:rPr>
           <w:rFonts w:ascii="Times New Roman" w:hAnsi="Times New Roman" w:cs="Times New Roman"/>
         </w:rPr>
         <w:t>methods</w:t>
       </w:r>
-      <w:proofErr w:type="gramEnd"/>
-      <w:r>
-        <w:rPr>
-          <w:rFonts w:ascii="Times New Roman" w:hAnsi="Times New Roman" w:cs="Times New Roman"/>
-        </w:rPr>
-        <w:t xml:space="preserve"> and influenced works are mentioned in the Literature review. The methodology of how the project has been planned and detailed steps of implementation are discussed in the Methodology section. The description </w:t>
+      <w:r>
+        <w:rPr>
+          <w:rFonts w:ascii="Times New Roman" w:hAnsi="Times New Roman" w:cs="Times New Roman"/>
+        </w:rPr>
+        <w:t xml:space="preserve"> and influenced works are mentioned in the Literature review. The methodology of how the project has been planned and detailed steps of implementation are discussed in the </w:t>
       </w:r>
       <w:r>
         <w:rPr>
           <w:rFonts w:ascii="Times New Roman" w:hAnsi="Times New Roman" w:cs="Times New Roman"/>
         </w:rPr>
         <w:lastRenderedPageBreak/>
-        <w:t>of data and pre-processing steps are mentioned in Data Exploration and Pre-Processing. The Ethical methods regarding the project and data are discussed in Ethical Considerations. The progress of the project and hypothesis explanation are discussed in the Future plan section. The work references are added in the References section.</w:t>
+        <w:t xml:space="preserve">Methodology section. The description of data and pre-processing steps are mentioned in Data Exploration and Pre-Processing. The Ethical methods regarding the project and data are discussed in Ethical Considerations. The progress of the project and hypothesis explanation are discussed in the </w:t>
+      </w:r>
+      <w:r>
+        <w:rPr>
+          <w:rFonts w:ascii="Times New Roman" w:hAnsi="Times New Roman" w:cs="Times New Roman"/>
+        </w:rPr>
+        <w:t xml:space="preserve">Conclusion and </w:t>
+      </w:r>
+      <w:r>
+        <w:rPr>
+          <w:rFonts w:ascii="Times New Roman" w:hAnsi="Times New Roman" w:cs="Times New Roman"/>
+        </w:rPr>
+        <w:t xml:space="preserve">Future </w:t>
+      </w:r>
+      <w:r>
+        <w:rPr>
+          <w:rFonts w:ascii="Times New Roman" w:hAnsi="Times New Roman" w:cs="Times New Roman"/>
+        </w:rPr>
+        <w:t>work</w:t>
+      </w:r>
+      <w:r>
+        <w:rPr>
+          <w:rFonts w:ascii="Times New Roman" w:hAnsi="Times New Roman" w:cs="Times New Roman"/>
+        </w:rPr>
+        <w:t xml:space="preserve"> section. The work references are added in the References section.</w:t>
       </w:r>
     </w:p>
     <w:p>
@@ -1526,23 +1524,7 @@
               <w:rFonts w:ascii="Times New Roman" w:hAnsi="Times New Roman" w:cs="Times New Roman"/>
               <w:color w:val="000000"/>
             </w:rPr>
-            <w:t xml:space="preserve">(UCI Machine Learning Repository: </w:t>
-          </w:r>
-          <w:proofErr w:type="spellStart"/>
-          <w:r>
-            <w:rPr>
-              <w:rFonts w:ascii="Times New Roman" w:hAnsi="Times New Roman" w:cs="Times New Roman"/>
-              <w:color w:val="000000"/>
-            </w:rPr>
-            <w:t>Youtube</w:t>
-          </w:r>
-          <w:proofErr w:type="spellEnd"/>
-          <w:r>
-            <w:rPr>
-              <w:rFonts w:ascii="Times New Roman" w:hAnsi="Times New Roman" w:cs="Times New Roman"/>
-              <w:color w:val="000000"/>
-            </w:rPr>
-            <w:t xml:space="preserve"> cookery channels viewers comments in Hinglish Data Set n.d.)</w:t>
+            <w:t>(UCI Machine Learning Repository: Youtube cookery channels viewers comments in Hinglish Data Set n.d.)</w:t>
           </w:r>
         </w:sdtContent>
       </w:sdt>
@@ -1551,39 +1533,7 @@
           <w:rFonts w:ascii="Times New Roman" w:hAnsi="Times New Roman" w:cs="Times New Roman"/>
           <w:color w:val="000000"/>
         </w:rPr>
-        <w:t xml:space="preserve">. The data contains the comments received by the two YouTube cookery channels namely, Nisha </w:t>
-      </w:r>
-      <w:proofErr w:type="spellStart"/>
-      <w:r>
-        <w:rPr>
-          <w:rFonts w:ascii="Times New Roman" w:hAnsi="Times New Roman" w:cs="Times New Roman"/>
-          <w:color w:val="000000"/>
-        </w:rPr>
-        <w:t>Madhulika’s</w:t>
-      </w:r>
-      <w:proofErr w:type="spellEnd"/>
-      <w:r>
-        <w:rPr>
-          <w:rFonts w:ascii="Times New Roman" w:hAnsi="Times New Roman" w:cs="Times New Roman"/>
-          <w:color w:val="000000"/>
-        </w:rPr>
-        <w:t xml:space="preserve"> Cooking channel and </w:t>
-      </w:r>
-      <w:proofErr w:type="spellStart"/>
-      <w:r>
-        <w:rPr>
-          <w:rFonts w:ascii="Times New Roman" w:hAnsi="Times New Roman" w:cs="Times New Roman"/>
-          <w:color w:val="000000"/>
-        </w:rPr>
-        <w:t>Kabita’s</w:t>
-      </w:r>
-      <w:proofErr w:type="spellEnd"/>
-      <w:r>
-        <w:rPr>
-          <w:rFonts w:ascii="Times New Roman" w:hAnsi="Times New Roman" w:cs="Times New Roman"/>
-          <w:color w:val="000000"/>
-        </w:rPr>
-        <w:t xml:space="preserve"> Kitchen. The data consists of labels</w:t>
+        <w:t>. The data contains the comments received by the two YouTube cookery channels namely, Nisha Madhulika’s Cooking channel and Kabita’s Kitchen. The data consists of labels</w:t>
       </w:r>
       <w:r>
         <w:rPr>
@@ -1610,39 +1560,7 @@
           <w:rFonts w:ascii="Times New Roman" w:hAnsi="Times New Roman" w:cs="Times New Roman"/>
           <w:color w:val="000000"/>
         </w:rPr>
-        <w:t xml:space="preserve">Data </w:t>
-      </w:r>
-      <w:proofErr w:type="spellStart"/>
-      <w:r>
-        <w:rPr>
-          <w:rFonts w:ascii="Times New Roman" w:hAnsi="Times New Roman" w:cs="Times New Roman"/>
-          <w:color w:val="000000"/>
-        </w:rPr>
-        <w:t>Preprocessing</w:t>
-      </w:r>
-      <w:proofErr w:type="spellEnd"/>
-      <w:r>
-        <w:rPr>
-          <w:rFonts w:ascii="Times New Roman" w:hAnsi="Times New Roman" w:cs="Times New Roman"/>
-          <w:color w:val="000000"/>
-        </w:rPr>
-        <w:t xml:space="preserve">: The raw data consists of many line breaks and smiley symbols. They will be removed in the </w:t>
-      </w:r>
-      <w:proofErr w:type="spellStart"/>
-      <w:r>
-        <w:rPr>
-          <w:rFonts w:ascii="Times New Roman" w:hAnsi="Times New Roman" w:cs="Times New Roman"/>
-          <w:color w:val="000000"/>
-        </w:rPr>
-        <w:t>preprocessing</w:t>
-      </w:r>
-      <w:proofErr w:type="spellEnd"/>
-      <w:r>
-        <w:rPr>
-          <w:rFonts w:ascii="Times New Roman" w:hAnsi="Times New Roman" w:cs="Times New Roman"/>
-          <w:color w:val="000000"/>
-        </w:rPr>
-        <w:t xml:space="preserve"> stage.</w:t>
+        <w:t>Data Preprocessing: The raw data consists of many line breaks and smiley symbols. They will be removed in the preprocessing stage.</w:t>
       </w:r>
     </w:p>
     <w:p>
@@ -1692,7 +1610,6 @@
         </w:rPr>
         <w:t xml:space="preserve">to </w:t>
       </w:r>
-      <w:proofErr w:type="spellStart"/>
       <w:r>
         <w:rPr>
           <w:rFonts w:ascii="Times New Roman" w:hAnsi="Times New Roman" w:cs="Times New Roman"/>
@@ -1700,7 +1617,6 @@
         </w:rPr>
         <w:t>analyze</w:t>
       </w:r>
-      <w:proofErr w:type="spellEnd"/>
       <w:r>
         <w:rPr>
           <w:rFonts w:ascii="Times New Roman" w:hAnsi="Times New Roman" w:cs="Times New Roman"/>
@@ -1963,6 +1879,43 @@
           <w:rFonts w:ascii="Times New Roman" w:hAnsi="Times New Roman" w:cs="Times New Roman"/>
         </w:rPr>
         <w:t xml:space="preserve"> Component Analysis will be performed.</w:t>
+      </w:r>
+    </w:p>
+    <w:p>
+      <w:pPr>
+        <w:pStyle w:val="ListParagraph"/>
+        <w:numPr>
+          <w:ilvl w:val="0"/>
+          <w:numId w:val="4"/>
+        </w:numPr>
+        <w:jc w:val="both"/>
+        <w:rPr>
+          <w:rFonts w:ascii="Times New Roman" w:hAnsi="Times New Roman" w:cs="Times New Roman"/>
+        </w:rPr>
+      </w:pPr>
+      <w:r>
+        <w:rPr>
+          <w:rFonts w:ascii="Times New Roman" w:hAnsi="Times New Roman" w:cs="Times New Roman"/>
+        </w:rPr>
+        <w:t xml:space="preserve">Evaluation: As the Sentimental analysis is based on the classification type of supervised learning, the evaluation will be done based on Precision, Recall, F1 Score, </w:t>
+      </w:r>
+      <w:r>
+        <w:rPr>
+          <w:rFonts w:ascii="Times New Roman" w:hAnsi="Times New Roman" w:cs="Times New Roman"/>
+        </w:rPr>
+        <w:t>Confusion matrix, Classification report, Accuracy,</w:t>
+      </w:r>
+      <w:r>
+        <w:rPr>
+          <w:rFonts w:ascii="Times New Roman" w:hAnsi="Times New Roman" w:cs="Times New Roman"/>
+        </w:rPr>
+        <w:t xml:space="preserve"> </w:t>
+      </w:r>
+      <w:r>
+        <w:rPr>
+          <w:rFonts w:ascii="Times New Roman" w:hAnsi="Times New Roman" w:cs="Times New Roman"/>
+        </w:rPr>
+        <w:t>Area Under Curve, etc.</w:t>
       </w:r>
     </w:p>
     <w:p>
@@ -2132,44 +2085,14 @@
         <w:rPr>
           <w:rFonts w:ascii="Times New Roman" w:hAnsi="Times New Roman" w:cs="Times New Roman"/>
         </w:rPr>
-        <w:t xml:space="preserve">The two datasets are of two YouTube Cookery channels taken from the UCI website. The channels are India’s popular cooking channels namely </w:t>
-      </w:r>
-      <w:proofErr w:type="spellStart"/>
-      <w:r>
-        <w:rPr>
-          <w:rFonts w:ascii="Times New Roman" w:hAnsi="Times New Roman" w:cs="Times New Roman"/>
-        </w:rPr>
-        <w:t>NishaMadhulika</w:t>
-      </w:r>
-      <w:proofErr w:type="spellEnd"/>
-      <w:r>
-        <w:rPr>
-          <w:rFonts w:ascii="Times New Roman" w:hAnsi="Times New Roman" w:cs="Times New Roman"/>
-        </w:rPr>
-        <w:t xml:space="preserve"> and </w:t>
-      </w:r>
-      <w:proofErr w:type="spellStart"/>
-      <w:r>
-        <w:rPr>
-          <w:rFonts w:ascii="Times New Roman" w:hAnsi="Times New Roman" w:cs="Times New Roman"/>
-        </w:rPr>
-        <w:t>Kabita’s</w:t>
-      </w:r>
-      <w:proofErr w:type="spellEnd"/>
-      <w:r>
-        <w:rPr>
-          <w:rFonts w:ascii="Times New Roman" w:hAnsi="Times New Roman" w:cs="Times New Roman"/>
-        </w:rPr>
-        <w:t xml:space="preserve"> Kitchen. Each dataset consists of 4900 rows. Each row has a comment given by the user and the type of user intention through the comment. The comments were clustered and </w:t>
-      </w:r>
-      <w:proofErr w:type="spellStart"/>
+        <w:t xml:space="preserve">The two datasets are of two YouTube Cookery channels taken from the UCI website. The channels are India’s popular cooking channels namely NishaMadhulika and Kabita’s Kitchen. Each dataset consists of 4900 rows. Each row has a comment given by the user and the type of user intention through the comment. The comments were clustered and </w:t>
+      </w:r>
       <w:r>
         <w:rPr>
           <w:rFonts w:ascii="Times New Roman" w:hAnsi="Times New Roman" w:cs="Times New Roman"/>
         </w:rPr>
         <w:t>labeled</w:t>
       </w:r>
-      <w:proofErr w:type="spellEnd"/>
       <w:r>
         <w:rPr>
           <w:rFonts w:ascii="Times New Roman" w:hAnsi="Times New Roman" w:cs="Times New Roman"/>
@@ -2468,16 +2391,8 @@
               <w:rPr>
                 <w:rFonts w:ascii="Times New Roman" w:hAnsi="Times New Roman" w:cs="Times New Roman"/>
               </w:rPr>
-              <w:t xml:space="preserve">thank you </w:t>
-            </w:r>
-            <w:proofErr w:type="spellStart"/>
-            <w:r>
-              <w:rPr>
-                <w:rFonts w:ascii="Times New Roman" w:hAnsi="Times New Roman" w:cs="Times New Roman"/>
-              </w:rPr>
-              <w:t>didi</w:t>
-            </w:r>
-            <w:proofErr w:type="spellEnd"/>
+              <w:t>thank you didi</w:t>
+            </w:r>
           </w:p>
         </w:tc>
       </w:tr>
@@ -2733,58 +2648,8 @@
               <w:rPr>
                 <w:rFonts w:ascii="Times New Roman" w:hAnsi="Times New Roman" w:cs="Times New Roman"/>
               </w:rPr>
-              <w:t xml:space="preserve">AMAZING! Maine ye video </w:t>
-            </w:r>
-            <w:proofErr w:type="spellStart"/>
-            <w:r>
-              <w:rPr>
-                <w:rFonts w:ascii="Times New Roman" w:hAnsi="Times New Roman" w:cs="Times New Roman"/>
-              </w:rPr>
-              <w:t>dekhkar</w:t>
-            </w:r>
-            <w:proofErr w:type="spellEnd"/>
-            <w:r>
-              <w:rPr>
-                <w:rFonts w:ascii="Times New Roman" w:hAnsi="Times New Roman" w:cs="Times New Roman"/>
-              </w:rPr>
-              <w:t xml:space="preserve"> </w:t>
-            </w:r>
-            <w:proofErr w:type="spellStart"/>
-            <w:r>
-              <w:rPr>
-                <w:rFonts w:ascii="Times New Roman" w:hAnsi="Times New Roman" w:cs="Times New Roman"/>
-              </w:rPr>
-              <w:t>dum</w:t>
-            </w:r>
-            <w:proofErr w:type="spellEnd"/>
-            <w:r>
-              <w:rPr>
-                <w:rFonts w:ascii="Times New Roman" w:hAnsi="Times New Roman" w:cs="Times New Roman"/>
-              </w:rPr>
-              <w:t xml:space="preserve"> biryani banana </w:t>
-            </w:r>
-            <w:proofErr w:type="spellStart"/>
-            <w:r>
-              <w:rPr>
-                <w:rFonts w:ascii="Times New Roman" w:hAnsi="Times New Roman" w:cs="Times New Roman"/>
-              </w:rPr>
-              <w:t>sikha</w:t>
-            </w:r>
-            <w:proofErr w:type="spellEnd"/>
-            <w:r>
-              <w:rPr>
-                <w:rFonts w:ascii="Times New Roman" w:hAnsi="Times New Roman" w:cs="Times New Roman"/>
-              </w:rPr>
-              <w:t xml:space="preserve"> </w:t>
-            </w:r>
-            <w:proofErr w:type="spellStart"/>
-            <w:r>
-              <w:rPr>
-                <w:rFonts w:ascii="Times New Roman" w:hAnsi="Times New Roman" w:cs="Times New Roman"/>
-              </w:rPr>
-              <w:t>hai</w:t>
-            </w:r>
-            <w:proofErr w:type="spellEnd"/>
+              <w:t>AMAZING! Maine ye video dekhkar dum biryani banana sikha hai</w:t>
+            </w:r>
           </w:p>
           <w:p>
             <w:pPr>
@@ -3093,47 +2958,11 @@
                 <w:rFonts w:ascii="Times New Roman" w:hAnsi="Times New Roman" w:cs="Times New Roman"/>
               </w:rPr>
             </w:pPr>
-            <w:proofErr w:type="spellStart"/>
-            <w:r>
-              <w:rPr>
-                <w:rFonts w:ascii="Times New Roman" w:hAnsi="Times New Roman" w:cs="Times New Roman"/>
-              </w:rPr>
-              <w:t>Thakuuu</w:t>
-            </w:r>
-            <w:proofErr w:type="spellEnd"/>
-            <w:r>
-              <w:rPr>
-                <w:rFonts w:ascii="Times New Roman" w:hAnsi="Times New Roman" w:cs="Times New Roman"/>
-              </w:rPr>
-              <w:t xml:space="preserve"> </w:t>
-            </w:r>
-            <w:proofErr w:type="spellStart"/>
-            <w:r>
-              <w:rPr>
-                <w:rFonts w:ascii="Times New Roman" w:hAnsi="Times New Roman" w:cs="Times New Roman"/>
-              </w:rPr>
-              <w:t>soo</w:t>
-            </w:r>
-            <w:proofErr w:type="spellEnd"/>
-            <w:r>
-              <w:rPr>
-                <w:rFonts w:ascii="Times New Roman" w:hAnsi="Times New Roman" w:cs="Times New Roman"/>
-              </w:rPr>
-              <w:t xml:space="preserve"> </w:t>
-            </w:r>
-            <w:proofErr w:type="spellStart"/>
-            <w:r>
-              <w:rPr>
-                <w:rFonts w:ascii="Times New Roman" w:hAnsi="Times New Roman" w:cs="Times New Roman"/>
-              </w:rPr>
-              <w:t>mch</w:t>
-            </w:r>
-            <w:proofErr w:type="spellEnd"/>
-            <w:r>
-              <w:rPr>
-                <w:rFonts w:ascii="Times New Roman" w:hAnsi="Times New Roman" w:cs="Times New Roman"/>
-              </w:rPr>
-              <w:t xml:space="preserve"> mam u r such a talented</w:t>
+            <w:r>
+              <w:rPr>
+                <w:rFonts w:ascii="Times New Roman" w:hAnsi="Times New Roman" w:cs="Times New Roman"/>
+              </w:rPr>
+              <w:t>Thakuuu soo mch mam u r such a talented</w:t>
             </w:r>
           </w:p>
           <w:p>
@@ -3153,49 +2982,7 @@
               <w:rPr>
                 <w:rFonts w:ascii="Times New Roman" w:hAnsi="Times New Roman" w:cs="Times New Roman"/>
               </w:rPr>
-              <w:t>Nice Aunty ji..........</w:t>
-            </w:r>
-            <w:proofErr w:type="spellStart"/>
-            <w:r>
-              <w:rPr>
-                <w:rFonts w:ascii="Times New Roman" w:hAnsi="Times New Roman" w:cs="Times New Roman"/>
-              </w:rPr>
-              <w:t>kaun</w:t>
-            </w:r>
-            <w:proofErr w:type="spellEnd"/>
-            <w:r>
-              <w:rPr>
-                <w:rFonts w:ascii="Times New Roman" w:hAnsi="Times New Roman" w:cs="Times New Roman"/>
-              </w:rPr>
-              <w:t xml:space="preserve"> se oil ka use </w:t>
-            </w:r>
-            <w:proofErr w:type="spellStart"/>
-            <w:r>
-              <w:rPr>
-                <w:rFonts w:ascii="Times New Roman" w:hAnsi="Times New Roman" w:cs="Times New Roman"/>
-              </w:rPr>
-              <w:t>karna</w:t>
-            </w:r>
-            <w:proofErr w:type="spellEnd"/>
-            <w:r>
-              <w:rPr>
-                <w:rFonts w:ascii="Times New Roman" w:hAnsi="Times New Roman" w:cs="Times New Roman"/>
-              </w:rPr>
-              <w:t xml:space="preserve"> </w:t>
-            </w:r>
-            <w:proofErr w:type="spellStart"/>
-            <w:r>
-              <w:rPr>
-                <w:rFonts w:ascii="Times New Roman" w:hAnsi="Times New Roman" w:cs="Times New Roman"/>
-              </w:rPr>
-              <w:t>hoga</w:t>
-            </w:r>
-            <w:proofErr w:type="spellEnd"/>
-            <w:r>
-              <w:rPr>
-                <w:rFonts w:ascii="Times New Roman" w:hAnsi="Times New Roman" w:cs="Times New Roman"/>
-              </w:rPr>
-              <w:t>??</w:t>
+              <w:t>Nice Aunty ji..........kaun se oil ka use karna hoga??</w:t>
             </w:r>
           </w:p>
           <w:p>
@@ -3215,93 +3002,7 @@
               <w:rPr>
                 <w:rFonts w:ascii="Times New Roman" w:hAnsi="Times New Roman" w:cs="Times New Roman"/>
               </w:rPr>
-              <w:t xml:space="preserve">hello </w:t>
-            </w:r>
-            <w:proofErr w:type="spellStart"/>
-            <w:proofErr w:type="gramStart"/>
-            <w:r>
-              <w:rPr>
-                <w:rFonts w:ascii="Times New Roman" w:hAnsi="Times New Roman" w:cs="Times New Roman"/>
-              </w:rPr>
-              <w:t>nisha,ive</w:t>
-            </w:r>
-            <w:proofErr w:type="spellEnd"/>
-            <w:proofErr w:type="gramEnd"/>
-            <w:r>
-              <w:rPr>
-                <w:rFonts w:ascii="Times New Roman" w:hAnsi="Times New Roman" w:cs="Times New Roman"/>
-              </w:rPr>
-              <w:t xml:space="preserve"> tried </w:t>
-            </w:r>
-            <w:proofErr w:type="spellStart"/>
-            <w:r>
-              <w:rPr>
-                <w:rFonts w:ascii="Times New Roman" w:hAnsi="Times New Roman" w:cs="Times New Roman"/>
-              </w:rPr>
-              <w:t>ur</w:t>
-            </w:r>
-            <w:proofErr w:type="spellEnd"/>
-            <w:r>
-              <w:rPr>
-                <w:rFonts w:ascii="Times New Roman" w:hAnsi="Times New Roman" w:cs="Times New Roman"/>
-              </w:rPr>
-              <w:t xml:space="preserve"> </w:t>
-            </w:r>
-            <w:proofErr w:type="spellStart"/>
-            <w:r>
-              <w:rPr>
-                <w:rFonts w:ascii="Times New Roman" w:hAnsi="Times New Roman" w:cs="Times New Roman"/>
-              </w:rPr>
-              <w:t>alo</w:t>
-            </w:r>
-            <w:proofErr w:type="spellEnd"/>
-            <w:r>
-              <w:rPr>
-                <w:rFonts w:ascii="Times New Roman" w:hAnsi="Times New Roman" w:cs="Times New Roman"/>
-              </w:rPr>
-              <w:t xml:space="preserve"> paratha n it was just </w:t>
-            </w:r>
-            <w:proofErr w:type="spellStart"/>
-            <w:r>
-              <w:rPr>
-                <w:rFonts w:ascii="Times New Roman" w:hAnsi="Times New Roman" w:cs="Times New Roman"/>
-              </w:rPr>
-              <w:t>awesome,i</w:t>
-            </w:r>
-            <w:proofErr w:type="spellEnd"/>
-            <w:r>
-              <w:rPr>
-                <w:rFonts w:ascii="Times New Roman" w:hAnsi="Times New Roman" w:cs="Times New Roman"/>
-              </w:rPr>
-              <w:t xml:space="preserve"> just love u n </w:t>
-            </w:r>
-            <w:proofErr w:type="spellStart"/>
-            <w:r>
-              <w:rPr>
-                <w:rFonts w:ascii="Times New Roman" w:hAnsi="Times New Roman" w:cs="Times New Roman"/>
-              </w:rPr>
-              <w:t>ofcourse</w:t>
-            </w:r>
-            <w:proofErr w:type="spellEnd"/>
-            <w:r>
-              <w:rPr>
-                <w:rFonts w:ascii="Times New Roman" w:hAnsi="Times New Roman" w:cs="Times New Roman"/>
-              </w:rPr>
-              <w:t xml:space="preserve"> </w:t>
-            </w:r>
-            <w:proofErr w:type="spellStart"/>
-            <w:r>
-              <w:rPr>
-                <w:rFonts w:ascii="Times New Roman" w:hAnsi="Times New Roman" w:cs="Times New Roman"/>
-              </w:rPr>
-              <w:t>ur</w:t>
-            </w:r>
-            <w:proofErr w:type="spellEnd"/>
-            <w:r>
-              <w:rPr>
-                <w:rFonts w:ascii="Times New Roman" w:hAnsi="Times New Roman" w:cs="Times New Roman"/>
-              </w:rPr>
-              <w:t xml:space="preserve"> recipes.</w:t>
+              <w:t>hello nisha,ive tried ur alo paratha n it was just awesome,i just love u n ofcourse ur recipes.</w:t>
             </w:r>
           </w:p>
         </w:tc>
@@ -3466,16 +3167,8 @@
               <w:rPr>
                 <w:rFonts w:ascii="Times New Roman" w:hAnsi="Times New Roman" w:cs="Times New Roman"/>
               </w:rPr>
-              <w:t xml:space="preserve">Who try this please one </w:t>
-            </w:r>
-            <w:proofErr w:type="gramStart"/>
-            <w:r>
-              <w:rPr>
-                <w:rFonts w:ascii="Times New Roman" w:hAnsi="Times New Roman" w:cs="Times New Roman"/>
-              </w:rPr>
-              <w:t>like</w:t>
-            </w:r>
-            <w:proofErr w:type="gramEnd"/>
+              <w:t>Who try this please one like</w:t>
+            </w:r>
           </w:p>
           <w:p>
             <w:pPr>
@@ -3494,16 +3187,8 @@
               <w:rPr>
                 <w:rFonts w:ascii="Times New Roman" w:hAnsi="Times New Roman" w:cs="Times New Roman"/>
               </w:rPr>
-              <w:t xml:space="preserve">Happy new year </w:t>
-            </w:r>
-            <w:proofErr w:type="spellStart"/>
-            <w:r>
-              <w:rPr>
-                <w:rFonts w:ascii="Times New Roman" w:hAnsi="Times New Roman" w:cs="Times New Roman"/>
-              </w:rPr>
-              <w:t>aanti</w:t>
-            </w:r>
-            <w:proofErr w:type="spellEnd"/>
+              <w:t>Happy new year aanti</w:t>
+            </w:r>
           </w:p>
         </w:tc>
       </w:tr>
@@ -3605,16 +3290,8 @@
               <w:rPr>
                 <w:rFonts w:ascii="Times New Roman" w:hAnsi="Times New Roman" w:cs="Times New Roman"/>
               </w:rPr>
-              <w:t xml:space="preserve">Atta flour means wheat </w:t>
-            </w:r>
-            <w:proofErr w:type="gramStart"/>
-            <w:r>
-              <w:rPr>
-                <w:rFonts w:ascii="Times New Roman" w:hAnsi="Times New Roman" w:cs="Times New Roman"/>
-              </w:rPr>
-              <w:t>flour?</w:t>
-            </w:r>
-            <w:proofErr w:type="gramEnd"/>
+              <w:t>Atta flour means wheat flour?</w:t>
+            </w:r>
           </w:p>
           <w:p>
             <w:pPr>
@@ -3653,35 +3330,7 @@
               <w:rPr>
                 <w:rFonts w:ascii="Times New Roman" w:hAnsi="Times New Roman" w:cs="Times New Roman"/>
               </w:rPr>
-              <w:t xml:space="preserve">Kya </w:t>
-            </w:r>
-            <w:proofErr w:type="spellStart"/>
-            <w:r>
-              <w:rPr>
-                <w:rFonts w:ascii="Times New Roman" w:hAnsi="Times New Roman" w:cs="Times New Roman"/>
-              </w:rPr>
-              <w:t>stafing</w:t>
-            </w:r>
-            <w:proofErr w:type="spellEnd"/>
-            <w:r>
-              <w:rPr>
-                <w:rFonts w:ascii="Times New Roman" w:hAnsi="Times New Roman" w:cs="Times New Roman"/>
-              </w:rPr>
-              <w:t xml:space="preserve"> me Magi masala dal </w:t>
-            </w:r>
-            <w:proofErr w:type="spellStart"/>
-            <w:r>
-              <w:rPr>
-                <w:rFonts w:ascii="Times New Roman" w:hAnsi="Times New Roman" w:cs="Times New Roman"/>
-              </w:rPr>
-              <w:t>sakte</w:t>
-            </w:r>
-            <w:proofErr w:type="spellEnd"/>
-            <w:r>
-              <w:rPr>
-                <w:rFonts w:ascii="Times New Roman" w:hAnsi="Times New Roman" w:cs="Times New Roman"/>
-              </w:rPr>
-              <w:t xml:space="preserve"> he</w:t>
+              <w:t>Kya stafing me Magi masala dal sakte he</w:t>
             </w:r>
           </w:p>
         </w:tc>
@@ -3755,25 +3404,7 @@
                 <w:b/>
                 <w:bCs/>
               </w:rPr>
-              <w:t xml:space="preserve">Nisha </w:t>
-            </w:r>
-            <w:proofErr w:type="spellStart"/>
-            <w:r>
-              <w:rPr>
-                <w:rFonts w:ascii="Times New Roman" w:hAnsi="Times New Roman" w:cs="Times New Roman"/>
-                <w:b/>
-                <w:bCs/>
-              </w:rPr>
-              <w:t>Madhulika</w:t>
-            </w:r>
-            <w:proofErr w:type="spellEnd"/>
-            <w:r>
-              <w:rPr>
-                <w:rFonts w:ascii="Times New Roman" w:hAnsi="Times New Roman" w:cs="Times New Roman"/>
-                <w:b/>
-                <w:bCs/>
-              </w:rPr>
-              <w:t xml:space="preserve"> Dataset</w:t>
+              <w:t>Nisha Madhulika Dataset</w:t>
             </w:r>
           </w:p>
         </w:tc>
@@ -3790,23 +3421,13 @@
                 <w:bCs/>
               </w:rPr>
             </w:pPr>
-            <w:proofErr w:type="spellStart"/>
             <w:r>
               <w:rPr>
                 <w:rFonts w:ascii="Times New Roman" w:hAnsi="Times New Roman" w:cs="Times New Roman"/>
                 <w:b/>
                 <w:bCs/>
               </w:rPr>
-              <w:t>Kabita’s</w:t>
-            </w:r>
-            <w:proofErr w:type="spellEnd"/>
-            <w:r>
-              <w:rPr>
-                <w:rFonts w:ascii="Times New Roman" w:hAnsi="Times New Roman" w:cs="Times New Roman"/>
-                <w:b/>
-                <w:bCs/>
-              </w:rPr>
-              <w:t xml:space="preserve"> Kitchen Dataset</w:t>
+              <w:t>Kabita’s Kitchen Dataset</w:t>
             </w:r>
           </w:p>
         </w:tc>
@@ -4323,25 +3944,7 @@
           <w:i/>
           <w:iCs/>
         </w:rPr>
-        <w:t xml:space="preserve">Data </w:t>
-      </w:r>
-      <w:proofErr w:type="spellStart"/>
-      <w:r>
-        <w:rPr>
-          <w:rFonts w:ascii="Times New Roman" w:hAnsi="Times New Roman" w:cs="Times New Roman"/>
-          <w:i/>
-          <w:iCs/>
-        </w:rPr>
-        <w:t>Preprocessing</w:t>
-      </w:r>
-      <w:proofErr w:type="spellEnd"/>
-      <w:r>
-        <w:rPr>
-          <w:rFonts w:ascii="Times New Roman" w:hAnsi="Times New Roman" w:cs="Times New Roman"/>
-          <w:i/>
-          <w:iCs/>
-        </w:rPr>
-        <w:t xml:space="preserve"> – </w:t>
+        <w:t xml:space="preserve">Data Preprocessing – </w:t>
       </w:r>
     </w:p>
     <w:p>
@@ -4367,30 +3970,14 @@
         <w:rPr>
           <w:rFonts w:ascii="Times New Roman" w:hAnsi="Times New Roman" w:cs="Times New Roman"/>
         </w:rPr>
-        <w:t xml:space="preserve"> for </w:t>
-      </w:r>
-      <w:proofErr w:type="spellStart"/>
-      <w:r>
-        <w:rPr>
-          <w:rFonts w:ascii="Times New Roman" w:hAnsi="Times New Roman" w:cs="Times New Roman"/>
-        </w:rPr>
-        <w:t>modeling</w:t>
-      </w:r>
-      <w:proofErr w:type="spellEnd"/>
-      <w:r>
-        <w:rPr>
-          <w:rFonts w:ascii="Times New Roman" w:hAnsi="Times New Roman" w:cs="Times New Roman"/>
-        </w:rPr>
-        <w:t xml:space="preserve">, </w:t>
-      </w:r>
-      <w:proofErr w:type="spellStart"/>
+        <w:t xml:space="preserve"> for modeling, </w:t>
+      </w:r>
       <w:r>
         <w:rPr>
           <w:rFonts w:ascii="Times New Roman" w:hAnsi="Times New Roman" w:cs="Times New Roman"/>
         </w:rPr>
         <w:t>preprocessing</w:t>
       </w:r>
-      <w:proofErr w:type="spellEnd"/>
       <w:r>
         <w:rPr>
           <w:rFonts w:ascii="Times New Roman" w:hAnsi="Times New Roman" w:cs="Times New Roman"/>
@@ -4448,14 +4035,12 @@
         </w:rPr>
         <w:t xml:space="preserve">The main purpose of this data visualization is to </w:t>
       </w:r>
-      <w:proofErr w:type="spellStart"/>
       <w:r>
         <w:rPr>
           <w:rFonts w:ascii="Times New Roman" w:hAnsi="Times New Roman" w:cs="Times New Roman"/>
         </w:rPr>
         <w:t>analyze</w:t>
       </w:r>
-      <w:proofErr w:type="spellEnd"/>
       <w:r>
         <w:rPr>
           <w:rFonts w:ascii="Times New Roman" w:hAnsi="Times New Roman" w:cs="Times New Roman"/>
@@ -4504,14 +4089,12 @@
         </w:rPr>
         <w:t xml:space="preserve"> representation of data to easily </w:t>
       </w:r>
-      <w:proofErr w:type="spellStart"/>
       <w:r>
         <w:rPr>
           <w:rFonts w:ascii="Times New Roman" w:hAnsi="Times New Roman" w:cs="Times New Roman"/>
         </w:rPr>
         <w:t>analyze</w:t>
       </w:r>
-      <w:proofErr w:type="spellEnd"/>
       <w:r>
         <w:rPr>
           <w:rFonts w:ascii="Times New Roman" w:hAnsi="Times New Roman" w:cs="Times New Roman"/>
@@ -4555,7 +4138,6 @@
         </w:rPr>
         <w:t xml:space="preserve">labels, stop words, hashtags, word counts, character counts, numerical values present, etc in the data will be </w:t>
       </w:r>
-      <w:proofErr w:type="spellStart"/>
       <w:r>
         <w:rPr>
           <w:rFonts w:ascii="Times New Roman" w:hAnsi="Times New Roman" w:cs="Times New Roman"/>
@@ -4563,7 +4145,6 @@
         </w:rPr>
         <w:t>analyzed</w:t>
       </w:r>
-      <w:proofErr w:type="spellEnd"/>
       <w:r>
         <w:rPr>
           <w:rFonts w:ascii="Times New Roman" w:hAnsi="Times New Roman" w:cs="Times New Roman"/>
@@ -4751,23 +4332,7 @@
           <w:rFonts w:ascii="Times New Roman" w:hAnsi="Times New Roman" w:cs="Times New Roman"/>
           <w:color w:val="000000"/>
         </w:rPr>
-        <w:t xml:space="preserve"> As Bag of words feature extraction is best for classification models, this method of feature extraction will be applied before </w:t>
-      </w:r>
-      <w:proofErr w:type="spellStart"/>
-      <w:r>
-        <w:rPr>
-          <w:rFonts w:ascii="Times New Roman" w:hAnsi="Times New Roman" w:cs="Times New Roman"/>
-          <w:color w:val="000000"/>
-        </w:rPr>
-        <w:t>modeling</w:t>
-      </w:r>
-      <w:proofErr w:type="spellEnd"/>
-      <w:r>
-        <w:rPr>
-          <w:rFonts w:ascii="Times New Roman" w:hAnsi="Times New Roman" w:cs="Times New Roman"/>
-          <w:color w:val="000000"/>
-        </w:rPr>
-        <w:t>.</w:t>
+        <w:t xml:space="preserve"> As Bag of words feature extraction is best for classification models, this method of feature extraction will be applied before modeling.</w:t>
       </w:r>
     </w:p>
     <w:tbl>
@@ -6227,23 +5792,7 @@
           <w:rFonts w:ascii="Times New Roman" w:hAnsi="Times New Roman" w:cs="Times New Roman"/>
           <w:color w:val="000000"/>
         </w:rPr>
-        <w:t xml:space="preserve"> It is a Generative Pre-trained Transformer model by </w:t>
-      </w:r>
-      <w:proofErr w:type="spellStart"/>
-      <w:r>
-        <w:rPr>
-          <w:rFonts w:ascii="Times New Roman" w:hAnsi="Times New Roman" w:cs="Times New Roman"/>
-          <w:color w:val="000000"/>
-        </w:rPr>
-        <w:t>OpenAI</w:t>
-      </w:r>
-      <w:proofErr w:type="spellEnd"/>
-      <w:r>
-        <w:rPr>
-          <w:rFonts w:ascii="Times New Roman" w:hAnsi="Times New Roman" w:cs="Times New Roman"/>
-          <w:color w:val="000000"/>
-        </w:rPr>
-        <w:t>. It performs Natural Language Processing tasks like answering questions,</w:t>
+        <w:t xml:space="preserve"> It is a Generative Pre-trained Transformer model by OpenAI. It performs Natural Language Processing tasks like answering questions,</w:t>
       </w:r>
       <w:r>
         <w:rPr>
@@ -6349,9 +5898,22 @@
           <w:rFonts w:ascii="Times New Roman" w:hAnsi="Times New Roman" w:cs="Times New Roman"/>
           <w:color w:val="000000"/>
         </w:rPr>
-        <w:t xml:space="preserve"> It is a pre-trained transformer for the objectives like casual language </w:t>
-      </w:r>
-      <w:proofErr w:type="spellStart"/>
+        <w:t xml:space="preserve"> It is a pre-trained transformer for the objectives like casual language modeling, masked language modeling, </w:t>
+      </w:r>
+      <w:r>
+        <w:rPr>
+          <w:rFonts w:ascii="Times New Roman" w:hAnsi="Times New Roman" w:cs="Times New Roman"/>
+          <w:color w:val="000000"/>
+        </w:rPr>
+        <w:t xml:space="preserve">and </w:t>
+      </w:r>
+      <w:r>
+        <w:rPr>
+          <w:rFonts w:ascii="Times New Roman" w:hAnsi="Times New Roman" w:cs="Times New Roman"/>
+          <w:color w:val="000000"/>
+        </w:rPr>
+        <w:t xml:space="preserve">translation language </w:t>
+      </w:r>
       <w:r>
         <w:rPr>
           <w:rFonts w:ascii="Times New Roman" w:hAnsi="Times New Roman" w:cs="Times New Roman"/>
@@ -6359,53 +5921,6 @@
         </w:rPr>
         <w:t>modeling</w:t>
       </w:r>
-      <w:proofErr w:type="spellEnd"/>
-      <w:r>
-        <w:rPr>
-          <w:rFonts w:ascii="Times New Roman" w:hAnsi="Times New Roman" w:cs="Times New Roman"/>
-          <w:color w:val="000000"/>
-        </w:rPr>
-        <w:t xml:space="preserve">, masked language </w:t>
-      </w:r>
-      <w:proofErr w:type="spellStart"/>
-      <w:r>
-        <w:rPr>
-          <w:rFonts w:ascii="Times New Roman" w:hAnsi="Times New Roman" w:cs="Times New Roman"/>
-          <w:color w:val="000000"/>
-        </w:rPr>
-        <w:t>modeling</w:t>
-      </w:r>
-      <w:proofErr w:type="spellEnd"/>
-      <w:r>
-        <w:rPr>
-          <w:rFonts w:ascii="Times New Roman" w:hAnsi="Times New Roman" w:cs="Times New Roman"/>
-          <w:color w:val="000000"/>
-        </w:rPr>
-        <w:t xml:space="preserve">, </w:t>
-      </w:r>
-      <w:r>
-        <w:rPr>
-          <w:rFonts w:ascii="Times New Roman" w:hAnsi="Times New Roman" w:cs="Times New Roman"/>
-          <w:color w:val="000000"/>
-        </w:rPr>
-        <w:t xml:space="preserve">and </w:t>
-      </w:r>
-      <w:r>
-        <w:rPr>
-          <w:rFonts w:ascii="Times New Roman" w:hAnsi="Times New Roman" w:cs="Times New Roman"/>
-          <w:color w:val="000000"/>
-        </w:rPr>
-        <w:t xml:space="preserve">translation language </w:t>
-      </w:r>
-      <w:proofErr w:type="spellStart"/>
-      <w:r>
-        <w:rPr>
-          <w:rFonts w:ascii="Times New Roman" w:hAnsi="Times New Roman" w:cs="Times New Roman"/>
-          <w:color w:val="000000"/>
-        </w:rPr>
-        <w:t>modeling</w:t>
-      </w:r>
-      <w:proofErr w:type="spellEnd"/>
       <w:r>
         <w:rPr>
           <w:rFonts w:ascii="Times New Roman" w:hAnsi="Times New Roman" w:cs="Times New Roman"/>
@@ -6500,7 +6015,6 @@
         </w:rPr>
         <w:t xml:space="preserve"> of </w:t>
       </w:r>
-      <w:proofErr w:type="spellStart"/>
       <w:r>
         <w:rPr>
           <w:rFonts w:ascii="Times New Roman" w:hAnsi="Times New Roman" w:cs="Times New Roman"/>
@@ -6508,7 +6022,6 @@
         </w:rPr>
         <w:t>modeling</w:t>
       </w:r>
-      <w:proofErr w:type="spellEnd"/>
       <w:r>
         <w:rPr>
           <w:rFonts w:ascii="Times New Roman" w:hAnsi="Times New Roman" w:cs="Times New Roman"/>
@@ -6596,25 +6109,7 @@
           <w:rFonts w:ascii="Times New Roman" w:hAnsi="Times New Roman" w:cs="Times New Roman"/>
           <w:color w:val="000000"/>
         </w:rPr>
-        <w:t xml:space="preserve"> (</w:t>
-      </w:r>
-      <w:proofErr w:type="spellStart"/>
-      <w:proofErr w:type="gramStart"/>
-      <w:r>
-        <w:rPr>
-          <w:rFonts w:ascii="Times New Roman" w:hAnsi="Times New Roman" w:cs="Times New Roman"/>
-          <w:color w:val="000000"/>
-        </w:rPr>
-        <w:t>a,b</w:t>
-      </w:r>
-      <w:proofErr w:type="spellEnd"/>
-      <w:proofErr w:type="gramEnd"/>
-      <w:r>
-        <w:rPr>
-          <w:rFonts w:ascii="Times New Roman" w:hAnsi="Times New Roman" w:cs="Times New Roman"/>
-          <w:color w:val="000000"/>
-        </w:rPr>
-        <w:t>)</w:t>
+        <w:t xml:space="preserve"> (a,b)</w:t>
       </w:r>
       <w:r>
         <w:rPr>
@@ -7389,23 +6884,7 @@
           <w:rFonts w:ascii="Times New Roman" w:hAnsi="Times New Roman" w:cs="Times New Roman"/>
           <w:color w:val="000000"/>
         </w:rPr>
-        <w:t xml:space="preserve">threshold will be changed to 1. The default threshold for </w:t>
-      </w:r>
-      <w:proofErr w:type="spellStart"/>
-      <w:r>
-        <w:rPr>
-          <w:rFonts w:ascii="Times New Roman" w:hAnsi="Times New Roman" w:cs="Times New Roman"/>
-          <w:color w:val="000000"/>
-        </w:rPr>
-        <w:t>Binarizer</w:t>
-      </w:r>
-      <w:proofErr w:type="spellEnd"/>
-      <w:r>
-        <w:rPr>
-          <w:rFonts w:ascii="Times New Roman" w:hAnsi="Times New Roman" w:cs="Times New Roman"/>
-          <w:color w:val="000000"/>
-        </w:rPr>
-        <w:t xml:space="preserve"> is 0.</w:t>
+        <w:t>threshold will be changed to 1. The default threshold for Binarizer is 0.</w:t>
       </w:r>
     </w:p>
     <w:p>
@@ -7850,7 +7329,6 @@
         </w:rPr>
         <w:t xml:space="preserve">The data for the sentimental analysis has already been </w:t>
       </w:r>
-      <w:proofErr w:type="spellStart"/>
       <w:r>
         <w:rPr>
           <w:rFonts w:ascii="Times New Roman" w:hAnsi="Times New Roman" w:cs="Times New Roman"/>
@@ -7858,7 +7336,6 @@
         </w:rPr>
         <w:t>labeled</w:t>
       </w:r>
-      <w:proofErr w:type="spellEnd"/>
       <w:r>
         <w:rPr>
           <w:rFonts w:ascii="Times New Roman" w:hAnsi="Times New Roman" w:cs="Times New Roman"/>
@@ -7880,21 +7357,12 @@
         </w:rPr>
         <w:t xml:space="preserve">The classification algorithms will be </w:t>
       </w:r>
-      <w:proofErr w:type="spellStart"/>
-      <w:r>
-        <w:rPr>
-          <w:rFonts w:ascii="Times New Roman" w:hAnsi="Times New Roman" w:cs="Times New Roman"/>
-          <w:color w:val="000000"/>
-        </w:rPr>
-        <w:t>modeled</w:t>
-      </w:r>
-      <w:proofErr w:type="spellEnd"/>
-      <w:r>
-        <w:rPr>
-          <w:rFonts w:ascii="Times New Roman" w:hAnsi="Times New Roman" w:cs="Times New Roman"/>
-          <w:color w:val="000000"/>
-        </w:rPr>
-        <w:t xml:space="preserve"> according to the response variable data type for this analysis. Based on the parameters, the supervised classification algorithms are divided into 2 types i.e., </w:t>
+      <w:r>
+        <w:rPr>
+          <w:rFonts w:ascii="Times New Roman" w:hAnsi="Times New Roman" w:cs="Times New Roman"/>
+          <w:color w:val="000000"/>
+        </w:rPr>
+        <w:t xml:space="preserve">modeled according to the response variable data type for this analysis. Based on the parameters, the supervised classification algorithms are divided into 2 types i.e., </w:t>
       </w:r>
       <w:r>
         <w:rPr>
@@ -8161,7 +7629,6 @@
               </w:rPr>
               <w:t xml:space="preserve">K-Nearest </w:t>
             </w:r>
-            <w:proofErr w:type="spellStart"/>
             <w:r>
               <w:rPr>
                 <w:rFonts w:ascii="Times New Roman" w:hAnsi="Times New Roman" w:cs="Times New Roman"/>
@@ -8176,7 +7643,6 @@
               </w:rPr>
               <w:t>eighbors</w:t>
             </w:r>
-            <w:proofErr w:type="spellEnd"/>
           </w:p>
           <w:p>
             <w:pPr>
@@ -8242,7 +7708,6 @@
         </w:rPr>
         <w:t xml:space="preserve">Testing of the data will be done after </w:t>
       </w:r>
-      <w:proofErr w:type="spellStart"/>
       <w:r>
         <w:rPr>
           <w:rFonts w:ascii="Times New Roman" w:hAnsi="Times New Roman" w:cs="Times New Roman"/>
@@ -8250,7 +7715,6 @@
         </w:rPr>
         <w:t>modeling</w:t>
       </w:r>
-      <w:proofErr w:type="spellEnd"/>
       <w:r>
         <w:rPr>
           <w:rFonts w:ascii="Times New Roman" w:hAnsi="Times New Roman" w:cs="Times New Roman"/>
@@ -8495,12 +7959,20 @@
           <w:iCs/>
           <w:color w:val="000000"/>
         </w:rPr>
-        <w:t xml:space="preserve">Results – </w:t>
+        <w:t>Evaluation</w:t>
+      </w:r>
+      <w:r>
+        <w:rPr>
+          <w:rFonts w:ascii="Times New Roman" w:hAnsi="Times New Roman" w:cs="Times New Roman"/>
+          <w:i/>
+          <w:iCs/>
+          <w:color w:val="000000"/>
+        </w:rPr>
+        <w:t xml:space="preserve"> – </w:t>
       </w:r>
     </w:p>
     <w:p>
       <w:pPr>
-        <w:ind w:left="426"/>
         <w:jc w:val="both"/>
         <w:rPr>
           <w:rFonts w:ascii="Times New Roman" w:hAnsi="Times New Roman" w:cs="Times New Roman"/>
@@ -8512,37 +7984,672 @@
           <w:rFonts w:ascii="Times New Roman" w:hAnsi="Times New Roman" w:cs="Times New Roman"/>
           <w:color w:val="000000"/>
         </w:rPr>
-        <w:t xml:space="preserve">The results obtained after </w:t>
-      </w:r>
-      <w:proofErr w:type="spellStart"/>
-      <w:r>
-        <w:rPr>
-          <w:rFonts w:ascii="Times New Roman" w:hAnsi="Times New Roman" w:cs="Times New Roman"/>
-          <w:color w:val="000000"/>
-        </w:rPr>
-        <w:t>modeling</w:t>
-      </w:r>
-      <w:proofErr w:type="spellEnd"/>
-      <w:r>
-        <w:rPr>
-          <w:rFonts w:ascii="Times New Roman" w:hAnsi="Times New Roman" w:cs="Times New Roman"/>
-          <w:color w:val="000000"/>
-        </w:rPr>
-        <w:t xml:space="preserve"> and testing </w:t>
-      </w:r>
-      <w:r>
-        <w:rPr>
-          <w:rFonts w:ascii="Times New Roman" w:hAnsi="Times New Roman" w:cs="Times New Roman"/>
-          <w:color w:val="000000"/>
-        </w:rPr>
-        <w:t>will be</w:t>
-      </w:r>
-      <w:r>
-        <w:rPr>
-          <w:rFonts w:ascii="Times New Roman" w:hAnsi="Times New Roman" w:cs="Times New Roman"/>
-          <w:color w:val="000000"/>
-        </w:rPr>
-        <w:t xml:space="preserve"> compared between different parametric, </w:t>
+        <w:t>The evaluation metrics considered for the sentimental analysis based on classification are Accuracy, Precision, Recall, F1 Score, Classification Report, Confusion Matrix, and Area under Curve (AUC). All these metrics will be derived for all the combinations of Vectorizations, Scaling techniques, Algorithms, and Cross-validations.</w:t>
+      </w:r>
+    </w:p>
+    <w:p>
+      <w:pPr>
+        <w:pStyle w:val="ListParagraph"/>
+        <w:numPr>
+          <w:ilvl w:val="0"/>
+          <w:numId w:val="20"/>
+        </w:numPr>
+        <w:jc w:val="both"/>
+        <w:rPr>
+          <w:rFonts w:ascii="Times New Roman" w:hAnsi="Times New Roman" w:cs="Times New Roman"/>
+          <w:color w:val="000000"/>
+        </w:rPr>
+      </w:pPr>
+      <w:r>
+        <w:rPr>
+          <w:rFonts w:ascii="Times New Roman" w:hAnsi="Times New Roman" w:cs="Times New Roman"/>
+          <w:color w:val="000000"/>
+        </w:rPr>
+        <w:t>Accuracy: It is the metric that calculates how accurately the algorithm classifies the points correctly.</w:t>
+      </w:r>
+      <w:r>
+        <w:rPr>
+          <w:rFonts w:ascii="Times New Roman" w:hAnsi="Times New Roman" w:cs="Times New Roman"/>
+          <w:color w:val="000000"/>
+        </w:rPr>
+        <w:t xml:space="preserve"> In classification accuracy will be calculated on True Positives, True Negatives, False Positives, and False Negatives.</w:t>
+      </w:r>
+    </w:p>
+    <w:p>
+      <w:pPr>
+        <w:pStyle w:val="ListParagraph"/>
+        <w:jc w:val="center"/>
+        <w:rPr>
+          <w:rFonts w:ascii="Times New Roman" w:hAnsi="Times New Roman" w:cs="Times New Roman"/>
+          <w:color w:val="000000"/>
+        </w:rPr>
+      </w:pPr>
+      <m:oMathPara>
+        <m:oMathParaPr>
+          <m:jc m:val="center"/>
+        </m:oMathParaPr>
+        <m:oMath>
+          <m:r>
+            <w:rPr>
+              <w:rFonts w:ascii="Cambria Math" w:hAnsi="Cambria Math" w:cs="Times New Roman"/>
+              <w:color w:val="000000"/>
+            </w:rPr>
+            <m:t xml:space="preserve">Accuracy= </m:t>
+          </m:r>
+          <m:f>
+            <m:fPr>
+              <m:ctrlPr>
+                <w:rPr>
+                  <w:rFonts w:ascii="Cambria Math" w:hAnsi="Cambria Math" w:cs="Times New Roman"/>
+                  <w:i/>
+                  <w:color w:val="000000"/>
+                </w:rPr>
+              </m:ctrlPr>
+            </m:fPr>
+            <m:num>
+              <m:r>
+                <w:rPr>
+                  <w:rFonts w:ascii="Cambria Math" w:hAnsi="Cambria Math" w:cs="Times New Roman"/>
+                  <w:color w:val="000000"/>
+                </w:rPr>
+                <m:t>True Positives+True Negatives</m:t>
+              </m:r>
+            </m:num>
+            <m:den>
+              <m:r>
+                <w:rPr>
+                  <w:rFonts w:ascii="Cambria Math" w:hAnsi="Cambria Math" w:cs="Times New Roman"/>
+                  <w:color w:val="000000"/>
+                </w:rPr>
+                <m:t>True Positives+True Negatives+False Positives+False Neagatives</m:t>
+              </m:r>
+            </m:den>
+          </m:f>
+        </m:oMath>
+      </m:oMathPara>
+    </w:p>
+    <w:p>
+      <w:pPr>
+        <w:pStyle w:val="ListParagraph"/>
+        <w:numPr>
+          <w:ilvl w:val="0"/>
+          <w:numId w:val="20"/>
+        </w:numPr>
+        <w:jc w:val="both"/>
+        <w:rPr>
+          <w:rFonts w:ascii="Times New Roman" w:hAnsi="Times New Roman" w:cs="Times New Roman"/>
+          <w:color w:val="000000"/>
+        </w:rPr>
+      </w:pPr>
+      <w:r>
+        <w:rPr>
+          <w:rFonts w:ascii="Times New Roman" w:hAnsi="Times New Roman" w:cs="Times New Roman"/>
+          <w:color w:val="000000"/>
+        </w:rPr>
+        <w:t>Precision:</w:t>
+      </w:r>
+      <w:r>
+        <w:rPr>
+          <w:rFonts w:ascii="Times New Roman" w:hAnsi="Times New Roman" w:cs="Times New Roman"/>
+          <w:color w:val="000000"/>
+        </w:rPr>
+        <w:t xml:space="preserve"> It is one of the model performance </w:t>
+      </w:r>
+      <w:r>
+        <w:rPr>
+          <w:rFonts w:ascii="Times New Roman" w:hAnsi="Times New Roman" w:cs="Times New Roman"/>
+          <w:color w:val="000000"/>
+        </w:rPr>
+        <w:t>indicators</w:t>
+      </w:r>
+      <w:r>
+        <w:rPr>
+          <w:rFonts w:ascii="Times New Roman" w:hAnsi="Times New Roman" w:cs="Times New Roman"/>
+          <w:color w:val="000000"/>
+        </w:rPr>
+        <w:t xml:space="preserve"> of </w:t>
+      </w:r>
+      <w:r>
+        <w:rPr>
+          <w:rFonts w:ascii="Times New Roman" w:hAnsi="Times New Roman" w:cs="Times New Roman"/>
+          <w:color w:val="000000"/>
+        </w:rPr>
+        <w:t xml:space="preserve">the </w:t>
+      </w:r>
+      <w:r>
+        <w:rPr>
+          <w:rFonts w:ascii="Times New Roman" w:hAnsi="Times New Roman" w:cs="Times New Roman"/>
+          <w:color w:val="000000"/>
+        </w:rPr>
+        <w:t>c</w:t>
+      </w:r>
+      <w:r>
+        <w:rPr>
+          <w:rFonts w:ascii="Times New Roman" w:hAnsi="Times New Roman" w:cs="Times New Roman"/>
+          <w:color w:val="000000"/>
+        </w:rPr>
+        <w:t>lassification model</w:t>
+      </w:r>
+      <w:r>
+        <w:rPr>
+          <w:rFonts w:ascii="Times New Roman" w:hAnsi="Times New Roman" w:cs="Times New Roman"/>
+          <w:color w:val="000000"/>
+        </w:rPr>
+        <w:t>s</w:t>
+      </w:r>
+      <w:r>
+        <w:rPr>
+          <w:rFonts w:ascii="Times New Roman" w:hAnsi="Times New Roman" w:cs="Times New Roman"/>
+          <w:color w:val="000000"/>
+        </w:rPr>
+        <w:t>.</w:t>
+      </w:r>
+      <w:r>
+        <w:rPr>
+          <w:rFonts w:ascii="Times New Roman" w:hAnsi="Times New Roman" w:cs="Times New Roman"/>
+          <w:color w:val="000000"/>
+        </w:rPr>
+        <w:t xml:space="preserve"> </w:t>
+      </w:r>
+      <w:r>
+        <w:rPr>
+          <w:rFonts w:ascii="Times New Roman" w:hAnsi="Times New Roman" w:cs="Times New Roman"/>
+          <w:color w:val="000000"/>
+        </w:rPr>
+        <w:t>The positive</w:t>
+      </w:r>
+      <w:r>
+        <w:rPr>
+          <w:rFonts w:ascii="Times New Roman" w:hAnsi="Times New Roman" w:cs="Times New Roman"/>
+          <w:color w:val="000000"/>
+        </w:rPr>
+        <w:t xml:space="preserve"> prediction of the model is evaluated by this metric.</w:t>
+      </w:r>
+      <w:r>
+        <w:rPr>
+          <w:rFonts w:ascii="Times New Roman" w:hAnsi="Times New Roman" w:cs="Times New Roman"/>
+          <w:color w:val="000000"/>
+        </w:rPr>
+        <w:t xml:space="preserve"> It is calculated by True positives and False positives</w:t>
+      </w:r>
+      <w:r>
+        <w:rPr>
+          <w:rFonts w:ascii="Times New Roman" w:hAnsi="Times New Roman" w:cs="Times New Roman"/>
+          <w:color w:val="000000"/>
+        </w:rPr>
+        <w:t xml:space="preserve"> predicted by the model</w:t>
+      </w:r>
+      <w:r>
+        <w:rPr>
+          <w:rFonts w:ascii="Times New Roman" w:hAnsi="Times New Roman" w:cs="Times New Roman"/>
+          <w:color w:val="000000"/>
+        </w:rPr>
+        <w:t>.</w:t>
+      </w:r>
+    </w:p>
+    <w:p>
+      <w:pPr>
+        <w:pStyle w:val="ListParagraph"/>
+        <w:jc w:val="center"/>
+        <w:rPr>
+          <w:rFonts w:ascii="Times New Roman" w:hAnsi="Times New Roman" w:cs="Times New Roman"/>
+          <w:color w:val="000000"/>
+        </w:rPr>
+      </w:pPr>
+      <m:oMathPara>
+        <m:oMath>
+          <m:r>
+            <w:rPr>
+              <w:rFonts w:ascii="Cambria Math" w:hAnsi="Cambria Math" w:cs="Times New Roman"/>
+              <w:color w:val="000000"/>
+            </w:rPr>
+            <m:t xml:space="preserve">Precision= </m:t>
+          </m:r>
+          <m:f>
+            <m:fPr>
+              <m:ctrlPr>
+                <w:rPr>
+                  <w:rFonts w:ascii="Cambria Math" w:hAnsi="Cambria Math" w:cs="Times New Roman"/>
+                  <w:i/>
+                  <w:color w:val="000000"/>
+                </w:rPr>
+              </m:ctrlPr>
+            </m:fPr>
+            <m:num>
+              <m:r>
+                <w:rPr>
+                  <w:rFonts w:ascii="Cambria Math" w:hAnsi="Cambria Math" w:cs="Times New Roman"/>
+                  <w:color w:val="000000"/>
+                </w:rPr>
+                <m:t>True Positives</m:t>
+              </m:r>
+            </m:num>
+            <m:den>
+              <m:r>
+                <w:rPr>
+                  <w:rFonts w:ascii="Cambria Math" w:hAnsi="Cambria Math" w:cs="Times New Roman"/>
+                  <w:color w:val="000000"/>
+                </w:rPr>
+                <m:t>True Positives+False Positives</m:t>
+              </m:r>
+            </m:den>
+          </m:f>
+        </m:oMath>
+      </m:oMathPara>
+    </w:p>
+    <w:p>
+      <w:pPr>
+        <w:pStyle w:val="ListParagraph"/>
+        <w:numPr>
+          <w:ilvl w:val="0"/>
+          <w:numId w:val="20"/>
+        </w:numPr>
+        <w:jc w:val="both"/>
+        <w:rPr>
+          <w:rFonts w:ascii="Times New Roman" w:hAnsi="Times New Roman" w:cs="Times New Roman"/>
+          <w:color w:val="000000"/>
+        </w:rPr>
+      </w:pPr>
+      <w:r>
+        <w:rPr>
+          <w:rFonts w:ascii="Times New Roman" w:hAnsi="Times New Roman" w:cs="Times New Roman"/>
+          <w:color w:val="000000"/>
+        </w:rPr>
+        <w:t>Recall:</w:t>
+      </w:r>
+      <w:r>
+        <w:rPr>
+          <w:rFonts w:ascii="Times New Roman" w:hAnsi="Times New Roman" w:cs="Times New Roman"/>
+          <w:color w:val="000000"/>
+        </w:rPr>
+        <w:t xml:space="preserve"> It is the </w:t>
+      </w:r>
+      <w:r>
+        <w:rPr>
+          <w:rFonts w:ascii="Times New Roman" w:hAnsi="Times New Roman" w:cs="Times New Roman"/>
+          <w:color w:val="000000"/>
+        </w:rPr>
+        <w:t xml:space="preserve">number of true positives found by the model. It is calculated </w:t>
+      </w:r>
+      <w:r>
+        <w:rPr>
+          <w:rFonts w:ascii="Times New Roman" w:hAnsi="Times New Roman" w:cs="Times New Roman"/>
+          <w:color w:val="000000"/>
+        </w:rPr>
+        <w:t>by using True positives and False negatives.</w:t>
+      </w:r>
+    </w:p>
+    <w:p>
+      <w:pPr>
+        <w:pStyle w:val="ListParagraph"/>
+        <w:jc w:val="center"/>
+        <w:rPr>
+          <w:rFonts w:ascii="Times New Roman" w:hAnsi="Times New Roman" w:cs="Times New Roman"/>
+          <w:color w:val="000000"/>
+        </w:rPr>
+      </w:pPr>
+      <m:oMathPara>
+        <m:oMath>
+          <m:r>
+            <w:rPr>
+              <w:rFonts w:ascii="Cambria Math" w:hAnsi="Cambria Math" w:cs="Times New Roman"/>
+              <w:color w:val="000000"/>
+            </w:rPr>
+            <m:t xml:space="preserve">Recall= </m:t>
+          </m:r>
+          <m:f>
+            <m:fPr>
+              <m:ctrlPr>
+                <w:rPr>
+                  <w:rFonts w:ascii="Cambria Math" w:hAnsi="Cambria Math" w:cs="Times New Roman"/>
+                  <w:i/>
+                  <w:color w:val="000000"/>
+                </w:rPr>
+              </m:ctrlPr>
+            </m:fPr>
+            <m:num>
+              <m:r>
+                <w:rPr>
+                  <w:rFonts w:ascii="Cambria Math" w:hAnsi="Cambria Math" w:cs="Times New Roman"/>
+                  <w:color w:val="000000"/>
+                </w:rPr>
+                <m:t>True Positives</m:t>
+              </m:r>
+            </m:num>
+            <m:den>
+              <m:r>
+                <w:rPr>
+                  <w:rFonts w:ascii="Cambria Math" w:hAnsi="Cambria Math" w:cs="Times New Roman"/>
+                  <w:color w:val="000000"/>
+                </w:rPr>
+                <m:t>True Positives+False Negatives</m:t>
+              </m:r>
+            </m:den>
+          </m:f>
+        </m:oMath>
+      </m:oMathPara>
+    </w:p>
+    <w:p>
+      <w:pPr>
+        <w:pStyle w:val="ListParagraph"/>
+        <w:numPr>
+          <w:ilvl w:val="0"/>
+          <w:numId w:val="20"/>
+        </w:numPr>
+        <w:jc w:val="both"/>
+        <w:rPr>
+          <w:rFonts w:ascii="Times New Roman" w:hAnsi="Times New Roman" w:cs="Times New Roman"/>
+          <w:color w:val="000000"/>
+        </w:rPr>
+      </w:pPr>
+      <w:r>
+        <w:rPr>
+          <w:rFonts w:ascii="Times New Roman" w:hAnsi="Times New Roman" w:cs="Times New Roman"/>
+          <w:color w:val="000000"/>
+        </w:rPr>
+        <w:t>F1 Score:</w:t>
+      </w:r>
+      <w:r>
+        <w:rPr>
+          <w:rFonts w:ascii="Times New Roman" w:hAnsi="Times New Roman" w:cs="Times New Roman"/>
+          <w:color w:val="000000"/>
+        </w:rPr>
+        <w:t xml:space="preserve"> It is used to calculate </w:t>
+      </w:r>
+      <w:r>
+        <w:rPr>
+          <w:rFonts w:ascii="Times New Roman" w:hAnsi="Times New Roman" w:cs="Times New Roman"/>
+          <w:color w:val="000000"/>
+        </w:rPr>
+        <w:t xml:space="preserve">the </w:t>
+      </w:r>
+      <w:r>
+        <w:rPr>
+          <w:rFonts w:ascii="Times New Roman" w:hAnsi="Times New Roman" w:cs="Times New Roman"/>
+          <w:color w:val="000000"/>
+        </w:rPr>
+        <w:t xml:space="preserve">test </w:t>
+      </w:r>
+      <w:r>
+        <w:rPr>
+          <w:rFonts w:ascii="Times New Roman" w:hAnsi="Times New Roman" w:cs="Times New Roman"/>
+          <w:color w:val="000000"/>
+        </w:rPr>
+        <w:t xml:space="preserve">accuracy </w:t>
+      </w:r>
+      <w:r>
+        <w:rPr>
+          <w:rFonts w:ascii="Times New Roman" w:hAnsi="Times New Roman" w:cs="Times New Roman"/>
+          <w:color w:val="000000"/>
+        </w:rPr>
+        <w:t xml:space="preserve">of </w:t>
+      </w:r>
+      <w:r>
+        <w:rPr>
+          <w:rFonts w:ascii="Times New Roman" w:hAnsi="Times New Roman" w:cs="Times New Roman"/>
+          <w:color w:val="000000"/>
+        </w:rPr>
+        <w:t xml:space="preserve">the </w:t>
+      </w:r>
+      <w:r>
+        <w:rPr>
+          <w:rFonts w:ascii="Times New Roman" w:hAnsi="Times New Roman" w:cs="Times New Roman"/>
+          <w:color w:val="000000"/>
+        </w:rPr>
+        <w:t>model.</w:t>
+      </w:r>
+      <w:r>
+        <w:rPr>
+          <w:rFonts w:ascii="Times New Roman" w:hAnsi="Times New Roman" w:cs="Times New Roman"/>
+          <w:color w:val="000000"/>
+        </w:rPr>
+        <w:t xml:space="preserve"> It is calculated using </w:t>
+      </w:r>
+      <w:r>
+        <w:rPr>
+          <w:rFonts w:ascii="Times New Roman" w:hAnsi="Times New Roman" w:cs="Times New Roman"/>
+          <w:color w:val="000000"/>
+        </w:rPr>
+        <w:t xml:space="preserve">the </w:t>
+      </w:r>
+      <w:r>
+        <w:rPr>
+          <w:rFonts w:ascii="Times New Roman" w:hAnsi="Times New Roman" w:cs="Times New Roman"/>
+          <w:color w:val="000000"/>
+        </w:rPr>
+        <w:t xml:space="preserve">Precision and Recall of </w:t>
+      </w:r>
+      <w:r>
+        <w:rPr>
+          <w:rFonts w:ascii="Times New Roman" w:hAnsi="Times New Roman" w:cs="Times New Roman"/>
+          <w:color w:val="000000"/>
+        </w:rPr>
+        <w:t xml:space="preserve">the </w:t>
+      </w:r>
+      <w:r>
+        <w:rPr>
+          <w:rFonts w:ascii="Times New Roman" w:hAnsi="Times New Roman" w:cs="Times New Roman"/>
+          <w:color w:val="000000"/>
+        </w:rPr>
+        <w:t xml:space="preserve">model by taking </w:t>
+      </w:r>
+      <w:r>
+        <w:rPr>
+          <w:rFonts w:ascii="Times New Roman" w:hAnsi="Times New Roman" w:cs="Times New Roman"/>
+          <w:color w:val="000000"/>
+        </w:rPr>
+        <w:t xml:space="preserve">the </w:t>
+      </w:r>
+      <w:r>
+        <w:rPr>
+          <w:rFonts w:ascii="Times New Roman" w:hAnsi="Times New Roman" w:cs="Times New Roman"/>
+          <w:color w:val="000000"/>
+        </w:rPr>
+        <w:t>harmonic mean of them.</w:t>
+      </w:r>
+      <w:r>
+        <w:rPr>
+          <w:rFonts w:ascii="Times New Roman" w:hAnsi="Times New Roman" w:cs="Times New Roman"/>
+          <w:color w:val="000000"/>
+        </w:rPr>
+        <w:t xml:space="preserve"> Its highest possible value is 1.</w:t>
+      </w:r>
+    </w:p>
+    <w:p>
+      <w:pPr>
+        <w:pStyle w:val="ListParagraph"/>
+        <w:jc w:val="center"/>
+        <w:rPr>
+          <w:rFonts w:ascii="Times New Roman" w:hAnsi="Times New Roman" w:cs="Times New Roman"/>
+          <w:color w:val="000000"/>
+        </w:rPr>
+      </w:pPr>
+      <m:oMathPara>
+        <m:oMath>
+          <m:r>
+            <w:rPr>
+              <w:rFonts w:ascii="Cambria Math" w:hAnsi="Cambria Math" w:cs="Times New Roman"/>
+              <w:color w:val="000000"/>
+            </w:rPr>
+            <m:t>F1 Score=</m:t>
+          </m:r>
+          <m:f>
+            <m:fPr>
+              <m:ctrlPr>
+                <w:rPr>
+                  <w:rFonts w:ascii="Cambria Math" w:hAnsi="Cambria Math" w:cs="Times New Roman"/>
+                  <w:i/>
+                  <w:color w:val="000000"/>
+                </w:rPr>
+              </m:ctrlPr>
+            </m:fPr>
+            <m:num>
+              <m:r>
+                <w:rPr>
+                  <w:rFonts w:ascii="Cambria Math" w:hAnsi="Cambria Math" w:cs="Times New Roman"/>
+                  <w:color w:val="000000"/>
+                </w:rPr>
+                <m:t>2*Precision*Recall</m:t>
+              </m:r>
+            </m:num>
+            <m:den>
+              <m:r>
+                <w:rPr>
+                  <w:rFonts w:ascii="Cambria Math" w:hAnsi="Cambria Math" w:cs="Times New Roman"/>
+                  <w:color w:val="000000"/>
+                </w:rPr>
+                <m:t>Precision+Recall</m:t>
+              </m:r>
+            </m:den>
+          </m:f>
+        </m:oMath>
+      </m:oMathPara>
+    </w:p>
+    <w:p>
+      <w:pPr>
+        <w:pStyle w:val="ListParagraph"/>
+        <w:numPr>
+          <w:ilvl w:val="0"/>
+          <w:numId w:val="20"/>
+        </w:numPr>
+        <w:jc w:val="both"/>
+        <w:rPr>
+          <w:rFonts w:ascii="Times New Roman" w:hAnsi="Times New Roman" w:cs="Times New Roman"/>
+          <w:color w:val="000000"/>
+        </w:rPr>
+      </w:pPr>
+      <w:r>
+        <w:rPr>
+          <w:rFonts w:ascii="Times New Roman" w:hAnsi="Times New Roman" w:cs="Times New Roman"/>
+          <w:color w:val="000000"/>
+        </w:rPr>
+        <w:t>Classification Report:</w:t>
+      </w:r>
+      <w:r>
+        <w:rPr>
+          <w:rFonts w:ascii="Times New Roman" w:hAnsi="Times New Roman" w:cs="Times New Roman"/>
+          <w:color w:val="000000"/>
+        </w:rPr>
+        <w:t xml:space="preserve"> </w:t>
+      </w:r>
+      <w:r>
+        <w:rPr>
+          <w:rFonts w:ascii="Times New Roman" w:hAnsi="Times New Roman" w:cs="Times New Roman"/>
+          <w:color w:val="000000"/>
+        </w:rPr>
+        <w:t xml:space="preserve">It is one of the performance evaluation metrics that </w:t>
+      </w:r>
+      <w:r>
+        <w:rPr>
+          <w:rFonts w:ascii="Times New Roman" w:hAnsi="Times New Roman" w:cs="Times New Roman"/>
+          <w:color w:val="000000"/>
+        </w:rPr>
+        <w:t>include</w:t>
+      </w:r>
+      <w:r>
+        <w:rPr>
+          <w:rFonts w:ascii="Times New Roman" w:hAnsi="Times New Roman" w:cs="Times New Roman"/>
+          <w:color w:val="000000"/>
+        </w:rPr>
+        <w:t xml:space="preserve"> the </w:t>
+      </w:r>
+      <w:r>
+        <w:rPr>
+          <w:rFonts w:ascii="Times New Roman" w:hAnsi="Times New Roman" w:cs="Times New Roman"/>
+          <w:color w:val="000000"/>
+        </w:rPr>
+        <w:t xml:space="preserve">model’s </w:t>
+      </w:r>
+      <w:r>
+        <w:rPr>
+          <w:rFonts w:ascii="Times New Roman" w:hAnsi="Times New Roman" w:cs="Times New Roman"/>
+          <w:color w:val="000000"/>
+        </w:rPr>
+        <w:t>P</w:t>
+      </w:r>
+      <w:r>
+        <w:rPr>
+          <w:rFonts w:ascii="Times New Roman" w:hAnsi="Times New Roman" w:cs="Times New Roman"/>
+          <w:color w:val="000000"/>
+        </w:rPr>
+        <w:t xml:space="preserve">recision, </w:t>
+      </w:r>
+      <w:r>
+        <w:rPr>
+          <w:rFonts w:ascii="Times New Roman" w:hAnsi="Times New Roman" w:cs="Times New Roman"/>
+          <w:color w:val="000000"/>
+        </w:rPr>
+        <w:t>R</w:t>
+      </w:r>
+      <w:r>
+        <w:rPr>
+          <w:rFonts w:ascii="Times New Roman" w:hAnsi="Times New Roman" w:cs="Times New Roman"/>
+          <w:color w:val="000000"/>
+        </w:rPr>
+        <w:t xml:space="preserve">ecall, F1 score, and </w:t>
+      </w:r>
+      <w:r>
+        <w:rPr>
+          <w:rFonts w:ascii="Times New Roman" w:hAnsi="Times New Roman" w:cs="Times New Roman"/>
+          <w:color w:val="000000"/>
+        </w:rPr>
+        <w:t>S</w:t>
+      </w:r>
+      <w:r>
+        <w:rPr>
+          <w:rFonts w:ascii="Times New Roman" w:hAnsi="Times New Roman" w:cs="Times New Roman"/>
+          <w:color w:val="000000"/>
+        </w:rPr>
+        <w:t>upport.</w:t>
+      </w:r>
+      <w:r>
+        <w:rPr>
+          <w:rFonts w:ascii="Times New Roman" w:hAnsi="Times New Roman" w:cs="Times New Roman"/>
+          <w:color w:val="000000"/>
+        </w:rPr>
+        <w:t xml:space="preserve"> Support is </w:t>
+      </w:r>
+      <w:r>
+        <w:rPr>
+          <w:rFonts w:ascii="Times New Roman" w:hAnsi="Times New Roman" w:cs="Times New Roman"/>
+          <w:color w:val="000000"/>
+        </w:rPr>
+        <w:t>the number of actual class occurrences in the dataset</w:t>
+      </w:r>
+    </w:p>
+    <w:p>
+      <w:pPr>
+        <w:pStyle w:val="ListParagraph"/>
+        <w:numPr>
+          <w:ilvl w:val="0"/>
+          <w:numId w:val="20"/>
+        </w:numPr>
+        <w:jc w:val="both"/>
+        <w:rPr>
+          <w:rFonts w:ascii="Times New Roman" w:hAnsi="Times New Roman" w:cs="Times New Roman"/>
+          <w:color w:val="000000"/>
+        </w:rPr>
+      </w:pPr>
+      <w:r>
+        <w:rPr>
+          <w:rFonts w:ascii="Times New Roman" w:hAnsi="Times New Roman" w:cs="Times New Roman"/>
+          <w:color w:val="000000"/>
+        </w:rPr>
+        <w:t>Confusion Matrix:</w:t>
+      </w:r>
+      <w:r>
+        <w:rPr>
+          <w:rFonts w:ascii="Times New Roman" w:hAnsi="Times New Roman" w:cs="Times New Roman"/>
+          <w:color w:val="000000"/>
+        </w:rPr>
+        <w:t xml:space="preserve"> </w:t>
+      </w:r>
+      <w:r>
+        <w:rPr>
+          <w:rFonts w:ascii="Times New Roman" w:hAnsi="Times New Roman" w:cs="Times New Roman"/>
+          <w:color w:val="000000"/>
+        </w:rPr>
+        <w:t xml:space="preserve">It is the metric used to evaluate the predictions done by the model. The True positives, False positives, True Negatives, </w:t>
       </w:r>
       <w:r>
         <w:rPr>
@@ -8556,91 +8663,431 @@
           <w:rFonts w:ascii="Times New Roman" w:hAnsi="Times New Roman" w:cs="Times New Roman"/>
           <w:color w:val="000000"/>
         </w:rPr>
-        <w:t xml:space="preserve">non-parametric models based on cross-validations, scaling techniques, dimensional </w:t>
-      </w:r>
-      <w:r>
-        <w:rPr>
-          <w:rFonts w:ascii="Times New Roman" w:hAnsi="Times New Roman" w:cs="Times New Roman"/>
-          <w:color w:val="000000"/>
-        </w:rPr>
-        <w:t>reduction,</w:t>
-      </w:r>
-      <w:r>
-        <w:rPr>
-          <w:rFonts w:ascii="Times New Roman" w:hAnsi="Times New Roman" w:cs="Times New Roman"/>
-          <w:color w:val="000000"/>
-        </w:rPr>
-        <w:t xml:space="preserve"> and Information separation techniques. The results are justified based on different evaluation methods </w:t>
-      </w:r>
-      <w:r>
-        <w:rPr>
-          <w:rFonts w:ascii="Times New Roman" w:hAnsi="Times New Roman" w:cs="Times New Roman"/>
-          <w:color w:val="000000"/>
-        </w:rPr>
-        <w:t xml:space="preserve">for all the </w:t>
-      </w:r>
-      <w:r>
-        <w:rPr>
-          <w:rFonts w:ascii="Times New Roman" w:hAnsi="Times New Roman" w:cs="Times New Roman"/>
-          <w:color w:val="000000"/>
-        </w:rPr>
-        <w:t>combinations</w:t>
-      </w:r>
-      <w:r>
-        <w:rPr>
-          <w:rFonts w:ascii="Times New Roman" w:hAnsi="Times New Roman" w:cs="Times New Roman"/>
-          <w:color w:val="000000"/>
-        </w:rPr>
-        <w:t xml:space="preserve"> of techniques and models of supervised learning</w:t>
-      </w:r>
-      <w:r>
-        <w:rPr>
-          <w:rFonts w:ascii="Times New Roman" w:hAnsi="Times New Roman" w:cs="Times New Roman"/>
-          <w:color w:val="000000"/>
-        </w:rPr>
-        <w:t xml:space="preserve"> classification</w:t>
-      </w:r>
-      <w:r>
-        <w:rPr>
-          <w:rFonts w:ascii="Times New Roman" w:hAnsi="Times New Roman" w:cs="Times New Roman"/>
-          <w:color w:val="000000"/>
-        </w:rPr>
-        <w:t>.</w:t>
-      </w:r>
-      <w:r>
-        <w:rPr>
-          <w:rFonts w:ascii="Times New Roman" w:hAnsi="Times New Roman" w:cs="Times New Roman"/>
-          <w:color w:val="000000"/>
-        </w:rPr>
-        <w:t xml:space="preserve"> The Evaluation methods and </w:t>
-      </w:r>
-      <w:r>
-        <w:rPr>
-          <w:rFonts w:ascii="Times New Roman" w:hAnsi="Times New Roman" w:cs="Times New Roman"/>
-          <w:color w:val="000000"/>
-        </w:rPr>
-        <w:t xml:space="preserve">output </w:t>
-      </w:r>
-      <w:r>
-        <w:rPr>
-          <w:rFonts w:ascii="Times New Roman" w:hAnsi="Times New Roman" w:cs="Times New Roman"/>
-          <w:color w:val="000000"/>
-        </w:rPr>
-        <w:t xml:space="preserve">results </w:t>
-      </w:r>
-      <w:r>
-        <w:rPr>
-          <w:rFonts w:ascii="Times New Roman" w:hAnsi="Times New Roman" w:cs="Times New Roman"/>
-          <w:color w:val="000000"/>
-        </w:rPr>
-        <w:t>will be</w:t>
-      </w:r>
-      <w:r>
-        <w:rPr>
-          <w:rFonts w:ascii="Times New Roman" w:hAnsi="Times New Roman" w:cs="Times New Roman"/>
-          <w:color w:val="000000"/>
-        </w:rPr>
-        <w:t xml:space="preserve"> discussed in Section-4.</w:t>
+        <w:t xml:space="preserve">False Negatives can be derived from this matrix. The number of rows and columns of </w:t>
+      </w:r>
+      <w:r>
+        <w:rPr>
+          <w:rFonts w:ascii="Times New Roman" w:hAnsi="Times New Roman" w:cs="Times New Roman"/>
+          <w:color w:val="000000"/>
+        </w:rPr>
+        <w:t xml:space="preserve">the </w:t>
+      </w:r>
+      <w:r>
+        <w:rPr>
+          <w:rFonts w:ascii="Times New Roman" w:hAnsi="Times New Roman" w:cs="Times New Roman"/>
+          <w:color w:val="000000"/>
+        </w:rPr>
+        <w:t xml:space="preserve">matrix depends on the number of classes in </w:t>
+      </w:r>
+      <w:r>
+        <w:rPr>
+          <w:rFonts w:ascii="Times New Roman" w:hAnsi="Times New Roman" w:cs="Times New Roman"/>
+          <w:color w:val="000000"/>
+        </w:rPr>
+        <w:t xml:space="preserve">the </w:t>
+      </w:r>
+      <w:r>
+        <w:rPr>
+          <w:rFonts w:ascii="Times New Roman" w:hAnsi="Times New Roman" w:cs="Times New Roman"/>
+          <w:color w:val="000000"/>
+        </w:rPr>
+        <w:t>response variable.</w:t>
+      </w:r>
+    </w:p>
+    <w:tbl>
+      <w:tblPr>
+        <w:tblStyle w:val="TableGrid"/>
+        <w:tblW w:w="0" w:type="auto"/>
+        <w:tblInd w:w="720" w:type="dxa"/>
+        <w:tblLook w:val="04A0" w:firstRow="1" w:lastRow="0" w:firstColumn="1" w:lastColumn="0" w:noHBand="0" w:noVBand="1"/>
+      </w:tblPr>
+      <w:tblGrid>
+        <w:gridCol w:w="2073"/>
+        <w:gridCol w:w="2074"/>
+        <w:gridCol w:w="2074"/>
+        <w:gridCol w:w="2075"/>
+      </w:tblGrid>
+      <w:tr>
+        <w:tc>
+          <w:tcPr>
+            <w:tcW w:w="4147" w:type="dxa"/>
+            <w:gridSpan w:val="2"/>
+            <w:vMerge w:val="restart"/>
+            <w:vAlign w:val="center"/>
+          </w:tcPr>
+          <w:p>
+            <w:pPr>
+              <w:pStyle w:val="ListParagraph"/>
+              <w:ind w:left="0"/>
+              <w:jc w:val="center"/>
+              <w:rPr>
+                <w:rFonts w:ascii="Times New Roman" w:hAnsi="Times New Roman" w:cs="Times New Roman"/>
+                <w:color w:val="000000"/>
+              </w:rPr>
+            </w:pPr>
+          </w:p>
+        </w:tc>
+        <w:tc>
+          <w:tcPr>
+            <w:tcW w:w="4149" w:type="dxa"/>
+            <w:gridSpan w:val="2"/>
+            <w:vAlign w:val="center"/>
+          </w:tcPr>
+          <w:p>
+            <w:pPr>
+              <w:pStyle w:val="ListParagraph"/>
+              <w:ind w:left="0"/>
+              <w:jc w:val="center"/>
+              <w:rPr>
+                <w:rFonts w:ascii="Times New Roman" w:hAnsi="Times New Roman" w:cs="Times New Roman"/>
+                <w:b/>
+                <w:bCs/>
+                <w:color w:val="000000"/>
+              </w:rPr>
+            </w:pPr>
+            <w:r>
+              <w:rPr>
+                <w:rFonts w:ascii="Times New Roman" w:hAnsi="Times New Roman" w:cs="Times New Roman"/>
+                <w:b/>
+                <w:bCs/>
+                <w:color w:val="000000"/>
+              </w:rPr>
+              <w:t>Predicted class</w:t>
+            </w:r>
+          </w:p>
+        </w:tc>
+      </w:tr>
+      <w:tr>
+        <w:tc>
+          <w:tcPr>
+            <w:tcW w:w="4147" w:type="dxa"/>
+            <w:gridSpan w:val="2"/>
+            <w:vMerge/>
+            <w:vAlign w:val="center"/>
+          </w:tcPr>
+          <w:p>
+            <w:pPr>
+              <w:pStyle w:val="ListParagraph"/>
+              <w:ind w:left="0"/>
+              <w:jc w:val="center"/>
+              <w:rPr>
+                <w:rFonts w:ascii="Times New Roman" w:hAnsi="Times New Roman" w:cs="Times New Roman"/>
+                <w:color w:val="000000"/>
+              </w:rPr>
+            </w:pPr>
+          </w:p>
+        </w:tc>
+        <w:tc>
+          <w:tcPr>
+            <w:tcW w:w="2074" w:type="dxa"/>
+            <w:vAlign w:val="center"/>
+          </w:tcPr>
+          <w:p>
+            <w:pPr>
+              <w:pStyle w:val="ListParagraph"/>
+              <w:ind w:left="0"/>
+              <w:jc w:val="center"/>
+              <w:rPr>
+                <w:rFonts w:ascii="Times New Roman" w:hAnsi="Times New Roman" w:cs="Times New Roman"/>
+                <w:b/>
+                <w:bCs/>
+                <w:color w:val="000000"/>
+              </w:rPr>
+            </w:pPr>
+            <w:r>
+              <w:rPr>
+                <w:rFonts w:ascii="Times New Roman" w:hAnsi="Times New Roman" w:cs="Times New Roman"/>
+                <w:b/>
+                <w:bCs/>
+                <w:color w:val="000000"/>
+              </w:rPr>
+              <w:t>Yes</w:t>
+            </w:r>
+          </w:p>
+        </w:tc>
+        <w:tc>
+          <w:tcPr>
+            <w:tcW w:w="2075" w:type="dxa"/>
+            <w:vAlign w:val="center"/>
+          </w:tcPr>
+          <w:p>
+            <w:pPr>
+              <w:pStyle w:val="ListParagraph"/>
+              <w:ind w:left="0"/>
+              <w:jc w:val="center"/>
+              <w:rPr>
+                <w:rFonts w:ascii="Times New Roman" w:hAnsi="Times New Roman" w:cs="Times New Roman"/>
+                <w:b/>
+                <w:bCs/>
+                <w:color w:val="000000"/>
+              </w:rPr>
+            </w:pPr>
+            <w:r>
+              <w:rPr>
+                <w:rFonts w:ascii="Times New Roman" w:hAnsi="Times New Roman" w:cs="Times New Roman"/>
+                <w:b/>
+                <w:bCs/>
+                <w:color w:val="000000"/>
+              </w:rPr>
+              <w:t>No</w:t>
+            </w:r>
+          </w:p>
+        </w:tc>
+      </w:tr>
+      <w:tr>
+        <w:tc>
+          <w:tcPr>
+            <w:tcW w:w="2073" w:type="dxa"/>
+            <w:vMerge w:val="restart"/>
+            <w:vAlign w:val="center"/>
+          </w:tcPr>
+          <w:p>
+            <w:pPr>
+              <w:pStyle w:val="ListParagraph"/>
+              <w:ind w:left="0"/>
+              <w:jc w:val="center"/>
+              <w:rPr>
+                <w:rFonts w:ascii="Times New Roman" w:hAnsi="Times New Roman" w:cs="Times New Roman"/>
+                <w:b/>
+                <w:bCs/>
+                <w:color w:val="000000"/>
+              </w:rPr>
+            </w:pPr>
+            <w:r>
+              <w:rPr>
+                <w:rFonts w:ascii="Times New Roman" w:hAnsi="Times New Roman" w:cs="Times New Roman"/>
+                <w:b/>
+                <w:bCs/>
+                <w:color w:val="000000"/>
+              </w:rPr>
+              <w:t>Actual class</w:t>
+            </w:r>
+          </w:p>
+        </w:tc>
+        <w:tc>
+          <w:tcPr>
+            <w:tcW w:w="2074" w:type="dxa"/>
+            <w:vAlign w:val="center"/>
+          </w:tcPr>
+          <w:p>
+            <w:pPr>
+              <w:pStyle w:val="ListParagraph"/>
+              <w:ind w:left="0"/>
+              <w:jc w:val="center"/>
+              <w:rPr>
+                <w:rFonts w:ascii="Times New Roman" w:hAnsi="Times New Roman" w:cs="Times New Roman"/>
+                <w:b/>
+                <w:bCs/>
+                <w:color w:val="000000"/>
+              </w:rPr>
+            </w:pPr>
+            <w:r>
+              <w:rPr>
+                <w:rFonts w:ascii="Times New Roman" w:hAnsi="Times New Roman" w:cs="Times New Roman"/>
+                <w:b/>
+                <w:bCs/>
+                <w:color w:val="000000"/>
+              </w:rPr>
+              <w:t>Yes</w:t>
+            </w:r>
+          </w:p>
+        </w:tc>
+        <w:tc>
+          <w:tcPr>
+            <w:tcW w:w="2074" w:type="dxa"/>
+            <w:vAlign w:val="center"/>
+          </w:tcPr>
+          <w:p>
+            <w:pPr>
+              <w:pStyle w:val="ListParagraph"/>
+              <w:ind w:left="0"/>
+              <w:jc w:val="center"/>
+              <w:rPr>
+                <w:rFonts w:ascii="Times New Roman" w:hAnsi="Times New Roman" w:cs="Times New Roman"/>
+                <w:color w:val="000000"/>
+              </w:rPr>
+            </w:pPr>
+            <w:r>
+              <w:rPr>
+                <w:rFonts w:ascii="Times New Roman" w:hAnsi="Times New Roman" w:cs="Times New Roman"/>
+                <w:color w:val="000000"/>
+              </w:rPr>
+              <w:t>True Positive</w:t>
+            </w:r>
+          </w:p>
+        </w:tc>
+        <w:tc>
+          <w:tcPr>
+            <w:tcW w:w="2075" w:type="dxa"/>
+            <w:vAlign w:val="center"/>
+          </w:tcPr>
+          <w:p>
+            <w:pPr>
+              <w:pStyle w:val="ListParagraph"/>
+              <w:ind w:left="0"/>
+              <w:jc w:val="center"/>
+              <w:rPr>
+                <w:rFonts w:ascii="Times New Roman" w:hAnsi="Times New Roman" w:cs="Times New Roman"/>
+                <w:color w:val="000000"/>
+              </w:rPr>
+            </w:pPr>
+            <w:r>
+              <w:rPr>
+                <w:rFonts w:ascii="Times New Roman" w:hAnsi="Times New Roman" w:cs="Times New Roman"/>
+                <w:color w:val="000000"/>
+              </w:rPr>
+              <w:t>False Negative</w:t>
+            </w:r>
+          </w:p>
+        </w:tc>
+      </w:tr>
+      <w:tr>
+        <w:tc>
+          <w:tcPr>
+            <w:tcW w:w="2073" w:type="dxa"/>
+            <w:vMerge/>
+            <w:vAlign w:val="center"/>
+          </w:tcPr>
+          <w:p>
+            <w:pPr>
+              <w:pStyle w:val="ListParagraph"/>
+              <w:ind w:left="0"/>
+              <w:jc w:val="center"/>
+              <w:rPr>
+                <w:rFonts w:ascii="Times New Roman" w:hAnsi="Times New Roman" w:cs="Times New Roman"/>
+                <w:color w:val="000000"/>
+              </w:rPr>
+            </w:pPr>
+          </w:p>
+        </w:tc>
+        <w:tc>
+          <w:tcPr>
+            <w:tcW w:w="2074" w:type="dxa"/>
+            <w:vAlign w:val="center"/>
+          </w:tcPr>
+          <w:p>
+            <w:pPr>
+              <w:pStyle w:val="ListParagraph"/>
+              <w:ind w:left="0"/>
+              <w:jc w:val="center"/>
+              <w:rPr>
+                <w:rFonts w:ascii="Times New Roman" w:hAnsi="Times New Roman" w:cs="Times New Roman"/>
+                <w:b/>
+                <w:bCs/>
+                <w:color w:val="000000"/>
+              </w:rPr>
+            </w:pPr>
+            <w:r>
+              <w:rPr>
+                <w:rFonts w:ascii="Times New Roman" w:hAnsi="Times New Roman" w:cs="Times New Roman"/>
+                <w:b/>
+                <w:bCs/>
+                <w:color w:val="000000"/>
+              </w:rPr>
+              <w:t>No</w:t>
+            </w:r>
+          </w:p>
+        </w:tc>
+        <w:tc>
+          <w:tcPr>
+            <w:tcW w:w="2074" w:type="dxa"/>
+            <w:vAlign w:val="center"/>
+          </w:tcPr>
+          <w:p>
+            <w:pPr>
+              <w:pStyle w:val="ListParagraph"/>
+              <w:ind w:left="0"/>
+              <w:jc w:val="center"/>
+              <w:rPr>
+                <w:rFonts w:ascii="Times New Roman" w:hAnsi="Times New Roman" w:cs="Times New Roman"/>
+                <w:color w:val="000000"/>
+              </w:rPr>
+            </w:pPr>
+            <w:r>
+              <w:rPr>
+                <w:rFonts w:ascii="Times New Roman" w:hAnsi="Times New Roman" w:cs="Times New Roman"/>
+                <w:color w:val="000000"/>
+              </w:rPr>
+              <w:t>False Positive</w:t>
+            </w:r>
+          </w:p>
+        </w:tc>
+        <w:tc>
+          <w:tcPr>
+            <w:tcW w:w="2075" w:type="dxa"/>
+            <w:vAlign w:val="center"/>
+          </w:tcPr>
+          <w:p>
+            <w:pPr>
+              <w:pStyle w:val="ListParagraph"/>
+              <w:ind w:left="0"/>
+              <w:jc w:val="center"/>
+              <w:rPr>
+                <w:rFonts w:ascii="Times New Roman" w:hAnsi="Times New Roman" w:cs="Times New Roman"/>
+                <w:color w:val="000000"/>
+              </w:rPr>
+            </w:pPr>
+            <w:r>
+              <w:rPr>
+                <w:rFonts w:ascii="Times New Roman" w:hAnsi="Times New Roman" w:cs="Times New Roman"/>
+                <w:color w:val="000000"/>
+              </w:rPr>
+              <w:t>True Negative</w:t>
+            </w:r>
+          </w:p>
+        </w:tc>
+      </w:tr>
+    </w:tbl>
+    <w:p>
+      <w:pPr>
+        <w:pStyle w:val="ListParagraph"/>
+        <w:jc w:val="both"/>
+        <w:rPr>
+          <w:rFonts w:ascii="Times New Roman" w:hAnsi="Times New Roman" w:cs="Times New Roman"/>
+          <w:color w:val="000000"/>
+        </w:rPr>
+      </w:pPr>
+    </w:p>
+    <w:p>
+      <w:pPr>
+        <w:pStyle w:val="ListParagraph"/>
+        <w:numPr>
+          <w:ilvl w:val="0"/>
+          <w:numId w:val="20"/>
+        </w:numPr>
+        <w:jc w:val="both"/>
+        <w:rPr>
+          <w:rFonts w:ascii="Times New Roman" w:hAnsi="Times New Roman" w:cs="Times New Roman"/>
+          <w:color w:val="000000"/>
+        </w:rPr>
+      </w:pPr>
+      <w:r>
+        <w:rPr>
+          <w:rFonts w:ascii="Times New Roman" w:hAnsi="Times New Roman" w:cs="Times New Roman"/>
+          <w:color w:val="000000"/>
+        </w:rPr>
+        <w:t>Area Under Curve (AUC):</w:t>
+      </w:r>
+      <w:r>
+        <w:rPr>
+          <w:rFonts w:ascii="Times New Roman" w:hAnsi="Times New Roman" w:cs="Times New Roman"/>
+          <w:color w:val="000000"/>
+        </w:rPr>
+        <w:t xml:space="preserve"> </w:t>
+      </w:r>
+      <w:r>
+        <w:rPr>
+          <w:rFonts w:ascii="Times New Roman" w:hAnsi="Times New Roman" w:cs="Times New Roman"/>
+          <w:color w:val="000000"/>
+        </w:rPr>
+        <w:t>It measures the ability of the classifier to differentiate between classes. Specificity and Sensitivity are used in finding the AUC curve. True Negative rate is called Specificity. True positive rate is called Sensitivity.</w:t>
+      </w:r>
+      <w:r>
+        <w:rPr>
+          <w:rFonts w:ascii="Times New Roman" w:hAnsi="Times New Roman" w:cs="Times New Roman"/>
+          <w:color w:val="000000"/>
+        </w:rPr>
+        <w:t xml:space="preserve"> Higher AUC indicates that the model is better at distinguishing the classes.</w:t>
       </w:r>
     </w:p>
     <w:p>
@@ -8668,7 +9115,7 @@
           <w:sz w:val="24"/>
           <w:szCs w:val="24"/>
         </w:rPr>
-        <w:t>Evaluation</w:t>
+        <w:t>Results</w:t>
       </w:r>
       <w:r>
         <w:rPr>
@@ -8693,6 +9140,28 @@
           <w:szCs w:val="24"/>
         </w:rPr>
       </w:pPr>
+      <w:r>
+        <w:rPr>
+          <w:rFonts w:ascii="Times New Roman" w:hAnsi="Times New Roman" w:cs="Times New Roman"/>
+          <w:color w:val="000000"/>
+        </w:rPr>
+        <w:lastRenderedPageBreak/>
+        <w:t xml:space="preserve">The results obtained after modeling and testing will be compared between different parametric, and non-parametric models based on cross-validations, scaling techniques, dimensional reduction, and Information separation techniques. The results are justified based on different evaluation methods for all the combinations of techniques and models of supervised learning classification. </w:t>
+      </w:r>
+      <w:r>
+        <w:rPr>
+          <w:rFonts w:ascii="Times New Roman" w:hAnsi="Times New Roman" w:cs="Times New Roman"/>
+          <w:color w:val="000000"/>
+        </w:rPr>
+        <w:t>As per the practical evaluation results and theoretical concepts from section 3, the best model will be considered</w:t>
+      </w:r>
+      <w:r>
+        <w:rPr>
+          <w:rFonts w:ascii="Times New Roman" w:hAnsi="Times New Roman" w:cs="Times New Roman"/>
+          <w:color w:val="000000"/>
+        </w:rPr>
+        <w:t>.</w:t>
+      </w:r>
     </w:p>
     <w:p>
       <w:pPr>
@@ -9026,42 +9495,7 @@
         <w:rPr>
           <w:rFonts w:ascii="Times New Roman" w:hAnsi="Times New Roman" w:cs="Times New Roman"/>
         </w:rPr>
-        <w:t xml:space="preserve">instead, convert strings to numerical forms to make the model understand the patterns in data. Making an understanding of different models and the evaluation results on the data taken helps in preferring models when more data is added for training instead of starting from the initial stage. Analyzation on mix codes like Hinglish (Hindi + English), </w:t>
-      </w:r>
-      <w:proofErr w:type="spellStart"/>
-      <w:r>
-        <w:rPr>
-          <w:rFonts w:ascii="Times New Roman" w:hAnsi="Times New Roman" w:cs="Times New Roman"/>
-        </w:rPr>
-        <w:t>Marglish</w:t>
-      </w:r>
-      <w:proofErr w:type="spellEnd"/>
-      <w:r>
-        <w:rPr>
-          <w:rFonts w:ascii="Times New Roman" w:hAnsi="Times New Roman" w:cs="Times New Roman"/>
-        </w:rPr>
-        <w:t xml:space="preserve"> </w:t>
-      </w:r>
-      <w:r>
-        <w:rPr>
-          <w:rFonts w:ascii="Times New Roman" w:hAnsi="Times New Roman" w:cs="Times New Roman"/>
-        </w:rPr>
-        <w:lastRenderedPageBreak/>
-        <w:t xml:space="preserve">(Marathi + English), </w:t>
-      </w:r>
-      <w:proofErr w:type="spellStart"/>
-      <w:r>
-        <w:rPr>
-          <w:rFonts w:ascii="Times New Roman" w:hAnsi="Times New Roman" w:cs="Times New Roman"/>
-        </w:rPr>
-        <w:t>Tenglish</w:t>
-      </w:r>
-      <w:proofErr w:type="spellEnd"/>
-      <w:r>
-        <w:rPr>
-          <w:rFonts w:ascii="Times New Roman" w:hAnsi="Times New Roman" w:cs="Times New Roman"/>
-        </w:rPr>
-        <w:t xml:space="preserve"> (Telugu + English), etc. which are realistic in conversations, speech recognition systems, etc. by using this type of Natural Language processing model.</w:t>
+        <w:t>instead, convert strings to numerical forms to make the model understand the patterns in data. Making an understanding of different models and the evaluation results on the data taken helps in preferring models when more data is added for training instead of starting from the initial stage. Analyzation on mix codes like Hinglish (Hindi + English), Marglish (Marathi + English), Tenglish (Telugu + English), etc. which are realistic in conversations, speech recognition systems, etc. by using this type of Natural Language processing model.</w:t>
       </w:r>
     </w:p>
     <w:p>
@@ -9214,19 +9648,7 @@
         <w:rPr>
           <w:rFonts w:ascii="Times New Roman" w:hAnsi="Times New Roman" w:cs="Times New Roman"/>
         </w:rPr>
-        <w:t xml:space="preserve">ms </w:t>
-      </w:r>
-      <w:r>
-        <w:rPr>
-          <w:rFonts w:ascii="Times New Roman" w:hAnsi="Times New Roman" w:cs="Times New Roman"/>
-        </w:rPr>
-        <w:t>include</w:t>
-      </w:r>
-      <w:r>
-        <w:rPr>
-          <w:rFonts w:ascii="Times New Roman" w:hAnsi="Times New Roman" w:cs="Times New Roman"/>
-        </w:rPr>
-        <w:t xml:space="preserve"> the risk of not utilizing the data with consistency. The present data is transparent and consistent as the type of comments </w:t>
+        <w:t xml:space="preserve">ms include the risk of not utilizing the data with consistency. The present data is transparent and consistent as the type of comments </w:t>
       </w:r>
       <w:r>
         <w:rPr>
@@ -9250,7 +9672,14 @@
         <w:rPr>
           <w:rFonts w:ascii="Times New Roman" w:hAnsi="Times New Roman" w:cs="Times New Roman"/>
         </w:rPr>
-        <w:t xml:space="preserve"> equal in number. It also includes the reusability of data in </w:t>
+        <w:t xml:space="preserve"> equal in </w:t>
+      </w:r>
+      <w:r>
+        <w:rPr>
+          <w:rFonts w:ascii="Times New Roman" w:hAnsi="Times New Roman" w:cs="Times New Roman"/>
+        </w:rPr>
+        <w:lastRenderedPageBreak/>
+        <w:t xml:space="preserve">number. It also includes the reusability of data in </w:t>
       </w:r>
       <w:r>
         <w:rPr>
@@ -9393,13 +9822,7 @@
         <w:rPr>
           <w:rFonts w:ascii="Times New Roman" w:hAnsi="Times New Roman" w:cs="Times New Roman"/>
         </w:rPr>
-        <w:t>.</w:t>
-      </w:r>
-      <w:r>
-        <w:rPr>
-          <w:rFonts w:ascii="Times New Roman" w:hAnsi="Times New Roman" w:cs="Times New Roman"/>
-        </w:rPr>
-        <w:t xml:space="preserve"> </w:t>
+        <w:t xml:space="preserve">. </w:t>
       </w:r>
       <w:r>
         <w:rPr>
@@ -9417,35 +9840,7 @@
         <w:rPr>
           <w:rFonts w:ascii="Times New Roman" w:hAnsi="Times New Roman" w:cs="Times New Roman"/>
         </w:rPr>
-        <w:t xml:space="preserve"> channels of Nisha </w:t>
-      </w:r>
-      <w:proofErr w:type="spellStart"/>
-      <w:r>
-        <w:rPr>
-          <w:rFonts w:ascii="Times New Roman" w:hAnsi="Times New Roman" w:cs="Times New Roman"/>
-        </w:rPr>
-        <w:t>Madhulika</w:t>
-      </w:r>
-      <w:proofErr w:type="spellEnd"/>
-      <w:r>
-        <w:rPr>
-          <w:rFonts w:ascii="Times New Roman" w:hAnsi="Times New Roman" w:cs="Times New Roman"/>
-        </w:rPr>
-        <w:t xml:space="preserve"> and </w:t>
-      </w:r>
-      <w:proofErr w:type="spellStart"/>
-      <w:r>
-        <w:rPr>
-          <w:rFonts w:ascii="Times New Roman" w:hAnsi="Times New Roman" w:cs="Times New Roman"/>
-        </w:rPr>
-        <w:t>Kabita</w:t>
-      </w:r>
-      <w:proofErr w:type="spellEnd"/>
-      <w:r>
-        <w:rPr>
-          <w:rFonts w:ascii="Times New Roman" w:hAnsi="Times New Roman" w:cs="Times New Roman"/>
-        </w:rPr>
-        <w:t xml:space="preserve">. Data used for the Natural Language Processing project consists of Questions, </w:t>
+        <w:t xml:space="preserve"> channels of Nisha Madhulika and Kabita. Data used for the Natural Language Processing project consists of Questions, </w:t>
       </w:r>
       <w:r>
         <w:rPr>
@@ -9548,14 +9943,12 @@
         </w:rPr>
         <w:t xml:space="preserve">Data is stored in such a way that its copy is available along with the if it got missed from a system. The method of remote storage will be mentioned in the report. Version control is applied to the data of research to track the changes and to revert if necessary. On systems, data is protected with a password locker. The further plan is to implement data anonymization and make the data encrypted so that even if a data breach happens, data can be read. There is no risk in data storage for a long period as our case study doesn’t include any personal information. The data is thoroughly examined and updated according to the requirement of the models in the research. Permissions for data including modifications, deletions, etc. are not given to any other people as the project is </w:t>
       </w:r>
-      <w:proofErr w:type="gramStart"/>
       <w:r>
         <w:rPr>
           <w:rFonts w:ascii="Times New Roman" w:hAnsi="Times New Roman" w:cs="Times New Roman"/>
         </w:rPr>
         <w:t>single-handled</w:t>
       </w:r>
-      <w:proofErr w:type="gramEnd"/>
       <w:r>
         <w:rPr>
           <w:rFonts w:ascii="Times New Roman" w:hAnsi="Times New Roman" w:cs="Times New Roman"/>
@@ -9605,33 +9998,7 @@
         <w:rPr>
           <w:rFonts w:ascii="Times New Roman" w:hAnsi="Times New Roman" w:cs="Times New Roman"/>
         </w:rPr>
-        <w:t xml:space="preserve">The data collected is semi-structured and consists of sentences to </w:t>
-      </w:r>
-      <w:proofErr w:type="spellStart"/>
-      <w:r>
-        <w:rPr>
-          <w:rFonts w:ascii="Times New Roman" w:hAnsi="Times New Roman" w:cs="Times New Roman"/>
-        </w:rPr>
-        <w:t>analyze</w:t>
-      </w:r>
-      <w:proofErr w:type="spellEnd"/>
-      <w:r>
-        <w:rPr>
-          <w:rFonts w:ascii="Times New Roman" w:hAnsi="Times New Roman" w:cs="Times New Roman"/>
-        </w:rPr>
-        <w:t xml:space="preserve"> the type of comment. The datasets include two files of two </w:t>
-      </w:r>
-      <w:r>
-        <w:rPr>
-          <w:rFonts w:ascii="Times New Roman" w:hAnsi="Times New Roman" w:cs="Times New Roman"/>
-        </w:rPr>
-        <w:t>YouTube</w:t>
-      </w:r>
-      <w:r>
-        <w:rPr>
-          <w:rFonts w:ascii="Times New Roman" w:hAnsi="Times New Roman" w:cs="Times New Roman"/>
-        </w:rPr>
-        <w:t xml:space="preserve"> </w:t>
+        <w:t xml:space="preserve">The data collected is semi-structured and consists of sentences to analyze the type of comment. The datasets include two files of two YouTube </w:t>
       </w:r>
       <w:r>
         <w:rPr>
@@ -9643,28 +10010,7 @@
         <w:rPr>
           <w:rFonts w:ascii="Times New Roman" w:hAnsi="Times New Roman" w:cs="Times New Roman"/>
         </w:rPr>
-        <w:t xml:space="preserve"> comments of 4900 rows each. They have undergone different vectorization techniques after data wrangling. Different data is extracted from it like Hashtags, Numbers, Average words in the sentence, etc. to </w:t>
-      </w:r>
-      <w:proofErr w:type="spellStart"/>
-      <w:r>
-        <w:rPr>
-          <w:rFonts w:ascii="Times New Roman" w:hAnsi="Times New Roman" w:cs="Times New Roman"/>
-        </w:rPr>
-        <w:t>analyze</w:t>
-      </w:r>
-      <w:proofErr w:type="spellEnd"/>
-      <w:r>
-        <w:rPr>
-          <w:rFonts w:ascii="Times New Roman" w:hAnsi="Times New Roman" w:cs="Times New Roman"/>
-        </w:rPr>
-        <w:t xml:space="preserve"> the data using some visualizations. The sentences are converted to word vectors which will be Numerical data and Models are built on those vectorized data for predictions. Models include Parametric and Non-parametric Algorithms and Cross-validation is applied to the data for all Algorithms to check the </w:t>
-      </w:r>
-      <w:r>
-        <w:rPr>
-          <w:rFonts w:ascii="Times New Roman" w:hAnsi="Times New Roman" w:cs="Times New Roman"/>
-        </w:rPr>
-        <w:lastRenderedPageBreak/>
-        <w:t>correct accuracy and finalize the model for prediction. Data of models and evaluation results don’t contain any sensitive information like passwords, Access codes, etc. When coming to data integrity, it will be consistent in all systems irrespective of the platform. The bias of data concerning gender or race won’t be applicable here as it includes the type of comments, but no independent variable includes the nominal data. The labels of the response variable are 7 unique types and equally distributed with 700 rows each for each dataset. There will be no expiry for data in the Natural Language Processing as the synonyms of sentences don’t change over time and more data can be added in the future to increase the training of the model.</w:t>
+        <w:t xml:space="preserve"> comments of 4900 rows each. They have undergone different vectorization techniques after data wrangling. Different data is extracted from it like Hashtags, Numbers, Average words in the sentence, etc. to analyze the data using some visualizations. The sentences are converted to word vectors which will be Numerical data and Models are built on those vectorized data for predictions. Models include Parametric and Non-parametric Algorithms and Cross-validation is applied to the data for all Algorithms to check the correct accuracy and finalize the model for prediction. Data of models and evaluation results don’t contain any sensitive information like passwords, Access codes, etc. When coming to data integrity, it will be consistent in all systems irrespective of the platform. The bias of data concerning gender or race won’t be applicable here as it includes the type of comments, but no independent variable includes the nominal data. The labels of the response variable are 7 unique types and equally distributed with 700 rows each for each dataset. There will be no expiry for data in the Natural Language Processing as the synonyms of sentences don’t change over time and more data can be added in the future to increase the training of the model.</w:t>
       </w:r>
     </w:p>
     <w:p>
@@ -9709,6 +10055,7 @@
         <w:rPr>
           <w:rFonts w:ascii="Times New Roman" w:hAnsi="Times New Roman" w:cs="Times New Roman"/>
         </w:rPr>
+        <w:lastRenderedPageBreak/>
         <w:t xml:space="preserve">As all labels are considered and distributed equally in the response variable, there will be no bias in the models reducing underfitting increases the prediction </w:t>
       </w:r>
       <w:r>
@@ -9832,6 +10179,8 @@
         </w:numPr>
         <w:rPr>
           <w:rFonts w:ascii="Times New Roman" w:hAnsi="Times New Roman" w:cs="Times New Roman"/>
+          <w:b/>
+          <w:bCs/>
           <w:i/>
           <w:iCs/>
         </w:rPr>
@@ -9839,6 +10188,8 @@
       <w:r>
         <w:rPr>
           <w:rFonts w:ascii="Times New Roman" w:hAnsi="Times New Roman" w:cs="Times New Roman"/>
+          <w:b/>
+          <w:bCs/>
           <w:i/>
           <w:iCs/>
         </w:rPr>
@@ -9847,6 +10198,8 @@
       <w:r>
         <w:rPr>
           <w:rFonts w:ascii="Times New Roman" w:hAnsi="Times New Roman" w:cs="Times New Roman"/>
+          <w:b/>
+          <w:bCs/>
           <w:i/>
           <w:iCs/>
         </w:rPr>
@@ -9879,6 +10232,7 @@
             <w:docPart w:val="37835CD247764821B0D36960DB55B23B"/>
           </w:placeholder>
         </w:sdtPr>
+        <w:sdtEndPr/>
         <w:sdtContent>
           <w:r>
             <w:rPr>
@@ -9907,14 +10261,12 @@
         </w:rPr>
         <w:t xml:space="preserve"> this research model for </w:t>
       </w:r>
-      <w:proofErr w:type="spellStart"/>
       <w:r>
         <w:rPr>
           <w:rFonts w:ascii="Times New Roman" w:hAnsi="Times New Roman" w:cs="Times New Roman"/>
         </w:rPr>
         <w:t>analyzing</w:t>
       </w:r>
-      <w:proofErr w:type="spellEnd"/>
       <w:r>
         <w:rPr>
           <w:rFonts w:ascii="Times New Roman" w:hAnsi="Times New Roman" w:cs="Times New Roman"/>
@@ -9931,7 +10283,19 @@
         <w:rPr>
           <w:rFonts w:ascii="Times New Roman" w:hAnsi="Times New Roman" w:cs="Times New Roman"/>
         </w:rPr>
-        <w:t xml:space="preserve"> and Threats. The SWOT points according to the thesis are mentioned below.</w:t>
+        <w:t xml:space="preserve"> and Threats. The SWOT points according to the thesis are mentioned </w:t>
+      </w:r>
+      <w:r>
+        <w:rPr>
+          <w:rFonts w:ascii="Times New Roman" w:hAnsi="Times New Roman" w:cs="Times New Roman"/>
+        </w:rPr>
+        <w:t>in Table 7</w:t>
+      </w:r>
+      <w:r>
+        <w:rPr>
+          <w:rFonts w:ascii="Times New Roman" w:hAnsi="Times New Roman" w:cs="Times New Roman"/>
+        </w:rPr>
+        <w:t>.</w:t>
       </w:r>
     </w:p>
     <w:tbl>
@@ -10120,21 +10484,7 @@
               <w:rPr>
                 <w:rFonts w:ascii="Times New Roman" w:hAnsi="Times New Roman" w:cs="Times New Roman"/>
               </w:rPr>
-              <w:t xml:space="preserve">Unstructured text data can be vectorized and </w:t>
-            </w:r>
-            <w:proofErr w:type="spellStart"/>
-            <w:r>
-              <w:rPr>
-                <w:rFonts w:ascii="Times New Roman" w:hAnsi="Times New Roman" w:cs="Times New Roman"/>
-              </w:rPr>
-              <w:t>analyzed</w:t>
-            </w:r>
-            <w:proofErr w:type="spellEnd"/>
-            <w:r>
-              <w:rPr>
-                <w:rFonts w:ascii="Times New Roman" w:hAnsi="Times New Roman" w:cs="Times New Roman"/>
-              </w:rPr>
-              <w:t xml:space="preserve"> </w:t>
+              <w:t xml:space="preserve">Unstructured text data can be vectorized and analyzed </w:t>
             </w:r>
             <w:sdt>
               <w:sdtPr>
@@ -10148,6 +10498,7 @@
                   <w:docPart w:val="AAEAD9DEA205485787B79D7755BFB011"/>
                 </w:placeholder>
               </w:sdtPr>
+              <w:sdtEndPr/>
               <w:sdtContent>
                 <w:r>
                   <w:rPr>
@@ -10216,6 +10567,7 @@
                   <w:docPart w:val="AAEAD9DEA205485787B79D7755BFB011"/>
                 </w:placeholder>
               </w:sdtPr>
+              <w:sdtEndPr/>
               <w:sdtContent>
                 <w:r>
                   <w:rPr>
@@ -10264,29 +10616,14 @@
                   <w:docPart w:val="AAEAD9DEA205485787B79D7755BFB011"/>
                 </w:placeholder>
               </w:sdtPr>
+              <w:sdtEndPr/>
               <w:sdtContent>
                 <w:r>
                   <w:rPr>
                     <w:rFonts w:ascii="Times New Roman" w:hAnsi="Times New Roman" w:cs="Times New Roman"/>
                     <w:color w:val="000000"/>
                   </w:rPr>
-                  <w:t xml:space="preserve">(7 Key Benefits </w:t>
-                </w:r>
-                <w:proofErr w:type="gramStart"/>
-                <w:r>
-                  <w:rPr>
-                    <w:rFonts w:ascii="Times New Roman" w:hAnsi="Times New Roman" w:cs="Times New Roman"/>
-                    <w:color w:val="000000"/>
-                  </w:rPr>
-                  <w:t>Of</w:t>
-                </w:r>
-                <w:proofErr w:type="gramEnd"/>
-                <w:r>
-                  <w:rPr>
-                    <w:rFonts w:ascii="Times New Roman" w:hAnsi="Times New Roman" w:cs="Times New Roman"/>
-                    <w:color w:val="000000"/>
-                  </w:rPr>
-                  <w:t xml:space="preserve"> Using Natural Language Processing In Business n.d.)</w:t>
+                  <w:t>(7 Key Benefits Of Using Natural Language Processing In Business n.d.)</w:t>
                 </w:r>
               </w:sdtContent>
             </w:sdt>
@@ -10365,6 +10702,7 @@
                   <w:docPart w:val="75697AC4013541089AB007B9E5BE3C20"/>
                 </w:placeholder>
               </w:sdtPr>
+              <w:sdtEndPr/>
               <w:sdtContent>
                 <w:r>
                   <w:rPr>
@@ -10481,6 +10819,7 @@
                   <w:docPart w:val="75697AC4013541089AB007B9E5BE3C20"/>
                 </w:placeholder>
               </w:sdtPr>
+              <w:sdtEndPr/>
               <w:sdtContent>
                 <w:r>
                   <w:rPr>
@@ -10619,6 +10958,7 @@
                   <w:docPart w:val="9AB4799CEFA54CC3B860CB129721E79E"/>
                 </w:placeholder>
               </w:sdtPr>
+              <w:sdtEndPr/>
               <w:sdtContent>
                 <w:r>
                   <w:rPr>
@@ -10667,21 +11007,14 @@
                   <w:docPart w:val="9AB4799CEFA54CC3B860CB129721E79E"/>
                 </w:placeholder>
               </w:sdtPr>
+              <w:sdtEndPr/>
               <w:sdtContent>
                 <w:r>
                   <w:rPr>
                     <w:rFonts w:ascii="Times New Roman" w:hAnsi="Times New Roman" w:cs="Times New Roman"/>
                     <w:color w:val="000000"/>
                   </w:rPr>
-                  <w:t xml:space="preserve">(Natural Language Processing </w:t>
-                </w:r>
-                <w:r>
-                  <w:rPr>
-                    <w:rFonts w:ascii="Times New Roman" w:hAnsi="Times New Roman" w:cs="Times New Roman"/>
-                    <w:color w:val="000000"/>
-                  </w:rPr>
-                  <w:lastRenderedPageBreak/>
-                  <w:t>(NLP) Examples | Tableau n.d.)</w:t>
+                  <w:t>(Natural Language Processing (NLP) Examples | Tableau n.d.)</w:t>
                 </w:r>
               </w:sdtContent>
             </w:sdt>
@@ -10729,29 +11062,14 @@
                   <w:docPart w:val="9AB4799CEFA54CC3B860CB129721E79E"/>
                 </w:placeholder>
               </w:sdtPr>
+              <w:sdtEndPr/>
               <w:sdtContent>
                 <w:r>
                   <w:rPr>
                     <w:rFonts w:ascii="Times New Roman" w:hAnsi="Times New Roman" w:cs="Times New Roman"/>
                     <w:color w:val="000000"/>
                   </w:rPr>
-                  <w:t xml:space="preserve">(Applications </w:t>
-                </w:r>
-                <w:proofErr w:type="gramStart"/>
-                <w:r>
-                  <w:rPr>
-                    <w:rFonts w:ascii="Times New Roman" w:hAnsi="Times New Roman" w:cs="Times New Roman"/>
-                    <w:color w:val="000000"/>
-                  </w:rPr>
-                  <w:t>Of</w:t>
-                </w:r>
-                <w:proofErr w:type="gramEnd"/>
-                <w:r>
-                  <w:rPr>
-                    <w:rFonts w:ascii="Times New Roman" w:hAnsi="Times New Roman" w:cs="Times New Roman"/>
-                    <w:color w:val="000000"/>
-                  </w:rPr>
-                  <w:t xml:space="preserve"> Natural Language Processing (NLP) n.d.)</w:t>
+                  <w:t>(Applications Of Natural Language Processing (NLP) n.d.)</w:t>
                 </w:r>
               </w:sdtContent>
             </w:sdt>
@@ -10774,7 +11092,15 @@
                 <w:rFonts w:ascii="Times New Roman" w:hAnsi="Times New Roman" w:cs="Times New Roman"/>
                 <w:color w:val="000000"/>
               </w:rPr>
-              <w:t xml:space="preserve">Intelligence gathering on financial stocks and marketing research, Report </w:t>
+              <w:t xml:space="preserve">Intelligence gathering on financial stocks and marketing </w:t>
+            </w:r>
+            <w:r>
+              <w:rPr>
+                <w:rFonts w:ascii="Times New Roman" w:hAnsi="Times New Roman" w:cs="Times New Roman"/>
+                <w:color w:val="000000"/>
+              </w:rPr>
+              <w:lastRenderedPageBreak/>
+              <w:t xml:space="preserve">research, Report </w:t>
             </w:r>
             <w:r>
               <w:rPr>
@@ -10802,29 +11128,14 @@
                   <w:docPart w:val="9AB4799CEFA54CC3B860CB129721E79E"/>
                 </w:placeholder>
               </w:sdtPr>
+              <w:sdtEndPr/>
               <w:sdtContent>
                 <w:r>
                   <w:rPr>
                     <w:rFonts w:ascii="Times New Roman" w:hAnsi="Times New Roman" w:cs="Times New Roman"/>
                     <w:color w:val="000000"/>
                   </w:rPr>
-                  <w:t xml:space="preserve">(Natural Language Processing (NLP) Use Cases in Business - </w:t>
-                </w:r>
-                <w:proofErr w:type="spellStart"/>
-                <w:r>
-                  <w:rPr>
-                    <w:rFonts w:ascii="Times New Roman" w:hAnsi="Times New Roman" w:cs="Times New Roman"/>
-                    <w:color w:val="000000"/>
-                  </w:rPr>
-                  <w:t>MobiDev</w:t>
-                </w:r>
-                <w:proofErr w:type="spellEnd"/>
-                <w:r>
-                  <w:rPr>
-                    <w:rFonts w:ascii="Times New Roman" w:hAnsi="Times New Roman" w:cs="Times New Roman"/>
-                    <w:color w:val="000000"/>
-                  </w:rPr>
-                  <w:t xml:space="preserve"> n.d.)</w:t>
+                  <w:t>(Natural Language Processing (NLP) Use Cases in Business - MobiDev n.d.)</w:t>
                 </w:r>
               </w:sdtContent>
             </w:sdt>
@@ -10897,21 +11208,14 @@
                   <w:docPart w:val="E7B71BBA519C47E6A156E5210051B535"/>
                 </w:placeholder>
               </w:sdtPr>
+              <w:sdtEndPr/>
               <w:sdtContent>
                 <w:r>
                   <w:rPr>
                     <w:rFonts w:ascii="Times New Roman" w:hAnsi="Times New Roman" w:cs="Times New Roman"/>
                     <w:color w:val="000000"/>
                   </w:rPr>
-                  <w:t xml:space="preserve">(Expressing an algorithm | AP </w:t>
-                </w:r>
-                <w:r>
-                  <w:rPr>
-                    <w:rFonts w:ascii="Times New Roman" w:hAnsi="Times New Roman" w:cs="Times New Roman"/>
-                    <w:color w:val="000000"/>
-                  </w:rPr>
-                  <w:lastRenderedPageBreak/>
-                  <w:t>CSP (article) | Khan Academy n.d.)</w:t>
+                  <w:t>(Expressing an algorithm | AP CSP (article) | Khan Academy n.d.)</w:t>
                 </w:r>
               </w:sdtContent>
             </w:sdt>
@@ -11001,7 +11305,6 @@
         <w:rPr>
           <w:rFonts w:ascii="Times New Roman" w:hAnsi="Times New Roman" w:cs="Times New Roman"/>
         </w:rPr>
-        <w:lastRenderedPageBreak/>
         <w:t>Table. 7. SWOT Analysis on Natural Language Processing in Sentimental Analysis</w:t>
       </w:r>
     </w:p>
@@ -11032,7 +11335,6 @@
           <w:szCs w:val="24"/>
         </w:rPr>
       </w:pPr>
-      <w:proofErr w:type="gramStart"/>
       <w:r>
         <w:rPr>
           <w:rFonts w:ascii="Times New Roman" w:hAnsi="Times New Roman" w:cs="Times New Roman"/>
@@ -11041,9 +11343,8 @@
           <w:sz w:val="24"/>
           <w:szCs w:val="24"/>
         </w:rPr>
-        <w:t>Future Plan</w:t>
-      </w:r>
-      <w:proofErr w:type="gramEnd"/>
+        <w:t xml:space="preserve">Conclusions and </w:t>
+      </w:r>
       <w:r>
         <w:rPr>
           <w:rFonts w:ascii="Times New Roman" w:hAnsi="Times New Roman" w:cs="Times New Roman"/>
@@ -11052,13 +11353,9 @@
           <w:sz w:val="24"/>
           <w:szCs w:val="24"/>
         </w:rPr>
-        <w:t>:</w:t>
-      </w:r>
-    </w:p>
-    <w:p>
-      <w:pPr>
-        <w:ind w:left="-10"/>
-        <w:jc w:val="both"/>
+        <w:t xml:space="preserve">Future </w:t>
+      </w:r>
+      <w:r>
         <w:rPr>
           <w:rFonts w:ascii="Times New Roman" w:hAnsi="Times New Roman" w:cs="Times New Roman"/>
           <w:b/>
@@ -11066,7 +11363,228 @@
           <w:sz w:val="24"/>
           <w:szCs w:val="24"/>
         </w:rPr>
-      </w:pPr>
+        <w:t>Work</w:t>
+      </w:r>
+      <w:r>
+        <w:rPr>
+          <w:rFonts w:ascii="Times New Roman" w:hAnsi="Times New Roman" w:cs="Times New Roman"/>
+          <w:b/>
+          <w:bCs/>
+          <w:sz w:val="24"/>
+          <w:szCs w:val="24"/>
+        </w:rPr>
+        <w:t>:</w:t>
+      </w:r>
+    </w:p>
+    <w:p>
+      <w:pPr>
+        <w:ind w:left="-10"/>
+        <w:jc w:val="both"/>
+        <w:rPr>
+          <w:rFonts w:ascii="Times New Roman" w:hAnsi="Times New Roman" w:cs="Times New Roman"/>
+        </w:rPr>
+      </w:pPr>
+      <w:r>
+        <w:rPr>
+          <w:rFonts w:ascii="Times New Roman" w:hAnsi="Times New Roman" w:cs="Times New Roman"/>
+        </w:rPr>
+        <w:t xml:space="preserve">YouTube is the best medium for learning and gaining knowledge </w:t>
+      </w:r>
+      <w:r>
+        <w:rPr>
+          <w:rFonts w:ascii="Times New Roman" w:hAnsi="Times New Roman" w:cs="Times New Roman"/>
+        </w:rPr>
+        <w:t>about</w:t>
+      </w:r>
+      <w:r>
+        <w:rPr>
+          <w:rFonts w:ascii="Times New Roman" w:hAnsi="Times New Roman" w:cs="Times New Roman"/>
+        </w:rPr>
+        <w:t xml:space="preserve"> new things. </w:t>
+      </w:r>
+      <w:r>
+        <w:rPr>
+          <w:rFonts w:ascii="Times New Roman" w:hAnsi="Times New Roman" w:cs="Times New Roman"/>
+        </w:rPr>
+        <w:t xml:space="preserve">It also acts as </w:t>
+      </w:r>
+      <w:r>
+        <w:rPr>
+          <w:rFonts w:ascii="Times New Roman" w:hAnsi="Times New Roman" w:cs="Times New Roman"/>
+        </w:rPr>
+        <w:t>an</w:t>
+      </w:r>
+      <w:r>
+        <w:rPr>
+          <w:rFonts w:ascii="Times New Roman" w:hAnsi="Times New Roman" w:cs="Times New Roman"/>
+        </w:rPr>
+        <w:t xml:space="preserve"> entertainment network apart from the learnings. On average many videos will be uploaded on YouTube on daily basis. Many people as a part of their daily activity,</w:t>
+      </w:r>
+      <w:r>
+        <w:rPr>
+          <w:rFonts w:ascii="Times New Roman" w:hAnsi="Times New Roman" w:cs="Times New Roman"/>
+        </w:rPr>
+        <w:t xml:space="preserve"> like to try and learn new cooking recipes</w:t>
+      </w:r>
+      <w:r>
+        <w:rPr>
+          <w:rFonts w:ascii="Times New Roman" w:hAnsi="Times New Roman" w:cs="Times New Roman"/>
+        </w:rPr>
+        <w:t xml:space="preserve"> and new cuisines. </w:t>
+      </w:r>
+      <w:r>
+        <w:rPr>
+          <w:rFonts w:ascii="Times New Roman" w:hAnsi="Times New Roman" w:cs="Times New Roman"/>
+        </w:rPr>
+        <w:t xml:space="preserve">This is the main reason behind implementing the sentimental analysis on comments </w:t>
+      </w:r>
+      <w:r>
+        <w:rPr>
+          <w:rFonts w:ascii="Times New Roman" w:hAnsi="Times New Roman" w:cs="Times New Roman"/>
+        </w:rPr>
+        <w:t>on</w:t>
+      </w:r>
+      <w:r>
+        <w:rPr>
+          <w:rFonts w:ascii="Times New Roman" w:hAnsi="Times New Roman" w:cs="Times New Roman"/>
+        </w:rPr>
+        <w:t xml:space="preserve"> cooking channels.</w:t>
+      </w:r>
+      <w:r>
+        <w:rPr>
+          <w:rFonts w:ascii="Times New Roman" w:hAnsi="Times New Roman" w:cs="Times New Roman"/>
+        </w:rPr>
+        <w:t xml:space="preserve"> This study helps the cooking channel admins in adding the content liked by the users in the videos.</w:t>
+      </w:r>
+      <w:r>
+        <w:rPr>
+          <w:rFonts w:ascii="Times New Roman" w:hAnsi="Times New Roman" w:cs="Times New Roman"/>
+        </w:rPr>
+        <w:t xml:space="preserve"> The main aim of this sentimental analysis</w:t>
+      </w:r>
+      <w:r>
+        <w:rPr>
+          <w:rFonts w:ascii="Times New Roman" w:hAnsi="Times New Roman" w:cs="Times New Roman"/>
+        </w:rPr>
+        <w:t xml:space="preserve"> </w:t>
+      </w:r>
+      <w:r>
+        <w:rPr>
+          <w:rFonts w:ascii="Times New Roman" w:hAnsi="Times New Roman" w:cs="Times New Roman"/>
+        </w:rPr>
+        <w:t xml:space="preserve">is to find the best combination of vectorizers, scaling techniques, </w:t>
+      </w:r>
+      <w:r>
+        <w:rPr>
+          <w:rFonts w:ascii="Times New Roman" w:hAnsi="Times New Roman" w:cs="Times New Roman"/>
+        </w:rPr>
+        <w:t xml:space="preserve">and </w:t>
+      </w:r>
+      <w:r>
+        <w:rPr>
+          <w:rFonts w:ascii="Times New Roman" w:hAnsi="Times New Roman" w:cs="Times New Roman"/>
+        </w:rPr>
+        <w:t>Machine Learning models</w:t>
+      </w:r>
+      <w:r>
+        <w:rPr>
+          <w:rFonts w:ascii="Times New Roman" w:hAnsi="Times New Roman" w:cs="Times New Roman"/>
+        </w:rPr>
+        <w:t xml:space="preserve"> on the user comments.</w:t>
+      </w:r>
+      <w:r>
+        <w:rPr>
+          <w:rFonts w:ascii="Times New Roman" w:hAnsi="Times New Roman" w:cs="Times New Roman"/>
+        </w:rPr>
+        <w:t xml:space="preserve"> </w:t>
+      </w:r>
+      <w:r>
+        <w:rPr>
+          <w:rFonts w:ascii="Times New Roman" w:hAnsi="Times New Roman" w:cs="Times New Roman"/>
+        </w:rPr>
+        <w:t>Based</w:t>
+      </w:r>
+      <w:r>
+        <w:rPr>
+          <w:rFonts w:ascii="Times New Roman" w:hAnsi="Times New Roman" w:cs="Times New Roman"/>
+        </w:rPr>
+        <w:t xml:space="preserve"> on the evaluation metrics it will be decided.</w:t>
+      </w:r>
+    </w:p>
+    <w:p>
+      <w:pPr>
+        <w:ind w:left="-10"/>
+        <w:jc w:val="both"/>
+        <w:rPr>
+          <w:rFonts w:ascii="Times New Roman" w:hAnsi="Times New Roman" w:cs="Times New Roman"/>
+        </w:rPr>
+      </w:pPr>
+      <w:r>
+        <w:rPr>
+          <w:rFonts w:ascii="Times New Roman" w:hAnsi="Times New Roman" w:cs="Times New Roman"/>
+        </w:rPr>
+        <w:t>The future work for this analysis includes the implementation of deep learning</w:t>
+      </w:r>
+      <w:r>
+        <w:rPr>
+          <w:rFonts w:ascii="Times New Roman" w:hAnsi="Times New Roman" w:cs="Times New Roman"/>
+        </w:rPr>
+        <w:t xml:space="preserve"> and neural network</w:t>
+      </w:r>
+      <w:r>
+        <w:rPr>
+          <w:rFonts w:ascii="Times New Roman" w:hAnsi="Times New Roman" w:cs="Times New Roman"/>
+        </w:rPr>
+        <w:t xml:space="preserve"> models on the same datasets and </w:t>
+      </w:r>
+      <w:r>
+        <w:rPr>
+          <w:rFonts w:ascii="Times New Roman" w:hAnsi="Times New Roman" w:cs="Times New Roman"/>
+        </w:rPr>
+        <w:t>evaluating</w:t>
+      </w:r>
+      <w:r>
+        <w:rPr>
+          <w:rFonts w:ascii="Times New Roman" w:hAnsi="Times New Roman" w:cs="Times New Roman"/>
+        </w:rPr>
+        <w:t xml:space="preserve"> them for the best model.</w:t>
+      </w:r>
+      <w:r>
+        <w:rPr>
+          <w:rFonts w:ascii="Times New Roman" w:hAnsi="Times New Roman" w:cs="Times New Roman"/>
+        </w:rPr>
+        <w:t xml:space="preserve"> Analysis should include animations and emojis in future work. Other </w:t>
+      </w:r>
+      <w:r>
+        <w:rPr>
+          <w:rFonts w:ascii="Times New Roman" w:hAnsi="Times New Roman" w:cs="Times New Roman"/>
+        </w:rPr>
+        <w:t>channel types like educational, music,</w:t>
+      </w:r>
+      <w:r>
+        <w:rPr>
+          <w:rFonts w:ascii="Times New Roman" w:hAnsi="Times New Roman" w:cs="Times New Roman"/>
+        </w:rPr>
+        <w:t xml:space="preserve"> </w:t>
+      </w:r>
+      <w:r>
+        <w:rPr>
+          <w:rFonts w:ascii="Times New Roman" w:hAnsi="Times New Roman" w:cs="Times New Roman"/>
+        </w:rPr>
+        <w:t>sci-fi</w:t>
+      </w:r>
+      <w:r>
+        <w:rPr>
+          <w:rFonts w:ascii="Times New Roman" w:hAnsi="Times New Roman" w:cs="Times New Roman"/>
+        </w:rPr>
+        <w:t>, etc</w:t>
+      </w:r>
+      <w:r>
+        <w:rPr>
+          <w:rFonts w:ascii="Times New Roman" w:hAnsi="Times New Roman" w:cs="Times New Roman"/>
+        </w:rPr>
+        <w:t xml:space="preserve"> topics will be covered for the sentimental analysis.</w:t>
+      </w:r>
     </w:p>
     <w:p>
       <w:pPr>
@@ -12399,6 +12917,95 @@
     </w:lvl>
   </w:abstractNum>
   <w:abstractNum w:abstractNumId="13" w15:restartNumberingAfterBreak="0">
+    <w:nsid w:val="691F244A"/>
+    <w:multiLevelType w:val="hybridMultilevel"/>
+    <w:tmpl w:val="2408A452"/>
+    <w:lvl w:ilvl="0" w:tplc="4F76DBE2">
+      <w:start w:val="1"/>
+      <w:numFmt w:val="lowerLetter"/>
+      <w:lvlText w:val="%1."/>
+      <w:lvlJc w:val="left"/>
+      <w:pPr>
+        <w:ind w:left="720" w:hanging="360"/>
+      </w:pPr>
+      <w:rPr>
+        <w:rFonts w:hint="default"/>
+      </w:rPr>
+    </w:lvl>
+    <w:lvl w:ilvl="1" w:tplc="40090019" w:tentative="1">
+      <w:start w:val="1"/>
+      <w:numFmt w:val="lowerLetter"/>
+      <w:lvlText w:val="%2."/>
+      <w:lvlJc w:val="left"/>
+      <w:pPr>
+        <w:ind w:left="1440" w:hanging="360"/>
+      </w:pPr>
+    </w:lvl>
+    <w:lvl w:ilvl="2" w:tplc="4009001B" w:tentative="1">
+      <w:start w:val="1"/>
+      <w:numFmt w:val="lowerRoman"/>
+      <w:lvlText w:val="%3."/>
+      <w:lvlJc w:val="right"/>
+      <w:pPr>
+        <w:ind w:left="2160" w:hanging="180"/>
+      </w:pPr>
+    </w:lvl>
+    <w:lvl w:ilvl="3" w:tplc="4009000F" w:tentative="1">
+      <w:start w:val="1"/>
+      <w:numFmt w:val="decimal"/>
+      <w:lvlText w:val="%4."/>
+      <w:lvlJc w:val="left"/>
+      <w:pPr>
+        <w:ind w:left="2880" w:hanging="360"/>
+      </w:pPr>
+    </w:lvl>
+    <w:lvl w:ilvl="4" w:tplc="40090019" w:tentative="1">
+      <w:start w:val="1"/>
+      <w:numFmt w:val="lowerLetter"/>
+      <w:lvlText w:val="%5."/>
+      <w:lvlJc w:val="left"/>
+      <w:pPr>
+        <w:ind w:left="3600" w:hanging="360"/>
+      </w:pPr>
+    </w:lvl>
+    <w:lvl w:ilvl="5" w:tplc="4009001B" w:tentative="1">
+      <w:start w:val="1"/>
+      <w:numFmt w:val="lowerRoman"/>
+      <w:lvlText w:val="%6."/>
+      <w:lvlJc w:val="right"/>
+      <w:pPr>
+        <w:ind w:left="4320" w:hanging="180"/>
+      </w:pPr>
+    </w:lvl>
+    <w:lvl w:ilvl="6" w:tplc="4009000F" w:tentative="1">
+      <w:start w:val="1"/>
+      <w:numFmt w:val="decimal"/>
+      <w:lvlText w:val="%7."/>
+      <w:lvlJc w:val="left"/>
+      <w:pPr>
+        <w:ind w:left="5040" w:hanging="360"/>
+      </w:pPr>
+    </w:lvl>
+    <w:lvl w:ilvl="7" w:tplc="40090019" w:tentative="1">
+      <w:start w:val="1"/>
+      <w:numFmt w:val="lowerLetter"/>
+      <w:lvlText w:val="%8."/>
+      <w:lvlJc w:val="left"/>
+      <w:pPr>
+        <w:ind w:left="5760" w:hanging="360"/>
+      </w:pPr>
+    </w:lvl>
+    <w:lvl w:ilvl="8" w:tplc="4009001B" w:tentative="1">
+      <w:start w:val="1"/>
+      <w:numFmt w:val="lowerRoman"/>
+      <w:lvlText w:val="%9."/>
+      <w:lvlJc w:val="right"/>
+      <w:pPr>
+        <w:ind w:left="6480" w:hanging="180"/>
+      </w:pPr>
+    </w:lvl>
+  </w:abstractNum>
+  <w:abstractNum w:abstractNumId="14" w15:restartNumberingAfterBreak="0">
     <w:nsid w:val="6F171BA8"/>
     <w:multiLevelType w:val="hybridMultilevel"/>
     <w:tmpl w:val="B84CA9B0"/>
@@ -12487,7 +13094,7 @@
       </w:pPr>
     </w:lvl>
   </w:abstractNum>
-  <w:abstractNum w:abstractNumId="14" w15:restartNumberingAfterBreak="0">
+  <w:abstractNum w:abstractNumId="15" w15:restartNumberingAfterBreak="0">
     <w:nsid w:val="6F4F6CA1"/>
     <w:multiLevelType w:val="hybridMultilevel"/>
     <w:tmpl w:val="CB7615C6"/>
@@ -12600,7 +13207,7 @@
       </w:rPr>
     </w:lvl>
   </w:abstractNum>
-  <w:abstractNum w:abstractNumId="15" w15:restartNumberingAfterBreak="0">
+  <w:abstractNum w:abstractNumId="16" w15:restartNumberingAfterBreak="0">
     <w:nsid w:val="76403614"/>
     <w:multiLevelType w:val="hybridMultilevel"/>
     <w:tmpl w:val="FF921AE2"/>
@@ -12689,7 +13296,7 @@
       </w:pPr>
     </w:lvl>
   </w:abstractNum>
-  <w:abstractNum w:abstractNumId="16" w15:restartNumberingAfterBreak="0">
+  <w:abstractNum w:abstractNumId="17" w15:restartNumberingAfterBreak="0">
     <w:nsid w:val="77070CB2"/>
     <w:multiLevelType w:val="hybridMultilevel"/>
     <w:tmpl w:val="FEEEA680"/>
@@ -12778,7 +13385,7 @@
       </w:pPr>
     </w:lvl>
   </w:abstractNum>
-  <w:abstractNum w:abstractNumId="17" w15:restartNumberingAfterBreak="0">
+  <w:abstractNum w:abstractNumId="18" w15:restartNumberingAfterBreak="0">
     <w:nsid w:val="77F30234"/>
     <w:multiLevelType w:val="hybridMultilevel"/>
     <w:tmpl w:val="86389C82"/>
@@ -12891,7 +13498,7 @@
       </w:rPr>
     </w:lvl>
   </w:abstractNum>
-  <w:abstractNum w:abstractNumId="18" w15:restartNumberingAfterBreak="0">
+  <w:abstractNum w:abstractNumId="19" w15:restartNumberingAfterBreak="0">
     <w:nsid w:val="7D782C15"/>
     <w:multiLevelType w:val="hybridMultilevel"/>
     <w:tmpl w:val="9F4829DA"/>
@@ -13005,13 +13612,13 @@
     </w:lvl>
   </w:abstractNum>
   <w:num w:numId="1" w16cid:durableId="1798839061">
-    <w:abstractNumId w:val="16"/>
+    <w:abstractNumId w:val="17"/>
   </w:num>
   <w:num w:numId="2" w16cid:durableId="1554005720">
     <w:abstractNumId w:val="2"/>
   </w:num>
   <w:num w:numId="3" w16cid:durableId="739400876">
-    <w:abstractNumId w:val="17"/>
+    <w:abstractNumId w:val="18"/>
   </w:num>
   <w:num w:numId="4" w16cid:durableId="1122770981">
     <w:abstractNumId w:val="6"/>
@@ -13023,7 +13630,7 @@
     <w:abstractNumId w:val="3"/>
   </w:num>
   <w:num w:numId="7" w16cid:durableId="1481538774">
-    <w:abstractNumId w:val="13"/>
+    <w:abstractNumId w:val="14"/>
   </w:num>
   <w:num w:numId="8" w16cid:durableId="846362044">
     <w:abstractNumId w:val="5"/>
@@ -13035,7 +13642,7 @@
     <w:abstractNumId w:val="1"/>
   </w:num>
   <w:num w:numId="11" w16cid:durableId="1414745716">
-    <w:abstractNumId w:val="15"/>
+    <w:abstractNumId w:val="16"/>
   </w:num>
   <w:num w:numId="12" w16cid:durableId="1537697769">
     <w:abstractNumId w:val="12"/>
@@ -13050,16 +13657,19 @@
     <w:abstractNumId w:val="7"/>
   </w:num>
   <w:num w:numId="16" w16cid:durableId="1111432343">
-    <w:abstractNumId w:val="18"/>
+    <w:abstractNumId w:val="19"/>
   </w:num>
   <w:num w:numId="17" w16cid:durableId="1104497982">
     <w:abstractNumId w:val="0"/>
   </w:num>
   <w:num w:numId="18" w16cid:durableId="1929579559">
-    <w:abstractNumId w:val="14"/>
+    <w:abstractNumId w:val="15"/>
   </w:num>
   <w:num w:numId="19" w16cid:durableId="1308048864">
     <w:abstractNumId w:val="11"/>
+  </w:num>
+  <w:num w:numId="20" w16cid:durableId="789864752">
+    <w:abstractNumId w:val="13"/>
   </w:num>
 </w:numbering>
 </file>
@@ -13833,14 +14443,19 @@
     <w:rsid w:val="0004534D"/>
     <w:rsid w:val="00295DEC"/>
     <w:rsid w:val="00363FE6"/>
+    <w:rsid w:val="00410D27"/>
     <w:rsid w:val="00420EAD"/>
     <w:rsid w:val="0048360D"/>
+    <w:rsid w:val="00640F62"/>
     <w:rsid w:val="006E091F"/>
+    <w:rsid w:val="007400B9"/>
+    <w:rsid w:val="009E7240"/>
     <w:rsid w:val="00C04114"/>
     <w:rsid w:val="00D250C5"/>
     <w:rsid w:val="00D71E98"/>
     <w:rsid w:val="00DE6B95"/>
     <w:rsid w:val="00E9574F"/>
+    <w:rsid w:val="00FD1678"/>
   </w:rsids>
   <m:mathPr>
     <m:mathFont m:val="Cambria Math"/>
@@ -14294,25 +14909,13 @@
     <w:basedOn w:val="DefaultParagraphFont"/>
     <w:uiPriority w:val="99"/>
     <w:semiHidden/>
-    <w:rsid w:val="00DE6B95"/>
+    <w:rsid w:val="007400B9"/>
     <w:rPr>
       <w:color w:val="808080"/>
     </w:rPr>
   </w:style>
-  <w:style w:type="paragraph" w:customStyle="1" w:styleId="9D154E60CA944A01A6116BA038CFB0AF">
-    <w:name w:val="9D154E60CA944A01A6116BA038CFB0AF"/>
-    <w:rsid w:val="00DE6B95"/>
-  </w:style>
   <w:style w:type="paragraph" w:customStyle="1" w:styleId="37835CD247764821B0D36960DB55B23B">
     <w:name w:val="37835CD247764821B0D36960DB55B23B"/>
-    <w:rsid w:val="00DE6B95"/>
-  </w:style>
-  <w:style w:type="paragraph" w:customStyle="1" w:styleId="B95317B5895F4C90B8F75B772DBB47E7">
-    <w:name w:val="B95317B5895F4C90B8F75B772DBB47E7"/>
-    <w:rsid w:val="00DE6B95"/>
-  </w:style>
-  <w:style w:type="paragraph" w:customStyle="1" w:styleId="3194706072E8440193292B58F0591D4C">
-    <w:name w:val="3194706072E8440193292B58F0591D4C"/>
     <w:rsid w:val="00DE6B95"/>
   </w:style>
   <w:style w:type="paragraph" w:customStyle="1" w:styleId="AAEAD9DEA205485787B79D7755BFB011">

</xml_diff>

<commit_message>
adding literature review for interim report
</commit_message>
<xml_diff>
--- a/Docs/Interim_Report/1_Abstract_Introduction.docx
+++ b/Docs/Interim_Report/1_Abstract_Introduction.docx
@@ -1061,7 +1061,37 @@
         <w:rPr>
           <w:rFonts w:ascii="Times New Roman" w:hAnsi="Times New Roman" w:cs="Times New Roman"/>
         </w:rPr>
-        <w:t xml:space="preserve">, and References. The problem statement, the structure of the report, research questions, and research motivation is discussed in the Introduction. The research for the hurdles faced, suggested </w:t>
+        <w:t xml:space="preserve">, and References. The problem statement, the structure of the report, research questions, and research motivation is discussed in the Introduction. The </w:t>
+      </w:r>
+      <w:r>
+        <w:rPr>
+          <w:rFonts w:ascii="Times New Roman" w:hAnsi="Times New Roman" w:cs="Times New Roman"/>
+        </w:rPr>
+        <w:t>background research</w:t>
+      </w:r>
+      <w:r>
+        <w:rPr>
+          <w:rFonts w:ascii="Times New Roman" w:hAnsi="Times New Roman" w:cs="Times New Roman"/>
+        </w:rPr>
+        <w:t xml:space="preserve"> works</w:t>
+      </w:r>
+      <w:r>
+        <w:rPr>
+          <w:rFonts w:ascii="Times New Roman" w:hAnsi="Times New Roman" w:cs="Times New Roman"/>
+        </w:rPr>
+        <w:t>,</w:t>
+      </w:r>
+      <w:r>
+        <w:rPr>
+          <w:rFonts w:ascii="Times New Roman" w:hAnsi="Times New Roman" w:cs="Times New Roman"/>
+        </w:rPr>
+        <w:t xml:space="preserve"> </w:t>
+      </w:r>
+      <w:r>
+        <w:rPr>
+          <w:rFonts w:ascii="Times New Roman" w:hAnsi="Times New Roman" w:cs="Times New Roman"/>
+        </w:rPr>
+        <w:t xml:space="preserve"> </w:t>
       </w:r>
       <w:r>
         <w:rPr>
@@ -1073,14 +1103,20 @@
         <w:rPr>
           <w:rFonts w:ascii="Times New Roman" w:hAnsi="Times New Roman" w:cs="Times New Roman"/>
         </w:rPr>
-        <w:t xml:space="preserve"> and influenced works are mentioned in the Literature review. The methodology of how the project has been planned and detailed steps of implementation are discussed in the </w:t>
+        <w:t>,</w:t>
+      </w:r>
+      <w:r>
+        <w:rPr>
+          <w:rFonts w:ascii="Times New Roman" w:hAnsi="Times New Roman" w:cs="Times New Roman"/>
+        </w:rPr>
+        <w:t xml:space="preserve"> and influenced works are mentioned in the Literature review. The methodology of how the project has been planned and detailed steps of implementation are discussed in the Methodology </w:t>
       </w:r>
       <w:r>
         <w:rPr>
           <w:rFonts w:ascii="Times New Roman" w:hAnsi="Times New Roman" w:cs="Times New Roman"/>
         </w:rPr>
         <w:lastRenderedPageBreak/>
-        <w:t xml:space="preserve">Methodology section. The description of data and pre-processing steps are mentioned in Data Exploration and Pre-Processing. The Ethical methods regarding the project and data are discussed in Ethical Considerations. The progress of the project and hypothesis explanation are discussed in the </w:t>
+        <w:t xml:space="preserve">section. The description of data and pre-processing steps are mentioned in Data Exploration and Pre-Processing. The Ethical methods regarding the project and data are discussed in Ethical Considerations. The progress of the project and hypothesis explanation are discussed in the </w:t>
       </w:r>
       <w:r>
         <w:rPr>
@@ -1414,6 +1450,1563 @@
           <w:rFonts w:ascii="Times New Roman" w:hAnsi="Times New Roman" w:cs="Times New Roman"/>
         </w:rPr>
       </w:pPr>
+      <w:r>
+        <w:rPr>
+          <w:rFonts w:ascii="Times New Roman" w:hAnsi="Times New Roman" w:cs="Times New Roman"/>
+        </w:rPr>
+        <w:t>This section briefly discusses the literature survey and background studies done for this sentimental analysis.</w:t>
+      </w:r>
+      <w:r>
+        <w:rPr>
+          <w:rFonts w:ascii="Times New Roman" w:hAnsi="Times New Roman" w:cs="Times New Roman"/>
+        </w:rPr>
+        <w:t xml:space="preserve"> Background research was done on the following areas of this analysis.</w:t>
+      </w:r>
+    </w:p>
+    <w:p>
+      <w:pPr>
+        <w:pStyle w:val="ListParagraph"/>
+        <w:numPr>
+          <w:ilvl w:val="3"/>
+          <w:numId w:val="2"/>
+        </w:numPr>
+        <w:ind w:left="0" w:firstLine="0"/>
+        <w:jc w:val="both"/>
+        <w:rPr>
+          <w:rFonts w:ascii="Times New Roman" w:hAnsi="Times New Roman" w:cs="Times New Roman"/>
+        </w:rPr>
+      </w:pPr>
+      <w:r>
+        <w:rPr>
+          <w:rFonts w:ascii="Times New Roman" w:hAnsi="Times New Roman" w:cs="Times New Roman"/>
+        </w:rPr>
+        <w:t>Data Pre-processing</w:t>
+      </w:r>
+    </w:p>
+    <w:p>
+      <w:pPr>
+        <w:pStyle w:val="ListParagraph"/>
+        <w:numPr>
+          <w:ilvl w:val="3"/>
+          <w:numId w:val="2"/>
+        </w:numPr>
+        <w:ind w:left="0" w:firstLine="0"/>
+        <w:jc w:val="both"/>
+        <w:rPr>
+          <w:rFonts w:ascii="Times New Roman" w:hAnsi="Times New Roman" w:cs="Times New Roman"/>
+        </w:rPr>
+      </w:pPr>
+      <w:r>
+        <w:rPr>
+          <w:rFonts w:ascii="Times New Roman" w:hAnsi="Times New Roman" w:cs="Times New Roman"/>
+        </w:rPr>
+        <w:t>Mix codes</w:t>
+      </w:r>
+    </w:p>
+    <w:p>
+      <w:pPr>
+        <w:pStyle w:val="ListParagraph"/>
+        <w:numPr>
+          <w:ilvl w:val="3"/>
+          <w:numId w:val="2"/>
+        </w:numPr>
+        <w:ind w:left="0" w:firstLine="0"/>
+        <w:jc w:val="both"/>
+        <w:rPr>
+          <w:rFonts w:ascii="Times New Roman" w:hAnsi="Times New Roman" w:cs="Times New Roman"/>
+        </w:rPr>
+      </w:pPr>
+      <w:r>
+        <w:rPr>
+          <w:rFonts w:ascii="Times New Roman" w:hAnsi="Times New Roman" w:cs="Times New Roman"/>
+        </w:rPr>
+        <w:t>Machine Learning</w:t>
+      </w:r>
+    </w:p>
+    <w:p>
+      <w:pPr>
+        <w:pStyle w:val="ListParagraph"/>
+        <w:numPr>
+          <w:ilvl w:val="3"/>
+          <w:numId w:val="2"/>
+        </w:numPr>
+        <w:ind w:left="0" w:firstLine="0"/>
+        <w:jc w:val="both"/>
+        <w:rPr>
+          <w:rFonts w:ascii="Times New Roman" w:hAnsi="Times New Roman" w:cs="Times New Roman"/>
+        </w:rPr>
+      </w:pPr>
+      <w:r>
+        <w:rPr>
+          <w:rFonts w:ascii="Times New Roman" w:hAnsi="Times New Roman" w:cs="Times New Roman"/>
+        </w:rPr>
+        <w:t>Sentimental Analysis</w:t>
+      </w:r>
+    </w:p>
+    <w:p>
+      <w:pPr>
+        <w:jc w:val="both"/>
+        <w:rPr>
+          <w:rFonts w:ascii="Times New Roman" w:hAnsi="Times New Roman" w:cs="Times New Roman"/>
+        </w:rPr>
+      </w:pPr>
+      <w:r>
+        <w:rPr>
+          <w:rFonts w:ascii="Times New Roman" w:hAnsi="Times New Roman" w:cs="Times New Roman"/>
+        </w:rPr>
+        <w:t xml:space="preserve">Data pre-processing includes data cleaning, feature extraction, etc. Data cleaning consists of </w:t>
+      </w:r>
+      <w:r>
+        <w:rPr>
+          <w:rFonts w:ascii="Times New Roman" w:hAnsi="Times New Roman" w:cs="Times New Roman"/>
+        </w:rPr>
+        <w:t xml:space="preserve">the </w:t>
+      </w:r>
+      <w:r>
+        <w:rPr>
+          <w:rFonts w:ascii="Times New Roman" w:hAnsi="Times New Roman" w:cs="Times New Roman"/>
+        </w:rPr>
+        <w:t xml:space="preserve">removal of stop words, line breaks, emojis, etc. </w:t>
+      </w:r>
+      <w:r>
+        <w:rPr>
+          <w:rFonts w:ascii="Times New Roman" w:hAnsi="Times New Roman" w:cs="Times New Roman"/>
+        </w:rPr>
+        <w:t xml:space="preserve">The feature extraction methods used in this analysis are count vectorizer, TF-IDF, term frequency, and transformers like BERT, GPT, </w:t>
+      </w:r>
+      <w:r>
+        <w:rPr>
+          <w:rFonts w:ascii="Times New Roman" w:hAnsi="Times New Roman" w:cs="Times New Roman"/>
+        </w:rPr>
+        <w:t xml:space="preserve">and </w:t>
+      </w:r>
+      <w:r>
+        <w:rPr>
+          <w:rFonts w:ascii="Times New Roman" w:hAnsi="Times New Roman" w:cs="Times New Roman"/>
+        </w:rPr>
+        <w:t>XLM.</w:t>
+      </w:r>
+      <w:r>
+        <w:rPr>
+          <w:rFonts w:ascii="Times New Roman" w:hAnsi="Times New Roman" w:cs="Times New Roman"/>
+        </w:rPr>
+        <w:t xml:space="preserve"> </w:t>
+      </w:r>
+      <w:r>
+        <w:rPr>
+          <w:rFonts w:ascii="Times New Roman" w:hAnsi="Times New Roman" w:cs="Times New Roman"/>
+        </w:rPr>
+        <w:t xml:space="preserve">Kumar V and Subba B have used a TF-IDF vectorizer to extract features from Amazon’s electronic items dataset and input them </w:t>
+      </w:r>
+      <w:r>
+        <w:rPr>
+          <w:rFonts w:ascii="Times New Roman" w:hAnsi="Times New Roman" w:cs="Times New Roman"/>
+        </w:rPr>
+        <w:t>into</w:t>
+      </w:r>
+      <w:r>
+        <w:rPr>
+          <w:rFonts w:ascii="Times New Roman" w:hAnsi="Times New Roman" w:cs="Times New Roman"/>
+        </w:rPr>
+        <w:t xml:space="preserve"> the SVM algorithm. This combination of the sentimental analysis framework gave them the best performance </w:t>
+      </w:r>
+      <w:r>
+        <w:rPr>
+          <w:rFonts w:ascii="Times New Roman" w:hAnsi="Times New Roman" w:cs="Times New Roman"/>
+        </w:rPr>
+        <w:t>when compared to</w:t>
+      </w:r>
+      <w:r>
+        <w:rPr>
+          <w:rFonts w:ascii="Times New Roman" w:hAnsi="Times New Roman" w:cs="Times New Roman"/>
+        </w:rPr>
+        <w:t xml:space="preserve"> other models</w:t>
+      </w:r>
+      <w:r>
+        <w:rPr>
+          <w:rFonts w:ascii="Times New Roman" w:hAnsi="Times New Roman" w:cs="Times New Roman"/>
+        </w:rPr>
+        <w:t xml:space="preserve"> </w:t>
+      </w:r>
+      <w:sdt>
+        <w:sdtPr>
+          <w:rPr>
+            <w:rFonts w:ascii="Times New Roman" w:hAnsi="Times New Roman" w:cs="Times New Roman"/>
+            <w:color w:val="000000"/>
+          </w:rPr>
+          <w:tag w:val="MENDELEY_CITATION_v3_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"/>
+          <w:id w:val="-637649595"/>
+          <w:placeholder>
+            <w:docPart w:val="DefaultPlaceholder_-1854013440"/>
+          </w:placeholder>
+        </w:sdtPr>
+        <w:sdtContent>
+          <w:r>
+            <w:rPr>
+              <w:rFonts w:ascii="Times New Roman" w:hAnsi="Times New Roman" w:cs="Times New Roman"/>
+              <w:color w:val="000000"/>
+            </w:rPr>
+            <w:t>(Kumar and Subba 2020)</w:t>
+          </w:r>
+        </w:sdtContent>
+      </w:sdt>
+      <w:r>
+        <w:rPr>
+          <w:rFonts w:ascii="Times New Roman" w:hAnsi="Times New Roman" w:cs="Times New Roman"/>
+        </w:rPr>
+        <w:t>.</w:t>
+      </w:r>
+      <w:r>
+        <w:rPr>
+          <w:rFonts w:ascii="Times New Roman" w:hAnsi="Times New Roman" w:cs="Times New Roman"/>
+        </w:rPr>
+        <w:t xml:space="preserve"> </w:t>
+      </w:r>
+      <w:r>
+        <w:rPr>
+          <w:rFonts w:ascii="Times New Roman" w:hAnsi="Times New Roman" w:cs="Times New Roman"/>
+        </w:rPr>
+        <w:t xml:space="preserve">Irawaty I, Andreswari R, </w:t>
+      </w:r>
+      <w:r>
+        <w:rPr>
+          <w:rFonts w:ascii="Times New Roman" w:hAnsi="Times New Roman" w:cs="Times New Roman"/>
+        </w:rPr>
+        <w:t xml:space="preserve">and </w:t>
+      </w:r>
+      <w:r>
+        <w:rPr>
+          <w:rFonts w:ascii="Times New Roman" w:hAnsi="Times New Roman" w:cs="Times New Roman"/>
+        </w:rPr>
+        <w:t xml:space="preserve">Pramesti D have </w:t>
+      </w:r>
+      <w:r>
+        <w:rPr>
+          <w:rFonts w:ascii="Times New Roman" w:hAnsi="Times New Roman" w:cs="Times New Roman"/>
+        </w:rPr>
+        <w:t>made</w:t>
+      </w:r>
+      <w:r>
+        <w:rPr>
+          <w:rFonts w:ascii="Times New Roman" w:hAnsi="Times New Roman" w:cs="Times New Roman"/>
+        </w:rPr>
+        <w:t xml:space="preserve"> the vectorizations comparison </w:t>
+      </w:r>
+      <w:r>
+        <w:rPr>
+          <w:rFonts w:ascii="Times New Roman" w:hAnsi="Times New Roman" w:cs="Times New Roman"/>
+        </w:rPr>
+        <w:t>to analyze</w:t>
+      </w:r>
+      <w:r>
+        <w:rPr>
+          <w:rFonts w:ascii="Times New Roman" w:hAnsi="Times New Roman" w:cs="Times New Roman"/>
+        </w:rPr>
+        <w:t xml:space="preserve"> YouTube comments </w:t>
+      </w:r>
+      <w:r>
+        <w:rPr>
+          <w:rFonts w:ascii="Times New Roman" w:hAnsi="Times New Roman" w:cs="Times New Roman"/>
+        </w:rPr>
+        <w:t>on</w:t>
+      </w:r>
+      <w:r>
+        <w:rPr>
+          <w:rFonts w:ascii="Times New Roman" w:hAnsi="Times New Roman" w:cs="Times New Roman"/>
+        </w:rPr>
+        <w:t xml:space="preserve"> Nokia products.</w:t>
+      </w:r>
+      <w:r>
+        <w:rPr>
+          <w:rFonts w:ascii="Times New Roman" w:hAnsi="Times New Roman" w:cs="Times New Roman"/>
+        </w:rPr>
+        <w:t xml:space="preserve"> They have used TF-IDF, Count vectorizer, and hashing vectorizer for vectorization. They have used K-Nearest Neighbor, SVM to classify. </w:t>
+      </w:r>
+      <w:r>
+        <w:rPr>
+          <w:rFonts w:ascii="Times New Roman" w:hAnsi="Times New Roman" w:cs="Times New Roman"/>
+        </w:rPr>
+        <w:t>Their</w:t>
+      </w:r>
+      <w:r>
+        <w:rPr>
+          <w:rFonts w:ascii="Times New Roman" w:hAnsi="Times New Roman" w:cs="Times New Roman"/>
+        </w:rPr>
+        <w:t xml:space="preserve"> evaluation results </w:t>
+      </w:r>
+      <w:r>
+        <w:rPr>
+          <w:rFonts w:ascii="Times New Roman" w:hAnsi="Times New Roman" w:cs="Times New Roman"/>
+        </w:rPr>
+        <w:t>show</w:t>
+      </w:r>
+      <w:r>
+        <w:rPr>
+          <w:rFonts w:ascii="Times New Roman" w:hAnsi="Times New Roman" w:cs="Times New Roman"/>
+        </w:rPr>
+        <w:t xml:space="preserve"> that TFIDF with SVM has good accuracy</w:t>
+      </w:r>
+      <w:r>
+        <w:rPr>
+          <w:rFonts w:ascii="Times New Roman" w:hAnsi="Times New Roman" w:cs="Times New Roman"/>
+        </w:rPr>
+        <w:t xml:space="preserve"> of 97.5%</w:t>
+      </w:r>
+      <w:r>
+        <w:rPr>
+          <w:rFonts w:ascii="Times New Roman" w:hAnsi="Times New Roman" w:cs="Times New Roman"/>
+        </w:rPr>
+        <w:t xml:space="preserve"> than other combinations</w:t>
+      </w:r>
+      <w:r>
+        <w:rPr>
+          <w:rFonts w:ascii="Times New Roman" w:hAnsi="Times New Roman" w:cs="Times New Roman"/>
+        </w:rPr>
+        <w:t xml:space="preserve"> </w:t>
+      </w:r>
+      <w:sdt>
+        <w:sdtPr>
+          <w:rPr>
+            <w:rFonts w:ascii="Times New Roman" w:hAnsi="Times New Roman" w:cs="Times New Roman"/>
+            <w:color w:val="000000"/>
+          </w:rPr>
+          <w:tag w:val="MENDELEY_CITATION_v3_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"/>
+          <w:id w:val="-1490862576"/>
+          <w:placeholder>
+            <w:docPart w:val="DefaultPlaceholder_-1854013440"/>
+          </w:placeholder>
+        </w:sdtPr>
+        <w:sdtContent>
+          <w:r>
+            <w:rPr>
+              <w:rFonts w:ascii="Times New Roman" w:hAnsi="Times New Roman" w:cs="Times New Roman"/>
+              <w:color w:val="000000"/>
+            </w:rPr>
+            <w:t>(Irawaty et al. 2020)</w:t>
+          </w:r>
+        </w:sdtContent>
+      </w:sdt>
+      <w:r>
+        <w:rPr>
+          <w:rFonts w:ascii="Times New Roman" w:hAnsi="Times New Roman" w:cs="Times New Roman"/>
+        </w:rPr>
+        <w:t>.</w:t>
+      </w:r>
+      <w:r>
+        <w:rPr>
+          <w:rFonts w:ascii="Times New Roman" w:hAnsi="Times New Roman" w:cs="Times New Roman"/>
+        </w:rPr>
+        <w:t xml:space="preserve"> Shah S, Kaushik A, </w:t>
+      </w:r>
+      <w:r>
+        <w:rPr>
+          <w:rFonts w:ascii="Times New Roman" w:hAnsi="Times New Roman" w:cs="Times New Roman"/>
+        </w:rPr>
+        <w:t xml:space="preserve">and </w:t>
+      </w:r>
+      <w:r>
+        <w:rPr>
+          <w:rFonts w:ascii="Times New Roman" w:hAnsi="Times New Roman" w:cs="Times New Roman"/>
+        </w:rPr>
+        <w:t>Sharma S</w:t>
+      </w:r>
+      <w:r>
+        <w:rPr>
+          <w:rFonts w:ascii="Times New Roman" w:hAnsi="Times New Roman" w:cs="Times New Roman"/>
+        </w:rPr>
+        <w:t xml:space="preserve"> have conducted a Sentimental Analysis </w:t>
+      </w:r>
+      <w:r>
+        <w:rPr>
+          <w:rFonts w:ascii="Times New Roman" w:hAnsi="Times New Roman" w:cs="Times New Roman"/>
+        </w:rPr>
+        <w:t>of</w:t>
+      </w:r>
+      <w:r>
+        <w:rPr>
+          <w:rFonts w:ascii="Times New Roman" w:hAnsi="Times New Roman" w:cs="Times New Roman"/>
+        </w:rPr>
+        <w:t xml:space="preserve"> Marglish comments </w:t>
+      </w:r>
+      <w:r>
+        <w:rPr>
+          <w:rFonts w:ascii="Times New Roman" w:hAnsi="Times New Roman" w:cs="Times New Roman"/>
+        </w:rPr>
+        <w:t>on</w:t>
+      </w:r>
+      <w:r>
+        <w:rPr>
+          <w:rFonts w:ascii="Times New Roman" w:hAnsi="Times New Roman" w:cs="Times New Roman"/>
+        </w:rPr>
+        <w:t xml:space="preserve"> YouTube cookery channels. </w:t>
+      </w:r>
+      <w:r>
+        <w:rPr>
+          <w:rFonts w:ascii="Times New Roman" w:hAnsi="Times New Roman" w:cs="Times New Roman"/>
+        </w:rPr>
+        <w:t xml:space="preserve">They have </w:t>
+      </w:r>
+      <w:r>
+        <w:rPr>
+          <w:rFonts w:ascii="Times New Roman" w:hAnsi="Times New Roman" w:cs="Times New Roman"/>
+        </w:rPr>
+        <w:t xml:space="preserve">achieved </w:t>
+      </w:r>
+      <w:r>
+        <w:rPr>
+          <w:rFonts w:ascii="Times New Roman" w:hAnsi="Times New Roman" w:cs="Times New Roman"/>
+        </w:rPr>
+        <w:t xml:space="preserve">the </w:t>
+      </w:r>
+      <w:r>
+        <w:rPr>
+          <w:rFonts w:ascii="Times New Roman" w:hAnsi="Times New Roman" w:cs="Times New Roman"/>
+        </w:rPr>
+        <w:t>best</w:t>
+      </w:r>
+      <w:r>
+        <w:rPr>
+          <w:rFonts w:ascii="Times New Roman" w:hAnsi="Times New Roman" w:cs="Times New Roman"/>
+        </w:rPr>
+        <w:t xml:space="preserve"> accuracy</w:t>
+      </w:r>
+      <w:r>
+        <w:rPr>
+          <w:rFonts w:ascii="Times New Roman" w:hAnsi="Times New Roman" w:cs="Times New Roman"/>
+        </w:rPr>
+        <w:t xml:space="preserve"> of 62.68%</w:t>
+      </w:r>
+      <w:r>
+        <w:rPr>
+          <w:rFonts w:ascii="Times New Roman" w:hAnsi="Times New Roman" w:cs="Times New Roman"/>
+        </w:rPr>
+        <w:t xml:space="preserve"> for </w:t>
+      </w:r>
+      <w:r>
+        <w:rPr>
+          <w:rFonts w:ascii="Times New Roman" w:hAnsi="Times New Roman" w:cs="Times New Roman"/>
+        </w:rPr>
+        <w:t xml:space="preserve">the </w:t>
+      </w:r>
+      <w:r>
+        <w:rPr>
+          <w:rFonts w:ascii="Times New Roman" w:hAnsi="Times New Roman" w:cs="Times New Roman"/>
+        </w:rPr>
+        <w:t xml:space="preserve">combination of </w:t>
+      </w:r>
+      <w:r>
+        <w:rPr>
+          <w:rFonts w:ascii="Times New Roman" w:hAnsi="Times New Roman" w:cs="Times New Roman"/>
+        </w:rPr>
+        <w:t xml:space="preserve">the </w:t>
+      </w:r>
+      <w:r>
+        <w:rPr>
+          <w:rFonts w:ascii="Times New Roman" w:hAnsi="Times New Roman" w:cs="Times New Roman"/>
+        </w:rPr>
+        <w:t>Count Vectorizer and Multilayer Perceptron</w:t>
+      </w:r>
+      <w:r>
+        <w:rPr>
+          <w:rFonts w:ascii="Times New Roman" w:hAnsi="Times New Roman" w:cs="Times New Roman"/>
+        </w:rPr>
+        <w:t>.</w:t>
+      </w:r>
+      <w:r>
+        <w:rPr>
+          <w:rFonts w:ascii="Times New Roman" w:hAnsi="Times New Roman" w:cs="Times New Roman"/>
+        </w:rPr>
+        <w:t xml:space="preserve"> The best models they suggested for Marglish datasets are Multilayer Perceptron and Bernoulli Naïve Bayes</w:t>
+      </w:r>
+      <w:r>
+        <w:rPr>
+          <w:rFonts w:ascii="Times New Roman" w:hAnsi="Times New Roman" w:cs="Times New Roman"/>
+        </w:rPr>
+        <w:t xml:space="preserve"> </w:t>
+      </w:r>
+      <w:sdt>
+        <w:sdtPr>
+          <w:rPr>
+            <w:rFonts w:ascii="Times New Roman" w:hAnsi="Times New Roman" w:cs="Times New Roman"/>
+            <w:color w:val="000000"/>
+          </w:rPr>
+          <w:tag w:val="MENDELEY_CITATION_v3_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"/>
+          <w:id w:val="-1332832032"/>
+          <w:placeholder>
+            <w:docPart w:val="DefaultPlaceholder_-1854013440"/>
+          </w:placeholder>
+        </w:sdtPr>
+        <w:sdtContent>
+          <w:r>
+            <w:rPr>
+              <w:rFonts w:ascii="Times New Roman" w:hAnsi="Times New Roman" w:cs="Times New Roman"/>
+              <w:color w:val="000000"/>
+            </w:rPr>
+            <w:t>(Shah et al. 2020)</w:t>
+          </w:r>
+        </w:sdtContent>
+      </w:sdt>
+      <w:r>
+        <w:rPr>
+          <w:rFonts w:ascii="Times New Roman" w:hAnsi="Times New Roman" w:cs="Times New Roman"/>
+        </w:rPr>
+        <w:t>.</w:t>
+      </w:r>
+      <w:r>
+        <w:rPr>
+          <w:rFonts w:ascii="Times New Roman" w:hAnsi="Times New Roman" w:cs="Times New Roman"/>
+        </w:rPr>
+        <w:t xml:space="preserve"> </w:t>
+      </w:r>
+      <w:r>
+        <w:rPr>
+          <w:rFonts w:ascii="Times New Roman" w:hAnsi="Times New Roman" w:cs="Times New Roman"/>
+        </w:rPr>
+        <w:t>Aro T</w:t>
+      </w:r>
+      <w:r>
+        <w:rPr>
+          <w:rFonts w:ascii="Times New Roman" w:hAnsi="Times New Roman" w:cs="Times New Roman"/>
+        </w:rPr>
+        <w:t xml:space="preserve">, </w:t>
+      </w:r>
+      <w:r>
+        <w:rPr>
+          <w:rFonts w:ascii="Times New Roman" w:hAnsi="Times New Roman" w:cs="Times New Roman"/>
+        </w:rPr>
+        <w:t>Dada F</w:t>
+      </w:r>
+      <w:r>
+        <w:rPr>
+          <w:rFonts w:ascii="Times New Roman" w:hAnsi="Times New Roman" w:cs="Times New Roman"/>
+        </w:rPr>
+        <w:t xml:space="preserve">, and </w:t>
+      </w:r>
+      <w:r>
+        <w:rPr>
+          <w:rFonts w:ascii="Times New Roman" w:hAnsi="Times New Roman" w:cs="Times New Roman"/>
+        </w:rPr>
+        <w:t>Oluwagbemiga Balogun A</w:t>
+      </w:r>
+      <w:r>
+        <w:rPr>
+          <w:rFonts w:ascii="Times New Roman" w:hAnsi="Times New Roman" w:cs="Times New Roman"/>
+        </w:rPr>
+        <w:t xml:space="preserve"> </w:t>
+      </w:r>
+      <w:r>
+        <w:rPr>
+          <w:rFonts w:ascii="Times New Roman" w:hAnsi="Times New Roman" w:cs="Times New Roman"/>
+        </w:rPr>
+        <w:t>ha</w:t>
+      </w:r>
+      <w:r>
+        <w:rPr>
+          <w:rFonts w:ascii="Times New Roman" w:hAnsi="Times New Roman" w:cs="Times New Roman"/>
+        </w:rPr>
+        <w:t>ve</w:t>
+      </w:r>
+      <w:r>
+        <w:rPr>
+          <w:rFonts w:ascii="Times New Roman" w:hAnsi="Times New Roman" w:cs="Times New Roman"/>
+        </w:rPr>
+        <w:t xml:space="preserve"> analy</w:t>
+      </w:r>
+      <w:r>
+        <w:rPr>
+          <w:rFonts w:ascii="Times New Roman" w:hAnsi="Times New Roman" w:cs="Times New Roman"/>
+        </w:rPr>
+        <w:t>z</w:t>
+      </w:r>
+      <w:r>
+        <w:rPr>
+          <w:rFonts w:ascii="Times New Roman" w:hAnsi="Times New Roman" w:cs="Times New Roman"/>
+        </w:rPr>
+        <w:t>ed the effect of removing stopwords on text data classification of SMS spam datasets.</w:t>
+      </w:r>
+      <w:r>
+        <w:rPr>
+          <w:rFonts w:ascii="Times New Roman" w:hAnsi="Times New Roman" w:cs="Times New Roman"/>
+        </w:rPr>
+        <w:t xml:space="preserve"> They have </w:t>
+      </w:r>
+      <w:r>
+        <w:rPr>
+          <w:rFonts w:ascii="Times New Roman" w:hAnsi="Times New Roman" w:cs="Times New Roman"/>
+        </w:rPr>
+        <w:t>modeled</w:t>
+      </w:r>
+      <w:r>
+        <w:rPr>
+          <w:rFonts w:ascii="Times New Roman" w:hAnsi="Times New Roman" w:cs="Times New Roman"/>
+        </w:rPr>
+        <w:t xml:space="preserve"> using </w:t>
+      </w:r>
+      <w:r>
+        <w:rPr>
+          <w:rFonts w:ascii="Times New Roman" w:hAnsi="Times New Roman" w:cs="Times New Roman"/>
+        </w:rPr>
+        <w:t xml:space="preserve">a </w:t>
+      </w:r>
+      <w:r>
+        <w:rPr>
+          <w:rFonts w:ascii="Times New Roman" w:hAnsi="Times New Roman" w:cs="Times New Roman"/>
+        </w:rPr>
+        <w:t>Decision tree and Multinomial Naïve Bayes.</w:t>
+      </w:r>
+      <w:r>
+        <w:rPr>
+          <w:rFonts w:ascii="Times New Roman" w:hAnsi="Times New Roman" w:cs="Times New Roman"/>
+        </w:rPr>
+        <w:t xml:space="preserve"> </w:t>
+      </w:r>
+      <w:r>
+        <w:rPr>
+          <w:rFonts w:ascii="Times New Roman" w:hAnsi="Times New Roman" w:cs="Times New Roman"/>
+        </w:rPr>
+        <w:t xml:space="preserve">They have found that </w:t>
+      </w:r>
+      <w:r>
+        <w:rPr>
+          <w:rFonts w:ascii="Times New Roman" w:hAnsi="Times New Roman" w:cs="Times New Roman"/>
+        </w:rPr>
+        <w:t xml:space="preserve">the </w:t>
+      </w:r>
+      <w:r>
+        <w:rPr>
+          <w:rFonts w:ascii="Times New Roman" w:hAnsi="Times New Roman" w:cs="Times New Roman"/>
+        </w:rPr>
+        <w:t xml:space="preserve">removal of stopwords has no effect on </w:t>
+      </w:r>
+      <w:r>
+        <w:rPr>
+          <w:rFonts w:ascii="Times New Roman" w:hAnsi="Times New Roman" w:cs="Times New Roman"/>
+        </w:rPr>
+        <w:t xml:space="preserve">the </w:t>
+      </w:r>
+      <w:r>
+        <w:rPr>
+          <w:rFonts w:ascii="Times New Roman" w:hAnsi="Times New Roman" w:cs="Times New Roman"/>
+        </w:rPr>
+        <w:t>classification effect of text mining but reduced the confidence level of prediction</w:t>
+      </w:r>
+      <w:r>
+        <w:rPr>
+          <w:rFonts w:ascii="Times New Roman" w:hAnsi="Times New Roman" w:cs="Times New Roman"/>
+        </w:rPr>
+        <w:t xml:space="preserve"> </w:t>
+      </w:r>
+      <w:sdt>
+        <w:sdtPr>
+          <w:rPr>
+            <w:rFonts w:ascii="Times New Roman" w:hAnsi="Times New Roman" w:cs="Times New Roman"/>
+            <w:color w:val="000000"/>
+          </w:rPr>
+          <w:tag w:val="MENDELEY_CITATION_v3_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"/>
+          <w:id w:val="-757982862"/>
+          <w:placeholder>
+            <w:docPart w:val="DefaultPlaceholder_-1854013440"/>
+          </w:placeholder>
+        </w:sdtPr>
+        <w:sdtContent>
+          <w:r>
+            <w:rPr>
+              <w:rFonts w:ascii="Times New Roman" w:hAnsi="Times New Roman" w:cs="Times New Roman"/>
+              <w:color w:val="000000"/>
+            </w:rPr>
+            <w:t>(Aro et al. 2019)</w:t>
+          </w:r>
+        </w:sdtContent>
+      </w:sdt>
+      <w:r>
+        <w:rPr>
+          <w:rFonts w:ascii="Times New Roman" w:hAnsi="Times New Roman" w:cs="Times New Roman"/>
+        </w:rPr>
+        <w:t>.</w:t>
+      </w:r>
+    </w:p>
+    <w:p>
+      <w:pPr>
+        <w:jc w:val="both"/>
+        <w:rPr>
+          <w:rFonts w:ascii="Times New Roman" w:hAnsi="Times New Roman" w:cs="Times New Roman"/>
+        </w:rPr>
+      </w:pPr>
+      <w:r>
+        <w:rPr>
+          <w:rFonts w:ascii="Times New Roman" w:hAnsi="Times New Roman" w:cs="Times New Roman"/>
+        </w:rPr>
+        <w:t>Mix codes</w:t>
+      </w:r>
+      <w:r>
+        <w:rPr>
+          <w:rFonts w:ascii="Times New Roman" w:hAnsi="Times New Roman" w:cs="Times New Roman"/>
+        </w:rPr>
+        <w:t xml:space="preserve"> are </w:t>
+      </w:r>
+      <w:r>
+        <w:rPr>
+          <w:rFonts w:ascii="Times New Roman" w:hAnsi="Times New Roman" w:cs="Times New Roman"/>
+        </w:rPr>
+        <w:t>combinations</w:t>
+      </w:r>
+      <w:r>
+        <w:rPr>
+          <w:rFonts w:ascii="Times New Roman" w:hAnsi="Times New Roman" w:cs="Times New Roman"/>
+        </w:rPr>
+        <w:t xml:space="preserve"> of different languages in conversations.</w:t>
+      </w:r>
+      <w:r>
+        <w:rPr>
+          <w:rFonts w:ascii="Times New Roman" w:hAnsi="Times New Roman" w:cs="Times New Roman"/>
+        </w:rPr>
+        <w:t xml:space="preserve"> The data used in this analysis consist of Hinglish mix code which is </w:t>
+      </w:r>
+      <w:r>
+        <w:rPr>
+          <w:rFonts w:ascii="Times New Roman" w:hAnsi="Times New Roman" w:cs="Times New Roman"/>
+        </w:rPr>
+        <w:t>a</w:t>
+      </w:r>
+      <w:r>
+        <w:rPr>
+          <w:rFonts w:ascii="Times New Roman" w:hAnsi="Times New Roman" w:cs="Times New Roman"/>
+        </w:rPr>
+        <w:t xml:space="preserve"> </w:t>
+      </w:r>
+      <w:r>
+        <w:rPr>
+          <w:rFonts w:ascii="Times New Roman" w:hAnsi="Times New Roman" w:cs="Times New Roman"/>
+        </w:rPr>
+        <w:t>combination of Hindi and English.</w:t>
+      </w:r>
+      <w:r>
+        <w:rPr>
+          <w:rFonts w:ascii="Times New Roman" w:hAnsi="Times New Roman" w:cs="Times New Roman"/>
+        </w:rPr>
+        <w:t xml:space="preserve"> This language is mostly used in India in casual conversations and commenting on social networks.</w:t>
+      </w:r>
+      <w:r>
+        <w:rPr>
+          <w:rFonts w:ascii="Times New Roman" w:hAnsi="Times New Roman" w:cs="Times New Roman"/>
+        </w:rPr>
+        <w:t xml:space="preserve"> </w:t>
+      </w:r>
+      <w:r>
+        <w:rPr>
+          <w:rFonts w:ascii="Times New Roman" w:hAnsi="Times New Roman" w:cs="Times New Roman"/>
+        </w:rPr>
+        <w:t>Agarwal V</w:t>
+      </w:r>
+      <w:r>
+        <w:rPr>
+          <w:rFonts w:ascii="Times New Roman" w:hAnsi="Times New Roman" w:cs="Times New Roman"/>
+        </w:rPr>
+        <w:t xml:space="preserve">, </w:t>
+      </w:r>
+      <w:r>
+        <w:rPr>
+          <w:rFonts w:ascii="Times New Roman" w:hAnsi="Times New Roman" w:cs="Times New Roman"/>
+        </w:rPr>
+        <w:t>Pooja Rao S</w:t>
+      </w:r>
+      <w:r>
+        <w:rPr>
+          <w:rFonts w:ascii="Times New Roman" w:hAnsi="Times New Roman" w:cs="Times New Roman"/>
+        </w:rPr>
+        <w:t xml:space="preserve">, and </w:t>
+      </w:r>
+      <w:r>
+        <w:rPr>
+          <w:rFonts w:ascii="Times New Roman" w:hAnsi="Times New Roman" w:cs="Times New Roman"/>
+        </w:rPr>
+        <w:t>Jayagopi D</w:t>
+      </w:r>
+      <w:r>
+        <w:rPr>
+          <w:rFonts w:ascii="Times New Roman" w:hAnsi="Times New Roman" w:cs="Times New Roman"/>
+        </w:rPr>
+        <w:t xml:space="preserve"> have worked on Hinglish dialogue generation.</w:t>
+      </w:r>
+      <w:r>
+        <w:rPr>
+          <w:rFonts w:ascii="Times New Roman" w:hAnsi="Times New Roman" w:cs="Times New Roman"/>
+        </w:rPr>
+        <w:t xml:space="preserve"> They have used </w:t>
+      </w:r>
+      <w:r>
+        <w:rPr>
+          <w:rFonts w:ascii="Times New Roman" w:hAnsi="Times New Roman" w:cs="Times New Roman"/>
+        </w:rPr>
+        <w:t>mBART</w:t>
+      </w:r>
+      <w:r>
+        <w:rPr>
+          <w:rFonts w:ascii="Times New Roman" w:hAnsi="Times New Roman" w:cs="Times New Roman"/>
+        </w:rPr>
+        <w:t xml:space="preserve"> multilingual sequence-to-sequence transformers for </w:t>
+      </w:r>
+      <w:r>
+        <w:rPr>
+          <w:rFonts w:ascii="Times New Roman" w:hAnsi="Times New Roman" w:cs="Times New Roman"/>
+        </w:rPr>
+        <w:t>Hinglish</w:t>
+      </w:r>
+      <w:r>
+        <w:rPr>
+          <w:rFonts w:ascii="Times New Roman" w:hAnsi="Times New Roman" w:cs="Times New Roman"/>
+        </w:rPr>
+        <w:t xml:space="preserve"> </w:t>
+      </w:r>
+      <w:r>
+        <w:rPr>
+          <w:rFonts w:ascii="Times New Roman" w:hAnsi="Times New Roman" w:cs="Times New Roman"/>
+        </w:rPr>
+        <w:t>dialog generation</w:t>
+      </w:r>
+      <w:r>
+        <w:rPr>
+          <w:rFonts w:ascii="Times New Roman" w:hAnsi="Times New Roman" w:cs="Times New Roman"/>
+        </w:rPr>
+        <w:t xml:space="preserve"> which sets new benchmarks for mix codes dialog generation </w:t>
+      </w:r>
+      <w:r>
+        <w:rPr>
+          <w:rFonts w:ascii="Times New Roman" w:hAnsi="Times New Roman" w:cs="Times New Roman"/>
+        </w:rPr>
+        <w:t>tasks</w:t>
+      </w:r>
+      <w:r>
+        <w:rPr>
+          <w:rFonts w:ascii="Times New Roman" w:hAnsi="Times New Roman" w:cs="Times New Roman"/>
+        </w:rPr>
+        <w:t xml:space="preserve"> </w:t>
+      </w:r>
+      <w:sdt>
+        <w:sdtPr>
+          <w:rPr>
+            <w:rFonts w:ascii="Times New Roman" w:hAnsi="Times New Roman" w:cs="Times New Roman"/>
+            <w:color w:val="000000"/>
+          </w:rPr>
+          <w:tag w:val="MENDELEY_CITATION_v3_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"/>
+          <w:id w:val="1908407204"/>
+          <w:placeholder>
+            <w:docPart w:val="DefaultPlaceholder_-1854013440"/>
+          </w:placeholder>
+        </w:sdtPr>
+        <w:sdtContent>
+          <w:r>
+            <w:rPr>
+              <w:rFonts w:ascii="Times New Roman" w:hAnsi="Times New Roman" w:cs="Times New Roman"/>
+              <w:color w:val="000000"/>
+            </w:rPr>
+            <w:t>(Agarwal et al. 2021)</w:t>
+          </w:r>
+        </w:sdtContent>
+      </w:sdt>
+      <w:r>
+        <w:rPr>
+          <w:rFonts w:ascii="Times New Roman" w:hAnsi="Times New Roman" w:cs="Times New Roman"/>
+        </w:rPr>
+        <w:t>.</w:t>
+      </w:r>
+      <w:r>
+        <w:rPr>
+          <w:rFonts w:ascii="Times New Roman" w:hAnsi="Times New Roman" w:cs="Times New Roman"/>
+        </w:rPr>
+        <w:t xml:space="preserve"> </w:t>
+      </w:r>
+      <w:r>
+        <w:rPr>
+          <w:rFonts w:ascii="Times New Roman" w:hAnsi="Times New Roman" w:cs="Times New Roman"/>
+        </w:rPr>
+        <w:t>Kumar A</w:t>
+      </w:r>
+      <w:r>
+        <w:rPr>
+          <w:rFonts w:ascii="Times New Roman" w:hAnsi="Times New Roman" w:cs="Times New Roman"/>
+        </w:rPr>
+        <w:t xml:space="preserve"> and</w:t>
+      </w:r>
+      <w:r>
+        <w:rPr>
+          <w:rFonts w:ascii="Times New Roman" w:hAnsi="Times New Roman" w:cs="Times New Roman"/>
+        </w:rPr>
+        <w:t xml:space="preserve"> </w:t>
+      </w:r>
+      <w:r>
+        <w:rPr>
+          <w:rFonts w:ascii="Times New Roman" w:hAnsi="Times New Roman" w:cs="Times New Roman"/>
+        </w:rPr>
+        <w:t>Sachdeva N</w:t>
+      </w:r>
+      <w:r>
+        <w:rPr>
+          <w:rFonts w:ascii="Times New Roman" w:hAnsi="Times New Roman" w:cs="Times New Roman"/>
+        </w:rPr>
+        <w:t xml:space="preserve"> have used neural networks and transfer learning for cyberbullying detection on </w:t>
+      </w:r>
+      <w:r>
+        <w:rPr>
+          <w:rFonts w:ascii="Times New Roman" w:hAnsi="Times New Roman" w:cs="Times New Roman"/>
+        </w:rPr>
+        <w:t>mixed</w:t>
+      </w:r>
+      <w:r>
+        <w:rPr>
+          <w:rFonts w:ascii="Times New Roman" w:hAnsi="Times New Roman" w:cs="Times New Roman"/>
+        </w:rPr>
+        <w:t xml:space="preserve"> code data.</w:t>
+      </w:r>
+      <w:r>
+        <w:rPr>
+          <w:rFonts w:ascii="Times New Roman" w:hAnsi="Times New Roman" w:cs="Times New Roman"/>
+        </w:rPr>
+        <w:t xml:space="preserve"> They have included typography</w:t>
+      </w:r>
+      <w:r>
+        <w:rPr>
+          <w:rFonts w:ascii="Times New Roman" w:hAnsi="Times New Roman" w:cs="Times New Roman"/>
+        </w:rPr>
+        <w:t xml:space="preserve"> </w:t>
+      </w:r>
+      <w:r>
+        <w:rPr>
+          <w:rFonts w:ascii="Times New Roman" w:hAnsi="Times New Roman" w:cs="Times New Roman"/>
+        </w:rPr>
+        <w:t>learned</w:t>
+      </w:r>
+      <w:r>
+        <w:rPr>
+          <w:rFonts w:ascii="Times New Roman" w:hAnsi="Times New Roman" w:cs="Times New Roman"/>
+        </w:rPr>
+        <w:t xml:space="preserve"> using Machine Learning Processing</w:t>
+      </w:r>
+      <w:r>
+        <w:rPr>
+          <w:rFonts w:ascii="Times New Roman" w:hAnsi="Times New Roman" w:cs="Times New Roman"/>
+        </w:rPr>
+        <w:t xml:space="preserve"> along with English and Hindi languages.</w:t>
+      </w:r>
+      <w:r>
+        <w:rPr>
+          <w:rFonts w:ascii="Times New Roman" w:hAnsi="Times New Roman" w:cs="Times New Roman"/>
+        </w:rPr>
+        <w:t xml:space="preserve"> </w:t>
+      </w:r>
+      <w:r>
+        <w:rPr>
+          <w:rFonts w:ascii="Times New Roman" w:hAnsi="Times New Roman" w:cs="Times New Roman"/>
+        </w:rPr>
+        <w:t xml:space="preserve">They </w:t>
+      </w:r>
+      <w:r>
+        <w:rPr>
+          <w:rFonts w:ascii="Times New Roman" w:hAnsi="Times New Roman" w:cs="Times New Roman"/>
+        </w:rPr>
+        <w:lastRenderedPageBreak/>
+        <w:t xml:space="preserve">have combined those features to the unified level which gives </w:t>
+      </w:r>
+      <w:r>
+        <w:rPr>
+          <w:rFonts w:ascii="Times New Roman" w:hAnsi="Times New Roman" w:cs="Times New Roman"/>
+        </w:rPr>
+        <w:t xml:space="preserve">the </w:t>
+      </w:r>
+      <w:r>
+        <w:rPr>
+          <w:rFonts w:ascii="Times New Roman" w:hAnsi="Times New Roman" w:cs="Times New Roman"/>
+        </w:rPr>
+        <w:t>unique distribution</w:t>
+      </w:r>
+      <w:r>
+        <w:rPr>
+          <w:rFonts w:ascii="Times New Roman" w:hAnsi="Times New Roman" w:cs="Times New Roman"/>
+        </w:rPr>
+        <w:t xml:space="preserve"> </w:t>
+      </w:r>
+      <w:r>
+        <w:rPr>
+          <w:rFonts w:ascii="Times New Roman" w:hAnsi="Times New Roman" w:cs="Times New Roman"/>
+        </w:rPr>
+        <w:t>advantage without increasing the input space dimensionality</w:t>
+      </w:r>
+      <w:r>
+        <w:rPr>
+          <w:rFonts w:ascii="Times New Roman" w:hAnsi="Times New Roman" w:cs="Times New Roman"/>
+        </w:rPr>
+        <w:t xml:space="preserve"> </w:t>
+      </w:r>
+      <w:sdt>
+        <w:sdtPr>
+          <w:rPr>
+            <w:rFonts w:ascii="Times New Roman" w:hAnsi="Times New Roman" w:cs="Times New Roman"/>
+            <w:color w:val="000000"/>
+          </w:rPr>
+          <w:tag w:val="MENDELEY_CITATION_v3_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"/>
+          <w:id w:val="1260030698"/>
+          <w:placeholder>
+            <w:docPart w:val="DefaultPlaceholder_-1854013440"/>
+          </w:placeholder>
+        </w:sdtPr>
+        <w:sdtContent>
+          <w:r>
+            <w:rPr>
+              <w:rFonts w:ascii="Times New Roman" w:hAnsi="Times New Roman" w:cs="Times New Roman"/>
+              <w:color w:val="000000"/>
+            </w:rPr>
+            <w:t>(Kumar and Sachdeva 2020)</w:t>
+          </w:r>
+        </w:sdtContent>
+      </w:sdt>
+      <w:r>
+        <w:rPr>
+          <w:rFonts w:ascii="Times New Roman" w:hAnsi="Times New Roman" w:cs="Times New Roman"/>
+        </w:rPr>
+        <w:t>.</w:t>
+      </w:r>
+    </w:p>
+    <w:p>
+      <w:pPr>
+        <w:jc w:val="both"/>
+        <w:rPr>
+          <w:rFonts w:ascii="Times New Roman" w:hAnsi="Times New Roman" w:cs="Times New Roman"/>
+        </w:rPr>
+      </w:pPr>
+      <w:r>
+        <w:rPr>
+          <w:rFonts w:ascii="Times New Roman" w:hAnsi="Times New Roman" w:cs="Times New Roman"/>
+        </w:rPr>
+        <w:t>Machine Learning is the branch of Artificial Intelligence</w:t>
+      </w:r>
+      <w:r>
+        <w:rPr>
+          <w:rFonts w:ascii="Times New Roman" w:hAnsi="Times New Roman" w:cs="Times New Roman"/>
+        </w:rPr>
+        <w:t xml:space="preserve"> </w:t>
+      </w:r>
+      <w:r>
+        <w:rPr>
+          <w:rFonts w:ascii="Times New Roman" w:hAnsi="Times New Roman" w:cs="Times New Roman"/>
+        </w:rPr>
+        <w:t>that</w:t>
+      </w:r>
+      <w:r>
+        <w:rPr>
+          <w:rFonts w:ascii="Times New Roman" w:hAnsi="Times New Roman" w:cs="Times New Roman"/>
+        </w:rPr>
+        <w:t xml:space="preserve"> is helpful in predictions</w:t>
+      </w:r>
+      <w:r>
+        <w:rPr>
+          <w:rFonts w:ascii="Times New Roman" w:hAnsi="Times New Roman" w:cs="Times New Roman"/>
+        </w:rPr>
+        <w:t xml:space="preserve"> </w:t>
+      </w:r>
+      <w:r>
+        <w:rPr>
+          <w:rFonts w:ascii="Times New Roman" w:hAnsi="Times New Roman" w:cs="Times New Roman"/>
+        </w:rPr>
+        <w:t>on data</w:t>
+      </w:r>
+      <w:r>
+        <w:rPr>
+          <w:rFonts w:ascii="Times New Roman" w:hAnsi="Times New Roman" w:cs="Times New Roman"/>
+        </w:rPr>
+        <w:t xml:space="preserve">. </w:t>
+      </w:r>
+      <w:r>
+        <w:rPr>
+          <w:rFonts w:ascii="Times New Roman" w:hAnsi="Times New Roman" w:cs="Times New Roman"/>
+        </w:rPr>
+        <w:t>Both Supervised and Unsupervised Learning are useful in sentimental analysis.</w:t>
+      </w:r>
+      <w:r>
+        <w:rPr>
+          <w:rFonts w:ascii="Times New Roman" w:hAnsi="Times New Roman" w:cs="Times New Roman"/>
+        </w:rPr>
+        <w:t xml:space="preserve"> Unsupervised is used to cluster or </w:t>
+      </w:r>
+      <w:r>
+        <w:rPr>
+          <w:rFonts w:ascii="Times New Roman" w:hAnsi="Times New Roman" w:cs="Times New Roman"/>
+        </w:rPr>
+        <w:t xml:space="preserve">separate the data based on patterns while Supervised Learning is used to train the model based on the outputs which </w:t>
+      </w:r>
+      <w:r>
+        <w:rPr>
+          <w:rFonts w:ascii="Times New Roman" w:hAnsi="Times New Roman" w:cs="Times New Roman"/>
+        </w:rPr>
+        <w:t>help</w:t>
+      </w:r>
+      <w:r>
+        <w:rPr>
+          <w:rFonts w:ascii="Times New Roman" w:hAnsi="Times New Roman" w:cs="Times New Roman"/>
+        </w:rPr>
+        <w:t xml:space="preserve"> in future prediction.</w:t>
+      </w:r>
+      <w:r>
+        <w:rPr>
+          <w:rFonts w:ascii="Times New Roman" w:hAnsi="Times New Roman" w:cs="Times New Roman"/>
+        </w:rPr>
+        <w:t xml:space="preserve"> </w:t>
+      </w:r>
+      <w:r>
+        <w:rPr>
+          <w:rFonts w:ascii="Times New Roman" w:hAnsi="Times New Roman" w:cs="Times New Roman"/>
+        </w:rPr>
+        <w:t>Bhavitha B</w:t>
+      </w:r>
+      <w:r>
+        <w:rPr>
+          <w:rFonts w:ascii="Times New Roman" w:hAnsi="Times New Roman" w:cs="Times New Roman"/>
+        </w:rPr>
+        <w:t xml:space="preserve">, </w:t>
+      </w:r>
+      <w:r>
+        <w:rPr>
+          <w:rFonts w:ascii="Times New Roman" w:hAnsi="Times New Roman" w:cs="Times New Roman"/>
+        </w:rPr>
+        <w:t>Rodrigues A</w:t>
+      </w:r>
+      <w:r>
+        <w:rPr>
+          <w:rFonts w:ascii="Times New Roman" w:hAnsi="Times New Roman" w:cs="Times New Roman"/>
+        </w:rPr>
+        <w:t>, and</w:t>
+      </w:r>
+      <w:r>
+        <w:rPr>
+          <w:rFonts w:ascii="Times New Roman" w:hAnsi="Times New Roman" w:cs="Times New Roman"/>
+        </w:rPr>
+        <w:t xml:space="preserve"> </w:t>
+      </w:r>
+      <w:r>
+        <w:rPr>
+          <w:rFonts w:ascii="Times New Roman" w:hAnsi="Times New Roman" w:cs="Times New Roman"/>
+        </w:rPr>
+        <w:t>Chiplunkar N</w:t>
+      </w:r>
+      <w:r>
+        <w:rPr>
+          <w:rFonts w:ascii="Times New Roman" w:hAnsi="Times New Roman" w:cs="Times New Roman"/>
+        </w:rPr>
+        <w:t xml:space="preserve"> have applied Machine Learning algorithms </w:t>
+      </w:r>
+      <w:r>
+        <w:rPr>
+          <w:rFonts w:ascii="Times New Roman" w:hAnsi="Times New Roman" w:cs="Times New Roman"/>
+        </w:rPr>
+        <w:t>to</w:t>
+      </w:r>
+      <w:r>
+        <w:rPr>
+          <w:rFonts w:ascii="Times New Roman" w:hAnsi="Times New Roman" w:cs="Times New Roman"/>
+        </w:rPr>
+        <w:t xml:space="preserve"> subjective data to get the intention behind the text whether it is positive, negative, or neutral regarding the newly launched product.</w:t>
+      </w:r>
+      <w:r>
+        <w:rPr>
+          <w:rFonts w:ascii="Times New Roman" w:hAnsi="Times New Roman" w:cs="Times New Roman"/>
+        </w:rPr>
+        <w:t xml:space="preserve"> They have got 85% of accuracy on supervised learning techniques than unsupervised learning techniques</w:t>
+      </w:r>
+      <w:r>
+        <w:rPr>
+          <w:rFonts w:ascii="Times New Roman" w:hAnsi="Times New Roman" w:cs="Times New Roman"/>
+        </w:rPr>
+        <w:t xml:space="preserve"> </w:t>
+      </w:r>
+      <w:sdt>
+        <w:sdtPr>
+          <w:rPr>
+            <w:rFonts w:ascii="Times New Roman" w:hAnsi="Times New Roman" w:cs="Times New Roman"/>
+            <w:color w:val="000000"/>
+          </w:rPr>
+          <w:tag w:val="MENDELEY_CITATION_v3_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"/>
+          <w:id w:val="988977945"/>
+          <w:placeholder>
+            <w:docPart w:val="DefaultPlaceholder_-1854013440"/>
+          </w:placeholder>
+        </w:sdtPr>
+        <w:sdtContent>
+          <w:r>
+            <w:rPr>
+              <w:rFonts w:ascii="Times New Roman" w:hAnsi="Times New Roman" w:cs="Times New Roman"/>
+              <w:color w:val="000000"/>
+            </w:rPr>
+            <w:t>(Bhavitha et al. 2017)</w:t>
+          </w:r>
+        </w:sdtContent>
+      </w:sdt>
+      <w:r>
+        <w:rPr>
+          <w:rFonts w:ascii="Times New Roman" w:hAnsi="Times New Roman" w:cs="Times New Roman"/>
+        </w:rPr>
+        <w:t>.</w:t>
+      </w:r>
+      <w:r>
+        <w:rPr>
+          <w:rFonts w:ascii="Times New Roman" w:hAnsi="Times New Roman" w:cs="Times New Roman"/>
+        </w:rPr>
+        <w:t xml:space="preserve"> </w:t>
+      </w:r>
+      <w:r>
+        <w:rPr>
+          <w:rFonts w:ascii="Times New Roman" w:hAnsi="Times New Roman" w:cs="Times New Roman"/>
+        </w:rPr>
+        <w:t>Agrawal S</w:t>
+      </w:r>
+      <w:r>
+        <w:rPr>
+          <w:rFonts w:ascii="Times New Roman" w:hAnsi="Times New Roman" w:cs="Times New Roman"/>
+        </w:rPr>
+        <w:t xml:space="preserve">, </w:t>
+      </w:r>
+      <w:r>
+        <w:rPr>
+          <w:rFonts w:ascii="Times New Roman" w:hAnsi="Times New Roman" w:cs="Times New Roman"/>
+        </w:rPr>
+        <w:t>Singh S</w:t>
+      </w:r>
+      <w:r>
+        <w:rPr>
+          <w:rFonts w:ascii="Times New Roman" w:hAnsi="Times New Roman" w:cs="Times New Roman"/>
+        </w:rPr>
+        <w:t xml:space="preserve">, and </w:t>
+      </w:r>
+      <w:r>
+        <w:rPr>
+          <w:rFonts w:ascii="Times New Roman" w:hAnsi="Times New Roman" w:cs="Times New Roman"/>
+        </w:rPr>
+        <w:t>Gupta S</w:t>
+      </w:r>
+      <w:r>
+        <w:rPr>
+          <w:rFonts w:ascii="Times New Roman" w:hAnsi="Times New Roman" w:cs="Times New Roman"/>
+        </w:rPr>
+        <w:t xml:space="preserve"> have evaluated supervised and unsupervised learning techniques in sentimental analysis. They have evaluated </w:t>
+      </w:r>
+      <w:r>
+        <w:rPr>
+          <w:rFonts w:ascii="Times New Roman" w:hAnsi="Times New Roman" w:cs="Times New Roman"/>
+        </w:rPr>
+        <w:t>based on</w:t>
+      </w:r>
+      <w:r>
+        <w:rPr>
+          <w:rFonts w:ascii="Times New Roman" w:hAnsi="Times New Roman" w:cs="Times New Roman"/>
+        </w:rPr>
+        <w:t xml:space="preserve"> accuracy, benefits</w:t>
+      </w:r>
+      <w:r>
+        <w:rPr>
+          <w:rFonts w:ascii="Times New Roman" w:hAnsi="Times New Roman" w:cs="Times New Roman"/>
+        </w:rPr>
+        <w:t>,</w:t>
+      </w:r>
+      <w:r>
+        <w:rPr>
+          <w:rFonts w:ascii="Times New Roman" w:hAnsi="Times New Roman" w:cs="Times New Roman"/>
+        </w:rPr>
+        <w:t xml:space="preserve"> and </w:t>
+      </w:r>
+      <w:r>
+        <w:rPr>
+          <w:rFonts w:ascii="Times New Roman" w:hAnsi="Times New Roman" w:cs="Times New Roman"/>
+        </w:rPr>
+        <w:t>disadvantages of every mechanism. They have got good metrics for supervised models when compared to unsupervised models</w:t>
+      </w:r>
+      <w:r>
+        <w:rPr>
+          <w:rFonts w:ascii="Times New Roman" w:hAnsi="Times New Roman" w:cs="Times New Roman"/>
+        </w:rPr>
+        <w:t xml:space="preserve"> </w:t>
+      </w:r>
+      <w:sdt>
+        <w:sdtPr>
+          <w:rPr>
+            <w:rFonts w:ascii="Times New Roman" w:hAnsi="Times New Roman" w:cs="Times New Roman"/>
+            <w:color w:val="000000"/>
+          </w:rPr>
+          <w:tag w:val="MENDELEY_CITATION_v3_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"/>
+          <w:id w:val="-1938123352"/>
+          <w:placeholder>
+            <w:docPart w:val="DefaultPlaceholder_-1854013440"/>
+          </w:placeholder>
+        </w:sdtPr>
+        <w:sdtContent>
+          <w:r>
+            <w:rPr>
+              <w:rFonts w:ascii="Times New Roman" w:hAnsi="Times New Roman" w:cs="Times New Roman"/>
+              <w:color w:val="000000"/>
+            </w:rPr>
+            <w:t>(Agrawal et al. 2021)</w:t>
+          </w:r>
+        </w:sdtContent>
+      </w:sdt>
+      <w:r>
+        <w:rPr>
+          <w:rFonts w:ascii="Times New Roman" w:hAnsi="Times New Roman" w:cs="Times New Roman"/>
+        </w:rPr>
+        <w:t>.</w:t>
+      </w:r>
+      <w:r>
+        <w:rPr>
+          <w:rFonts w:ascii="Times New Roman" w:hAnsi="Times New Roman" w:cs="Times New Roman"/>
+        </w:rPr>
+        <w:t xml:space="preserve"> </w:t>
+      </w:r>
+      <w:r>
+        <w:rPr>
+          <w:rFonts w:ascii="Times New Roman" w:hAnsi="Times New Roman" w:cs="Times New Roman"/>
+        </w:rPr>
+        <w:t>Harfoushi O</w:t>
+      </w:r>
+      <w:r>
+        <w:rPr>
+          <w:rFonts w:ascii="Times New Roman" w:hAnsi="Times New Roman" w:cs="Times New Roman"/>
+        </w:rPr>
+        <w:t xml:space="preserve">, </w:t>
+      </w:r>
+      <w:r>
+        <w:rPr>
+          <w:rFonts w:ascii="Times New Roman" w:hAnsi="Times New Roman" w:cs="Times New Roman"/>
+        </w:rPr>
+        <w:t>Hasan D</w:t>
+      </w:r>
+      <w:r>
+        <w:rPr>
+          <w:rFonts w:ascii="Times New Roman" w:hAnsi="Times New Roman" w:cs="Times New Roman"/>
+        </w:rPr>
+        <w:t xml:space="preserve">, and </w:t>
+      </w:r>
+      <w:r>
+        <w:rPr>
+          <w:rFonts w:ascii="Times New Roman" w:hAnsi="Times New Roman" w:cs="Times New Roman"/>
+        </w:rPr>
+        <w:t>Obiedat R</w:t>
+      </w:r>
+      <w:r>
+        <w:rPr>
+          <w:rFonts w:ascii="Times New Roman" w:hAnsi="Times New Roman" w:cs="Times New Roman"/>
+        </w:rPr>
+        <w:t xml:space="preserve"> have </w:t>
+      </w:r>
+      <w:r>
+        <w:rPr>
+          <w:rFonts w:ascii="Times New Roman" w:hAnsi="Times New Roman" w:cs="Times New Roman"/>
+        </w:rPr>
+        <w:t>analyzed</w:t>
+      </w:r>
+      <w:r>
+        <w:rPr>
+          <w:rFonts w:ascii="Times New Roman" w:hAnsi="Times New Roman" w:cs="Times New Roman"/>
+        </w:rPr>
+        <w:t xml:space="preserve"> </w:t>
+      </w:r>
+      <w:r>
+        <w:rPr>
+          <w:rFonts w:ascii="Times New Roman" w:hAnsi="Times New Roman" w:cs="Times New Roman"/>
+        </w:rPr>
+        <w:t>Twitter</w:t>
+      </w:r>
+      <w:r>
+        <w:rPr>
+          <w:rFonts w:ascii="Times New Roman" w:hAnsi="Times New Roman" w:cs="Times New Roman"/>
+        </w:rPr>
+        <w:t xml:space="preserve"> data which consists of opinions of individuals, images, and tweets.</w:t>
+      </w:r>
+      <w:r>
+        <w:rPr>
+          <w:rFonts w:ascii="Times New Roman" w:hAnsi="Times New Roman" w:cs="Times New Roman"/>
+        </w:rPr>
+        <w:t xml:space="preserve"> They have implemented Azure Machine Learning models like SVM and Logistic regression.</w:t>
+      </w:r>
+      <w:r>
+        <w:rPr>
+          <w:rFonts w:ascii="Times New Roman" w:hAnsi="Times New Roman" w:cs="Times New Roman"/>
+        </w:rPr>
+        <w:t xml:space="preserve"> The results confirmed that Microsoft Azure Algorithms can be used to build effective models when compared to the traditional way of modeling in data analytics </w:t>
+      </w:r>
+      <w:sdt>
+        <w:sdtPr>
+          <w:rPr>
+            <w:rFonts w:ascii="Times New Roman" w:hAnsi="Times New Roman" w:cs="Times New Roman"/>
+            <w:color w:val="000000"/>
+          </w:rPr>
+          <w:tag w:val="MENDELEY_CITATION_v3_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"/>
+          <w:id w:val="-889196479"/>
+          <w:placeholder>
+            <w:docPart w:val="DefaultPlaceholder_-1854013440"/>
+          </w:placeholder>
+        </w:sdtPr>
+        <w:sdtContent>
+          <w:r>
+            <w:rPr>
+              <w:rFonts w:ascii="Times New Roman" w:hAnsi="Times New Roman" w:cs="Times New Roman"/>
+              <w:color w:val="000000"/>
+            </w:rPr>
+            <w:t>(Harfoushi et al. 2018)</w:t>
+          </w:r>
+        </w:sdtContent>
+      </w:sdt>
+      <w:r>
+        <w:rPr>
+          <w:rFonts w:ascii="Times New Roman" w:hAnsi="Times New Roman" w:cs="Times New Roman"/>
+        </w:rPr>
+        <w:t>.</w:t>
+      </w:r>
+    </w:p>
+    <w:p>
+      <w:pPr>
+        <w:jc w:val="both"/>
+        <w:rPr>
+          <w:rFonts w:ascii="Times New Roman" w:hAnsi="Times New Roman" w:cs="Times New Roman"/>
+        </w:rPr>
+      </w:pPr>
+      <w:r>
+        <w:rPr>
+          <w:rFonts w:ascii="Times New Roman" w:hAnsi="Times New Roman" w:cs="Times New Roman"/>
+        </w:rPr>
+        <w:t>Sentiment Analysis is the process of extracting the intentions from the text computationally along with identifying and categorizing the opinions.</w:t>
+      </w:r>
+      <w:r>
+        <w:rPr>
+          <w:rFonts w:ascii="Times New Roman" w:hAnsi="Times New Roman" w:cs="Times New Roman"/>
+        </w:rPr>
+        <w:t xml:space="preserve"> It is </w:t>
+      </w:r>
+      <w:r>
+        <w:rPr>
+          <w:rFonts w:ascii="Times New Roman" w:hAnsi="Times New Roman" w:cs="Times New Roman"/>
+        </w:rPr>
+        <w:t xml:space="preserve">a </w:t>
+      </w:r>
+      <w:r>
+        <w:rPr>
+          <w:rFonts w:ascii="Times New Roman" w:hAnsi="Times New Roman" w:cs="Times New Roman"/>
+        </w:rPr>
+        <w:t xml:space="preserve">sub-field of Natural Language processing to get the positive or negative or neutral </w:t>
+      </w:r>
+      <w:r>
+        <w:rPr>
+          <w:rFonts w:ascii="Times New Roman" w:hAnsi="Times New Roman" w:cs="Times New Roman"/>
+        </w:rPr>
+        <w:t>opinion of the text.</w:t>
+      </w:r>
+      <w:r>
+        <w:rPr>
+          <w:rFonts w:ascii="Times New Roman" w:hAnsi="Times New Roman" w:cs="Times New Roman"/>
+        </w:rPr>
+        <w:t xml:space="preserve"> </w:t>
+      </w:r>
+      <w:r>
+        <w:rPr>
+          <w:rFonts w:ascii="Times New Roman" w:hAnsi="Times New Roman" w:cs="Times New Roman"/>
+        </w:rPr>
+        <w:t>Fang X</w:t>
+      </w:r>
+      <w:r>
+        <w:rPr>
+          <w:rFonts w:ascii="Times New Roman" w:hAnsi="Times New Roman" w:cs="Times New Roman"/>
+        </w:rPr>
+        <w:t xml:space="preserve"> and </w:t>
+      </w:r>
+      <w:r>
+        <w:rPr>
+          <w:rFonts w:ascii="Times New Roman" w:hAnsi="Times New Roman" w:cs="Times New Roman"/>
+        </w:rPr>
+        <w:t>Zhan J</w:t>
+      </w:r>
+      <w:r>
+        <w:rPr>
+          <w:rFonts w:ascii="Times New Roman" w:hAnsi="Times New Roman" w:cs="Times New Roman"/>
+        </w:rPr>
+        <w:t xml:space="preserve"> have conducted sentimental analysis on online product review data from Amazon.com.</w:t>
+      </w:r>
+      <w:r>
+        <w:rPr>
+          <w:rFonts w:ascii="Times New Roman" w:hAnsi="Times New Roman" w:cs="Times New Roman"/>
+        </w:rPr>
+        <w:t xml:space="preserve"> They have </w:t>
+      </w:r>
+      <w:r>
+        <w:rPr>
+          <w:rFonts w:ascii="Times New Roman" w:hAnsi="Times New Roman" w:cs="Times New Roman"/>
+        </w:rPr>
+        <w:t>analyzed</w:t>
+      </w:r>
+      <w:r>
+        <w:rPr>
+          <w:rFonts w:ascii="Times New Roman" w:hAnsi="Times New Roman" w:cs="Times New Roman"/>
+        </w:rPr>
+        <w:t xml:space="preserve"> </w:t>
+      </w:r>
+      <w:r>
+        <w:rPr>
+          <w:rFonts w:ascii="Times New Roman" w:hAnsi="Times New Roman" w:cs="Times New Roman"/>
+        </w:rPr>
+        <w:t>sentence-level</w:t>
+      </w:r>
+      <w:r>
+        <w:rPr>
+          <w:rFonts w:ascii="Times New Roman" w:hAnsi="Times New Roman" w:cs="Times New Roman"/>
+        </w:rPr>
+        <w:t xml:space="preserve"> categorization and </w:t>
+      </w:r>
+      <w:r>
+        <w:rPr>
+          <w:rFonts w:ascii="Times New Roman" w:hAnsi="Times New Roman" w:cs="Times New Roman"/>
+        </w:rPr>
+        <w:t>review-level</w:t>
+      </w:r>
+      <w:r>
+        <w:rPr>
+          <w:rFonts w:ascii="Times New Roman" w:hAnsi="Times New Roman" w:cs="Times New Roman"/>
+        </w:rPr>
+        <w:t xml:space="preserve"> categorization</w:t>
+      </w:r>
+      <w:r>
+        <w:rPr>
+          <w:rFonts w:ascii="Times New Roman" w:hAnsi="Times New Roman" w:cs="Times New Roman"/>
+        </w:rPr>
+        <w:t xml:space="preserve"> </w:t>
+      </w:r>
+      <w:sdt>
+        <w:sdtPr>
+          <w:rPr>
+            <w:rFonts w:ascii="Times New Roman" w:hAnsi="Times New Roman" w:cs="Times New Roman"/>
+            <w:color w:val="000000"/>
+          </w:rPr>
+          <w:tag w:val="MENDELEY_CITATION_v3_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"/>
+          <w:id w:val="-1540660002"/>
+          <w:placeholder>
+            <w:docPart w:val="DefaultPlaceholder_-1854013440"/>
+          </w:placeholder>
+        </w:sdtPr>
+        <w:sdtContent>
+          <w:r>
+            <w:rPr>
+              <w:rFonts w:ascii="Times New Roman" w:hAnsi="Times New Roman" w:cs="Times New Roman"/>
+              <w:color w:val="000000"/>
+            </w:rPr>
+            <w:t>(Fang and Zhan 2015)</w:t>
+          </w:r>
+        </w:sdtContent>
+      </w:sdt>
+      <w:r>
+        <w:rPr>
+          <w:rFonts w:ascii="Times New Roman" w:hAnsi="Times New Roman" w:cs="Times New Roman"/>
+        </w:rPr>
+        <w:t>.</w:t>
+      </w:r>
+      <w:r>
+        <w:rPr>
+          <w:rFonts w:ascii="Times New Roman" w:hAnsi="Times New Roman" w:cs="Times New Roman"/>
+        </w:rPr>
+        <w:t xml:space="preserve"> </w:t>
+      </w:r>
     </w:p>
     <w:p>
       <w:pPr>
@@ -1934,6 +3527,7 @@
         <w:rPr>
           <w:rFonts w:ascii="Times New Roman" w:hAnsi="Times New Roman" w:cs="Times New Roman"/>
         </w:rPr>
+        <w:lastRenderedPageBreak/>
         <w:t xml:space="preserve">Results: The </w:t>
       </w:r>
       <w:r>
@@ -1967,7 +3561,6 @@
           <w:rFonts w:ascii="Times New Roman" w:hAnsi="Times New Roman" w:cs="Times New Roman"/>
           <w:noProof/>
         </w:rPr>
-        <w:lastRenderedPageBreak/>
         <w:drawing>
           <wp:inline distT="0" distB="0" distL="0" distR="0" wp14:anchorId="579947AD" wp14:editId="26849628">
             <wp:extent cx="5731510" cy="4526915"/>
@@ -2371,6 +3964,7 @@
               <w:rPr>
                 <w:rFonts w:ascii="Times New Roman" w:hAnsi="Times New Roman" w:cs="Times New Roman"/>
               </w:rPr>
+              <w:lastRenderedPageBreak/>
               <w:t xml:space="preserve"> thank u mam</w:t>
             </w:r>
           </w:p>
@@ -3088,7 +4682,14 @@
               <w:rPr>
                 <w:rFonts w:ascii="Times New Roman" w:hAnsi="Times New Roman" w:cs="Times New Roman"/>
               </w:rPr>
-              <w:t xml:space="preserve">other labels like praising or showing gratitude or querying about </w:t>
+              <w:t xml:space="preserve">other labels like praising or showing gratitude or </w:t>
+            </w:r>
+            <w:r>
+              <w:rPr>
+                <w:rFonts w:ascii="Times New Roman" w:hAnsi="Times New Roman" w:cs="Times New Roman"/>
+              </w:rPr>
+              <w:lastRenderedPageBreak/>
+              <w:t xml:space="preserve">querying about </w:t>
             </w:r>
             <w:r>
               <w:rPr>
@@ -3126,7 +4727,6 @@
               <w:rPr>
                 <w:rFonts w:ascii="Times New Roman" w:hAnsi="Times New Roman" w:cs="Times New Roman"/>
               </w:rPr>
-              <w:lastRenderedPageBreak/>
               <w:t>Examples:</w:t>
             </w:r>
           </w:p>
@@ -4216,6 +5816,7 @@
           <w:iCs/>
           <w:color w:val="000000"/>
         </w:rPr>
+        <w:lastRenderedPageBreak/>
         <w:t xml:space="preserve">Vectorization – </w:t>
       </w:r>
     </w:p>
@@ -4233,7 +5834,6 @@
           <w:rFonts w:ascii="Times New Roman" w:hAnsi="Times New Roman" w:cs="Times New Roman"/>
           <w:color w:val="000000"/>
         </w:rPr>
-        <w:lastRenderedPageBreak/>
         <w:t xml:space="preserve">In Machine Learning, while working with categorical data, we need to convert them to numerical as statistical calculation will be done only on numerical values. For this requirement, there are numerous methods to convert categorical data into numerical data. Some of the methods are dummies creation, Values assignment, Vectorization, etc. </w:t>
       </w:r>
       <w:r>
@@ -5614,6 +7214,7 @@
           <w:rFonts w:ascii="Times New Roman" w:hAnsi="Times New Roman" w:cs="Times New Roman"/>
           <w:color w:val="000000"/>
         </w:rPr>
+        <w:lastRenderedPageBreak/>
         <w:t>Along with the vectorizers, word embeddings of transformers like BERT</w:t>
       </w:r>
       <w:r>
@@ -5628,15 +7229,7 @@
           <w:rFonts w:ascii="Times New Roman" w:hAnsi="Times New Roman" w:cs="Times New Roman"/>
           <w:color w:val="000000"/>
         </w:rPr>
-        <w:t xml:space="preserve"> By this, we can use mathematical operations on the numerical form of words in </w:t>
-      </w:r>
-      <w:r>
-        <w:rPr>
-          <w:rFonts w:ascii="Times New Roman" w:hAnsi="Times New Roman" w:cs="Times New Roman"/>
-          <w:color w:val="000000"/>
-        </w:rPr>
-        <w:lastRenderedPageBreak/>
-        <w:t>Machine Learning.</w:t>
+        <w:t xml:space="preserve"> By this, we can use mathematical operations on the numerical form of words in Machine Learning.</w:t>
       </w:r>
       <w:r>
         <w:rPr>
@@ -6921,6 +8514,7 @@
           <w:iCs/>
           <w:color w:val="000000"/>
         </w:rPr>
+        <w:lastRenderedPageBreak/>
         <w:t>Machine Learning</w:t>
       </w:r>
       <w:r>
@@ -6946,7 +8540,6 @@
           <w:rFonts w:ascii="Times New Roman" w:hAnsi="Times New Roman" w:cs="Times New Roman"/>
           <w:color w:val="000000"/>
         </w:rPr>
-        <w:lastRenderedPageBreak/>
         <w:t>Machine Le</w:t>
       </w:r>
       <w:r>
@@ -7771,6 +9364,7 @@
           <w:rFonts w:ascii="Times New Roman" w:hAnsi="Times New Roman" w:cs="Times New Roman"/>
           <w:color w:val="000000"/>
         </w:rPr>
+        <w:lastRenderedPageBreak/>
         <w:t>The dimension</w:t>
       </w:r>
       <w:r>
@@ -7827,15 +9421,7 @@
           <w:rFonts w:ascii="Times New Roman" w:hAnsi="Times New Roman" w:cs="Times New Roman"/>
           <w:color w:val="000000"/>
         </w:rPr>
-        <w:t xml:space="preserve"> </w:t>
-      </w:r>
-      <w:r>
-        <w:rPr>
-          <w:rFonts w:ascii="Times New Roman" w:hAnsi="Times New Roman" w:cs="Times New Roman"/>
-          <w:color w:val="000000"/>
-        </w:rPr>
-        <w:lastRenderedPageBreak/>
-        <w:t xml:space="preserve">effect </w:t>
+        <w:t xml:space="preserve"> effect </w:t>
       </w:r>
       <w:r>
         <w:rPr>
@@ -14450,6 +16036,8 @@
     <w:rsid w:val="006E091F"/>
     <w:rsid w:val="007400B9"/>
     <w:rsid w:val="009E7240"/>
+    <w:rsid w:val="00B107B0"/>
+    <w:rsid w:val="00BB3715"/>
     <w:rsid w:val="00C04114"/>
     <w:rsid w:val="00D250C5"/>
     <w:rsid w:val="00D71E98"/>
@@ -15220,7 +16808,7 @@
     <we:reference id="WA104382081" version="1.46.0.0" store="" storeType="OMEX"/>
   </we:alternateReferences>
   <we:properties>
-    <we:property name="MENDELEY_CITATIONS" value="[{&quot;citationID&quot;:&quot;MENDELEY_CITATION_9eb2c3cc-a45e-4760-8a77-5d864a306c9b&quot;,&quot;properties&quot;:{&quot;noteIndex&quot;:0},&quot;isEdited&quot;:false,&quot;manualOverride&quot;:{&quot;isManuallyOverridden&quot;:false,&quot;citeprocText&quot;:&quot;(YouTube | History, Founders, &amp;#38; Facts | Britannica n.d.)&quot;,&quot;manualOverrideText&quot;:&quot;&quot;},&quot;citationTag&quot;:&quot;MENDELEY_CITATION_v3_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&quot;,&quot;citationItems&quot;:[{&quot;id&quot;:&quot;9a215cf1-273c-32ce-aad2-b3de92bcfe66&quot;,&quot;itemData&quot;:{&quot;type&quot;:&quot;webpage&quot;,&quot;id&quot;:&quot;9a215cf1-273c-32ce-aad2-b3de92bcfe66&quot;,&quot;title&quot;:&quot;YouTube | History, Founders, &amp; Facts | Britannica&quot;,&quot;accessed&quot;:{&quot;date-parts&quot;:[[2022,5,26]]},&quot;URL&quot;:&quot;https://www.britannica.com/topic/YouTube&quot;,&quot;container-title-short&quot;:&quot;&quot;},&quot;isTemporary&quot;:false}]},{&quot;citationID&quot;:&quot;MENDELEY_CITATION_7920dc98-2c44-4410-8009-2f9b6f321fb6&quot;,&quot;properties&quot;:{&quot;noteIndex&quot;:0},&quot;isEdited&quot;:false,&quot;manualOverride&quot;:{&quot;isManuallyOverridden&quot;:false,&quot;citeprocText&quot;:&quot;(Natural Language Processing - Ela Kumar - Google Books n.d.)&quot;,&quot;manualOverrideText&quot;:&quot;&quot;},&quot;citationTag&quot;:&quot;MENDELEY_CITATION_v3_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&quot;,&quot;citationItems&quot;:[{&quot;id&quot;:&quot;c74b9c41-4f85-3b32-9318-9da86f169a8e&quot;,&quot;itemData&quot;:{&quot;type&quot;:&quot;webpage&quot;,&quot;id&quot;:&quot;c74b9c41-4f85-3b32-9318-9da86f169a8e&quot;,&quot;title&quot;:&quot;Natural Language Processing - Ela Kumar - Google Books&quot;,&quot;accessed&quot;:{&quot;date-parts&quot;:[[2022,5,26]]},&quot;URL&quot;:&quot;https://books.google.ie/books?hl=en&amp;lr=&amp;id=FpUBFNFuKWgC&amp;oi=fnd&amp;pg=PP2&amp;dq=history+of+natural+language+processing&amp;ots=GFy26LlyPw&amp;sig=Qw6__PkPsebesXomRymAy6PXRsI&amp;redir_esc=y#v=onepage&amp;q=alan&amp;f=false&quot;,&quot;container-title-short&quot;:&quot;&quot;},&quot;isTemporary&quot;:false}]},{&quot;citationID&quot;:&quot;MENDELEY_CITATION_1a7a86fb-1d1a-4c83-8277-ed9c037c0967&quot;,&quot;properties&quot;:{&quot;noteIndex&quot;:0},&quot;isEdited&quot;:false,&quot;manualOverride&quot;:{&quot;isManuallyOverridden&quot;:false,&quot;citeprocText&quot;:&quot;(A Short History of Machine Learning -- Every Manager Should Read n.d.)&quot;,&quot;manualOverrideText&quot;:&quot;&quot;},&quot;citationTag&quot;:&quot;MENDELEY_CITATION_v3_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&quot;,&quot;citationItems&quot;:[{&quot;id&quot;:&quot;3e41379d-acce-3fd4-840e-d20023078bec&quot;,&quot;itemData&quot;:{&quot;type&quot;:&quot;webpage&quot;,&quot;id&quot;:&quot;3e41379d-acce-3fd4-840e-d20023078bec&quot;,&quot;title&quot;:&quot;A Short History of Machine Learning -- Every Manager Should Read&quot;,&quot;accessed&quot;:{&quot;date-parts&quot;:[[2022,5,26]]},&quot;URL&quot;:&quot;https://www.forbes.com/sites/bernardmarr/2016/02/19/a-short-history-of-machine-learning-every-manager-should-read/?sh=eb5887015e78&quot;,&quot;container-title-short&quot;:&quot;&quot;},&quot;isTemporary&quot;:false}]},{&quot;citationID&quot;:&quot;MENDELEY_CITATION_23c78af6-6d32-4dbd-8b07-f82fac699d4f&quot;,&quot;properties&quot;:{&quot;noteIndex&quot;:0},&quot;isEdited&quot;:false,&quot;manualOverride&quot;:{&quot;isManuallyOverridden&quot;:false,&quot;citeprocText&quot;:&quot;(UCI Machine Learning Repository: Youtube cookery channels viewers comments in Hinglish Data Set n.d.)&quot;,&quot;manualOverrideText&quot;:&quot;&quot;},&quot;citationTag&quot;:&quot;MENDELEY_CITATION_v3_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&quot;,&quot;citationItems&quot;:[{&quot;id&quot;:&quot;c7a8bf35-35af-3ad5-9330-fd0f593a6a43&quot;,&quot;itemData&quot;:{&quot;type&quot;:&quot;webpage&quot;,&quot;id&quot;:&quot;c7a8bf35-35af-3ad5-9330-fd0f593a6a43&quot;,&quot;title&quot;:&quot;UCI Machine Learning Repository: Youtube cookery channels viewers comments in Hinglish Data Set&quot;,&quot;accessed&quot;:{&quot;date-parts&quot;:[[2022,4,8]]},&quot;URL&quot;:&quot;https://archive.ics.uci.edu/ml/datasets/Youtube+cookery+channels+viewers+comments+in+Hinglish&quot;,&quot;container-title-short&quot;:&quot;&quot;},&quot;isTemporary&quot;:false}]},{&quot;citationID&quot;:&quot;MENDELEY_CITATION_d82c2dfe-47d0-4713-b6c2-2bf4beee90a2&quot;,&quot;properties&quot;:{&quot;noteIndex&quot;:0},&quot;isEdited&quot;:false,&quot;manualOverride&quot;:{&quot;isManuallyOverridden&quot;:false,&quot;citeprocText&quot;:&quot;(Kaur et al. 2019)&quot;,&quot;manualOverrideText&quot;:&quot;&quot;},&quot;citationTag&quot;:&quot;MENDELEY_CITATION_v3_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&quot;,&quot;citationItems&quot;:[{&quot;id&quot;:&quot;7b95e41e-555b-37e5-9a4e-79eab09bec1f&quot;,&quot;itemData&quot;:{&quot;type&quot;:&quot;article-journal&quot;,&quot;id&quot;:&quot;7b95e41e-555b-37e5-9a4e-79eab09bec1f&quot;,&quot;title&quot;:&quot;Cooking is creating emotion: A study on hinglish sentiments of youtube cookery channels using semi-supervised approach&quot;,&quot;author&quot;:[{&quot;family&quot;:&quot;Kaur&quot;,&quot;given&quot;:&quot;Gagandeep&quot;,&quot;parse-names&quot;:false,&quot;dropping-particle&quot;:&quot;&quot;,&quot;non-dropping-particle&quot;:&quot;&quot;},{&quot;family&quot;:&quot;Kaushik&quot;,&quot;given&quot;:&quot;Abhishek&quot;,&quot;parse-names&quot;:false,&quot;dropping-particle&quot;:&quot;&quot;,&quot;non-dropping-particle&quot;:&quot;&quot;},{&quot;family&quot;:&quot;Sharma&quot;,&quot;given&quot;:&quot;Shubham&quot;,&quot;parse-names&quot;:false,&quot;dropping-particle&quot;:&quot;&quot;,&quot;non-dropping-particle&quot;:&quot;&quot;}],&quot;container-title&quot;:&quot;Big Data and Cognitive Computing&quot;,&quot;DOI&quot;:&quot;10.3390/bdcc3030037&quot;,&quot;ISSN&quot;:&quot;25042289&quot;,&quot;issued&quot;:{&quot;date-parts&quot;:[[2019]]},&quot;abstract&quot;:&quot;The success of Youtube has attracted a lot of users, which results in an increase of the number of comments present on Youtube channels. By analyzing those comments we could provide insight to the Youtubers that would help them to deliver better quality. Youtube is very popular in India. A majority of the population in India speak and write a mixture of two languages known as Hinglish for casual communication on social media. Our study focuses on the sentiment analysis of Hinglish comments on cookery channels. The unsupervised learning technique DBSCAN was employed in our work to find the different patterns in the comments data. We have modelled and evaluated both parametric and non-parametric learning algorithms. Logistic regression with the term frequency vectorizer gave 74.01% accuracy in Nisha Madulika’s dataset and 75.37% accuracy in Kabita’s Kitchen dataset. Each classifier is statistically tested in our study.&quot;,&quot;issue&quot;:&quot;3&quot;,&quot;volume&quot;:&quot;3&quot;,&quot;container-title-short&quot;:&quot;&quot;},&quot;isTemporary&quot;:false}]}]"/>
+    <we:property name="MENDELEY_CITATIONS" value="[{&quot;citationID&quot;:&quot;MENDELEY_CITATION_9eb2c3cc-a45e-4760-8a77-5d864a306c9b&quot;,&quot;properties&quot;:{&quot;noteIndex&quot;:0},&quot;isEdited&quot;:false,&quot;manualOverride&quot;:{&quot;isManuallyOverridden&quot;:false,&quot;citeprocText&quot;:&quot;(YouTube | History, Founders, &amp;#38; Facts | Britannica n.d.)&quot;,&quot;manualOverrideText&quot;:&quot;&quot;},&quot;citationTag&quot;:&quot;MENDELEY_CITATION_v3_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&quot;,&quot;citationItems&quot;:[{&quot;id&quot;:&quot;9a215cf1-273c-32ce-aad2-b3de92bcfe66&quot;,&quot;itemData&quot;:{&quot;type&quot;:&quot;webpage&quot;,&quot;id&quot;:&quot;9a215cf1-273c-32ce-aad2-b3de92bcfe66&quot;,&quot;title&quot;:&quot;YouTube | History, Founders, &amp; Facts | Britannica&quot;,&quot;accessed&quot;:{&quot;date-parts&quot;:[[2022,5,26]]},&quot;URL&quot;:&quot;https://www.britannica.com/topic/YouTube&quot;,&quot;container-title-short&quot;:&quot;&quot;},&quot;isTemporary&quot;:false}]},{&quot;citationID&quot;:&quot;MENDELEY_CITATION_7920dc98-2c44-4410-8009-2f9b6f321fb6&quot;,&quot;properties&quot;:{&quot;noteIndex&quot;:0},&quot;isEdited&quot;:false,&quot;manualOverride&quot;:{&quot;isManuallyOverridden&quot;:false,&quot;citeprocText&quot;:&quot;(Natural Language Processing - Ela Kumar - Google Books n.d.)&quot;,&quot;manualOverrideText&quot;:&quot;&quot;},&quot;citationTag&quot;:&quot;MENDELEY_CITATION_v3_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&quot;,&quot;citationItems&quot;:[{&quot;id&quot;:&quot;c74b9c41-4f85-3b32-9318-9da86f169a8e&quot;,&quot;itemData&quot;:{&quot;type&quot;:&quot;webpage&quot;,&quot;id&quot;:&quot;c74b9c41-4f85-3b32-9318-9da86f169a8e&quot;,&quot;title&quot;:&quot;Natural Language Processing - Ela Kumar - Google Books&quot;,&quot;accessed&quot;:{&quot;date-parts&quot;:[[2022,5,26]]},&quot;URL&quot;:&quot;https://books.google.ie/books?hl=en&amp;lr=&amp;id=FpUBFNFuKWgC&amp;oi=fnd&amp;pg=PP2&amp;dq=history+of+natural+language+processing&amp;ots=GFy26LlyPw&amp;sig=Qw6__PkPsebesXomRymAy6PXRsI&amp;redir_esc=y#v=onepage&amp;q=alan&amp;f=false&quot;,&quot;container-title-short&quot;:&quot;&quot;},&quot;isTemporary&quot;:false}]},{&quot;citationID&quot;:&quot;MENDELEY_CITATION_1a7a86fb-1d1a-4c83-8277-ed9c037c0967&quot;,&quot;properties&quot;:{&quot;noteIndex&quot;:0},&quot;isEdited&quot;:false,&quot;manualOverride&quot;:{&quot;isManuallyOverridden&quot;:false,&quot;citeprocText&quot;:&quot;(A Short History of Machine Learning -- Every Manager Should Read n.d.)&quot;,&quot;manualOverrideText&quot;:&quot;&quot;},&quot;citationTag&quot;:&quot;MENDELEY_CITATION_v3_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&quot;,&quot;citationItems&quot;:[{&quot;id&quot;:&quot;3e41379d-acce-3fd4-840e-d20023078bec&quot;,&quot;itemData&quot;:{&quot;type&quot;:&quot;webpage&quot;,&quot;id&quot;:&quot;3e41379d-acce-3fd4-840e-d20023078bec&quot;,&quot;title&quot;:&quot;A Short History of Machine Learning -- Every Manager Should Read&quot;,&quot;accessed&quot;:{&quot;date-parts&quot;:[[2022,5,26]]},&quot;URL&quot;:&quot;https://www.forbes.com/sites/bernardmarr/2016/02/19/a-short-history-of-machine-learning-every-manager-should-read/?sh=eb5887015e78&quot;,&quot;container-title-short&quot;:&quot;&quot;},&quot;isTemporary&quot;:false}]},{&quot;citationID&quot;:&quot;MENDELEY_CITATION_1a651b36-dfaf-4db2-ac86-25cbe2ee5516&quot;,&quot;properties&quot;:{&quot;noteIndex&quot;:0},&quot;isEdited&quot;:false,&quot;manualOverride&quot;:{&quot;isManuallyOverridden&quot;:false,&quot;citeprocText&quot;:&quot;(Kumar and Subba 2020)&quot;,&quot;manualOverrideText&quot;:&quot;&quot;},&quot;citationTag&quot;:&quot;MENDELEY_CITATION_v3_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&quot;,&quot;citationItems&quot;:[{&quot;id&quot;:&quot;7ec8886a-ac9b-304d-bfd3-3ea9f63a07df&quot;,&quot;itemData&quot;:{&quot;type&quot;:&quot;paper-conference&quot;,&quot;id&quot;:&quot;7ec8886a-ac9b-304d-bfd3-3ea9f63a07df&quot;,&quot;title&quot;:&quot;A tfidfvectorizer and SVM based sentiment analysis framework for text data corpus&quot;,&quot;author&quot;:[{&quot;family&quot;:&quot;Kumar&quot;,&quot;given&quot;:&quot;Vipin&quot;,&quot;parse-names&quot;:false,&quot;dropping-particle&quot;:&quot;&quot;,&quot;non-dropping-particle&quot;:&quot;&quot;},{&quot;family&quot;:&quot;Subba&quot;,&quot;given&quot;:&quot;Basant&quot;,&quot;parse-names&quot;:false,&quot;dropping-particle&quot;:&quot;&quot;,&quot;non-dropping-particle&quot;:&quot;&quot;}],&quot;container-title&quot;:&quot;26th National Conference on Communications, NCC 2020&quot;,&quot;DOI&quot;:&quot;10.1109/NCC48643.2020.9056085&quot;,&quot;ISBN&quot;:&quot;9781728151205&quot;,&quot;issued&quot;:{&quot;date-parts&quot;:[[2020,2,1]]},&quot;abstract&quot;:&quot;E-commerce and social networking sites are very much dependent on the available data which can be analyzed in real time to predict their future business strategies. However, analyzing huge amount of data manually is not possible in time context of business. Therefore, automated sentimental analysis, which can automatically determine the sentiments from the text data corpus plays an important role in today's world. Many sentimental analysis frameworks with state of the art results have been proposed in the literature. However, many of these frameworks have low accuracy on the textual data corpus contains emoticons and special texts. In addition, many of these frameworks are also energy and computation intensive with which puts limitation in their real time deployment. In this paper, we aim to address these issues by proposing a novel sentimental analysis framework based on Support Vector Machine (SVM). The proposed framework uses a novel technique to tokenize the text documents, wherein stop words, special characters, emoticons present in the text documents are eliminated. In addition, words with similar meanings and annotations are clubbed together into one type, using the concept of stemming. The pre-processed tokenized documents are then vectorized into n-gram integers vectors using the 'TfidfVectorizer' for use as input to the SVM based machine learning classifier model. Experimental results on the Amazon's electronics item review dataset and IMDB's movie review data corpus show that the proposed sentimental analysis framework achieves high performance compared to other similar frameworks proposed in the literature.&quot;,&quot;publisher&quot;:&quot;Institute of Electrical and Electronics Engineers Inc.&quot;,&quot;container-title-short&quot;:&quot;&quot;},&quot;isTemporary&quot;:false}]},{&quot;citationID&quot;:&quot;MENDELEY_CITATION_a7440e5e-730f-4e17-b3a5-f5b8ef856754&quot;,&quot;properties&quot;:{&quot;noteIndex&quot;:0},&quot;isEdited&quot;:false,&quot;manualOverride&quot;:{&quot;isManuallyOverridden&quot;:false,&quot;citeprocText&quot;:&quot;(Irawaty et al. 2020)&quot;,&quot;manualOverrideText&quot;:&quot;&quot;},&quot;citationTag&quot;:&quot;MENDELEY_CITATION_v3_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&quot;,&quot;citationItems&quot;:[{&quot;id&quot;:&quot;e5981a32-36e9-32be-9364-253c04136805&quot;,&quot;itemData&quot;:{&quot;type&quot;:&quot;paper-conference&quot;,&quot;id&quot;:&quot;e5981a32-36e9-32be-9364-253c04136805&quot;,&quot;title&quot;:&quot;Vectorizer Comparison for Sentiment Analysis on Social Media Youtube: A Case Study&quot;,&quot;author&quot;:[{&quot;family&quot;:&quot;Irawaty&quot;,&quot;given&quot;:&quot;Irene&quot;,&quot;parse-names&quot;:false,&quot;dropping-particle&quot;:&quot;&quot;,&quot;non-dropping-particle&quot;:&quot;&quot;},{&quot;family&quot;:&quot;Andreswari&quot;,&quot;given&quot;:&quot;Rachmadita&quot;,&quot;parse-names&quot;:false,&quot;dropping-particle&quot;:&quot;&quot;,&quot;non-dropping-particle&quot;:&quot;&quot;},{&quot;family&quot;:&quot;Pramesti&quot;,&quot;given&quot;:&quot;Dita&quot;,&quot;parse-names&quot;:false,&quot;dropping-particle&quot;:&quot;&quot;,&quot;non-dropping-particle&quot;:&quot;&quot;}],&quot;container-title&quot;:&quot;2020 3rd International Conference on Computer and Informatics Engineering, IC2IE 2020&quot;,&quot;DOI&quot;:&quot;10.1109/IC2IE50715.2020.9274650&quot;,&quot;ISBN&quot;:&quot;9781728182476&quot;,&quot;issued&quot;:{&quot;date-parts&quot;:[[2020,9,15]]},&quot;page&quot;:&quot;69-74&quot;,&quot;abstract&quot;:&quot;Youtube is a popular social media used by several companies to market their products, both in the form of advertisements and videos. Nokia is one company that uses Youtube as social media to advertise and market its products until now. Nokia was a cellphone company that had fallen in 2013 due to the company's unwillingness to follow the operating system trend at the time. Nokia continues to rise and launch new products that are increasingly sophisticated. In seeing and summarizing public opinion towards the revival of the Nokia company, this research will classify the sentiment given by the public towards latest Nokia products through comments on the videos of Nokia products on Youtube. This research using Support Vector Machine (SVM) and K-Nearest Neighbor (K-NN) algorithm to classify, with comparing performance of three vectorizers, namely CountVectorizer, TFIDFVectorizer and HashingVectorizer. Compared to other algorithms and vectorizers, SVM with TFIDFVectorizer has the highest accuracy with score of 97.5%. The best vectorizer in this research is TFIDFVectorizer because there are almost no errors in predicting negative values, and also has many positive predictive values compared to other vectorizers. So, the best way to do classification is using SVM algorithm with TFIDFVectorizer.&quot;,&quot;publisher&quot;:&quot;Institute of Electrical and Electronics Engineers Inc.&quot;,&quot;container-title-short&quot;:&quot;&quot;},&quot;isTemporary&quot;:false}]},{&quot;citationID&quot;:&quot;MENDELEY_CITATION_a4bdb6c5-c78b-4ee3-9256-0217e9794d24&quot;,&quot;properties&quot;:{&quot;noteIndex&quot;:0},&quot;isEdited&quot;:false,&quot;manualOverride&quot;:{&quot;isManuallyOverridden&quot;:false,&quot;citeprocText&quot;:&quot;(Shah et al. 2020)&quot;,&quot;manualOverrideText&quot;:&quot;&quot;},&quot;citationTag&quot;:&quot;MENDELEY_CITATION_v3_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&quot;,&quot;citationItems&quot;:[{&quot;id&quot;:&quot;6bab64d4-9aaf-34dc-a283-7e700c7ab4f7&quot;,&quot;itemData&quot;:{&quot;type&quot;:&quot;article-journal&quot;,&quot;id&quot;:&quot;6bab64d4-9aaf-34dc-a283-7e700c7ab4f7&quot;,&quot;title&quot;:&quot;Opinion-mining on marglish and devanagari comments of youtube cookery channels using parametric and non-parametric learning models&quot;,&quot;author&quot;:[{&quot;family&quot;:&quot;Shah&quot;,&quot;given&quot;:&quot;Sonali Rajesh&quot;,&quot;parse-names&quot;:false,&quot;dropping-particle&quot;:&quot;&quot;,&quot;non-dropping-particle&quot;:&quot;&quot;},{&quot;family&quot;:&quot;Kaushik&quot;,&quot;given&quot;:&quot;Abhishek&quot;,&quot;parse-names&quot;:false,&quot;dropping-particle&quot;:&quot;&quot;,&quot;non-dropping-particle&quot;:&quot;&quot;},{&quot;family&quot;:&quot;Sharma&quot;,&quot;given&quot;:&quot;Shubham&quot;,&quot;parse-names&quot;:false,&quot;dropping-particle&quot;:&quot;&quot;,&quot;non-dropping-particle&quot;:&quot;&quot;},{&quot;family&quot;:&quot;Shah&quot;,&quot;given&quot;:&quot;Janice&quot;,&quot;parse-names&quot;:false,&quot;dropping-particle&quot;:&quot;&quot;,&quot;non-dropping-particle&quot;:&quot;&quot;}],&quot;container-title&quot;:&quot;Big Data and Cognitive Computing&quot;,&quot;DOI&quot;:&quot;10.3390/bdcc4010003&quot;,&quot;ISSN&quot;:&quot;25042289&quot;,&quot;issued&quot;:{&quot;date-parts&quot;:[[2020,3,1]]},&quot;page&quot;:&quot;1-19&quot;,&quot;abstract&quot;:&quot;YouTube is a boon, and through it people can educate, entertain, and express themselves about various topics. YouTube India currently has millions of active users. As there are millions of active users it can be understood that the data present on the YouTube will be large. With India being a very diverse country, many people are multilingual. People express their opinions in a code-mix form. Code-mix form is the mixing of two or more languages. It has become a necessity to perform Sentiment Analysis on the code-mix languages as there is not much research on Indian code-mix language data. In this paper, Sentiment Analysis (SA) is carried out on the Marglish (Marathi + English) as well as Devanagari Marathi comments which are extracted from the YouTube API from top Marathi channels. Several machine-learning models are applied on the dataset along with 3 different vectorizing techniques. Multilayer Perceptron (MLP) with Count vectorizer provides the best accuracy of 62.68% on the Marglish dataset and Bernoulli Naïve Bayes along with the Count vectorizer, which gives accuracy of 60.60% on the Devanagari dataset. Multilayer Perceptron and Bernoulli Naïve Bayes are considered to be the best performing algorithms. 10-fold cross-validation and statistical testing was also carried out on the dataset to confirm the results.&quot;,&quot;publisher&quot;:&quot;MDPI AG&quot;,&quot;issue&quot;:&quot;1&quot;,&quot;volume&quot;:&quot;4&quot;,&quot;container-title-short&quot;:&quot;&quot;},&quot;isTemporary&quot;:false}]},{&quot;citationID&quot;:&quot;MENDELEY_CITATION_b0e7d8ee-1d71-4c72-960b-ff55b513b293&quot;,&quot;properties&quot;:{&quot;noteIndex&quot;:0},&quot;isEdited&quot;:false,&quot;manualOverride&quot;:{&quot;isManuallyOverridden&quot;:false,&quot;citeprocText&quot;:&quot;(Aro et al. 2019)&quot;,&quot;manualOverrideText&quot;:&quot;&quot;},&quot;citationTag&quot;:&quot;MENDELEY_CITATION_v3_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&quot;,&quot;citationItems&quot;:[{&quot;id&quot;:&quot;25422911-d4c4-374d-8555-428b80dde4ca&quot;,&quot;itemData&quot;:{&quot;type&quot;:&quot;article-journal&quot;,&quot;id&quot;:&quot;25422911-d4c4-374d-8555-428b80dde4ca&quot;,&quot;title&quot;:&quot;Stop Words Removal on Textual Data Classification&quot;,&quot;author&quot;:[{&quot;family&quot;:&quot;Aro&quot;,&quot;given&quot;:&quot;Taye Oladele&quot;,&quot;parse-names&quot;:false,&quot;dropping-particle&quot;:&quot;&quot;,&quot;non-dropping-particle&quot;:&quot;&quot;},{&quot;family&quot;:&quot;Dada&quot;,&quot;given&quot;:&quot;Funmi&quot;,&quot;parse-names&quot;:false,&quot;dropping-particle&quot;:&quot;&quot;,&quot;non-dropping-particle&quot;:&quot;&quot;},{&quot;family&quot;:&quot;Oluwagbemiga Balogun&quot;,&quot;given&quot;:&quot;Abdullateef&quot;,&quot;parse-names&quot;:false,&quot;dropping-particle&quot;:&quot;&quot;,&quot;non-dropping-particle&quot;:&quot;&quot;},{&quot;family&quot;:&quot;Oluwasogo&quot;,&quot;given&quot;:&quot;Samuel Ayodeji&quot;,&quot;parse-names&quot;:false,&quot;dropping-particle&quot;:&quot;&quot;,&quot;non-dropping-particle&quot;:&quot;&quot;}],&quot;container-title&quot;:&quot;International Journal of Information Processing and Communication (IJIPC&quot;,&quot;ISSN&quot;:&quot;2141-3959&quot;,&quot;issued&quot;:{&quot;date-parts&quot;:[[2019]]},&quot;page&quot;:&quot;1-9&quot;,&quot;abstract&quot;:&quot;Text data is highly voluminous and performing mining tasks on it can be daunting due to large memory usage, thus researchers have considered different techniques to reduce the data while still maintaining or increasing the level of accuracy. Stop word removal is one of the pre-processing techniques used in text data mining. This paper investigates the effect of stop words removal on the text data mining performance. The machine learning algorithms used are: C4.5 Decision Tree and Multinomial Naïve Bayes (MNB) on two text datasets; Sentiment Analysis and SMS Spam dataset. Results revealed that the removal of stop words had no influence on the classification accuracy of text mining model, but actually reduced the level of confidence of prediction.&quot;,&quot;issue&quot;:&quot;1&quot;,&quot;volume&quot;:&quot;7&quot;,&quot;container-title-short&quot;:&quot;&quot;},&quot;isTemporary&quot;:false}]},{&quot;citationID&quot;:&quot;MENDELEY_CITATION_eb9334b1-b07e-4ba1-b375-91fc152734a5&quot;,&quot;properties&quot;:{&quot;noteIndex&quot;:0},&quot;isEdited&quot;:false,&quot;manualOverride&quot;:{&quot;isManuallyOverridden&quot;:false,&quot;citeprocText&quot;:&quot;(Agarwal et al. 2021)&quot;,&quot;manualOverrideText&quot;:&quot;&quot;},&quot;citationTag&quot;:&quot;MENDELEY_CITATION_v3_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&quot;,&quot;citationItems&quot;:[{&quot;id&quot;:&quot;d78086a4-98d0-3d98-b092-1506e81f82db&quot;,&quot;itemData&quot;:{&quot;type&quot;:&quot;paper-conference&quot;,&quot;id&quot;:&quot;d78086a4-98d0-3d98-b092-1506e81f82db&quot;,&quot;title&quot;:&quot;Towards Code-Mixed Hinglish Dialogue Generation&quot;,&quot;author&quot;:[{&quot;family&quot;:&quot;Agarwal&quot;,&quot;given&quot;:&quot;Vibhav&quot;,&quot;parse-names&quot;:false,&quot;dropping-particle&quot;:&quot;&quot;,&quot;non-dropping-particle&quot;:&quot;&quot;},{&quot;family&quot;:&quot;Pooja Rao&quot;,&quot;given&quot;:&quot;S. B.&quot;,&quot;parse-names&quot;:false,&quot;dropping-particle&quot;:&quot;&quot;,&quot;non-dropping-particle&quot;:&quot;&quot;},{&quot;family&quot;:&quot;Jayagopi&quot;,&quot;given&quot;:&quot;Dinesh Babu&quot;,&quot;parse-names&quot;:false,&quot;dropping-particle&quot;:&quot;&quot;,&quot;non-dropping-particle&quot;:&quot;&quot;}],&quot;container-title&quot;:&quot;International Conference Recent Advances in Natural Language Processing, RANLP&quot;,&quot;DOI&quot;:&quot;10.26615/issn.2603-2821.2021_002&quot;,&quot;ISBN&quot;:&quot;9789544520731&quot;,&quot;ISSN&quot;:&quot;13138502&quot;,&quot;issued&quot;:{&quot;date-parts&quot;:[[2021]]},&quot;page&quot;:&quot;7-15&quot;,&quot;abstract&quot;:&quot;Code-mixed language plays a crucial role in communication in multilingual societies. Though the recent growth of web users has greatly boosted the use of such mixed languages, the current generation of dialog systems is primarily monolingual. This increase in usage of code-mixed language has prompted dialog systems in a similar language. We present our work in Code-Mixed Dialog Generation, an unexplored task in code-mixed languages, generating utterances in code-mixed language rather than a single language that is more often just English. We present a new synthetic corpus in code-mix for dialogs, CM-DailyDialog, by converting an existing English-only dialog corpus to a mixed Hindi-English corpus. We then propose a baseline approach where we show the effectiveness of using mBART like multilingual sequence-to-sequence transformers for code-mixed dialog generation. Our best performing dialog models can conduct coherent conversations in Hindi-English mixed language as evaluated by human and automatic metrics setting new benchmarks for the Code-Mixed Dialog Generation task.&quot;,&quot;publisher&quot;:&quot;Incoma Ltd&quot;,&quot;volume&quot;:&quot;2021-September&quot;,&quot;container-title-short&quot;:&quot;&quot;},&quot;isTemporary&quot;:false}]},{&quot;citationID&quot;:&quot;MENDELEY_CITATION_781604fc-6e72-46c4-8a8a-03ec1b2272dd&quot;,&quot;properties&quot;:{&quot;noteIndex&quot;:0},&quot;isEdited&quot;:false,&quot;manualOverride&quot;:{&quot;isManuallyOverridden&quot;:false,&quot;citeprocText&quot;:&quot;(Kumar and Sachdeva 2020)&quot;,&quot;manualOverrideText&quot;:&quot;&quot;},&quot;citationTag&quot;:&quot;MENDELEY_CITATION_v3_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&quot;,&quot;citationItems&quot;:[{&quot;id&quot;:&quot;44ce87b4-c562-3f63-ac99-ac8ed66d635a&quot;,&quot;itemData&quot;:{&quot;type&quot;:&quot;paper-conference&quot;,&quot;id&quot;:&quot;44ce87b4-c562-3f63-ac99-ac8ed66d635a&quot;,&quot;title&quot;:&quot;Multi-input integrative learning using deep neural networks and transfer learning for cyberbullying detection in real-time code-mix data&quot;,&quot;author&quot;:[{&quot;family&quot;:&quot;Kumar&quot;,&quot;given&quot;:&quot;Akshi&quot;,&quot;parse-names&quot;:false,&quot;dropping-particle&quot;:&quot;&quot;,&quot;non-dropping-particle&quot;:&quot;&quot;},{&quot;family&quot;:&quot;Sachdeva&quot;,&quot;given&quot;:&quot;Nitin&quot;,&quot;parse-names&quot;:false,&quot;dropping-particle&quot;:&quot;&quot;,&quot;non-dropping-particle&quot;:&quot;&quot;}],&quot;container-title&quot;:&quot;Multimedia Systems&quot;,&quot;DOI&quot;:&quot;10.1007/s00530-020-00672-7&quot;,&quot;ISSN&quot;:&quot;14321882&quot;,&quot;issued&quot;:{&quot;date-parts&quot;:[[2020]]},&quot;abstract&quot;:&quot;Automatic detection of cyberbullying in social media content is a natural language understanding and generic text classification task. The cultural diversities, country-specific trending topics hash-tags on social media, the unconventional use of typographical resources such as capitals, punctuation, emojis and easy availability of native language keyboards add to the variety and volume of user-generated content compounding the linguistic challenges. This research focuses on cyberbullying detection in the code-mix data, specifically the Hinglish, which refers to the juxtaposition of words from the Hindi and English languages. We explore the problem of cyberbullying prediction and propose MIIL-DNN, a multi-input integrative learning model based on deep neural networks. MIIL-DNN combines information from three sub-networks to detect and classify bully content in real-time code-mix data. It takes three inputs, namely English language features, Hindi language features (transliterated Hindi converted to the Hindi language) and typographic features, which are learned separately using sub-networks (capsule network for English, bi-LSTM for Hindi and MLP for typographic). These are then combined into one unified representation to be used as the input for a final regression output with linear activation. The advantage of using this model-level multi-lingual fusion is that it operates with the unique distribution of each input type without increasing the dimensionality of the input space. The robustness of the technique is validated on two datasets created by scraping data from the popular social networking sites, namely Twitter and Facebook. Experimental evaluation reveals that MIIL-DNN achieves superlative performance in terms of AUC-ROC curve on both the datasets.&quot;,&quot;publisher&quot;:&quot;Springer&quot;,&quot;container-title-short&quot;:&quot;&quot;},&quot;isTemporary&quot;:false}]},{&quot;citationID&quot;:&quot;MENDELEY_CITATION_bb3dcef3-d006-49a1-8c1e-bbe9dcc81713&quot;,&quot;properties&quot;:{&quot;noteIndex&quot;:0},&quot;isEdited&quot;:false,&quot;manualOverride&quot;:{&quot;isManuallyOverridden&quot;:false,&quot;citeprocText&quot;:&quot;(Bhavitha et al. 2017)&quot;,&quot;manualOverrideText&quot;:&quot;&quot;},&quot;citationTag&quot;:&quot;MENDELEY_CITATION_v3_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&quot;,&quot;citationItems&quot;:[{&quot;id&quot;:&quot;247fb1af-76e6-39c6-8210-7fdf435fb5ad&quot;,&quot;itemData&quot;:{&quot;type&quot;:&quot;paper-conference&quot;,&quot;id&quot;:&quot;247fb1af-76e6-39c6-8210-7fdf435fb5ad&quot;,&quot;title&quot;:&quot;Comparative study of machine learning techniques in sentimental analysis&quot;,&quot;author&quot;:[{&quot;family&quot;:&quot;Bhavitha&quot;,&quot;given&quot;:&quot;B. K.&quot;,&quot;parse-names&quot;:false,&quot;dropping-particle&quot;:&quot;&quot;,&quot;non-dropping-particle&quot;:&quot;&quot;},{&quot;family&quot;:&quot;Rodrigues&quot;,&quot;given&quot;:&quot;Anisha P.&quot;,&quot;parse-names&quot;:false,&quot;dropping-particle&quot;:&quot;&quot;,&quot;non-dropping-particle&quot;:&quot;&quot;},{&quot;family&quot;:&quot;Chiplunkar&quot;,&quot;given&quot;:&quot;Niranjan N.&quot;,&quot;parse-names&quot;:false,&quot;dropping-particle&quot;:&quot;&quot;,&quot;non-dropping-particle&quot;:&quot;&quot;}],&quot;container-title&quot;:&quot;Proceedings of the International Conference on Inventive Communication and Computational Technologies, ICICCT 2017&quot;,&quot;DOI&quot;:&quot;10.1109/ICICCT.2017.7975191&quot;,&quot;ISBN&quot;:&quot;9781509052974&quot;,&quot;issued&quot;:{&quot;date-parts&quot;:[[2017,7,11]]},&quot;page&quot;:&quot;216-221&quot;,&quot;abstract&quot;:&quot;Sentimental Analysis is reference to the task of Natural Language Processing to determine whether a text contains subjective information and what information it expresses i.e., whether the attitude behind the text is positive, negative or neutral. This paper focuses on the several machine learning techniques which are used in analyzing the sentiments and in opinion mining. Sentimental analysis with the blend of machine learning could be useful in predicting the product reviews and consumer attitude towards to newly launched product. This paper presents a detail survey of various machine learning techniques and then compared with their accuracy, advantages and limitations of each technique. On comparing we get 85% of accuracy by using supervised machine learning technique which is higher than that of unsupervised learning techniques.&quot;,&quot;publisher&quot;:&quot;Institute of Electrical and Electronics Engineers Inc.&quot;,&quot;container-title-short&quot;:&quot;&quot;},&quot;isTemporary&quot;:false}]},{&quot;citationID&quot;:&quot;MENDELEY_CITATION_13d541b6-cdb0-446d-9bd3-eb6dc9d9afc6&quot;,&quot;properties&quot;:{&quot;noteIndex&quot;:0},&quot;isEdited&quot;:false,&quot;manualOverride&quot;:{&quot;isManuallyOverridden&quot;:false,&quot;citeprocText&quot;:&quot;(Agrawal et al. 2021)&quot;,&quot;manualOverrideText&quot;:&quot;&quot;},&quot;citationTag&quot;:&quot;MENDELEY_CITATION_v3_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&quot;,&quot;citationItems&quot;:[{&quot;id&quot;:&quot;fda3bd02-9e88-3fc3-9cef-158c96d49ea4&quot;,&quot;itemData&quot;:{&quot;type&quot;:&quot;paper-conference&quot;,&quot;id&quot;:&quot;fda3bd02-9e88-3fc3-9cef-158c96d49ea4&quot;,&quot;title&quot;:&quot;Evaluation of Machine Learning Techniques in Sentimental Analysis&quot;,&quot;author&quot;:[{&quot;family&quot;:&quot;Agrawal&quot;,&quot;given&quot;:&quot;Subhash Chand&quot;,&quot;parse-names&quot;:false,&quot;dropping-particle&quot;:&quot;&quot;,&quot;non-dropping-particle&quot;:&quot;&quot;},{&quot;family&quot;:&quot;Singh&quot;,&quot;given&quot;:&quot;Shivam&quot;,&quot;parse-names&quot;:false,&quot;dropping-particle&quot;:&quot;&quot;,&quot;non-dropping-particle&quot;:&quot;&quot;},{&quot;family&quot;:&quot;Gupta&quot;,&quot;given&quot;:&quot;Sakshi&quot;,&quot;parse-names&quot;:false,&quot;dropping-particle&quot;:&quot;&quot;,&quot;non-dropping-particle&quot;:&quot;&quot;}],&quot;container-title&quot;:&quot;2021 5th International Conference on Information Systems and Computer Networks, ISCON 2021&quot;,&quot;DOI&quot;:&quot;10.1109/ISCON52037.2021.9702430&quot;,&quot;ISBN&quot;:&quot;9781665403412&quot;,&quot;issued&quot;:{&quot;date-parts&quot;:[[2021]]},&quot;abstract&quot;:&quot;Sentiment analysis has vital applications in several areas, together with selling, recommendation, and financial analysis. It is considered as a process to find the polarity of given data. Extracting sentiments, the helpful contents, and semantics from the opinion sources manually becomes a difficult task in presence of millions of reviews. This paper has a detailed analysis of various machine-learning techniques and compared them on the basis of their accuracy, benefits, and limitations of every mechanism. Experimental results show that supervised machine learning techniques achieve the higher accuracy that is beyond that of unsupervised learning techniques.&quot;,&quot;publisher&quot;:&quot;Institute of Electrical and Electronics Engineers Inc.&quot;,&quot;container-title-short&quot;:&quot;&quot;},&quot;isTemporary&quot;:false}]},{&quot;citationID&quot;:&quot;MENDELEY_CITATION_1bfdc9ad-b27a-4279-98fc-b66bda0839f4&quot;,&quot;properties&quot;:{&quot;noteIndex&quot;:0},&quot;isEdited&quot;:false,&quot;manualOverride&quot;:{&quot;isManuallyOverridden&quot;:false,&quot;citeprocText&quot;:&quot;(Harfoushi et al. 2018)&quot;,&quot;manualOverrideText&quot;:&quot;&quot;},&quot;citationTag&quot;:&quot;MENDELEY_CITATION_v3_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&quot;,&quot;citationItems&quot;:[{&quot;id&quot;:&quot;8a14b209-3a8c-30fb-b6af-9c2c899a33e2&quot;,&quot;itemData&quot;:{&quot;type&quot;:&quot;article-journal&quot;,&quot;id&quot;:&quot;8a14b209-3a8c-30fb-b6af-9c2c899a33e2&quot;,&quot;title&quot;:&quot;Sentiment Analysis Algorithms through Azure Machine Learning: Analysis and Comparison&quot;,&quot;author&quot;:[{&quot;family&quot;:&quot;Harfoushi&quot;,&quot;given&quot;:&quot;Osama&quot;,&quot;parse-names&quot;:false,&quot;dropping-particle&quot;:&quot;&quot;,&quot;non-dropping-particle&quot;:&quot;&quot;},{&quot;family&quot;:&quot;Hasan&quot;,&quot;given&quot;:&quot;Dana&quot;,&quot;parse-names&quot;:false,&quot;dropping-particle&quot;:&quot;&quot;,&quot;non-dropping-particle&quot;:&quot;&quot;},{&quot;family&quot;:&quot;Obiedat&quot;,&quot;given&quot;:&quot;Ruba&quot;,&quot;parse-names&quot;:false,&quot;dropping-particle&quot;:&quot;&quot;,&quot;non-dropping-particle&quot;:&quot;&quot;}],&quot;container-title&quot;:&quot;Modern Applied Science&quot;,&quot;DOI&quot;:&quot;10.5539/mas.v12n7p49&quot;,&quot;ISSN&quot;:&quot;1913-1844&quot;,&quot;issued&quot;:{&quot;date-parts&quot;:[[2018,6,21]]},&quot;page&quot;:&quot;49&quot;,&quot;abstract&quot;:&quot;The Sentimental Analysis (SA) is a widely known and used technique in the natural language processing realm. It is often used in determining the sentiment of a text. It can be used to perform social media analytics. This study sought to compare two algorithms; Logistic Regression, and Support Vector Machine (SVM) using Microsoft Azure Machine Learning. This was demonstrated by performing a series of experiments on three Twitter datasets (TD). Accordingly, data was sourced from Twitter a microblogging platform. Data were obtained in the form of individuals’ opinions, image, views, and twits from Twitter. Azure cloud-based sentiment analytics models were created based on the two algorithms. This work was extended with more in-depth analysis from another Master research conducted lately. Results confirmed that Microsoft Azure ML platform can be used to build effective SA models that can be used to perform data analytics.&quot;,&quot;publisher&quot;:&quot;Canadian Center of Science and Education&quot;,&quot;issue&quot;:&quot;7&quot;,&quot;volume&quot;:&quot;12&quot;,&quot;container-title-short&quot;:&quot;&quot;},&quot;isTemporary&quot;:false}]},{&quot;citationID&quot;:&quot;MENDELEY_CITATION_d0c664ad-d1c8-4cf8-863e-4ccb9b5af5ca&quot;,&quot;properties&quot;:{&quot;noteIndex&quot;:0},&quot;isEdited&quot;:false,&quot;manualOverride&quot;:{&quot;isManuallyOverridden&quot;:false,&quot;citeprocText&quot;:&quot;(Fang and Zhan 2015)&quot;,&quot;manualOverrideText&quot;:&quot;&quot;},&quot;citationTag&quot;:&quot;MENDELEY_CITATION_v3_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&quot;,&quot;citationItems&quot;:[{&quot;id&quot;:&quot;621911b4-59df-3d42-b87e-553ab2507f80&quot;,&quot;itemData&quot;:{&quot;type&quot;:&quot;article-journal&quot;,&quot;id&quot;:&quot;621911b4-59df-3d42-b87e-553ab2507f80&quot;,&quot;title&quot;:&quot;Sentiment analysis using product review data&quot;,&quot;author&quot;:[{&quot;family&quot;:&quot;Fang&quot;,&quot;given&quot;:&quot;Xing&quot;,&quot;parse-names&quot;:false,&quot;dropping-particle&quot;:&quot;&quot;,&quot;non-dropping-particle&quot;:&quot;&quot;},{&quot;family&quot;:&quot;Zhan&quot;,&quot;given&quot;:&quot;Justin&quot;,&quot;parse-names&quot;:false,&quot;dropping-particle&quot;:&quot;&quot;,&quot;non-dropping-particle&quot;:&quot;&quot;}],&quot;container-title&quot;:&quot;Journal of Big Data&quot;,&quot;DOI&quot;:&quot;10.1186/s40537-015-0015-2&quot;,&quot;ISSN&quot;:&quot;21961115&quot;,&quot;issued&quot;:{&quot;date-parts&quot;:[[2015,12,1]]},&quot;abstract&quot;:&quot;Sentiment analysis or opinion mining is one of the major tasks of NLP (Natural Language Processing). Sentiment analysis has gain much attention in recent years. In this paper, we aim to tackle the problem of sentiment polarity categorization, which is one of the fundamental problems of sentiment analysis. A general process for sentiment polarity categorization is proposed with detailed process descriptions. Data used in this study are online product reviews collected from Amazon.com. Experiments for both sentence-level categorization and review-level categorization are performed with promising outcomes. At last, we also give insight into our future work on sentiment analysis.&quot;,&quot;publisher&quot;:&quot;SpringerOpen&quot;,&quot;issue&quot;:&quot;1&quot;,&quot;volume&quot;:&quot;2&quot;,&quot;container-title-short&quot;:&quot;&quot;},&quot;isTemporary&quot;:false}]},{&quot;citationID&quot;:&quot;MENDELEY_CITATION_23c78af6-6d32-4dbd-8b07-f82fac699d4f&quot;,&quot;properties&quot;:{&quot;noteIndex&quot;:0},&quot;isEdited&quot;:false,&quot;manualOverride&quot;:{&quot;isManuallyOverridden&quot;:false,&quot;citeprocText&quot;:&quot;(UCI Machine Learning Repository: Youtube cookery channels viewers comments in Hinglish Data Set n.d.)&quot;,&quot;manualOverrideText&quot;:&quot;&quot;},&quot;citationTag&quot;:&quot;MENDELEY_CITATION_v3_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&quot;,&quot;citationItems&quot;:[{&quot;id&quot;:&quot;c7a8bf35-35af-3ad5-9330-fd0f593a6a43&quot;,&quot;itemData&quot;:{&quot;type&quot;:&quot;webpage&quot;,&quot;id&quot;:&quot;c7a8bf35-35af-3ad5-9330-fd0f593a6a43&quot;,&quot;title&quot;:&quot;UCI Machine Learning Repository: Youtube cookery channels viewers comments in Hinglish Data Set&quot;,&quot;accessed&quot;:{&quot;date-parts&quot;:[[2022,4,8]]},&quot;URL&quot;:&quot;https://archive.ics.uci.edu/ml/datasets/Youtube+cookery+channels+viewers+comments+in+Hinglish&quot;,&quot;container-title-short&quot;:&quot;&quot;},&quot;isTemporary&quot;:false}]},{&quot;citationID&quot;:&quot;MENDELEY_CITATION_d82c2dfe-47d0-4713-b6c2-2bf4beee90a2&quot;,&quot;properties&quot;:{&quot;noteIndex&quot;:0},&quot;isEdited&quot;:false,&quot;manualOverride&quot;:{&quot;isManuallyOverridden&quot;:false,&quot;citeprocText&quot;:&quot;(Kaur et al. 2019)&quot;,&quot;manualOverrideText&quot;:&quot;&quot;},&quot;citationTag&quot;:&quot;MENDELEY_CITATION_v3_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&quot;,&quot;citationItems&quot;:[{&quot;id&quot;:&quot;7b95e41e-555b-37e5-9a4e-79eab09bec1f&quot;,&quot;itemData&quot;:{&quot;type&quot;:&quot;article-journal&quot;,&quot;id&quot;:&quot;7b95e41e-555b-37e5-9a4e-79eab09bec1f&quot;,&quot;title&quot;:&quot;Cooking is creating emotion: A study on hinglish sentiments of youtube cookery channels using semi-supervised approach&quot;,&quot;author&quot;:[{&quot;family&quot;:&quot;Kaur&quot;,&quot;given&quot;:&quot;Gagandeep&quot;,&quot;parse-names&quot;:false,&quot;dropping-particle&quot;:&quot;&quot;,&quot;non-dropping-particle&quot;:&quot;&quot;},{&quot;family&quot;:&quot;Kaushik&quot;,&quot;given&quot;:&quot;Abhishek&quot;,&quot;parse-names&quot;:false,&quot;dropping-particle&quot;:&quot;&quot;,&quot;non-dropping-particle&quot;:&quot;&quot;},{&quot;family&quot;:&quot;Sharma&quot;,&quot;given&quot;:&quot;Shubham&quot;,&quot;parse-names&quot;:false,&quot;dropping-particle&quot;:&quot;&quot;,&quot;non-dropping-particle&quot;:&quot;&quot;}],&quot;container-title&quot;:&quot;Big Data and Cognitive Computing&quot;,&quot;DOI&quot;:&quot;10.3390/bdcc3030037&quot;,&quot;ISSN&quot;:&quot;25042289&quot;,&quot;issued&quot;:{&quot;date-parts&quot;:[[2019]]},&quot;abstract&quot;:&quot;The success of Youtube has attracted a lot of users, which results in an increase of the number of comments present on Youtube channels. By analyzing those comments we could provide insight to the Youtubers that would help them to deliver better quality. Youtube is very popular in India. A majority of the population in India speak and write a mixture of two languages known as Hinglish for casual communication on social media. Our study focuses on the sentiment analysis of Hinglish comments on cookery channels. The unsupervised learning technique DBSCAN was employed in our work to find the different patterns in the comments data. We have modelled and evaluated both parametric and non-parametric learning algorithms. Logistic regression with the term frequency vectorizer gave 74.01% accuracy in Nisha Madulika’s dataset and 75.37% accuracy in Kabita’s Kitchen dataset. Each classifier is statistically tested in our study.&quot;,&quot;issue&quot;:&quot;3&quot;,&quot;volume&quot;:&quot;3&quot;,&quot;container-title-short&quot;:&quot;&quot;},&quot;isTemporary&quot;:false}]},{&quot;citationID&quot;:&quot;MENDELEY_CITATION_df98a0bb-7259-4071-a964-cde0643d8b10&quot;,&quot;properties&quot;:{&quot;noteIndex&quot;:0},&quot;isEdited&quot;:false,&quot;manualOverride&quot;:{&quot;isManuallyOverridden&quot;:false,&quot;citeprocText&quot;:&quot;(What Is a SWOT Analysis? Definition and Examples - TechTarget n.d.)&quot;,&quot;manualOverrideText&quot;:&quot;&quot;},&quot;citationTag&quot;:&quot;MENDELEY_CITATION_v3_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&quot;,&quot;citationItems&quot;:[{&quot;id&quot;:&quot;03563d16-e607-3f4e-b9a0-43374a120cb3&quot;,&quot;itemData&quot;:{&quot;type&quot;:&quot;webpage&quot;,&quot;id&quot;:&quot;03563d16-e607-3f4e-b9a0-43374a120cb3&quot;,&quot;title&quot;:&quot;What Is a SWOT Analysis? Definition and Examples - TechTarget&quot;,&quot;accessed&quot;:{&quot;date-parts&quot;:[[2022,4,11]]},&quot;URL&quot;:&quot;https://www.techtarget.com/searchcio/definition/SWOT-analysis-strengths-weaknesses-opportunities-and-threats-analysis&quot;,&quot;container-title-short&quot;:&quot;&quot;},&quot;isTemporary&quot;:false}]},{&quot;citationID&quot;:&quot;MENDELEY_CITATION_abfb92c9-a724-4729-b3d0-c6815df27eb1&quot;,&quot;properties&quot;:{&quot;noteIndex&quot;:0},&quot;isEdited&quot;:false,&quot;manualOverride&quot;:{&quot;isManuallyOverridden&quot;:false,&quot;citeprocText&quot;:&quot;(What are the advantages of Natural Language Processing in AI? - Capacity n.d.)&quot;,&quot;manualOverrideText&quot;:&quot;&quot;},&quot;citationTag&quot;:&quot;MENDELEY_CITATION_v3_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&quot;,&quot;citationItems&quot;:[{&quot;id&quot;:&quot;e22bbec7-f6fc-370d-ab24-19cfccc00c48&quot;,&quot;itemData&quot;:{&quot;type&quot;:&quot;webpage&quot;,&quot;id&quot;:&quot;e22bbec7-f6fc-370d-ab24-19cfccc00c48&quot;,&quot;title&quot;:&quot;What are the advantages of Natural Language Processing in AI? - Capacity&quot;,&quot;accessed&quot;:{&quot;date-parts&quot;:[[2022,4,11]]},&quot;URL&quot;:&quot;https://capacity.com/enterprise-ai/faqs/what-are-the-advantages-of-natural-language-processing-nlp/&quot;,&quot;container-title-short&quot;:&quot;&quot;},&quot;isTemporary&quot;:false}]},{&quot;citationID&quot;:&quot;MENDELEY_CITATION_27c614e9-9a14-4971-bac3-25deb11f34ba&quot;,&quot;properties&quot;:{&quot;noteIndex&quot;:0},&quot;isEdited&quot;:false,&quot;manualOverride&quot;:{&quot;isManuallyOverridden&quot;:false,&quot;citeprocText&quot;:&quot;(7 Benefits of Natural Language Processing (NLP) n.d.)&quot;,&quot;manualOverrideText&quot;:&quot;&quot;},&quot;citationTag&quot;:&quot;MENDELEY_CITATION_v3_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&quot;,&quot;citationItems&quot;:[{&quot;id&quot;:&quot;4a0c7517-0257-398e-babf-761cebc4efcd&quot;,&quot;itemData&quot;:{&quot;type&quot;:&quot;webpage&quot;,&quot;id&quot;:&quot;4a0c7517-0257-398e-babf-761cebc4efcd&quot;,&quot;title&quot;:&quot;7 Benefits of Natural Language Processing (NLP)&quot;,&quot;accessed&quot;:{&quot;date-parts&quot;:[[2022,4,11]]},&quot;URL&quot;:&quot;https://monkeylearn.com/blog/nlp-benefits/&quot;,&quot;container-title-short&quot;:&quot;&quot;},&quot;isTemporary&quot;:false}]},{&quot;citationID&quot;:&quot;MENDELEY_CITATION_85416c58-ec89-4847-b88b-f538da8dc56b&quot;,&quot;properties&quot;:{&quot;noteIndex&quot;:0},&quot;isEdited&quot;:false,&quot;manualOverride&quot;:{&quot;isManuallyOverridden&quot;:false,&quot;citeprocText&quot;:&quot;(7 Key Benefits Of Using Natural Language Processing In Business n.d.)&quot;,&quot;manualOverrideText&quot;:&quot;&quot;},&quot;citationTag&quot;:&quot;MENDELEY_CITATION_v3_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&quot;,&quot;citationItems&quot;:[{&quot;id&quot;:&quot;e75c06b3-bdbc-3e0e-b9a5-13859a407640&quot;,&quot;itemData&quot;:{&quot;type&quot;:&quot;webpage&quot;,&quot;id&quot;:&quot;e75c06b3-bdbc-3e0e-b9a5-13859a407640&quot;,&quot;title&quot;:&quot;7 Key Benefits Of Using Natural Language Processing In Business&quot;,&quot;accessed&quot;:{&quot;date-parts&quot;:[[2022,4,11]]},&quot;URL&quot;:&quot;https://dlabs.ai/blog/7-key-benefits-of-using-natural-language-processing-in-business/&quot;,&quot;container-title-short&quot;:&quot;&quot;},&quot;isTemporary&quot;:false}]},{&quot;citationID&quot;:&quot;MENDELEY_CITATION_c55f4877-7256-4011-809a-cedda8660cfd&quot;,&quot;properties&quot;:{&quot;noteIndex&quot;:0},&quot;isEdited&quot;:false,&quot;manualOverride&quot;:{&quot;isManuallyOverridden&quot;:false,&quot;citeprocText&quot;:&quot;(Natural Language Processing with Machine Learning n.d.)&quot;,&quot;manualOverrideText&quot;:&quot;&quot;},&quot;citationTag&quot;:&quot;MENDELEY_CITATION_v3_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&quot;,&quot;citationItems&quot;:[{&quot;id&quot;:&quot;5e0aaf11-1706-31c3-b2a9-2ed52c49d1d8&quot;,&quot;itemData&quot;:{&quot;type&quot;:&quot;webpage&quot;,&quot;id&quot;:&quot;5e0aaf11-1706-31c3-b2a9-2ed52c49d1d8&quot;,&quot;title&quot;:&quot;Natural Language Processing with Machine Learning&quot;,&quot;accessed&quot;:{&quot;date-parts&quot;:[[2022,4,11]]},&quot;URL&quot;:&quot;https://www.encora.com/insights/natural-language-processing-with-machine-learning&quot;,&quot;container-title-short&quot;:&quot;&quot;},&quot;isTemporary&quot;:false}]},{&quot;citationID&quot;:&quot;MENDELEY_CITATION_baa9e744-d930-4728-9721-c6853400c64e&quot;,&quot;properties&quot;:{&quot;noteIndex&quot;:0},&quot;isEdited&quot;:false,&quot;manualOverride&quot;:{&quot;isManuallyOverridden&quot;:false,&quot;citeprocText&quot;:&quot;(Major Challenges of Natural Language Processing (NLP) n.d.)&quot;,&quot;manualOverrideText&quot;:&quot;&quot;},&quot;citationTag&quot;:&quot;MENDELEY_CITATION_v3_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&quot;,&quot;citationItems&quot;:[{&quot;id&quot;:&quot;b6f8d7c5-e47a-32e8-b9b8-3e0b77a30318&quot;,&quot;itemData&quot;:{&quot;type&quot;:&quot;webpage&quot;,&quot;id&quot;:&quot;b6f8d7c5-e47a-32e8-b9b8-3e0b77a30318&quot;,&quot;title&quot;:&quot;Major Challenges of Natural Language Processing (NLP)&quot;,&quot;accessed&quot;:{&quot;date-parts&quot;:[[2022,4,11]]},&quot;URL&quot;:&quot;https://monkeylearn.com/blog/natural-language-processing-challenges/&quot;,&quot;container-title-short&quot;:&quot;&quot;},&quot;isTemporary&quot;:false}]},{&quot;citationID&quot;:&quot;MENDELEY_CITATION_4ab0d975-0740-4746-9f0d-34072e86cb64&quot;,&quot;properties&quot;:{&quot;noteIndex&quot;:0},&quot;isEdited&quot;:false,&quot;manualOverride&quot;:{&quot;isManuallyOverridden&quot;:false,&quot;citeprocText&quot;:&quot;(Burstein 2009)&quot;,&quot;manualOverrideText&quot;:&quot;&quot;},&quot;citationTag&quot;:&quot;MENDELEY_CITATION_v3_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&quot;,&quot;citationItems&quot;:[{&quot;id&quot;:&quot;a3eeec97-5a2f-3e9f-b5bc-cf75b665b009&quot;,&quot;itemData&quot;:{&quot;type&quot;:&quot;paper-conference&quot;,&quot;id&quot;:&quot;a3eeec97-5a2f-3e9f-b5bc-cf75b665b009&quot;,&quot;title&quot;:&quot;Opportunities for natural language processing research in education&quot;,&quot;author&quot;:[{&quot;family&quot;:&quot;Burstein&quot;,&quot;given&quot;:&quot;Jill&quot;,&quot;parse-names&quot;:false,&quot;dropping-particle&quot;:&quot;&quot;,&quot;non-dropping-particle&quot;:&quot;&quot;}],&quot;container-title&quot;:&quot;Lecture Notes in Computer Science (including subseries Lecture Notes in Artificial Intelligence and Lecture Notes in Bioinformatics)&quot;,&quot;DOI&quot;:&quot;10.1007/978-3-642-00382-0_2&quot;,&quot;ISSN&quot;:&quot;03029743&quot;,&quot;issued&quot;:{&quot;date-parts&quot;:[[2009]]},&quot;abstract&quot;:&quot;This paper discusses emerging opportunities for natural language processing (NLP) researchers in the development of educational applications for writing, reading and content knowledge acquisition. A brief historical perspective is provided, and existing and emerging technologies are described in the context of research related to content, syntax, and discourse analyses. Two systems, e-rater® and Text Adaptor, are discussed as illustrations of NLP-driven technology. The development of each system is described, as well as how continued development provides significant opportunities for NLP research. © Springer-Verlag Berlin Heidelberg 2009.&quot;,&quot;volume&quot;:&quot;5449 LNCS&quot;,&quot;container-title-short&quot;:&quot;&quot;},&quot;isTemporary&quot;:false}]},{&quot;citationID&quot;:&quot;MENDELEY_CITATION_1f405f40-cf70-4f5e-bb48-c5abf5f8575d&quot;,&quot;properties&quot;:{&quot;noteIndex&quot;:0},&quot;isEdited&quot;:false,&quot;manualOverride&quot;:{&quot;isManuallyOverridden&quot;:false,&quot;citeprocText&quot;:&quot;(Natural Language Processing (NLP) Examples | Tableau n.d.)&quot;,&quot;manualOverrideText&quot;:&quot;&quot;},&quot;citationTag&quot;:&quot;MENDELEY_CITATION_v3_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&quot;,&quot;citationItems&quot;:[{&quot;id&quot;:&quot;9dcefc04-87ca-349c-8a73-993cb474ec59&quot;,&quot;itemData&quot;:{&quot;type&quot;:&quot;webpage&quot;,&quot;id&quot;:&quot;9dcefc04-87ca-349c-8a73-993cb474ec59&quot;,&quot;title&quot;:&quot;Natural Language Processing (NLP) Examples | Tableau&quot;,&quot;accessed&quot;:{&quot;date-parts&quot;:[[2022,4,11]]},&quot;URL&quot;:&quot;https://www.tableau.com/learn/articles/natural-language-processing-examples&quot;,&quot;container-title-short&quot;:&quot;&quot;},&quot;isTemporary&quot;:false}]},{&quot;citationID&quot;:&quot;MENDELEY_CITATION_3807d259-cc55-45fb-a59b-e460ae46c8aa&quot;,&quot;properties&quot;:{&quot;noteIndex&quot;:0},&quot;isEdited&quot;:false,&quot;manualOverride&quot;:{&quot;isManuallyOverridden&quot;:false,&quot;citeprocText&quot;:&quot;(Applications Of Natural Language Processing (NLP) n.d.)&quot;,&quot;manualOverrideText&quot;:&quot;&quot;},&quot;citationTag&quot;:&quot;MENDELEY_CITATION_v3_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&quot;,&quot;citationItems&quot;:[{&quot;id&quot;:&quot;095eec10-b64b-388c-b3e4-0635269d6e94&quot;,&quot;itemData&quot;:{&quot;type&quot;:&quot;webpage&quot;,&quot;id&quot;:&quot;095eec10-b64b-388c-b3e4-0635269d6e94&quot;,&quot;title&quot;:&quot;Applications Of Natural Language Processing (NLP)&quot;,&quot;accessed&quot;:{&quot;date-parts&quot;:[[2022,4,11]]},&quot;URL&quot;:&quot;https://www.analyticsvidhya.com/blog/2020/07/top-10-applications-of-natural-language-processing-nlp/&quot;,&quot;container-title-short&quot;:&quot;&quot;},&quot;isTemporary&quot;:false}]},{&quot;citationID&quot;:&quot;MENDELEY_CITATION_376e3b64-c6d3-40b3-82d1-44a9725e4be9&quot;,&quot;properties&quot;:{&quot;noteIndex&quot;:0},&quot;isEdited&quot;:false,&quot;manualOverride&quot;:{&quot;isManuallyOverridden&quot;:false,&quot;citeprocText&quot;:&quot;(Natural Language Processing (NLP) Use Cases in Business - MobiDev n.d.)&quot;,&quot;manualOverrideText&quot;:&quot;&quot;},&quot;citationTag&quot;:&quot;MENDELEY_CITATION_v3_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&quot;,&quot;citationItems&quot;:[{&quot;id&quot;:&quot;bb18173a-5203-320d-932f-8f350a2a1e8d&quot;,&quot;itemData&quot;:{&quot;type&quot;:&quot;webpage&quot;,&quot;id&quot;:&quot;bb18173a-5203-320d-932f-8f350a2a1e8d&quot;,&quot;title&quot;:&quot;Natural Language Processing (NLP) Use Cases in Business - MobiDev&quot;,&quot;accessed&quot;:{&quot;date-parts&quot;:[[2022,4,11]]},&quot;URL&quot;:&quot;https://mobidev.biz/blog/natural-language-processing-nlp-use-cases-business&quot;,&quot;container-title-short&quot;:&quot;&quot;},&quot;isTemporary&quot;:false}]},{&quot;citationID&quot;:&quot;MENDELEY_CITATION_319c0a4d-9269-4728-b977-fe37a4e186f2&quot;,&quot;properties&quot;:{&quot;noteIndex&quot;:0},&quot;isEdited&quot;:false,&quot;manualOverride&quot;:{&quot;isManuallyOverridden&quot;:false,&quot;citeprocText&quot;:&quot;(Expressing an algorithm | AP CSP (article) | Khan Academy n.d.)&quot;,&quot;manualOverrideText&quot;:&quot;&quot;},&quot;citationTag&quot;:&quot;MENDELEY_CITATION_v3_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&quot;,&quot;citationItems&quot;:[{&quot;id&quot;:&quot;cd615227-8727-3708-9315-081cf77bc197&quot;,&quot;itemData&quot;:{&quot;type&quot;:&quot;webpage&quot;,&quot;id&quot;:&quot;cd615227-8727-3708-9315-081cf77bc197&quot;,&quot;title&quot;:&quot;Expressing an algorithm | AP CSP (article) | Khan Academy&quot;,&quot;accessed&quot;:{&quot;date-parts&quot;:[[2022,4,11]]},&quot;URL&quot;:&quot;https://www.khanacademy.org/computing/ap-computer-science-principles/algorithms-101/building-algorithms/a/expressing-an-algorithm&quot;,&quot;container-title-short&quot;:&quot;&quot;},&quot;isTemporary&quot;:false}]}]"/>
     <we:property name="MENDELEY_CITATIONS_STYLE" value="{&quot;id&quot;:&quot;https://www.zotero.org/styles/harvard-dundalk-institute-of-technology&quot;,&quot;title&quot;:&quot;Dundalk Institute of Technology - Harvard&quot;,&quot;format&quot;:&quot;author-date&quot;}"/>
   </we:properties>
   <we:bindings/>

</xml_diff>